<commit_message>
explicar toda la parte de optimizacióm multi-objeto
</commit_message>
<xml_diff>
--- a/docu/Untitled 1.docx
+++ b/docu/Untitled 1.docx
@@ -30,7 +30,7 @@
                 <wp:positionV relativeFrom="paragraph">
                   <wp:posOffset>-141605</wp:posOffset>
                 </wp:positionV>
-                <wp:extent cx="5588635" cy="9107805"/>
+                <wp:extent cx="5589270" cy="9108440"/>
                 <wp:effectExtent l="0" t="0" r="17145" b="22225"/>
                 <wp:wrapTopAndBottom/>
                 <wp:docPr id="1" name="Text Box 2"/>
@@ -41,7 +41,7 @@
                       <wps:spPr>
                         <a:xfrm>
                           <a:off x="0" y="0"/>
-                          <a:ext cx="5587920" cy="9107280"/>
+                          <a:ext cx="5588640" cy="9107640"/>
                         </a:xfrm>
                         <a:prstGeom prst="rect">
                           <a:avLst/>
@@ -71,7 +71,7 @@
           </mc:Choice>
           <mc:Fallback>
             <w:pict>
-              <v:rect id="shape_0" ID="Text Box 2" fillcolor="white" stroked="t" style="position:absolute;margin-left:-26.65pt;margin-top:-11.15pt;width:439.95pt;height:717.05pt" wp14:anchorId="1A3CFB48">
+              <v:rect id="shape_0" ID="Text Box 2" fillcolor="white" stroked="t" style="position:absolute;margin-left:-26.65pt;margin-top:-11.15pt;width:440pt;height:717.1pt" wp14:anchorId="1A3CFB48">
                 <w10:wrap type="none"/>
                 <v:fill o:detectmouseclick="t" type="solid" color2="black"/>
                 <v:stroke color="black" weight="9360" joinstyle="miter" endcap="flat"/>
@@ -90,7 +90,7 @@
                 <wp:positionV relativeFrom="paragraph">
                   <wp:posOffset>21590</wp:posOffset>
                 </wp:positionV>
-                <wp:extent cx="5612130" cy="8944610"/>
+                <wp:extent cx="5612765" cy="8945245"/>
                 <wp:effectExtent l="0" t="0" r="0" b="0"/>
                 <wp:wrapNone/>
                 <wp:docPr id="2" name="Frame1"/>
@@ -101,7 +101,7 @@
                       <wps:spPr>
                         <a:xfrm>
                           <a:off x="0" y="0"/>
-                          <a:ext cx="5611320" cy="8943840"/>
+                          <a:ext cx="5612040" cy="8944560"/>
                         </a:xfrm>
                         <a:prstGeom prst="rect">
                           <a:avLst/>
@@ -899,7 +899,7 @@
           </mc:Choice>
           <mc:Fallback>
             <w:pict>
-              <v:rect id="shape_0" ID="Frame1" stroked="f" style="position:absolute;margin-left:-439.5pt;margin-top:1.7pt;width:441.8pt;height:704.2pt">
+              <v:rect id="shape_0" ID="Frame1" stroked="f" style="position:absolute;margin-left:-439.5pt;margin-top:1.7pt;width:441.85pt;height:704.25pt">
                 <w10:wrap type="square"/>
                 <v:fill o:detectmouseclick="t" on="false"/>
                 <v:stroke color="#3465a4" joinstyle="round" endcap="flat"/>
@@ -1699,7 +1699,7 @@
                 <wp:positionV relativeFrom="paragraph">
                   <wp:posOffset>-141605</wp:posOffset>
                 </wp:positionV>
-                <wp:extent cx="5588635" cy="9107805"/>
+                <wp:extent cx="5589270" cy="9108440"/>
                 <wp:effectExtent l="0" t="0" r="17145" b="22225"/>
                 <wp:wrapTopAndBottom/>
                 <wp:docPr id="8" name="Text Box 2"/>
@@ -1710,7 +1710,7 @@
                       <wps:spPr>
                         <a:xfrm>
                           <a:off x="0" y="0"/>
-                          <a:ext cx="5587920" cy="9107280"/>
+                          <a:ext cx="5588640" cy="9107640"/>
                         </a:xfrm>
                         <a:prstGeom prst="rect">
                           <a:avLst/>
@@ -1740,7 +1740,7 @@
           </mc:Choice>
           <mc:Fallback>
             <w:pict>
-              <v:rect id="shape_0" ID="Text Box 2" fillcolor="white" stroked="t" style="position:absolute;margin-left:-26.65pt;margin-top:-11.15pt;width:439.95pt;height:717.05pt" wp14:anchorId="1A3CFB48">
+              <v:rect id="shape_0" ID="Text Box 2" fillcolor="white" stroked="t" style="position:absolute;margin-left:-26.65pt;margin-top:-11.15pt;width:440pt;height:717.1pt" wp14:anchorId="1A3CFB48">
                 <w10:wrap type="none"/>
                 <v:fill o:detectmouseclick="t" type="solid" color2="black"/>
                 <v:stroke color="black" weight="9360" joinstyle="miter" endcap="flat"/>
@@ -1759,7 +1759,7 @@
                 <wp:positionV relativeFrom="paragraph">
                   <wp:posOffset>-12065</wp:posOffset>
                 </wp:positionV>
-                <wp:extent cx="5594350" cy="8978265"/>
+                <wp:extent cx="5594985" cy="8978900"/>
                 <wp:effectExtent l="0" t="0" r="0" b="0"/>
                 <wp:wrapNone/>
                 <wp:docPr id="9" name="Frame2"/>
@@ -1770,7 +1770,7 @@
                       <wps:spPr>
                         <a:xfrm>
                           <a:off x="0" y="0"/>
-                          <a:ext cx="5593680" cy="8977680"/>
+                          <a:ext cx="5594400" cy="8978400"/>
                         </a:xfrm>
                         <a:prstGeom prst="rect">
                           <a:avLst/>
@@ -2392,7 +2392,7 @@
           </mc:Choice>
           <mc:Fallback>
             <w:pict>
-              <v:rect id="shape_0" ID="Frame2" stroked="f" style="position:absolute;margin-left:-438.1pt;margin-top:-0.95pt;width:440.4pt;height:706.85pt">
+              <v:rect id="shape_0" ID="Frame2" stroked="f" style="position:absolute;margin-left:-438.1pt;margin-top:-0.95pt;width:440.45pt;height:706.9pt">
                 <w10:wrap type="square"/>
                 <v:fill o:detectmouseclick="t" on="false"/>
                 <v:stroke color="#3465a4" joinstyle="round" endcap="flat"/>
@@ -3113,20 +3113,23 @@
       <w:pPr>
         <w:pStyle w:val="Normal"/>
         <w:jc w:val="both"/>
-        <w:rPr>
-          <w:b/>
-          <w:b/>
-          <w:sz w:val="32"/>
-          <w:szCs w:val="32"/>
-        </w:rPr>
-      </w:pPr>
-      <w:r>
-        <w:rPr>
-          <w:b/>
-          <w:sz w:val="32"/>
-          <w:szCs w:val="32"/>
-        </w:rPr>
-        <w:t>Requisitos software(teoría)</w:t>
+        <w:rPr/>
+      </w:pPr>
+      <w:r>
+        <w:rPr>
+          <w:b/>
+          <w:sz w:val="32"/>
+          <w:szCs w:val="32"/>
+        </w:rPr>
+        <w:t xml:space="preserve">Requisitos software(teoría) – </w:t>
+      </w:r>
+      <w:r>
+        <w:rPr>
+          <w:b/>
+          <w:sz w:val="32"/>
+          <w:szCs w:val="32"/>
+        </w:rPr>
+        <w:t>&lt;</w:t>
       </w:r>
     </w:p>
     <w:p>
@@ -3191,20 +3194,15 @@
       <w:pPr>
         <w:pStyle w:val="Normal"/>
         <w:jc w:val="both"/>
-        <w:rPr>
-          <w:b/>
-          <w:b/>
-          <w:sz w:val="32"/>
-          <w:szCs w:val="32"/>
-        </w:rPr>
-      </w:pPr>
-      <w:r>
-        <w:rPr>
-          <w:b/>
-          <w:sz w:val="32"/>
-          <w:szCs w:val="32"/>
-        </w:rPr>
-        <w:t>Optimización multiobjetivo</w:t>
+        <w:rPr/>
+      </w:pPr>
+      <w:r>
+        <w:rPr>
+          <w:b/>
+          <w:sz w:val="32"/>
+          <w:szCs w:val="32"/>
+        </w:rPr>
+        <w:t xml:space="preserve">Optimización multiobjetivo – </w:t>
       </w:r>
     </w:p>
     <w:p>
@@ -9148,106 +9146,99 @@
           <w:rFonts w:ascii="Arial" w:hAnsi="Arial"/>
           <w:lang w:val="es-ES"/>
         </w:rPr>
-        <w:t xml:space="preserve">MultiObjetivo Algoritmo Genético Celular). </w:t>
+        <w:t xml:space="preserve">MultiObjetivo Algoritmo Genético Celular). Pero todos estos algoritmos siguen teniendo un problema y es que no resuelven del todo bien la interrelación entre los recursos, al final se resolvió con un algoritmo </w:t>
       </w:r>
       <w:r>
         <w:rPr>
           <w:rFonts w:ascii="Arial" w:hAnsi="Arial"/>
           <w:lang w:val="es-ES"/>
         </w:rPr>
-        <w:t>Pero todos estos algoritmos siguen teniendo un problema y es que no resuelven del todo bien la interrelación entre los recursos, al final se resolvió con un a</w:t>
+        <w:t xml:space="preserve">de </w:t>
       </w:r>
       <w:r>
         <w:rPr>
           <w:rFonts w:ascii="Arial" w:hAnsi="Arial"/>
           <w:lang w:val="es-ES"/>
         </w:rPr>
-        <w:t>lgoritmo optimización de enjambre (ACO - Ant Optimization Colony).</w:t>
-      </w:r>
-    </w:p>
-    <w:p>
-      <w:pPr>
-        <w:pStyle w:val="TextBody"/>
-        <w:bidi w:val="0"/>
-        <w:spacing w:lineRule="auto" w:line="360" w:before="0" w:after="0"/>
-        <w:ind w:left="0" w:right="0" w:hanging="0"/>
-        <w:jc w:val="both"/>
-        <w:rPr>
-          <w:rFonts w:ascii="Arial" w:hAnsi="Arial"/>
-          <w:b w:val="false"/>
-          <w:b w:val="false"/>
-          <w:bCs w:val="false"/>
-          <w:i w:val="false"/>
-          <w:i w:val="false"/>
-          <w:caps w:val="false"/>
-          <w:smallCaps w:val="false"/>
-          <w:strike w:val="false"/>
-          <w:dstrike w:val="false"/>
-          <w:color w:val="000000"/>
-          <w:sz w:val="24"/>
-          <w:szCs w:val="24"/>
-          <w:u w:val="none"/>
-          <w:effect w:val="none"/>
-        </w:rPr>
-      </w:pPr>
-      <w:r>
-        <w:rPr>
-          <w:rFonts w:ascii="Arial" w:hAnsi="Arial"/>
-          <w:b w:val="false"/>
-          <w:bCs w:val="false"/>
-          <w:i w:val="false"/>
-          <w:caps w:val="false"/>
-          <w:smallCaps w:val="false"/>
-          <w:strike w:val="false"/>
-          <w:dstrike w:val="false"/>
-          <w:color w:val="000000"/>
-          <w:sz w:val="24"/>
-          <w:szCs w:val="24"/>
-          <w:u w:val="none"/>
-          <w:effect w:val="none"/>
-        </w:rPr>
-      </w:r>
-    </w:p>
-    <w:p>
-      <w:pPr>
-        <w:pStyle w:val="TextBody"/>
-        <w:bidi w:val="0"/>
-        <w:spacing w:lineRule="auto" w:line="360" w:before="0" w:after="0"/>
-        <w:ind w:left="0" w:right="0" w:hanging="0"/>
-        <w:jc w:val="both"/>
-        <w:rPr>
-          <w:rFonts w:ascii="Arial" w:hAnsi="Arial"/>
-          <w:b w:val="false"/>
-          <w:b w:val="false"/>
-          <w:bCs w:val="false"/>
-          <w:i w:val="false"/>
-          <w:i w:val="false"/>
-          <w:caps w:val="false"/>
-          <w:smallCaps w:val="false"/>
-          <w:strike w:val="false"/>
-          <w:dstrike w:val="false"/>
-          <w:color w:val="000000"/>
-          <w:sz w:val="24"/>
-          <w:szCs w:val="24"/>
-          <w:u w:val="none"/>
-          <w:effect w:val="none"/>
-        </w:rPr>
-      </w:pPr>
-      <w:r>
-        <w:rPr>
-          <w:rFonts w:ascii="Arial" w:hAnsi="Arial"/>
-          <w:b w:val="false"/>
-          <w:bCs w:val="false"/>
-          <w:i w:val="false"/>
-          <w:caps w:val="false"/>
-          <w:smallCaps w:val="false"/>
-          <w:strike w:val="false"/>
-          <w:dstrike w:val="false"/>
-          <w:color w:val="000000"/>
-          <w:sz w:val="24"/>
-          <w:szCs w:val="24"/>
-          <w:u w:val="none"/>
-          <w:effect w:val="none"/>
+        <w:t xml:space="preserve">Optimización por Colonia de Hormiga (ACO - Ant Optimization Colony), </w:t>
+      </w:r>
+      <w:r>
+        <w:rPr>
+          <w:rFonts w:ascii="Arial" w:hAnsi="Arial"/>
+          <w:lang w:val="es-ES"/>
+        </w:rPr>
+        <w:t>hablaremos de estos algoritmos en el documento más adelante para que entendamos todo con mayor claridad.</w:t>
+      </w:r>
+    </w:p>
+    <w:p>
+      <w:pPr>
+        <w:pStyle w:val="TextBody"/>
+        <w:bidi w:val="0"/>
+        <w:spacing w:lineRule="auto" w:line="360" w:before="0" w:after="0"/>
+        <w:ind w:left="0" w:right="0" w:hanging="0"/>
+        <w:jc w:val="both"/>
+        <w:rPr>
+          <w:rFonts w:ascii="Arial" w:hAnsi="Arial"/>
+          <w:lang w:val="es-ES"/>
+        </w:rPr>
+      </w:pPr>
+      <w:r>
+        <w:rPr/>
+      </w:r>
+    </w:p>
+    <w:p>
+      <w:pPr>
+        <w:pStyle w:val="TextBody"/>
+        <w:bidi w:val="0"/>
+        <w:spacing w:lineRule="auto" w:line="360" w:before="0" w:after="0"/>
+        <w:ind w:left="0" w:right="0" w:hanging="0"/>
+        <w:jc w:val="both"/>
+        <w:rPr/>
+      </w:pPr>
+      <w:r>
+        <w:rPr>
+          <w:rFonts w:ascii="Arial" w:hAnsi="Arial"/>
+          <w:lang w:val="es-ES"/>
+        </w:rPr>
+        <w:t>(</w:t>
+      </w:r>
+      <w:r>
+        <w:rPr>
+          <w:rFonts w:ascii="Arial" w:hAnsi="Arial"/>
+          <w:lang w:val="es-ES"/>
+        </w:rPr>
+        <w:t>Creo que puedo acabar esta parte aquí – Preguntar)</w:t>
+      </w:r>
+    </w:p>
+    <w:p>
+      <w:pPr>
+        <w:pStyle w:val="TextBody"/>
+        <w:bidi w:val="0"/>
+        <w:spacing w:lineRule="auto" w:line="360" w:before="0" w:after="0"/>
+        <w:ind w:left="0" w:right="0" w:hanging="0"/>
+        <w:jc w:val="both"/>
+        <w:rPr>
+          <w:rFonts w:ascii="Arial" w:hAnsi="Arial"/>
+          <w:lang w:val="es-ES"/>
+        </w:rPr>
+      </w:pPr>
+      <w:r>
+        <w:rPr/>
+      </w:r>
+    </w:p>
+    <w:p>
+      <w:pPr>
+        <w:pStyle w:val="TextBody"/>
+        <w:bidi w:val="0"/>
+        <w:spacing w:lineRule="auto" w:line="360" w:before="0" w:after="0"/>
+        <w:ind w:left="0" w:right="0" w:hanging="0"/>
+        <w:jc w:val="both"/>
+        <w:rPr/>
+      </w:pPr>
+      <w:r>
+        <w:rPr>
+          <w:rFonts w:ascii="Arial" w:hAnsi="Arial"/>
+          <w:lang w:val="es-ES"/>
         </w:rPr>
         <w:tab/>
       </w:r>
@@ -9423,204 +9414,146 @@
           <w:u w:val="none"/>
           <w:effect w:val="none"/>
         </w:rPr>
-      </w:r>
-    </w:p>
-    <w:p>
-      <w:pPr>
-        <w:pStyle w:val="TextBody"/>
-        <w:bidi w:val="0"/>
-        <w:spacing w:lineRule="auto" w:line="360" w:before="0" w:after="0"/>
-        <w:ind w:left="0" w:right="0" w:hanging="0"/>
-        <w:jc w:val="both"/>
-        <w:rPr>
-          <w:rFonts w:ascii="Arial" w:hAnsi="Arial"/>
-          <w:b w:val="false"/>
-          <w:b w:val="false"/>
-          <w:bCs w:val="false"/>
-          <w:i w:val="false"/>
-          <w:i w:val="false"/>
-          <w:caps w:val="false"/>
-          <w:smallCaps w:val="false"/>
-          <w:strike w:val="false"/>
-          <w:dstrike w:val="false"/>
-          <w:color w:val="000000"/>
-          <w:sz w:val="24"/>
-          <w:szCs w:val="24"/>
-          <w:u w:val="none"/>
-          <w:effect w:val="none"/>
-        </w:rPr>
-      </w:pPr>
-      <w:r>
-        <w:rPr>
-          <w:rFonts w:ascii="Arial" w:hAnsi="Arial"/>
-          <w:b w:val="false"/>
-          <w:bCs w:val="false"/>
-          <w:i w:val="false"/>
-          <w:caps w:val="false"/>
-          <w:smallCaps w:val="false"/>
-          <w:strike w:val="false"/>
-          <w:dstrike w:val="false"/>
-          <w:color w:val="000000"/>
-          <w:sz w:val="24"/>
-          <w:szCs w:val="24"/>
-          <w:u w:val="none"/>
-          <w:effect w:val="none"/>
-        </w:rPr>
-      </w:r>
-    </w:p>
-    <w:p>
-      <w:pPr>
-        <w:pStyle w:val="TextBody"/>
-        <w:bidi w:val="0"/>
-        <w:spacing w:lineRule="auto" w:line="360" w:before="0" w:after="0"/>
-        <w:ind w:left="0" w:right="0" w:hanging="0"/>
-        <w:jc w:val="both"/>
-        <w:rPr>
-          <w:rFonts w:ascii="Arial" w:hAnsi="Arial"/>
-          <w:b w:val="false"/>
-          <w:b w:val="false"/>
-          <w:bCs w:val="false"/>
-          <w:i w:val="false"/>
-          <w:i w:val="false"/>
-          <w:caps w:val="false"/>
-          <w:smallCaps w:val="false"/>
-          <w:strike w:val="false"/>
-          <w:dstrike w:val="false"/>
-          <w:color w:val="000000"/>
-          <w:sz w:val="24"/>
-          <w:szCs w:val="24"/>
-          <w:u w:val="none"/>
-          <w:effect w:val="none"/>
-        </w:rPr>
-      </w:pPr>
-      <w:r>
-        <w:rPr>
-          <w:rFonts w:ascii="Arial" w:hAnsi="Arial"/>
-          <w:b w:val="false"/>
-          <w:bCs w:val="false"/>
-          <w:i w:val="false"/>
-          <w:caps w:val="false"/>
-          <w:smallCaps w:val="false"/>
-          <w:strike w:val="false"/>
-          <w:dstrike w:val="false"/>
-          <w:color w:val="000000"/>
-          <w:sz w:val="24"/>
-          <w:szCs w:val="24"/>
-          <w:u w:val="none"/>
-          <w:effect w:val="none"/>
-        </w:rPr>
-      </w:r>
-    </w:p>
-    <w:p>
-      <w:pPr>
-        <w:pStyle w:val="TextBody"/>
-        <w:bidi w:val="0"/>
-        <w:spacing w:lineRule="auto" w:line="360" w:before="0" w:after="0"/>
-        <w:ind w:left="0" w:right="0" w:hanging="0"/>
-        <w:jc w:val="both"/>
-        <w:rPr>
-          <w:rFonts w:ascii="Arial" w:hAnsi="Arial"/>
-          <w:b w:val="false"/>
-          <w:b w:val="false"/>
-          <w:bCs w:val="false"/>
-          <w:i w:val="false"/>
-          <w:i w:val="false"/>
-          <w:caps w:val="false"/>
-          <w:smallCaps w:val="false"/>
-          <w:strike w:val="false"/>
-          <w:dstrike w:val="false"/>
-          <w:color w:val="000000"/>
-          <w:sz w:val="24"/>
-          <w:szCs w:val="24"/>
-          <w:u w:val="none"/>
-          <w:effect w:val="none"/>
-        </w:rPr>
-      </w:pPr>
-      <w:r>
-        <w:rPr>
-          <w:rFonts w:ascii="Arial" w:hAnsi="Arial"/>
-          <w:b w:val="false"/>
-          <w:bCs w:val="false"/>
-          <w:i w:val="false"/>
-          <w:caps w:val="false"/>
-          <w:smallCaps w:val="false"/>
-          <w:strike w:val="false"/>
-          <w:dstrike w:val="false"/>
-          <w:color w:val="000000"/>
-          <w:sz w:val="24"/>
-          <w:szCs w:val="24"/>
-          <w:u w:val="none"/>
-          <w:effect w:val="none"/>
-        </w:rPr>
-      </w:r>
-    </w:p>
-    <w:p>
-      <w:pPr>
-        <w:pStyle w:val="TextBody"/>
-        <w:bidi w:val="0"/>
-        <w:spacing w:lineRule="auto" w:line="360" w:before="0" w:after="0"/>
-        <w:ind w:left="0" w:right="0" w:hanging="0"/>
-        <w:jc w:val="both"/>
-        <w:rPr>
-          <w:rFonts w:ascii="Arial" w:hAnsi="Arial"/>
-          <w:b w:val="false"/>
-          <w:b w:val="false"/>
-          <w:bCs w:val="false"/>
-          <w:i w:val="false"/>
-          <w:i w:val="false"/>
-          <w:caps w:val="false"/>
-          <w:smallCaps w:val="false"/>
-          <w:strike w:val="false"/>
-          <w:dstrike w:val="false"/>
-          <w:color w:val="000000"/>
-          <w:sz w:val="24"/>
-          <w:szCs w:val="24"/>
-          <w:u w:val="none"/>
-          <w:effect w:val="none"/>
-        </w:rPr>
-      </w:pPr>
-      <w:r>
-        <w:rPr>
-          <w:rFonts w:ascii="Arial" w:hAnsi="Arial"/>
-          <w:b w:val="false"/>
-          <w:bCs w:val="false"/>
-          <w:i w:val="false"/>
-          <w:caps w:val="false"/>
-          <w:smallCaps w:val="false"/>
-          <w:strike w:val="false"/>
-          <w:dstrike w:val="false"/>
-          <w:color w:val="000000"/>
-          <w:sz w:val="24"/>
-          <w:szCs w:val="24"/>
-          <w:u w:val="none"/>
-          <w:effect w:val="none"/>
-        </w:rPr>
-      </w:r>
-    </w:p>
-    <w:p>
-      <w:pPr>
-        <w:pStyle w:val="TextBody"/>
-        <w:bidi w:val="0"/>
-        <w:spacing w:lineRule="auto" w:line="360" w:before="0" w:after="0"/>
-        <w:ind w:left="0" w:right="0" w:hanging="0"/>
-        <w:jc w:val="both"/>
-        <w:rPr>
-          <w:rFonts w:ascii="Arial" w:hAnsi="Arial"/>
-          <w:b w:val="false"/>
-          <w:b w:val="false"/>
-          <w:bCs w:val="false"/>
-          <w:i w:val="false"/>
-          <w:i w:val="false"/>
-          <w:caps w:val="false"/>
-          <w:smallCaps w:val="false"/>
-          <w:strike w:val="false"/>
-          <w:dstrike w:val="false"/>
-          <w:color w:val="000000"/>
-          <w:sz w:val="24"/>
-          <w:szCs w:val="24"/>
-          <w:u w:val="none"/>
-          <w:effect w:val="none"/>
-        </w:rPr>
+        <w:tab/>
+      </w:r>
+    </w:p>
+    <w:p>
+      <w:pPr>
+        <w:pStyle w:val="TextBody"/>
+        <w:bidi w:val="0"/>
+        <w:spacing w:lineRule="auto" w:line="360" w:before="0" w:after="0"/>
+        <w:ind w:left="0" w:right="0" w:hanging="0"/>
+        <w:jc w:val="both"/>
+        <w:rPr>
+          <w:rFonts w:ascii="Arial" w:hAnsi="Arial"/>
+          <w:b w:val="false"/>
+          <w:b w:val="false"/>
+          <w:bCs w:val="false"/>
+          <w:i w:val="false"/>
+          <w:i w:val="false"/>
+          <w:caps w:val="false"/>
+          <w:smallCaps w:val="false"/>
+          <w:strike w:val="false"/>
+          <w:dstrike w:val="false"/>
+          <w:color w:val="000000"/>
+          <w:sz w:val="24"/>
+          <w:szCs w:val="24"/>
+          <w:u w:val="none"/>
+          <w:effect w:val="none"/>
+        </w:rPr>
+      </w:pPr>
+      <w:r>
+        <w:rPr>
+          <w:rFonts w:ascii="Arial" w:hAnsi="Arial"/>
+          <w:b w:val="false"/>
+          <w:bCs w:val="false"/>
+          <w:i w:val="false"/>
+          <w:caps w:val="false"/>
+          <w:smallCaps w:val="false"/>
+          <w:strike w:val="false"/>
+          <w:dstrike w:val="false"/>
+          <w:color w:val="000000"/>
+          <w:sz w:val="24"/>
+          <w:szCs w:val="24"/>
+          <w:u w:val="none"/>
+          <w:effect w:val="none"/>
+        </w:rPr>
+      </w:r>
+    </w:p>
+    <w:p>
+      <w:pPr>
+        <w:pStyle w:val="TextBody"/>
+        <w:bidi w:val="0"/>
+        <w:spacing w:lineRule="auto" w:line="360" w:before="0" w:after="0"/>
+        <w:ind w:left="0" w:right="0" w:hanging="0"/>
+        <w:jc w:val="both"/>
+        <w:rPr>
+          <w:rFonts w:ascii="Arial" w:hAnsi="Arial"/>
+          <w:b w:val="false"/>
+          <w:b w:val="false"/>
+          <w:bCs w:val="false"/>
+          <w:i w:val="false"/>
+          <w:i w:val="false"/>
+          <w:caps w:val="false"/>
+          <w:smallCaps w:val="false"/>
+          <w:strike w:val="false"/>
+          <w:dstrike w:val="false"/>
+          <w:color w:val="000000"/>
+          <w:sz w:val="24"/>
+          <w:szCs w:val="24"/>
+          <w:u w:val="none"/>
+          <w:effect w:val="none"/>
+        </w:rPr>
+      </w:pPr>
+      <w:r>
+        <w:rPr>
+          <w:rFonts w:ascii="Arial" w:hAnsi="Arial"/>
+          <w:b w:val="false"/>
+          <w:bCs w:val="false"/>
+          <w:i w:val="false"/>
+          <w:caps w:val="false"/>
+          <w:smallCaps w:val="false"/>
+          <w:strike w:val="false"/>
+          <w:dstrike w:val="false"/>
+          <w:color w:val="000000"/>
+          <w:sz w:val="24"/>
+          <w:szCs w:val="24"/>
+          <w:u w:val="none"/>
+          <w:effect w:val="none"/>
+        </w:rPr>
+      </w:r>
+    </w:p>
+    <w:p>
+      <w:pPr>
+        <w:pStyle w:val="TextBody"/>
+        <w:bidi w:val="0"/>
+        <w:spacing w:lineRule="auto" w:line="360" w:before="0" w:after="0"/>
+        <w:ind w:left="0" w:right="0" w:hanging="0"/>
+        <w:jc w:val="both"/>
+        <w:rPr>
+          <w:rFonts w:ascii="Arial" w:hAnsi="Arial"/>
+          <w:b w:val="false"/>
+          <w:b w:val="false"/>
+          <w:bCs w:val="false"/>
+          <w:i w:val="false"/>
+          <w:i w:val="false"/>
+          <w:caps w:val="false"/>
+          <w:smallCaps w:val="false"/>
+          <w:strike w:val="false"/>
+          <w:dstrike w:val="false"/>
+          <w:color w:val="000000"/>
+          <w:sz w:val="24"/>
+          <w:szCs w:val="24"/>
+          <w:u w:val="none"/>
+          <w:effect w:val="none"/>
+        </w:rPr>
+      </w:pPr>
+      <w:r>
+        <w:rPr>
+          <w:rFonts w:ascii="Arial" w:hAnsi="Arial"/>
+          <w:b w:val="false"/>
+          <w:bCs w:val="false"/>
+          <w:i w:val="false"/>
+          <w:caps w:val="false"/>
+          <w:smallCaps w:val="false"/>
+          <w:strike w:val="false"/>
+          <w:dstrike w:val="false"/>
+          <w:color w:val="000000"/>
+          <w:sz w:val="24"/>
+          <w:szCs w:val="24"/>
+          <w:u w:val="none"/>
+          <w:effect w:val="none"/>
+        </w:rPr>
+      </w:r>
+    </w:p>
+    <w:p>
+      <w:pPr>
+        <w:pStyle w:val="TextBody"/>
+        <w:bidi w:val="0"/>
+        <w:spacing w:lineRule="auto" w:line="360" w:before="0" w:after="0"/>
+        <w:ind w:left="0" w:right="0" w:hanging="0"/>
+        <w:jc w:val="both"/>
+        <w:rPr/>
       </w:pPr>
       <w:r>
         <w:rPr>
@@ -9651,152 +9584,335 @@
         <w:jc w:val="both"/>
         <w:rPr>
           <w:rFonts w:ascii="Arial" w:hAnsi="Arial"/>
-          <w:b w:val="false"/>
-          <w:b w:val="false"/>
-          <w:bCs w:val="false"/>
-          <w:i w:val="false"/>
-          <w:i w:val="false"/>
-          <w:caps w:val="false"/>
-          <w:smallCaps w:val="false"/>
-          <w:strike w:val="false"/>
-          <w:dstrike w:val="false"/>
-          <w:color w:val="000000"/>
-          <w:sz w:val="24"/>
-          <w:szCs w:val="24"/>
-          <w:u w:val="none"/>
-          <w:effect w:val="none"/>
-        </w:rPr>
-      </w:pPr>
-      <w:r>
-        <w:rPr>
-          <w:rFonts w:ascii="Arial" w:hAnsi="Arial"/>
-          <w:b w:val="false"/>
-          <w:bCs w:val="false"/>
-          <w:i w:val="false"/>
-          <w:caps w:val="false"/>
-          <w:smallCaps w:val="false"/>
-          <w:strike w:val="false"/>
-          <w:dstrike w:val="false"/>
-          <w:color w:val="000000"/>
-          <w:sz w:val="24"/>
-          <w:szCs w:val="24"/>
-          <w:u w:val="none"/>
-          <w:effect w:val="none"/>
-        </w:rPr>
-      </w:r>
-    </w:p>
-    <w:p>
-      <w:pPr>
-        <w:pStyle w:val="TextBody"/>
-        <w:bidi w:val="0"/>
-        <w:spacing w:lineRule="auto" w:line="360" w:before="0" w:after="0"/>
-        <w:ind w:left="0" w:right="0" w:hanging="0"/>
-        <w:jc w:val="both"/>
-        <w:rPr/>
-      </w:pPr>
-      <w:r>
-        <w:rPr>
-          <w:rFonts w:ascii="Arial" w:hAnsi="Arial"/>
-          <w:b w:val="false"/>
-          <w:bCs w:val="false"/>
-          <w:i w:val="false"/>
-          <w:caps w:val="false"/>
-          <w:smallCaps w:val="false"/>
-          <w:strike w:val="false"/>
-          <w:dstrike w:val="false"/>
-          <w:color w:val="000000"/>
-          <w:sz w:val="24"/>
-          <w:szCs w:val="24"/>
-          <w:u w:val="none"/>
-          <w:effect w:val="none"/>
-        </w:rPr>
-        <w:t>dfasdfasdf</w:t>
-      </w:r>
-    </w:p>
-    <w:p>
-      <w:pPr>
-        <w:pStyle w:val="TextBody"/>
-        <w:bidi w:val="0"/>
-        <w:spacing w:lineRule="auto" w:line="360" w:before="0" w:after="0"/>
-        <w:ind w:left="0" w:right="0" w:hanging="0"/>
-        <w:jc w:val="both"/>
-        <w:rPr>
-          <w:rFonts w:ascii="Arial" w:hAnsi="Arial"/>
-          <w:b w:val="false"/>
-          <w:b w:val="false"/>
-          <w:bCs w:val="false"/>
-          <w:i w:val="false"/>
-          <w:i w:val="false"/>
-          <w:caps w:val="false"/>
-          <w:smallCaps w:val="false"/>
-          <w:strike w:val="false"/>
-          <w:dstrike w:val="false"/>
-          <w:color w:val="000000"/>
-          <w:sz w:val="24"/>
-          <w:szCs w:val="24"/>
-          <w:u w:val="none"/>
-          <w:effect w:val="none"/>
-        </w:rPr>
-      </w:pPr>
-      <w:r>
-        <w:rPr>
-          <w:rFonts w:ascii="Arial" w:hAnsi="Arial"/>
-          <w:b w:val="false"/>
-          <w:bCs w:val="false"/>
-          <w:i w:val="false"/>
-          <w:caps w:val="false"/>
-          <w:smallCaps w:val="false"/>
-          <w:strike w:val="false"/>
-          <w:dstrike w:val="false"/>
-          <w:color w:val="000000"/>
-          <w:sz w:val="24"/>
-          <w:szCs w:val="24"/>
-          <w:u w:val="none"/>
-          <w:effect w:val="none"/>
-        </w:rPr>
-      </w:r>
-    </w:p>
-    <w:p>
-      <w:pPr>
-        <w:pStyle w:val="TextBody"/>
-        <w:bidi w:val="0"/>
-        <w:spacing w:lineRule="auto" w:line="360" w:before="0" w:after="0"/>
-        <w:ind w:left="0" w:right="0" w:hanging="0"/>
-        <w:jc w:val="both"/>
-        <w:rPr>
-          <w:rFonts w:ascii="Arial" w:hAnsi="Arial"/>
-          <w:b w:val="false"/>
-          <w:b w:val="false"/>
-          <w:bCs w:val="false"/>
-          <w:i w:val="false"/>
-          <w:i w:val="false"/>
-          <w:caps w:val="false"/>
-          <w:smallCaps w:val="false"/>
-          <w:strike w:val="false"/>
-          <w:dstrike w:val="false"/>
-          <w:color w:val="000000"/>
-          <w:sz w:val="24"/>
-          <w:szCs w:val="24"/>
-          <w:u w:val="none"/>
-          <w:effect w:val="none"/>
-        </w:rPr>
-      </w:pPr>
-      <w:r>
-        <w:rPr>
-          <w:rFonts w:ascii="Arial" w:hAnsi="Arial"/>
-          <w:b w:val="false"/>
-          <w:bCs w:val="false"/>
-          <w:i w:val="false"/>
-          <w:caps w:val="false"/>
-          <w:smallCaps w:val="false"/>
-          <w:strike w:val="false"/>
-          <w:dstrike w:val="false"/>
-          <w:color w:val="000000"/>
-          <w:sz w:val="24"/>
-          <w:szCs w:val="24"/>
-          <w:u w:val="none"/>
-          <w:effect w:val="none"/>
-        </w:rPr>
+          <w:b/>
+          <w:b/>
+          <w:bCs/>
+          <w:i w:val="false"/>
+          <w:i w:val="false"/>
+          <w:caps w:val="false"/>
+          <w:smallCaps w:val="false"/>
+          <w:strike w:val="false"/>
+          <w:dstrike w:val="false"/>
+          <w:color w:val="000000"/>
+          <w:sz w:val="24"/>
+          <w:szCs w:val="24"/>
+          <w:u w:val="none"/>
+          <w:effect w:val="none"/>
+        </w:rPr>
+      </w:pPr>
+      <w:r>
+        <w:rPr>
+          <w:rFonts w:ascii="Arial" w:hAnsi="Arial"/>
+          <w:b/>
+          <w:bCs/>
+          <w:i w:val="false"/>
+          <w:caps w:val="false"/>
+          <w:smallCaps w:val="false"/>
+          <w:strike w:val="false"/>
+          <w:dstrike w:val="false"/>
+          <w:color w:val="000000"/>
+          <w:sz w:val="24"/>
+          <w:szCs w:val="24"/>
+          <w:u w:val="none"/>
+          <w:effect w:val="none"/>
+        </w:rPr>
+        <w:t>Optimización multi-objetivo</w:t>
+      </w:r>
+    </w:p>
+    <w:p>
+      <w:pPr>
+        <w:pStyle w:val="TextBody"/>
+        <w:bidi w:val="0"/>
+        <w:spacing w:lineRule="auto" w:line="360" w:before="0" w:after="0"/>
+        <w:ind w:left="0" w:right="0" w:hanging="0"/>
+        <w:jc w:val="both"/>
+        <w:rPr>
+          <w:rFonts w:ascii="Arial" w:hAnsi="Arial"/>
+          <w:b w:val="false"/>
+          <w:b w:val="false"/>
+          <w:bCs w:val="false"/>
+          <w:i w:val="false"/>
+          <w:i w:val="false"/>
+          <w:caps w:val="false"/>
+          <w:smallCaps w:val="false"/>
+          <w:strike w:val="false"/>
+          <w:dstrike w:val="false"/>
+          <w:color w:val="000000"/>
+          <w:sz w:val="24"/>
+          <w:szCs w:val="24"/>
+          <w:u w:val="none"/>
+          <w:effect w:val="none"/>
+        </w:rPr>
+      </w:pPr>
+      <w:r>
+        <w:rPr>
+          <w:rFonts w:ascii="Arial" w:hAnsi="Arial"/>
+          <w:b w:val="false"/>
+          <w:bCs w:val="false"/>
+          <w:i w:val="false"/>
+          <w:caps w:val="false"/>
+          <w:smallCaps w:val="false"/>
+          <w:strike w:val="false"/>
+          <w:dstrike w:val="false"/>
+          <w:color w:val="000000"/>
+          <w:sz w:val="24"/>
+          <w:szCs w:val="24"/>
+          <w:u w:val="none"/>
+          <w:effect w:val="none"/>
+        </w:rPr>
+      </w:r>
+    </w:p>
+    <w:p>
+      <w:pPr>
+        <w:pStyle w:val="TextBody"/>
+        <w:bidi w:val="0"/>
+        <w:spacing w:lineRule="auto" w:line="360" w:before="0" w:after="0"/>
+        <w:ind w:left="0" w:right="0" w:hanging="0"/>
+        <w:jc w:val="both"/>
+        <w:rPr>
+          <w:rFonts w:ascii="Arial" w:hAnsi="Arial"/>
+          <w:b w:val="false"/>
+          <w:b w:val="false"/>
+          <w:bCs w:val="false"/>
+          <w:i w:val="false"/>
+          <w:i w:val="false"/>
+          <w:caps w:val="false"/>
+          <w:smallCaps w:val="false"/>
+          <w:strike w:val="false"/>
+          <w:dstrike w:val="false"/>
+          <w:color w:val="000000"/>
+          <w:sz w:val="24"/>
+          <w:szCs w:val="24"/>
+          <w:u w:val="none"/>
+          <w:effect w:val="none"/>
+        </w:rPr>
+      </w:pPr>
+      <w:r>
+        <w:rPr>
+          <w:rFonts w:ascii="Arial" w:hAnsi="Arial"/>
+          <w:b w:val="false"/>
+          <w:bCs w:val="false"/>
+          <w:i w:val="false"/>
+          <w:caps w:val="false"/>
+          <w:smallCaps w:val="false"/>
+          <w:strike w:val="false"/>
+          <w:dstrike w:val="false"/>
+          <w:color w:val="000000"/>
+          <w:sz w:val="24"/>
+          <w:szCs w:val="24"/>
+          <w:u w:val="none"/>
+          <w:effect w:val="none"/>
+        </w:rPr>
+        <w:t xml:space="preserve">En este apartado como muy bien dice el título, vamos a aprender sobre </w:t>
+      </w:r>
+      <w:r>
+        <w:rPr>
+          <w:rFonts w:ascii="Arial" w:hAnsi="Arial"/>
+          <w:b w:val="false"/>
+          <w:bCs w:val="false"/>
+          <w:i w:val="false"/>
+          <w:caps w:val="false"/>
+          <w:smallCaps w:val="false"/>
+          <w:strike w:val="false"/>
+          <w:dstrike w:val="false"/>
+          <w:color w:val="000000"/>
+          <w:sz w:val="24"/>
+          <w:szCs w:val="24"/>
+          <w:u w:val="none"/>
+          <w:effect w:val="none"/>
+        </w:rPr>
+        <w:t>la optimización multi-objetivo, así como los orígenes de esta, también vamos a hablar sobre cómo ha ido evolucionando a lo largo del tiempo, el cual ha sido poco, ya que la optimización multi-objetivo no tiene mucho tempo. Veremos diversos términos que acompañan a la base de la OMO(otimización multi-objetivo), términos como el frente de pareto, más todas sus característica, también. Divisaremos otros términos como dominancia, sin el cual este proyecto no se podría realizar y tampoco afianzar bien los conocimientos sobre Pareto. Todos estos términos serán explicados con diferentes fórmulas matemáticas, ya que será necesario explicarlos porque vamos a aplicarlas a nuestro proyecto</w:t>
+      </w:r>
+    </w:p>
+    <w:p>
+      <w:pPr>
+        <w:pStyle w:val="TextBody"/>
+        <w:bidi w:val="0"/>
+        <w:spacing w:lineRule="auto" w:line="360" w:before="0" w:after="0"/>
+        <w:ind w:left="0" w:right="0" w:hanging="0"/>
+        <w:jc w:val="both"/>
+        <w:rPr>
+          <w:rFonts w:ascii="Arial" w:hAnsi="Arial"/>
+          <w:b w:val="false"/>
+          <w:b w:val="false"/>
+          <w:bCs w:val="false"/>
+          <w:i w:val="false"/>
+          <w:i w:val="false"/>
+          <w:caps w:val="false"/>
+          <w:smallCaps w:val="false"/>
+          <w:strike w:val="false"/>
+          <w:dstrike w:val="false"/>
+          <w:color w:val="000000"/>
+          <w:sz w:val="24"/>
+          <w:szCs w:val="24"/>
+          <w:u w:val="none"/>
+          <w:effect w:val="none"/>
+        </w:rPr>
+      </w:pPr>
+      <w:r>
+        <w:rPr>
+          <w:rFonts w:ascii="Arial" w:hAnsi="Arial"/>
+          <w:b w:val="false"/>
+          <w:bCs w:val="false"/>
+          <w:i w:val="false"/>
+          <w:caps w:val="false"/>
+          <w:smallCaps w:val="false"/>
+          <w:strike w:val="false"/>
+          <w:dstrike w:val="false"/>
+          <w:color w:val="000000"/>
+          <w:sz w:val="24"/>
+          <w:szCs w:val="24"/>
+          <w:u w:val="none"/>
+          <w:effect w:val="none"/>
+        </w:rPr>
+      </w:r>
+    </w:p>
+    <w:p>
+      <w:pPr>
+        <w:pStyle w:val="TextBody"/>
+        <w:bidi w:val="0"/>
+        <w:spacing w:lineRule="auto" w:line="360" w:before="0" w:after="0"/>
+        <w:ind w:left="0" w:right="0" w:hanging="0"/>
+        <w:jc w:val="both"/>
+        <w:rPr>
+          <w:rFonts w:ascii="Arial" w:hAnsi="Arial"/>
+          <w:b w:val="false"/>
+          <w:b w:val="false"/>
+          <w:bCs w:val="false"/>
+          <w:i w:val="false"/>
+          <w:i w:val="false"/>
+          <w:caps w:val="false"/>
+          <w:smallCaps w:val="false"/>
+          <w:strike w:val="false"/>
+          <w:dstrike w:val="false"/>
+          <w:color w:val="000000"/>
+          <w:sz w:val="24"/>
+          <w:szCs w:val="24"/>
+          <w:u w:val="none"/>
+          <w:effect w:val="none"/>
+        </w:rPr>
+      </w:pPr>
+      <w:r>
+        <w:rPr>
+          <w:rFonts w:ascii="Arial" w:hAnsi="Arial"/>
+          <w:b w:val="false"/>
+          <w:bCs w:val="false"/>
+          <w:i w:val="false"/>
+          <w:caps w:val="false"/>
+          <w:smallCaps w:val="false"/>
+          <w:strike w:val="false"/>
+          <w:dstrike w:val="false"/>
+          <w:color w:val="000000"/>
+          <w:sz w:val="24"/>
+          <w:szCs w:val="24"/>
+          <w:u w:val="none"/>
+          <w:effect w:val="none"/>
+        </w:rPr>
+      </w:r>
+    </w:p>
+    <w:p>
+      <w:pPr>
+        <w:pStyle w:val="TextBody"/>
+        <w:bidi w:val="0"/>
+        <w:spacing w:lineRule="auto" w:line="360" w:before="0" w:after="0"/>
+        <w:ind w:left="0" w:right="0" w:hanging="0"/>
+        <w:jc w:val="both"/>
+        <w:rPr>
+          <w:rFonts w:ascii="Arial" w:hAnsi="Arial"/>
+          <w:b w:val="false"/>
+          <w:b w:val="false"/>
+          <w:bCs w:val="false"/>
+          <w:i w:val="false"/>
+          <w:i w:val="false"/>
+          <w:caps w:val="false"/>
+          <w:smallCaps w:val="false"/>
+          <w:strike w:val="false"/>
+          <w:dstrike w:val="false"/>
+          <w:color w:val="000000"/>
+          <w:sz w:val="24"/>
+          <w:szCs w:val="24"/>
+          <w:u w:val="none"/>
+          <w:effect w:val="none"/>
+        </w:rPr>
+      </w:pPr>
+      <w:r>
+        <w:rPr>
+          <w:rFonts w:ascii="Arial" w:hAnsi="Arial"/>
+          <w:b w:val="false"/>
+          <w:bCs w:val="false"/>
+          <w:i w:val="false"/>
+          <w:caps w:val="false"/>
+          <w:smallCaps w:val="false"/>
+          <w:strike w:val="false"/>
+          <w:dstrike w:val="false"/>
+          <w:color w:val="000000"/>
+          <w:sz w:val="24"/>
+          <w:szCs w:val="24"/>
+          <w:u w:val="none"/>
+          <w:effect w:val="none"/>
+        </w:rPr>
+      </w:r>
+    </w:p>
+    <w:p>
+      <w:pPr>
+        <w:pStyle w:val="TextBody"/>
+        <w:bidi w:val="0"/>
+        <w:spacing w:lineRule="auto" w:line="360" w:before="0" w:after="0"/>
+        <w:ind w:left="0" w:right="0" w:hanging="0"/>
+        <w:jc w:val="both"/>
+        <w:rPr>
+          <w:rFonts w:ascii="Arial" w:hAnsi="Arial"/>
+          <w:b w:val="false"/>
+          <w:b w:val="false"/>
+          <w:bCs w:val="false"/>
+          <w:i w:val="false"/>
+          <w:i w:val="false"/>
+          <w:caps w:val="false"/>
+          <w:smallCaps w:val="false"/>
+          <w:strike w:val="false"/>
+          <w:dstrike w:val="false"/>
+          <w:color w:val="000000"/>
+          <w:sz w:val="24"/>
+          <w:szCs w:val="24"/>
+          <w:u w:val="none"/>
+          <w:effect w:val="none"/>
+        </w:rPr>
+      </w:pPr>
+      <w:r>
+        <w:rPr>
+          <w:rFonts w:ascii="Arial" w:hAnsi="Arial"/>
+          <w:b w:val="false"/>
+          <w:bCs w:val="false"/>
+          <w:i w:val="false"/>
+          <w:caps w:val="false"/>
+          <w:smallCaps w:val="false"/>
+          <w:strike w:val="false"/>
+          <w:dstrike w:val="false"/>
+          <w:color w:val="000000"/>
+          <w:sz w:val="24"/>
+          <w:szCs w:val="24"/>
+          <w:u w:val="none"/>
+          <w:effect w:val="none"/>
+        </w:rPr>
+        <w:t xml:space="preserve"> </w:t>
+      </w:r>
+      <w:r>
+        <w:rPr>
+          <w:rFonts w:ascii="Arial" w:hAnsi="Arial"/>
+          <w:b w:val="false"/>
+          <w:bCs w:val="false"/>
+          <w:i w:val="false"/>
+          <w:caps w:val="false"/>
+          <w:smallCaps w:val="false"/>
+          <w:strike w:val="false"/>
+          <w:dstrike w:val="false"/>
+          <w:color w:val="000000"/>
+          <w:sz w:val="24"/>
+          <w:szCs w:val="24"/>
+          <w:u w:val="none"/>
+          <w:effect w:val="none"/>
+        </w:rPr>
+        <w:t>cómo ha ido evolucionando el multi-objetivo, sus conceptos más importantes y las diferencias</w:t>
       </w:r>
     </w:p>
     <w:p>
@@ -10422,6 +10538,70 @@
       <w:rFonts w:cs="OpenSymbol"/>
     </w:rPr>
   </w:style>
+  <w:style w:type="character" w:styleId="ListLabel28">
+    <w:name w:val="ListLabel 28"/>
+    <w:qFormat/>
+    <w:rPr>
+      <w:rFonts w:cs="OpenSymbol"/>
+      <w:b/>
+    </w:rPr>
+  </w:style>
+  <w:style w:type="character" w:styleId="ListLabel29">
+    <w:name w:val="ListLabel 29"/>
+    <w:qFormat/>
+    <w:rPr>
+      <w:rFonts w:cs="OpenSymbol"/>
+    </w:rPr>
+  </w:style>
+  <w:style w:type="character" w:styleId="ListLabel30">
+    <w:name w:val="ListLabel 30"/>
+    <w:qFormat/>
+    <w:rPr>
+      <w:rFonts w:cs="OpenSymbol"/>
+    </w:rPr>
+  </w:style>
+  <w:style w:type="character" w:styleId="ListLabel31">
+    <w:name w:val="ListLabel 31"/>
+    <w:qFormat/>
+    <w:rPr>
+      <w:rFonts w:cs="OpenSymbol"/>
+    </w:rPr>
+  </w:style>
+  <w:style w:type="character" w:styleId="ListLabel32">
+    <w:name w:val="ListLabel 32"/>
+    <w:qFormat/>
+    <w:rPr>
+      <w:rFonts w:cs="OpenSymbol"/>
+    </w:rPr>
+  </w:style>
+  <w:style w:type="character" w:styleId="ListLabel33">
+    <w:name w:val="ListLabel 33"/>
+    <w:qFormat/>
+    <w:rPr>
+      <w:rFonts w:cs="OpenSymbol"/>
+    </w:rPr>
+  </w:style>
+  <w:style w:type="character" w:styleId="ListLabel34">
+    <w:name w:val="ListLabel 34"/>
+    <w:qFormat/>
+    <w:rPr>
+      <w:rFonts w:cs="OpenSymbol"/>
+    </w:rPr>
+  </w:style>
+  <w:style w:type="character" w:styleId="ListLabel35">
+    <w:name w:val="ListLabel 35"/>
+    <w:qFormat/>
+    <w:rPr>
+      <w:rFonts w:cs="OpenSymbol"/>
+    </w:rPr>
+  </w:style>
+  <w:style w:type="character" w:styleId="ListLabel36">
+    <w:name w:val="ListLabel 36"/>
+    <w:qFormat/>
+    <w:rPr>
+      <w:rFonts w:cs="OpenSymbol"/>
+    </w:rPr>
+  </w:style>
   <w:style w:type="paragraph" w:styleId="Heading">
     <w:name w:val="Heading"/>
     <w:basedOn w:val="Normal"/>

</xml_diff>

<commit_message>
explicar cómo debe ser un frente de pareto
</commit_message>
<xml_diff>
--- a/docu/Untitled 1.docx
+++ b/docu/Untitled 1.docx
@@ -30,7 +30,7 @@
                 <wp:positionV relativeFrom="paragraph">
                   <wp:posOffset>-141605</wp:posOffset>
                 </wp:positionV>
-                <wp:extent cx="5591175" cy="9110345"/>
+                <wp:extent cx="5591810" cy="9110980"/>
                 <wp:effectExtent l="0" t="0" r="17145" b="22225"/>
                 <wp:wrapTopAndBottom/>
                 <wp:docPr id="1" name="Text Box 2"/>
@@ -41,7 +41,7 @@
                       <wps:spPr>
                         <a:xfrm>
                           <a:off x="0" y="0"/>
-                          <a:ext cx="5590440" cy="9109800"/>
+                          <a:ext cx="5591160" cy="9110520"/>
                         </a:xfrm>
                         <a:prstGeom prst="rect">
                           <a:avLst/>
@@ -71,7 +71,7 @@
           </mc:Choice>
           <mc:Fallback>
             <w:pict>
-              <v:rect id="shape_0" ID="Text Box 2" fillcolor="white" stroked="t" style="position:absolute;margin-left:-26.65pt;margin-top:-11.15pt;width:440.15pt;height:717.25pt" wp14:anchorId="1A3CFB48">
+              <v:rect id="shape_0" ID="Text Box 2" fillcolor="white" stroked="t" style="position:absolute;margin-left:-26.65pt;margin-top:-11.15pt;width:440.2pt;height:717.3pt" wp14:anchorId="1A3CFB48">
                 <w10:wrap type="none"/>
                 <v:fill o:detectmouseclick="t" type="solid" color2="black"/>
                 <v:stroke color="black" weight="9360" joinstyle="miter" endcap="flat"/>
@@ -90,7 +90,7 @@
                 <wp:positionV relativeFrom="paragraph">
                   <wp:posOffset>21590</wp:posOffset>
                 </wp:positionV>
-                <wp:extent cx="5614670" cy="8947150"/>
+                <wp:extent cx="5615305" cy="8947785"/>
                 <wp:effectExtent l="0" t="0" r="0" b="0"/>
                 <wp:wrapNone/>
                 <wp:docPr id="2" name="Frame1"/>
@@ -101,7 +101,7 @@
                       <wps:spPr>
                         <a:xfrm>
                           <a:off x="0" y="0"/>
-                          <a:ext cx="5614200" cy="8946360"/>
+                          <a:ext cx="5614560" cy="8947080"/>
                         </a:xfrm>
                         <a:prstGeom prst="rect">
                           <a:avLst/>
@@ -899,7 +899,7 @@
           </mc:Choice>
           <mc:Fallback>
             <w:pict>
-              <v:rect id="shape_0" ID="Frame1" stroked="f" style="position:absolute;margin-left:-439.5pt;margin-top:1.7pt;width:442pt;height:704.4pt">
+              <v:rect id="shape_0" ID="Frame1" stroked="f" style="position:absolute;margin-left:-439.5pt;margin-top:1.7pt;width:442.05pt;height:704.45pt">
                 <w10:wrap type="square"/>
                 <v:fill o:detectmouseclick="t" on="false"/>
                 <v:stroke color="#3465a4" joinstyle="round" endcap="flat"/>
@@ -1699,7 +1699,7 @@
                 <wp:positionV relativeFrom="paragraph">
                   <wp:posOffset>-141605</wp:posOffset>
                 </wp:positionV>
-                <wp:extent cx="5591175" cy="9110345"/>
+                <wp:extent cx="5591810" cy="9110980"/>
                 <wp:effectExtent l="0" t="0" r="17145" b="22225"/>
                 <wp:wrapTopAndBottom/>
                 <wp:docPr id="8" name="Text Box 2"/>
@@ -1710,7 +1710,7 @@
                       <wps:spPr>
                         <a:xfrm>
                           <a:off x="0" y="0"/>
-                          <a:ext cx="5590440" cy="9109800"/>
+                          <a:ext cx="5591160" cy="9110520"/>
                         </a:xfrm>
                         <a:prstGeom prst="rect">
                           <a:avLst/>
@@ -1740,7 +1740,7 @@
           </mc:Choice>
           <mc:Fallback>
             <w:pict>
-              <v:rect id="shape_0" ID="Text Box 2" fillcolor="white" stroked="t" style="position:absolute;margin-left:-26.65pt;margin-top:-11.15pt;width:440.15pt;height:717.25pt" wp14:anchorId="1A3CFB48">
+              <v:rect id="shape_0" ID="Text Box 2" fillcolor="white" stroked="t" style="position:absolute;margin-left:-26.65pt;margin-top:-11.15pt;width:440.2pt;height:717.3pt" wp14:anchorId="1A3CFB48">
                 <w10:wrap type="none"/>
                 <v:fill o:detectmouseclick="t" type="solid" color2="black"/>
                 <v:stroke color="black" weight="9360" joinstyle="miter" endcap="flat"/>
@@ -1759,7 +1759,7 @@
                 <wp:positionV relativeFrom="paragraph">
                   <wp:posOffset>-12065</wp:posOffset>
                 </wp:positionV>
-                <wp:extent cx="5596890" cy="8980805"/>
+                <wp:extent cx="5597525" cy="8981440"/>
                 <wp:effectExtent l="0" t="0" r="0" b="0"/>
                 <wp:wrapNone/>
                 <wp:docPr id="9" name="Frame2"/>
@@ -1770,7 +1770,7 @@
                       <wps:spPr>
                         <a:xfrm>
                           <a:off x="0" y="0"/>
-                          <a:ext cx="5596200" cy="8980200"/>
+                          <a:ext cx="5596920" cy="8980920"/>
                         </a:xfrm>
                         <a:prstGeom prst="rect">
                           <a:avLst/>
@@ -2392,7 +2392,7 @@
           </mc:Choice>
           <mc:Fallback>
             <w:pict>
-              <v:rect id="shape_0" ID="Frame2" stroked="f" style="position:absolute;margin-left:-438.1pt;margin-top:-0.95pt;width:440.6pt;height:707.05pt">
+              <v:rect id="shape_0" ID="Frame2" stroked="f" style="position:absolute;margin-left:-438.1pt;margin-top:-0.95pt;width:440.65pt;height:707.1pt">
                 <w10:wrap type="square"/>
                 <v:fill o:detectmouseclick="t" on="false"/>
                 <v:stroke color="#3465a4" joinstyle="round" endcap="flat"/>
@@ -10902,7 +10902,7 @@
           <w:effect w:val="none"/>
           <w:lang w:val="es-ES"/>
         </w:rPr>
-        <w:t xml:space="preserve">, donde “n” es </w:t>
+        <w:t>, donde “n” es el número de objetivos, se dice que domina a</w:t>
       </w:r>
       <w:r>
         <w:rPr>
@@ -10921,29 +10921,6 @@
           <w:effect w:val="none"/>
           <w:lang w:val="es-ES"/>
         </w:rPr>
-        <w:t xml:space="preserve">el número de objetivos, </w:t>
-      </w:r>
-      <w:r>
-        <w:rPr>
-          <w:rFonts w:ascii="Arial" w:hAnsi="Arial"/>
-          <w:b w:val="false"/>
-          <w:bCs w:val="false"/>
-          <w:i w:val="false"/>
-          <w:caps w:val="false"/>
-          <w:smallCaps w:val="false"/>
-          <w:strike w:val="false"/>
-          <w:dstrike w:val="false"/>
-          <w:color w:val="000000"/>
-          <w:sz w:val="24"/>
-          <w:szCs w:val="24"/>
-          <w:u w:val="none"/>
-          <w:effect w:val="none"/>
-          <w:lang w:val="es-ES"/>
-        </w:rPr>
-        <w:t>se dice que domina a</w:t>
-      </w:r>
-      <w:r>
-        <w:rPr/>
       </w:r>
       <m:oMath xmlns:m="http://schemas.openxmlformats.org/officeDocument/2006/math">
         <m:r>
@@ -11026,26 +11003,7 @@
           <w:effect w:val="none"/>
           <w:lang w:val="es-ES"/>
         </w:rPr>
-        <w:t xml:space="preserve">, </w:t>
-      </w:r>
-      <w:r>
-        <w:rPr>
-          <w:rFonts w:ascii="Arial" w:hAnsi="Arial"/>
-          <w:b w:val="false"/>
-          <w:bCs w:val="false"/>
-          <w:i w:val="false"/>
-          <w:caps w:val="false"/>
-          <w:smallCaps w:val="false"/>
-          <w:strike w:val="false"/>
-          <w:dstrike w:val="false"/>
-          <w:color w:val="000000"/>
-          <w:sz w:val="24"/>
-          <w:szCs w:val="24"/>
-          <w:u w:val="none"/>
-          <w:effect w:val="none"/>
-          <w:lang w:val="es-ES"/>
-        </w:rPr>
-        <w:t xml:space="preserve">si </w:t>
+        <w:t xml:space="preserve">, si </w:t>
       </w:r>
       <w:r>
         <w:rPr>
@@ -11084,45 +11042,7 @@
           <w:effect w:val="none"/>
           <w:lang w:val="es-ES"/>
         </w:rPr>
-        <w:t xml:space="preserve"> no </w:t>
-      </w:r>
-      <w:r>
-        <w:rPr>
-          <w:rFonts w:ascii="Arial" w:hAnsi="Arial"/>
-          <w:b w:val="false"/>
-          <w:bCs w:val="false"/>
-          <w:i w:val="false"/>
-          <w:caps w:val="false"/>
-          <w:smallCaps w:val="false"/>
-          <w:strike w:val="false"/>
-          <w:dstrike w:val="false"/>
-          <w:color w:val="000000"/>
-          <w:sz w:val="24"/>
-          <w:szCs w:val="24"/>
-          <w:u w:val="none"/>
-          <w:effect w:val="none"/>
-          <w:lang w:val="es-ES"/>
-        </w:rPr>
-        <w:t>es mejor que</w:t>
-      </w:r>
-      <w:r>
-        <w:rPr>
-          <w:rFonts w:ascii="Arial" w:hAnsi="Arial"/>
-          <w:b w:val="false"/>
-          <w:bCs w:val="false"/>
-          <w:i w:val="false"/>
-          <w:caps w:val="false"/>
-          <w:smallCaps w:val="false"/>
-          <w:strike w:val="false"/>
-          <w:dstrike w:val="false"/>
-          <w:color w:val="000000"/>
-          <w:sz w:val="24"/>
-          <w:szCs w:val="24"/>
-          <w:u w:val="none"/>
-          <w:effect w:val="none"/>
-          <w:lang w:val="es-ES"/>
-        </w:rPr>
-        <w:t xml:space="preserve"> a </w:t>
+        <w:t xml:space="preserve"> no es mejor que a </w:t>
       </w:r>
       <w:r>
         <w:rPr>
@@ -11200,45 +11120,7 @@
           <w:effect w:val="none"/>
           <w:lang w:val="es-ES"/>
         </w:rPr>
-        <w:t xml:space="preserve"> </w:t>
-      </w:r>
-      <w:r>
-        <w:rPr>
-          <w:rFonts w:ascii="Arial" w:hAnsi="Arial"/>
-          <w:b w:val="false"/>
-          <w:bCs w:val="false"/>
-          <w:i w:val="false"/>
-          <w:caps w:val="false"/>
-          <w:smallCaps w:val="false"/>
-          <w:strike w:val="false"/>
-          <w:dstrike w:val="false"/>
-          <w:color w:val="000000"/>
-          <w:sz w:val="24"/>
-          <w:szCs w:val="24"/>
-          <w:u w:val="none"/>
-          <w:effect w:val="none"/>
-          <w:lang w:val="es-ES"/>
-        </w:rPr>
-        <w:t xml:space="preserve">, </w:t>
-      </w:r>
-      <w:r>
-        <w:rPr>
-          <w:rFonts w:ascii="Arial" w:hAnsi="Arial"/>
-          <w:b w:val="false"/>
-          <w:bCs w:val="false"/>
-          <w:i w:val="false"/>
-          <w:caps w:val="false"/>
-          <w:smallCaps w:val="false"/>
-          <w:strike w:val="false"/>
-          <w:dstrike w:val="false"/>
-          <w:color w:val="000000"/>
-          <w:sz w:val="24"/>
-          <w:szCs w:val="24"/>
-          <w:u w:val="none"/>
-          <w:effect w:val="none"/>
-          <w:lang w:val="es-ES"/>
-        </w:rPr>
-        <w:t xml:space="preserve">esto nos indica de que habrá al menos un </w:t>
+        <w:t xml:space="preserve"> , esto nos indica de que habrá al menos un </w:t>
       </w:r>
       <w:r>
         <w:rPr>
@@ -11349,17 +11231,33 @@
         </w:rPr>
       </w:pPr>
       <w:r>
+        <w:rPr>
+          <w:rFonts w:ascii="Arial" w:hAnsi="Arial"/>
+          <w:b w:val="false"/>
+          <w:bCs w:val="false"/>
+          <w:i w:val="false"/>
+          <w:iCs w:val="false"/>
+          <w:caps w:val="false"/>
+          <w:smallCaps w:val="false"/>
+          <w:strike w:val="false"/>
+          <w:dstrike w:val="false"/>
+          <w:color w:val="000000"/>
+          <w:sz w:val="24"/>
+          <w:szCs w:val="24"/>
+          <w:u w:val="none"/>
+          <w:effect w:val="none"/>
+          <w:lang w:val="es-ES"/>
+        </w:rPr>
+      </w:r>
+    </w:p>
+    <w:p>
+      <w:pPr>
+        <w:pStyle w:val="TextBody"/>
+        <w:bidi w:val="0"/>
+        <w:spacing w:lineRule="auto" w:line="360" w:before="0" w:after="0"/>
+        <w:ind w:left="0" w:right="0" w:hanging="0"/>
+        <w:jc w:val="both"/>
         <w:rPr/>
-      </w:r>
-    </w:p>
-    <w:p>
-      <w:pPr>
-        <w:pStyle w:val="TextBody"/>
-        <w:bidi w:val="0"/>
-        <w:spacing w:lineRule="auto" w:line="360" w:before="0" w:after="0"/>
-        <w:ind w:left="0" w:right="0" w:hanging="0"/>
-        <w:jc w:val="both"/>
-        <w:rPr/>
       </w:pPr>
       <w:r>
         <w:rPr>
@@ -11380,12 +11278,22 @@
           <w:lang w:val="es-ES"/>
         </w:rPr>
         <w:tab/>
-      </w:r>
-      <w:r>
-        <w:rPr>
-          <w:rFonts w:ascii="Arial" w:hAnsi="Arial"/>
-          <w:b w:val="false"/>
-          <w:bCs w:val="false"/>
+        <w:t>Cunado nos dicen que dos soluciones no están dominadas, cuando ninguna de ellas domina a la otra, para saber si una solución domina a otra, usamos esta fórmula para saber si hay o no dominancia entre resultados y en caso de que haya, sabre quién domina a quién.</w:t>
+      </w:r>
+    </w:p>
+    <w:p>
+      <w:pPr>
+        <w:pStyle w:val="TextBody"/>
+        <w:bidi w:val="0"/>
+        <w:spacing w:lineRule="auto" w:line="360" w:before="0" w:after="0"/>
+        <w:ind w:left="0" w:right="0" w:hanging="0"/>
+        <w:jc w:val="both"/>
+        <w:rPr>
+          <w:rFonts w:ascii="Arial" w:hAnsi="Arial"/>
+          <w:b w:val="false"/>
+          <w:b w:val="false"/>
+          <w:bCs w:val="false"/>
+          <w:i w:val="false"/>
           <w:i w:val="false"/>
           <w:iCs w:val="false"/>
           <w:caps w:val="false"/>
@@ -11399,8 +11307,7 @@
           <w:effect w:val="none"/>
           <w:lang w:val="es-ES"/>
         </w:rPr>
-        <w:t xml:space="preserve">Cunado nos dicen que dos soluciones no están dominadas, cuando ninguna de ellas domina a la otra, </w:t>
-      </w:r>
+      </w:pPr>
       <w:r>
         <w:rPr>
           <w:rFonts w:ascii="Arial" w:hAnsi="Arial"/>
@@ -11419,38 +11326,6 @@
           <w:effect w:val="none"/>
           <w:lang w:val="es-ES"/>
         </w:rPr>
-        <w:t>para saber si una solución domina a otra, usamos esta fórmula para saber si hay o no dominancia entre resultados y en caso de que haya, sabre quién domina a quién.</w:t>
-      </w:r>
-    </w:p>
-    <w:p>
-      <w:pPr>
-        <w:pStyle w:val="TextBody"/>
-        <w:bidi w:val="0"/>
-        <w:spacing w:lineRule="auto" w:line="360" w:before="0" w:after="0"/>
-        <w:ind w:left="0" w:right="0" w:hanging="0"/>
-        <w:jc w:val="both"/>
-        <w:rPr>
-          <w:rFonts w:ascii="Arial" w:hAnsi="Arial"/>
-          <w:b w:val="false"/>
-          <w:b w:val="false"/>
-          <w:bCs w:val="false"/>
-          <w:i w:val="false"/>
-          <w:i w:val="false"/>
-          <w:iCs w:val="false"/>
-          <w:caps w:val="false"/>
-          <w:smallCaps w:val="false"/>
-          <w:strike w:val="false"/>
-          <w:dstrike w:val="false"/>
-          <w:color w:val="000000"/>
-          <w:sz w:val="24"/>
-          <w:szCs w:val="24"/>
-          <w:u w:val="none"/>
-          <w:effect w:val="none"/>
-          <w:lang w:val="es-ES"/>
-        </w:rPr>
-      </w:pPr>
-      <w:r>
-        <w:rPr/>
       </w:r>
     </w:p>
     <w:p>
@@ -11653,7 +11528,23 @@
         </w:rPr>
       </w:pPr>
       <w:r>
-        <w:rPr/>
+        <w:rPr>
+          <w:rFonts w:ascii="Arial" w:hAnsi="Arial"/>
+          <w:b w:val="false"/>
+          <w:bCs w:val="false"/>
+          <w:i w:val="false"/>
+          <w:iCs w:val="false"/>
+          <w:caps w:val="false"/>
+          <w:smallCaps w:val="false"/>
+          <w:strike w:val="false"/>
+          <w:dstrike w:val="false"/>
+          <w:color w:val="000000"/>
+          <w:sz w:val="24"/>
+          <w:szCs w:val="24"/>
+          <w:u w:val="none"/>
+          <w:effect w:val="none"/>
+          <w:lang w:val="es-ES"/>
+        </w:rPr>
       </w:r>
     </w:p>
     <w:p>
@@ -11666,23 +11557,7 @@
         <w:rPr/>
       </w:pPr>
       <w:r>
-        <w:rPr>
-          <w:rFonts w:ascii="Arial" w:hAnsi="Arial"/>
-          <w:b w:val="false"/>
-          <w:bCs w:val="false"/>
-          <w:i w:val="false"/>
-          <w:iCs w:val="false"/>
-          <w:caps w:val="false"/>
-          <w:smallCaps w:val="false"/>
-          <w:strike w:val="false"/>
-          <w:dstrike w:val="false"/>
-          <w:color w:val="000000"/>
-          <w:sz w:val="24"/>
-          <w:szCs w:val="24"/>
-          <w:u w:val="none"/>
-          <w:effect w:val="none"/>
-          <w:lang w:val="es-ES"/>
-        </w:rPr>
+        <w:rPr/>
       </w:r>
       <m:oMath xmlns:m="http://schemas.openxmlformats.org/officeDocument/2006/math">
         <m:sSub>
@@ -11867,7 +11742,7 @@
           <w:rPr>
             <w:rFonts w:ascii="Cambria Math" w:hAnsi="Cambria Math"/>
           </w:rPr>
-          <m:t xml:space="preserve">|</m:t>
+          <m:t xml:space="preserve">∨</m:t>
         </m:r>
         <m:sSub>
           <m:e>
@@ -11997,13 +11872,22 @@
           <w:lang w:val="es-ES"/>
         </w:rPr>
         <w:tab/>
-        <w:t xml:space="preserve">V. Pareto se apoyo en la definición de dominancia en F. Edgeworth, la definición literaria de </w:t>
-      </w:r>
-      <w:r>
-        <w:rPr>
-          <w:rFonts w:ascii="Arial" w:hAnsi="Arial"/>
-          <w:b w:val="false"/>
-          <w:bCs w:val="false"/>
+        <w:t>V. Pareto se apoyo en la definición de dominancia en F. Edgeworth, la definición literaria de dominancia de pareto:</w:t>
+      </w:r>
+    </w:p>
+    <w:p>
+      <w:pPr>
+        <w:pStyle w:val="TextBody"/>
+        <w:bidi w:val="0"/>
+        <w:spacing w:lineRule="auto" w:line="360" w:before="0" w:after="0"/>
+        <w:ind w:left="0" w:right="0" w:hanging="0"/>
+        <w:jc w:val="both"/>
+        <w:rPr>
+          <w:rFonts w:ascii="Arial" w:hAnsi="Arial"/>
+          <w:b w:val="false"/>
+          <w:b w:val="false"/>
+          <w:bCs w:val="false"/>
+          <w:i w:val="false"/>
           <w:i w:val="false"/>
           <w:caps w:val="false"/>
           <w:smallCaps w:val="false"/>
@@ -12016,8 +11900,7 @@
           <w:effect w:val="none"/>
           <w:lang w:val="es-ES"/>
         </w:rPr>
-        <w:t>dominancia de pareto</w:t>
-      </w:r>
+      </w:pPr>
       <w:r>
         <w:rPr>
           <w:rFonts w:ascii="Arial" w:hAnsi="Arial"/>
@@ -12035,37 +11918,6 @@
           <w:effect w:val="none"/>
           <w:lang w:val="es-ES"/>
         </w:rPr>
-        <w:t>:</w:t>
-      </w:r>
-    </w:p>
-    <w:p>
-      <w:pPr>
-        <w:pStyle w:val="TextBody"/>
-        <w:bidi w:val="0"/>
-        <w:spacing w:lineRule="auto" w:line="360" w:before="0" w:after="0"/>
-        <w:ind w:left="0" w:right="0" w:hanging="0"/>
-        <w:jc w:val="both"/>
-        <w:rPr>
-          <w:rFonts w:ascii="Arial" w:hAnsi="Arial"/>
-          <w:b w:val="false"/>
-          <w:b w:val="false"/>
-          <w:bCs w:val="false"/>
-          <w:i w:val="false"/>
-          <w:i w:val="false"/>
-          <w:caps w:val="false"/>
-          <w:smallCaps w:val="false"/>
-          <w:strike w:val="false"/>
-          <w:dstrike w:val="false"/>
-          <w:color w:val="000000"/>
-          <w:sz w:val="24"/>
-          <w:szCs w:val="24"/>
-          <w:u w:val="none"/>
-          <w:effect w:val="none"/>
-          <w:lang w:val="es-ES"/>
-        </w:rPr>
-      </w:pPr>
-      <w:r>
-        <w:rPr/>
       </w:r>
     </w:p>
     <w:p>
@@ -12116,28 +11968,25 @@
         </w:rPr>
       </w:pPr>
       <w:r>
+        <w:rPr>
+          <w:rFonts w:ascii="Arial" w:hAnsi="Arial"/>
+        </w:rPr>
+      </w:r>
+    </w:p>
+    <w:p>
+      <w:pPr>
+        <w:pStyle w:val="TextBody"/>
+        <w:bidi w:val="0"/>
+        <w:spacing w:lineRule="auto" w:line="360" w:before="0" w:after="0"/>
+        <w:ind w:left="0" w:right="0" w:hanging="0"/>
+        <w:jc w:val="both"/>
         <w:rPr/>
-      </w:r>
-    </w:p>
-    <w:p>
-      <w:pPr>
-        <w:pStyle w:val="TextBody"/>
-        <w:bidi w:val="0"/>
-        <w:spacing w:lineRule="auto" w:line="360" w:before="0" w:after="0"/>
-        <w:ind w:left="0" w:right="0" w:hanging="0"/>
-        <w:jc w:val="both"/>
-        <w:rPr/>
       </w:pPr>
       <w:r>
         <w:rPr>
           <w:rFonts w:ascii="Arial" w:hAnsi="Arial"/>
         </w:rPr>
         <w:tab/>
-      </w:r>
-      <w:r>
-        <w:rPr>
-          <w:rFonts w:ascii="Arial" w:hAnsi="Arial"/>
-        </w:rPr>
         <w:t xml:space="preserve">Definición a </w:t>
       </w:r>
       <w:r>
@@ -12210,8 +12059,8 @@
       <w:r>
         <w:rPr>
           <w:rFonts w:ascii="Arial" w:hAnsi="Arial"/>
-          <w:i/>
-          <w:iCs/>
+          <w:i w:val="false"/>
+          <w:iCs w:val="false"/>
         </w:rPr>
       </w:r>
       <m:oMath xmlns:m="http://schemas.openxmlformats.org/officeDocument/2006/math">
@@ -12409,124 +12258,955 @@
         <w:jc w:val="both"/>
         <w:rPr>
           <w:rFonts w:ascii="Arial" w:hAnsi="Arial"/>
-          <w:b w:val="false"/>
-          <w:b w:val="false"/>
-          <w:bCs w:val="false"/>
-          <w:i w:val="false"/>
-          <w:i w:val="false"/>
-          <w:caps w:val="false"/>
-          <w:smallCaps w:val="false"/>
-          <w:strike w:val="false"/>
-          <w:dstrike w:val="false"/>
-          <w:color w:val="000000"/>
-          <w:sz w:val="24"/>
-          <w:szCs w:val="24"/>
-          <w:u w:val="none"/>
-          <w:effect w:val="none"/>
-        </w:rPr>
-      </w:pPr>
-      <w:r>
-        <w:rPr>
-          <w:rFonts w:ascii="Arial" w:hAnsi="Arial"/>
-          <w:b w:val="false"/>
-          <w:bCs w:val="false"/>
-          <w:i w:val="false"/>
-          <w:caps w:val="false"/>
-          <w:smallCaps w:val="false"/>
-          <w:strike w:val="false"/>
-          <w:dstrike w:val="false"/>
-          <w:color w:val="000000"/>
-          <w:sz w:val="24"/>
-          <w:szCs w:val="24"/>
-          <w:u w:val="none"/>
-          <w:effect w:val="none"/>
-        </w:rPr>
-      </w:r>
-    </w:p>
-    <w:p>
-      <w:pPr>
-        <w:pStyle w:val="TextBody"/>
-        <w:bidi w:val="0"/>
-        <w:spacing w:lineRule="auto" w:line="360" w:before="0" w:after="0"/>
-        <w:ind w:left="0" w:right="0" w:hanging="0"/>
-        <w:jc w:val="both"/>
-        <w:rPr>
-          <w:rFonts w:ascii="Arial" w:hAnsi="Arial"/>
-          <w:b w:val="false"/>
-          <w:b w:val="false"/>
-          <w:bCs w:val="false"/>
-          <w:i w:val="false"/>
-          <w:i w:val="false"/>
-          <w:caps w:val="false"/>
-          <w:smallCaps w:val="false"/>
-          <w:strike w:val="false"/>
-          <w:dstrike w:val="false"/>
-          <w:color w:val="000000"/>
-          <w:sz w:val="24"/>
-          <w:szCs w:val="24"/>
-          <w:u w:val="none"/>
-          <w:effect w:val="none"/>
-        </w:rPr>
-      </w:pPr>
-      <w:r>
-        <w:rPr>
-          <w:rFonts w:ascii="Arial" w:hAnsi="Arial"/>
-          <w:b w:val="false"/>
-          <w:bCs w:val="false"/>
-          <w:i w:val="false"/>
-          <w:caps w:val="false"/>
-          <w:smallCaps w:val="false"/>
-          <w:strike w:val="false"/>
-          <w:dstrike w:val="false"/>
-          <w:color w:val="000000"/>
-          <w:sz w:val="24"/>
-          <w:szCs w:val="24"/>
-          <w:u w:val="none"/>
-          <w:effect w:val="none"/>
-        </w:rPr>
-      </w:r>
-    </w:p>
-    <w:p>
-      <w:pPr>
-        <w:pStyle w:val="TextBody"/>
-        <w:bidi w:val="0"/>
-        <w:spacing w:lineRule="auto" w:line="360" w:before="0" w:after="0"/>
-        <w:ind w:left="0" w:right="0" w:hanging="0"/>
-        <w:jc w:val="both"/>
-        <w:rPr>
-          <w:rFonts w:ascii="Arial" w:hAnsi="Arial"/>
-          <w:b w:val="false"/>
-          <w:b w:val="false"/>
-          <w:bCs w:val="false"/>
-          <w:i w:val="false"/>
-          <w:i w:val="false"/>
-          <w:caps w:val="false"/>
-          <w:smallCaps w:val="false"/>
-          <w:strike w:val="false"/>
-          <w:dstrike w:val="false"/>
-          <w:color w:val="000000"/>
-          <w:sz w:val="24"/>
-          <w:szCs w:val="24"/>
-          <w:u w:val="none"/>
-          <w:effect w:val="none"/>
-        </w:rPr>
-      </w:pPr>
-      <w:r>
-        <w:rPr>
-          <w:rFonts w:ascii="Arial" w:hAnsi="Arial"/>
-          <w:b w:val="false"/>
-          <w:bCs w:val="false"/>
-          <w:i w:val="false"/>
-          <w:caps w:val="false"/>
-          <w:smallCaps w:val="false"/>
-          <w:strike w:val="false"/>
-          <w:dstrike w:val="false"/>
-          <w:color w:val="000000"/>
-          <w:sz w:val="24"/>
-          <w:szCs w:val="24"/>
-          <w:u w:val="none"/>
-          <w:effect w:val="none"/>
-        </w:rPr>
+          <w:i w:val="false"/>
+          <w:i w:val="false"/>
+          <w:iCs w:val="false"/>
+        </w:rPr>
+      </w:pPr>
+      <w:r>
+        <w:rPr/>
+      </w:r>
+    </w:p>
+    <w:p>
+      <w:pPr>
+        <w:pStyle w:val="TextBody"/>
+        <w:bidi w:val="0"/>
+        <w:spacing w:lineRule="auto" w:line="360" w:before="0" w:after="0"/>
+        <w:ind w:left="0" w:right="0" w:hanging="0"/>
+        <w:jc w:val="both"/>
+        <w:rPr/>
+      </w:pPr>
+      <w:r>
+        <w:rPr>
+          <w:rFonts w:ascii="Arial" w:hAnsi="Arial"/>
+          <w:i w:val="false"/>
+          <w:iCs w:val="false"/>
+        </w:rPr>
+        <w:tab/>
+      </w:r>
+      <w:r>
+        <w:rPr>
+          <w:rFonts w:ascii="Arial" w:hAnsi="Arial"/>
+          <w:i w:val="false"/>
+          <w:iCs w:val="false"/>
+        </w:rPr>
+        <w:t>L</w:t>
+      </w:r>
+      <w:r>
+        <w:rPr>
+          <w:rFonts w:ascii="Arial" w:hAnsi="Arial"/>
+          <w:i w:val="false"/>
+          <w:iCs w:val="false"/>
+        </w:rPr>
+        <w:t xml:space="preserve">a definición anterior </w:t>
+      </w:r>
+      <w:r>
+        <w:rPr>
+          <w:rFonts w:ascii="Arial" w:hAnsi="Arial"/>
+          <w:i w:val="false"/>
+          <w:iCs w:val="false"/>
+        </w:rPr>
+        <w:t>nos indica</w:t>
+      </w:r>
+      <w:r>
+        <w:rPr>
+          <w:rFonts w:ascii="Arial" w:hAnsi="Arial"/>
+          <w:i w:val="false"/>
+          <w:iCs w:val="false"/>
+        </w:rPr>
+        <w:t xml:space="preserve"> que el punto </w:t>
+      </w:r>
+      <w:r>
+        <w:rPr>
+          <w:rFonts w:ascii="Arial" w:hAnsi="Arial"/>
+          <w:i/>
+          <w:iCs/>
+        </w:rPr>
+        <w:t>x’</w:t>
+      </w:r>
+      <w:r>
+        <w:rPr>
+          <w:rFonts w:ascii="Arial" w:hAnsi="Arial"/>
+          <w:i w:val="false"/>
+          <w:iCs w:val="false"/>
+        </w:rPr>
+        <w:t xml:space="preserve"> es un </w:t>
+      </w:r>
+      <w:r>
+        <w:rPr>
+          <w:rFonts w:ascii="Arial" w:hAnsi="Arial"/>
+          <w:i w:val="false"/>
+          <w:iCs w:val="false"/>
+        </w:rPr>
+        <w:t>resultado</w:t>
+      </w:r>
+      <w:r>
+        <w:rPr>
+          <w:rFonts w:ascii="Arial" w:hAnsi="Arial"/>
+          <w:i w:val="false"/>
+          <w:iCs w:val="false"/>
+        </w:rPr>
+        <w:t xml:space="preserve"> óptimo de Pareto si no existe un vector </w:t>
+      </w:r>
+      <w:r>
+        <w:rPr>
+          <w:rFonts w:ascii="Arial" w:hAnsi="Arial"/>
+          <w:i/>
+          <w:iCs/>
+        </w:rPr>
+        <w:t xml:space="preserve">x </w:t>
+      </w:r>
+      <w:r>
+        <w:rPr>
+          <w:rFonts w:ascii="Arial" w:hAnsi="Arial"/>
+          <w:i w:val="false"/>
+          <w:iCs w:val="false"/>
+        </w:rPr>
+        <w:t xml:space="preserve">que haga mejorar alguno de los objetivos, </w:t>
+      </w:r>
+      <w:r>
+        <w:rPr>
+          <w:rFonts w:ascii="Arial" w:hAnsi="Arial"/>
+          <w:i w:val="false"/>
+          <w:iCs w:val="false"/>
+        </w:rPr>
+        <w:t xml:space="preserve">teniendo en cuenta su respectivo x en </w:t>
+      </w:r>
+      <w:r>
+        <w:rPr>
+          <w:rFonts w:ascii="Arial" w:hAnsi="Arial"/>
+          <w:i/>
+          <w:iCs/>
+        </w:rPr>
+        <w:t>x’,</w:t>
+      </w:r>
+      <w:r>
+        <w:rPr>
+          <w:rFonts w:ascii="Arial" w:hAnsi="Arial"/>
+          <w:i w:val="false"/>
+          <w:iCs w:val="false"/>
+        </w:rPr>
+        <w:t xml:space="preserve"> sin que empeore de forma simultánea alguno de los otros. </w:t>
+      </w:r>
+      <w:r>
+        <w:rPr>
+          <w:rFonts w:ascii="Arial" w:hAnsi="Arial"/>
+          <w:i w:val="false"/>
+          <w:iCs w:val="false"/>
+        </w:rPr>
+        <w:t xml:space="preserve">La solución a Pareto será un conjunto de soluciones, es decir, será un conjunto de soluciones no dominadas por otras  conocidas como con </w:t>
+      </w:r>
+      <w:r>
+        <w:rPr>
+          <w:rFonts w:ascii="Arial" w:hAnsi="Arial"/>
+          <w:b/>
+          <w:i w:val="false"/>
+          <w:iCs w:val="false"/>
+        </w:rPr>
+        <w:t>conjunto de no dominados</w:t>
+      </w:r>
+      <w:r>
+        <w:rPr>
+          <w:rFonts w:ascii="Arial" w:hAnsi="Arial"/>
+          <w:i w:val="false"/>
+          <w:iCs w:val="false"/>
+        </w:rPr>
+        <w:t xml:space="preserve"> o </w:t>
+      </w:r>
+      <w:r>
+        <w:rPr>
+          <w:rFonts w:ascii="Arial" w:hAnsi="Arial"/>
+          <w:b/>
+          <w:i w:val="false"/>
+          <w:iCs w:val="false"/>
+        </w:rPr>
+        <w:t>frente de Pareto</w:t>
+      </w:r>
+      <w:r>
+        <w:rPr>
+          <w:rFonts w:ascii="Arial" w:hAnsi="Arial"/>
+          <w:i w:val="false"/>
+          <w:iCs w:val="false"/>
+        </w:rPr>
+        <w:t>.</w:t>
+      </w:r>
+    </w:p>
+    <w:p>
+      <w:pPr>
+        <w:pStyle w:val="TextBody"/>
+        <w:bidi w:val="0"/>
+        <w:spacing w:lineRule="auto" w:line="360" w:before="0" w:after="0"/>
+        <w:ind w:left="0" w:right="0" w:hanging="0"/>
+        <w:jc w:val="both"/>
+        <w:rPr>
+          <w:rFonts w:ascii="Arial" w:hAnsi="Arial"/>
+          <w:i w:val="false"/>
+          <w:i w:val="false"/>
+          <w:iCs w:val="false"/>
+        </w:rPr>
+      </w:pPr>
+      <w:r>
+        <w:rPr/>
+      </w:r>
+    </w:p>
+    <w:p>
+      <w:pPr>
+        <w:pStyle w:val="TextBody"/>
+        <w:bidi w:val="0"/>
+        <w:spacing w:lineRule="auto" w:line="360" w:before="0" w:after="0"/>
+        <w:ind w:left="0" w:right="0" w:hanging="0"/>
+        <w:jc w:val="both"/>
+        <w:rPr/>
+      </w:pPr>
+      <w:r>
+        <w:drawing>
+          <wp:anchor behindDoc="0" distT="0" distB="0" distL="0" distR="0" simplePos="0" locked="0" layoutInCell="1" allowOverlap="1" relativeHeight="23">
+            <wp:simplePos x="0" y="0"/>
+            <wp:positionH relativeFrom="column">
+              <wp:align>center</wp:align>
+            </wp:positionH>
+            <wp:positionV relativeFrom="paragraph">
+              <wp:posOffset>635</wp:posOffset>
+            </wp:positionV>
+            <wp:extent cx="5219700" cy="3500755"/>
+            <wp:effectExtent l="0" t="0" r="0" b="0"/>
+            <wp:wrapSquare wrapText="largest"/>
+            <wp:docPr id="18" name="Image7" descr=""/>
+            <wp:cNvGraphicFramePr>
+              <a:graphicFrameLocks xmlns:a="http://schemas.openxmlformats.org/drawingml/2006/main" noChangeAspect="1"/>
+            </wp:cNvGraphicFramePr>
+            <a:graphic xmlns:a="http://schemas.openxmlformats.org/drawingml/2006/main">
+              <a:graphicData uri="http://schemas.openxmlformats.org/drawingml/2006/picture">
+                <pic:pic xmlns:pic="http://schemas.openxmlformats.org/drawingml/2006/picture">
+                  <pic:nvPicPr>
+                    <pic:cNvPr id="18" name="Image7" descr=""/>
+                    <pic:cNvPicPr>
+                      <a:picLocks noChangeAspect="1" noChangeArrowheads="1"/>
+                    </pic:cNvPicPr>
+                  </pic:nvPicPr>
+                  <pic:blipFill>
+                    <a:blip r:embed="rId9"/>
+                    <a:stretch>
+                      <a:fillRect/>
+                    </a:stretch>
+                  </pic:blipFill>
+                  <pic:spPr bwMode="auto">
+                    <a:xfrm>
+                      <a:off x="0" y="0"/>
+                      <a:ext cx="5219700" cy="3500755"/>
+                    </a:xfrm>
+                    <a:prstGeom prst="rect">
+                      <a:avLst/>
+                    </a:prstGeom>
+                  </pic:spPr>
+                </pic:pic>
+              </a:graphicData>
+            </a:graphic>
+          </wp:anchor>
+        </w:drawing>
+      </w:r>
+      <w:r>
+        <w:rPr>
+          <w:rFonts w:ascii="Arial" w:hAnsi="Arial"/>
+          <w:i w:val="false"/>
+          <w:iCs w:val="false"/>
+        </w:rPr>
+        <w:tab/>
+      </w:r>
+    </w:p>
+    <w:p>
+      <w:pPr>
+        <w:pStyle w:val="TextBody"/>
+        <w:bidi w:val="0"/>
+        <w:spacing w:lineRule="auto" w:line="360" w:before="0" w:after="0"/>
+        <w:ind w:left="0" w:right="0" w:hanging="0"/>
+        <w:jc w:val="both"/>
+        <w:rPr/>
+      </w:pPr>
+      <w:r>
+        <w:rPr>
+          <w:rFonts w:ascii="Arial" w:hAnsi="Arial"/>
+          <w:i w:val="false"/>
+          <w:iCs w:val="false"/>
+        </w:rPr>
+        <w:tab/>
+        <w:t xml:space="preserve">Si nos fijamos, el punto verde (A) no domina al punto amarillo (B), ya que A es mejor que B en un objetivo (f1), pero sin embargo, B es mejor que A en otro objetivo (f2), por eso no se dominan entre ellas, pero si nos fijamos, si dominan al puto gris (C). Para concluir la explicación de la </w:t>
+      </w:r>
+      <w:r>
+        <w:rPr>
+          <w:rFonts w:ascii="Arial" w:hAnsi="Arial"/>
+          <w:i w:val="false"/>
+          <w:iCs w:val="false"/>
+          <w:highlight w:val="yellow"/>
+        </w:rPr>
+        <w:t xml:space="preserve">imagenX </w:t>
+      </w:r>
+      <w:r>
+        <w:rPr>
+          <w:rFonts w:ascii="Arial" w:hAnsi="Arial"/>
+          <w:i w:val="false"/>
+          <w:iCs w:val="false"/>
+        </w:rPr>
+        <w:t xml:space="preserve"> asdfSi nos fijamos en la línea roja, está el conjunto de soluciones no dominadas o Frente de Pareto, </w:t>
+      </w:r>
+      <w:r>
+        <w:rPr>
+          <w:rFonts w:ascii="Arial" w:hAnsi="Arial"/>
+          <w:i w:val="false"/>
+          <w:iCs w:val="false"/>
+        </w:rPr>
+        <w:t>pueden haber más soluciones a parte del frente, pero estás serán dominadas, por tanto no se podrán mostrar en el resultado, esto nos indica que no solo hay un frente de Pareto y que cada frente, domina al anterior, así hasta llegar a uno de los extremos, donde el frente de Pareto no domina a otro vector o frente y cuando lleguemos al frente óptimo, el cual será la mejor solución, veamos un ejemplo.</w:t>
+      </w:r>
+    </w:p>
+    <w:p>
+      <w:pPr>
+        <w:pStyle w:val="TextBody"/>
+        <w:bidi w:val="0"/>
+        <w:spacing w:lineRule="auto" w:line="360" w:before="0" w:after="0"/>
+        <w:ind w:left="0" w:right="0" w:hanging="0"/>
+        <w:jc w:val="both"/>
+        <w:rPr>
+          <w:rFonts w:ascii="Arial" w:hAnsi="Arial"/>
+          <w:b w:val="false"/>
+          <w:b w:val="false"/>
+          <w:bCs w:val="false"/>
+          <w:i w:val="false"/>
+          <w:i w:val="false"/>
+          <w:caps w:val="false"/>
+          <w:smallCaps w:val="false"/>
+          <w:strike w:val="false"/>
+          <w:dstrike w:val="false"/>
+          <w:color w:val="000000"/>
+          <w:sz w:val="24"/>
+          <w:szCs w:val="24"/>
+          <w:u w:val="none"/>
+          <w:effect w:val="none"/>
+        </w:rPr>
+      </w:pPr>
+      <w:r>
+        <w:rPr>
+          <w:rFonts w:ascii="Arial" w:hAnsi="Arial"/>
+          <w:b w:val="false"/>
+          <w:bCs w:val="false"/>
+          <w:i w:val="false"/>
+          <w:caps w:val="false"/>
+          <w:smallCaps w:val="false"/>
+          <w:strike w:val="false"/>
+          <w:dstrike w:val="false"/>
+          <w:color w:val="000000"/>
+          <w:sz w:val="24"/>
+          <w:szCs w:val="24"/>
+          <w:u w:val="none"/>
+          <w:effect w:val="none"/>
+        </w:rPr>
+        <w:drawing>
+          <wp:anchor behindDoc="0" distT="0" distB="0" distL="0" distR="0" simplePos="0" locked="0" layoutInCell="1" allowOverlap="1" relativeHeight="24">
+            <wp:simplePos x="0" y="0"/>
+            <wp:positionH relativeFrom="column">
+              <wp:posOffset>31750</wp:posOffset>
+            </wp:positionH>
+            <wp:positionV relativeFrom="paragraph">
+              <wp:posOffset>168910</wp:posOffset>
+            </wp:positionV>
+            <wp:extent cx="5215255" cy="2975610"/>
+            <wp:effectExtent l="0" t="0" r="0" b="0"/>
+            <wp:wrapSquare wrapText="bothSides"/>
+            <wp:docPr id="19" name="Image8" descr=""/>
+            <wp:cNvGraphicFramePr>
+              <a:graphicFrameLocks xmlns:a="http://schemas.openxmlformats.org/drawingml/2006/main" noChangeAspect="1"/>
+            </wp:cNvGraphicFramePr>
+            <a:graphic xmlns:a="http://schemas.openxmlformats.org/drawingml/2006/main">
+              <a:graphicData uri="http://schemas.openxmlformats.org/drawingml/2006/picture">
+                <pic:pic xmlns:pic="http://schemas.openxmlformats.org/drawingml/2006/picture">
+                  <pic:nvPicPr>
+                    <pic:cNvPr id="19" name="Image8" descr=""/>
+                    <pic:cNvPicPr>
+                      <a:picLocks noChangeAspect="1" noChangeArrowheads="1"/>
+                    </pic:cNvPicPr>
+                  </pic:nvPicPr>
+                  <pic:blipFill>
+                    <a:blip r:embed="rId10"/>
+                    <a:srcRect l="0" t="0" r="0" b="13593"/>
+                    <a:stretch>
+                      <a:fillRect/>
+                    </a:stretch>
+                  </pic:blipFill>
+                  <pic:spPr bwMode="auto">
+                    <a:xfrm>
+                      <a:off x="0" y="0"/>
+                      <a:ext cx="5215255" cy="2975610"/>
+                    </a:xfrm>
+                    <a:prstGeom prst="rect">
+                      <a:avLst/>
+                    </a:prstGeom>
+                  </pic:spPr>
+                </pic:pic>
+              </a:graphicData>
+            </a:graphic>
+          </wp:anchor>
+        </w:drawing>
+      </w:r>
+    </w:p>
+    <w:p>
+      <w:pPr>
+        <w:pStyle w:val="TextBody"/>
+        <w:bidi w:val="0"/>
+        <w:spacing w:lineRule="auto" w:line="360" w:before="0" w:after="0"/>
+        <w:ind w:left="0" w:right="0" w:hanging="0"/>
+        <w:jc w:val="both"/>
+        <w:rPr>
+          <w:rFonts w:ascii="Arial" w:hAnsi="Arial"/>
+          <w:b w:val="false"/>
+          <w:b w:val="false"/>
+          <w:bCs w:val="false"/>
+          <w:i w:val="false"/>
+          <w:i w:val="false"/>
+          <w:caps w:val="false"/>
+          <w:smallCaps w:val="false"/>
+          <w:strike w:val="false"/>
+          <w:dstrike w:val="false"/>
+          <w:color w:val="000000"/>
+          <w:sz w:val="24"/>
+          <w:szCs w:val="24"/>
+          <w:u w:val="none"/>
+          <w:effect w:val="none"/>
+        </w:rPr>
+      </w:pPr>
+      <w:r>
+        <w:rPr>
+          <w:rFonts w:ascii="Arial" w:hAnsi="Arial"/>
+          <w:b w:val="false"/>
+          <w:bCs w:val="false"/>
+          <w:i w:val="false"/>
+          <w:caps w:val="false"/>
+          <w:smallCaps w:val="false"/>
+          <w:strike w:val="false"/>
+          <w:dstrike w:val="false"/>
+          <w:color w:val="000000"/>
+          <w:sz w:val="24"/>
+          <w:szCs w:val="24"/>
+          <w:u w:val="none"/>
+          <w:effect w:val="none"/>
+        </w:rPr>
+        <w:tab/>
+      </w:r>
+    </w:p>
+    <w:p>
+      <w:pPr>
+        <w:pStyle w:val="TextBody"/>
+        <w:bidi w:val="0"/>
+        <w:spacing w:lineRule="auto" w:line="360" w:before="0" w:after="0"/>
+        <w:ind w:left="0" w:right="0" w:hanging="0"/>
+        <w:jc w:val="both"/>
+        <w:rPr>
+          <w:rFonts w:ascii="Arial" w:hAnsi="Arial"/>
+          <w:b w:val="false"/>
+          <w:b w:val="false"/>
+          <w:bCs w:val="false"/>
+          <w:i w:val="false"/>
+          <w:i w:val="false"/>
+          <w:caps w:val="false"/>
+          <w:smallCaps w:val="false"/>
+          <w:strike w:val="false"/>
+          <w:dstrike w:val="false"/>
+          <w:color w:val="000000"/>
+          <w:sz w:val="24"/>
+          <w:szCs w:val="24"/>
+          <w:u w:val="none"/>
+          <w:effect w:val="none"/>
+        </w:rPr>
+      </w:pPr>
+      <w:r>
+        <w:rPr>
+          <w:rFonts w:ascii="Arial" w:hAnsi="Arial"/>
+          <w:b w:val="false"/>
+          <w:bCs w:val="false"/>
+          <w:i w:val="false"/>
+          <w:caps w:val="false"/>
+          <w:smallCaps w:val="false"/>
+          <w:strike w:val="false"/>
+          <w:dstrike w:val="false"/>
+          <w:color w:val="000000"/>
+          <w:sz w:val="24"/>
+          <w:szCs w:val="24"/>
+          <w:u w:val="none"/>
+          <w:effect w:val="none"/>
+        </w:rPr>
+        <w:tab/>
+      </w:r>
+    </w:p>
+    <w:p>
+      <w:pPr>
+        <w:pStyle w:val="TextBody"/>
+        <w:bidi w:val="0"/>
+        <w:spacing w:lineRule="auto" w:line="360" w:before="0" w:after="0"/>
+        <w:ind w:left="0" w:right="0" w:hanging="0"/>
+        <w:jc w:val="both"/>
+        <w:rPr>
+          <w:rFonts w:ascii="Arial" w:hAnsi="Arial"/>
+          <w:b w:val="false"/>
+          <w:b w:val="false"/>
+          <w:bCs w:val="false"/>
+          <w:i w:val="false"/>
+          <w:i w:val="false"/>
+          <w:caps w:val="false"/>
+          <w:smallCaps w:val="false"/>
+          <w:strike w:val="false"/>
+          <w:dstrike w:val="false"/>
+          <w:color w:val="000000"/>
+          <w:sz w:val="24"/>
+          <w:szCs w:val="24"/>
+          <w:u w:val="none"/>
+          <w:effect w:val="none"/>
+        </w:rPr>
+      </w:pPr>
+      <w:r>
+        <w:rPr>
+          <w:rFonts w:ascii="Arial" w:hAnsi="Arial"/>
+          <w:b w:val="false"/>
+          <w:bCs w:val="false"/>
+          <w:i w:val="false"/>
+          <w:caps w:val="false"/>
+          <w:smallCaps w:val="false"/>
+          <w:strike w:val="false"/>
+          <w:dstrike w:val="false"/>
+          <w:color w:val="000000"/>
+          <w:sz w:val="24"/>
+          <w:szCs w:val="24"/>
+          <w:u w:val="none"/>
+          <w:effect w:val="none"/>
+        </w:rPr>
+      </w:r>
+    </w:p>
+    <w:p>
+      <w:pPr>
+        <w:pStyle w:val="TextBody"/>
+        <w:bidi w:val="0"/>
+        <w:spacing w:lineRule="auto" w:line="360" w:before="0" w:after="0"/>
+        <w:ind w:left="0" w:right="0" w:hanging="0"/>
+        <w:jc w:val="both"/>
+        <w:rPr>
+          <w:rFonts w:ascii="Arial" w:hAnsi="Arial"/>
+          <w:b w:val="false"/>
+          <w:b w:val="false"/>
+          <w:bCs w:val="false"/>
+          <w:i w:val="false"/>
+          <w:i w:val="false"/>
+          <w:caps w:val="false"/>
+          <w:smallCaps w:val="false"/>
+          <w:strike w:val="false"/>
+          <w:dstrike w:val="false"/>
+          <w:color w:val="000000"/>
+          <w:sz w:val="24"/>
+          <w:szCs w:val="24"/>
+          <w:u w:val="none"/>
+          <w:effect w:val="none"/>
+        </w:rPr>
+      </w:pPr>
+      <w:r>
+        <w:rPr>
+          <w:rFonts w:ascii="Arial" w:hAnsi="Arial"/>
+          <w:b w:val="false"/>
+          <w:bCs w:val="false"/>
+          <w:i w:val="false"/>
+          <w:caps w:val="false"/>
+          <w:smallCaps w:val="false"/>
+          <w:strike w:val="false"/>
+          <w:dstrike w:val="false"/>
+          <w:color w:val="000000"/>
+          <w:sz w:val="24"/>
+          <w:szCs w:val="24"/>
+          <w:u w:val="none"/>
+          <w:effect w:val="none"/>
+        </w:rPr>
+      </w:r>
+    </w:p>
+    <w:p>
+      <w:pPr>
+        <w:pStyle w:val="TextBody"/>
+        <w:bidi w:val="0"/>
+        <w:spacing w:lineRule="auto" w:line="360" w:before="0" w:after="0"/>
+        <w:ind w:left="0" w:right="0" w:hanging="0"/>
+        <w:jc w:val="both"/>
+        <w:rPr>
+          <w:rFonts w:ascii="Arial" w:hAnsi="Arial"/>
+          <w:b w:val="false"/>
+          <w:b w:val="false"/>
+          <w:bCs w:val="false"/>
+          <w:i w:val="false"/>
+          <w:i w:val="false"/>
+          <w:caps w:val="false"/>
+          <w:smallCaps w:val="false"/>
+          <w:strike w:val="false"/>
+          <w:dstrike w:val="false"/>
+          <w:color w:val="000000"/>
+          <w:sz w:val="24"/>
+          <w:szCs w:val="24"/>
+          <w:u w:val="none"/>
+          <w:effect w:val="none"/>
+        </w:rPr>
+      </w:pPr>
+      <w:r>
+        <w:rPr>
+          <w:rFonts w:ascii="Arial" w:hAnsi="Arial"/>
+          <w:b w:val="false"/>
+          <w:bCs w:val="false"/>
+          <w:i w:val="false"/>
+          <w:caps w:val="false"/>
+          <w:smallCaps w:val="false"/>
+          <w:strike w:val="false"/>
+          <w:dstrike w:val="false"/>
+          <w:color w:val="000000"/>
+          <w:sz w:val="24"/>
+          <w:szCs w:val="24"/>
+          <w:u w:val="none"/>
+          <w:effect w:val="none"/>
+        </w:rPr>
+      </w:r>
+    </w:p>
+    <w:p>
+      <w:pPr>
+        <w:pStyle w:val="TextBody"/>
+        <w:bidi w:val="0"/>
+        <w:spacing w:lineRule="auto" w:line="360" w:before="0" w:after="0"/>
+        <w:ind w:left="0" w:right="0" w:hanging="0"/>
+        <w:jc w:val="both"/>
+        <w:rPr>
+          <w:rFonts w:ascii="Arial" w:hAnsi="Arial"/>
+          <w:b w:val="false"/>
+          <w:b w:val="false"/>
+          <w:bCs w:val="false"/>
+          <w:i w:val="false"/>
+          <w:i w:val="false"/>
+          <w:caps w:val="false"/>
+          <w:smallCaps w:val="false"/>
+          <w:strike w:val="false"/>
+          <w:dstrike w:val="false"/>
+          <w:color w:val="000000"/>
+          <w:sz w:val="24"/>
+          <w:szCs w:val="24"/>
+          <w:u w:val="none"/>
+          <w:effect w:val="none"/>
+        </w:rPr>
+      </w:pPr>
+      <w:r>
+        <w:rPr>
+          <w:rFonts w:ascii="Arial" w:hAnsi="Arial"/>
+          <w:b w:val="false"/>
+          <w:bCs w:val="false"/>
+          <w:i w:val="false"/>
+          <w:caps w:val="false"/>
+          <w:smallCaps w:val="false"/>
+          <w:strike w:val="false"/>
+          <w:dstrike w:val="false"/>
+          <w:color w:val="000000"/>
+          <w:sz w:val="24"/>
+          <w:szCs w:val="24"/>
+          <w:u w:val="none"/>
+          <w:effect w:val="none"/>
+        </w:rPr>
+      </w:r>
+    </w:p>
+    <w:p>
+      <w:pPr>
+        <w:pStyle w:val="TextBody"/>
+        <w:bidi w:val="0"/>
+        <w:spacing w:lineRule="auto" w:line="360" w:before="0" w:after="0"/>
+        <w:ind w:left="0" w:right="0" w:hanging="0"/>
+        <w:jc w:val="both"/>
+        <w:rPr>
+          <w:rFonts w:ascii="Arial" w:hAnsi="Arial"/>
+          <w:b w:val="false"/>
+          <w:b w:val="false"/>
+          <w:bCs w:val="false"/>
+          <w:i w:val="false"/>
+          <w:i w:val="false"/>
+          <w:caps w:val="false"/>
+          <w:smallCaps w:val="false"/>
+          <w:strike w:val="false"/>
+          <w:dstrike w:val="false"/>
+          <w:color w:val="000000"/>
+          <w:sz w:val="24"/>
+          <w:szCs w:val="24"/>
+          <w:u w:val="none"/>
+          <w:effect w:val="none"/>
+        </w:rPr>
+      </w:pPr>
+      <w:r>
+        <w:rPr>
+          <w:rFonts w:ascii="Arial" w:hAnsi="Arial"/>
+          <w:b w:val="false"/>
+          <w:bCs w:val="false"/>
+          <w:i w:val="false"/>
+          <w:caps w:val="false"/>
+          <w:smallCaps w:val="false"/>
+          <w:strike w:val="false"/>
+          <w:dstrike w:val="false"/>
+          <w:color w:val="000000"/>
+          <w:sz w:val="24"/>
+          <w:szCs w:val="24"/>
+          <w:u w:val="none"/>
+          <w:effect w:val="none"/>
+        </w:rPr>
+      </w:r>
+    </w:p>
+    <w:p>
+      <w:pPr>
+        <w:pStyle w:val="TextBody"/>
+        <w:bidi w:val="0"/>
+        <w:spacing w:lineRule="auto" w:line="360" w:before="0" w:after="0"/>
+        <w:ind w:left="0" w:right="0" w:hanging="0"/>
+        <w:jc w:val="both"/>
+        <w:rPr>
+          <w:rFonts w:ascii="Arial" w:hAnsi="Arial"/>
+          <w:b w:val="false"/>
+          <w:b w:val="false"/>
+          <w:bCs w:val="false"/>
+          <w:i w:val="false"/>
+          <w:i w:val="false"/>
+          <w:caps w:val="false"/>
+          <w:smallCaps w:val="false"/>
+          <w:strike w:val="false"/>
+          <w:dstrike w:val="false"/>
+          <w:color w:val="000000"/>
+          <w:sz w:val="24"/>
+          <w:szCs w:val="24"/>
+          <w:u w:val="none"/>
+          <w:effect w:val="none"/>
+        </w:rPr>
+      </w:pPr>
+      <w:r>
+        <w:rPr>
+          <w:rFonts w:ascii="Arial" w:hAnsi="Arial"/>
+          <w:b w:val="false"/>
+          <w:bCs w:val="false"/>
+          <w:i w:val="false"/>
+          <w:caps w:val="false"/>
+          <w:smallCaps w:val="false"/>
+          <w:strike w:val="false"/>
+          <w:dstrike w:val="false"/>
+          <w:color w:val="000000"/>
+          <w:sz w:val="24"/>
+          <w:szCs w:val="24"/>
+          <w:u w:val="none"/>
+          <w:effect w:val="none"/>
+        </w:rPr>
+      </w:r>
+    </w:p>
+    <w:p>
+      <w:pPr>
+        <w:pStyle w:val="TextBody"/>
+        <w:bidi w:val="0"/>
+        <w:spacing w:lineRule="auto" w:line="360" w:before="0" w:after="0"/>
+        <w:ind w:left="0" w:right="0" w:hanging="0"/>
+        <w:jc w:val="both"/>
+        <w:rPr>
+          <w:rFonts w:ascii="Arial" w:hAnsi="Arial"/>
+          <w:b w:val="false"/>
+          <w:b w:val="false"/>
+          <w:bCs w:val="false"/>
+          <w:i w:val="false"/>
+          <w:i w:val="false"/>
+          <w:caps w:val="false"/>
+          <w:smallCaps w:val="false"/>
+          <w:strike w:val="false"/>
+          <w:dstrike w:val="false"/>
+          <w:color w:val="000000"/>
+          <w:sz w:val="24"/>
+          <w:szCs w:val="24"/>
+          <w:u w:val="none"/>
+          <w:effect w:val="none"/>
+        </w:rPr>
+      </w:pPr>
+      <w:r>
+        <w:rPr>
+          <w:rFonts w:ascii="Arial" w:hAnsi="Arial"/>
+          <w:b w:val="false"/>
+          <w:bCs w:val="false"/>
+          <w:i w:val="false"/>
+          <w:caps w:val="false"/>
+          <w:smallCaps w:val="false"/>
+          <w:strike w:val="false"/>
+          <w:dstrike w:val="false"/>
+          <w:color w:val="000000"/>
+          <w:sz w:val="24"/>
+          <w:szCs w:val="24"/>
+          <w:u w:val="none"/>
+          <w:effect w:val="none"/>
+        </w:rPr>
+      </w:r>
+    </w:p>
+    <w:p>
+      <w:pPr>
+        <w:pStyle w:val="TextBody"/>
+        <w:bidi w:val="0"/>
+        <w:spacing w:lineRule="auto" w:line="360" w:before="0" w:after="0"/>
+        <w:ind w:left="0" w:right="0" w:hanging="0"/>
+        <w:jc w:val="both"/>
+        <w:rPr>
+          <w:rFonts w:ascii="Arial" w:hAnsi="Arial"/>
+          <w:b w:val="false"/>
+          <w:b w:val="false"/>
+          <w:bCs w:val="false"/>
+          <w:i w:val="false"/>
+          <w:i w:val="false"/>
+          <w:caps w:val="false"/>
+          <w:smallCaps w:val="false"/>
+          <w:strike w:val="false"/>
+          <w:dstrike w:val="false"/>
+          <w:color w:val="000000"/>
+          <w:sz w:val="24"/>
+          <w:szCs w:val="24"/>
+          <w:u w:val="none"/>
+          <w:effect w:val="none"/>
+        </w:rPr>
+      </w:pPr>
+      <w:r>
+        <w:rPr>
+          <w:rFonts w:ascii="Arial" w:hAnsi="Arial"/>
+          <w:b w:val="false"/>
+          <w:bCs w:val="false"/>
+          <w:i w:val="false"/>
+          <w:caps w:val="false"/>
+          <w:smallCaps w:val="false"/>
+          <w:strike w:val="false"/>
+          <w:dstrike w:val="false"/>
+          <w:color w:val="000000"/>
+          <w:sz w:val="24"/>
+          <w:szCs w:val="24"/>
+          <w:u w:val="none"/>
+          <w:effect w:val="none"/>
+        </w:rPr>
+      </w:r>
+    </w:p>
+    <w:p>
+      <w:pPr>
+        <w:pStyle w:val="TextBody"/>
+        <w:bidi w:val="0"/>
+        <w:spacing w:lineRule="auto" w:line="360" w:before="0" w:after="0"/>
+        <w:ind w:left="0" w:right="0" w:hanging="0"/>
+        <w:jc w:val="both"/>
+        <w:rPr>
+          <w:rFonts w:ascii="Arial" w:hAnsi="Arial"/>
+          <w:b w:val="false"/>
+          <w:b w:val="false"/>
+          <w:bCs w:val="false"/>
+          <w:i w:val="false"/>
+          <w:i w:val="false"/>
+          <w:caps w:val="false"/>
+          <w:smallCaps w:val="false"/>
+          <w:strike w:val="false"/>
+          <w:dstrike w:val="false"/>
+          <w:color w:val="000000"/>
+          <w:sz w:val="24"/>
+          <w:szCs w:val="24"/>
+          <w:u w:val="none"/>
+          <w:effect w:val="none"/>
+        </w:rPr>
+      </w:pPr>
+      <w:r>
+        <w:rPr>
+          <w:rFonts w:ascii="Arial" w:hAnsi="Arial"/>
+          <w:b w:val="false"/>
+          <w:bCs w:val="false"/>
+          <w:i w:val="false"/>
+          <w:caps w:val="false"/>
+          <w:smallCaps w:val="false"/>
+          <w:strike w:val="false"/>
+          <w:dstrike w:val="false"/>
+          <w:color w:val="000000"/>
+          <w:sz w:val="24"/>
+          <w:szCs w:val="24"/>
+          <w:u w:val="none"/>
+          <w:effect w:val="none"/>
+        </w:rPr>
+      </w:r>
+    </w:p>
+    <w:p>
+      <w:pPr>
+        <w:pStyle w:val="TextBody"/>
+        <w:bidi w:val="0"/>
+        <w:spacing w:lineRule="auto" w:line="360" w:before="0" w:after="0"/>
+        <w:ind w:left="0" w:right="0" w:hanging="0"/>
+        <w:jc w:val="both"/>
+        <w:rPr>
+          <w:rFonts w:ascii="Arial" w:hAnsi="Arial"/>
+          <w:b w:val="false"/>
+          <w:b w:val="false"/>
+          <w:bCs w:val="false"/>
+          <w:i w:val="false"/>
+          <w:i w:val="false"/>
+          <w:caps w:val="false"/>
+          <w:smallCaps w:val="false"/>
+          <w:strike w:val="false"/>
+          <w:dstrike w:val="false"/>
+          <w:color w:val="000000"/>
+          <w:sz w:val="24"/>
+          <w:szCs w:val="24"/>
+          <w:u w:val="none"/>
+          <w:effect w:val="none"/>
+        </w:rPr>
+      </w:pPr>
+      <w:r>
+        <w:rPr>
+          <w:rFonts w:ascii="Arial" w:hAnsi="Arial"/>
+          <w:b w:val="false"/>
+          <w:bCs w:val="false"/>
+          <w:i w:val="false"/>
+          <w:caps w:val="false"/>
+          <w:smallCaps w:val="false"/>
+          <w:strike w:val="false"/>
+          <w:dstrike w:val="false"/>
+          <w:color w:val="000000"/>
+          <w:sz w:val="24"/>
+          <w:szCs w:val="24"/>
+          <w:u w:val="none"/>
+          <w:effect w:val="none"/>
+        </w:rPr>
+      </w:r>
+    </w:p>
+    <w:p>
+      <w:pPr>
+        <w:pStyle w:val="TextBody"/>
+        <w:bidi w:val="0"/>
+        <w:spacing w:lineRule="auto" w:line="360" w:before="0" w:after="0"/>
+        <w:ind w:left="0" w:right="0" w:hanging="0"/>
+        <w:jc w:val="both"/>
+        <w:rPr>
+          <w:rFonts w:ascii="Arial" w:hAnsi="Arial"/>
+          <w:b w:val="false"/>
+          <w:b w:val="false"/>
+          <w:bCs w:val="false"/>
+          <w:i w:val="false"/>
+          <w:i w:val="false"/>
+          <w:caps w:val="false"/>
+          <w:smallCaps w:val="false"/>
+          <w:strike w:val="false"/>
+          <w:dstrike w:val="false"/>
+          <w:color w:val="000000"/>
+          <w:sz w:val="24"/>
+          <w:szCs w:val="24"/>
+          <w:u w:val="none"/>
+          <w:effect w:val="none"/>
+        </w:rPr>
+      </w:pPr>
+      <w:r>
+        <w:rPr>
+          <w:rFonts w:ascii="Arial" w:hAnsi="Arial"/>
+          <w:b w:val="false"/>
+          <w:bCs w:val="false"/>
+          <w:i w:val="false"/>
+          <w:caps w:val="false"/>
+          <w:smallCaps w:val="false"/>
+          <w:strike w:val="false"/>
+          <w:dstrike w:val="false"/>
+          <w:color w:val="000000"/>
+          <w:sz w:val="24"/>
+          <w:szCs w:val="24"/>
+          <w:u w:val="none"/>
+          <w:effect w:val="none"/>
+        </w:rPr>
+        <w:t>El frente de Pareto es el con</w:t>
       </w:r>
     </w:p>
     <w:p>
@@ -13275,8 +13955,8 @@
       </w:r>
     </w:p>
     <w:sectPr>
-      <w:headerReference w:type="default" r:id="rId9"/>
-      <w:footerReference w:type="default" r:id="rId10"/>
+      <w:headerReference w:type="default" r:id="rId11"/>
+      <w:footerReference w:type="default" r:id="rId12"/>
       <w:type w:val="nextPage"/>
       <w:pgSz w:w="11906" w:h="16838"/>
       <w:pgMar w:left="2268" w:right="1418" w:header="709" w:top="1418" w:footer="709" w:bottom="1418" w:gutter="0"/>
@@ -13309,7 +13989,7 @@
       <w:fldChar w:fldCharType="separate"/>
     </w:r>
     <w:r>
-      <w:t>17</w:t>
+      <w:t>19</w:t>
     </w:r>
     <w:r>
       <w:fldChar w:fldCharType="end"/>
@@ -14097,6 +14777,70 @@
       <w:rFonts w:cs="OpenSymbol"/>
     </w:rPr>
   </w:style>
+  <w:style w:type="character" w:styleId="ListLabel64">
+    <w:name w:val="ListLabel 64"/>
+    <w:qFormat/>
+    <w:rPr>
+      <w:rFonts w:cs="OpenSymbol"/>
+      <w:b/>
+    </w:rPr>
+  </w:style>
+  <w:style w:type="character" w:styleId="ListLabel65">
+    <w:name w:val="ListLabel 65"/>
+    <w:qFormat/>
+    <w:rPr>
+      <w:rFonts w:cs="OpenSymbol"/>
+    </w:rPr>
+  </w:style>
+  <w:style w:type="character" w:styleId="ListLabel66">
+    <w:name w:val="ListLabel 66"/>
+    <w:qFormat/>
+    <w:rPr>
+      <w:rFonts w:cs="OpenSymbol"/>
+    </w:rPr>
+  </w:style>
+  <w:style w:type="character" w:styleId="ListLabel67">
+    <w:name w:val="ListLabel 67"/>
+    <w:qFormat/>
+    <w:rPr>
+      <w:rFonts w:cs="OpenSymbol"/>
+    </w:rPr>
+  </w:style>
+  <w:style w:type="character" w:styleId="ListLabel68">
+    <w:name w:val="ListLabel 68"/>
+    <w:qFormat/>
+    <w:rPr>
+      <w:rFonts w:cs="OpenSymbol"/>
+    </w:rPr>
+  </w:style>
+  <w:style w:type="character" w:styleId="ListLabel69">
+    <w:name w:val="ListLabel 69"/>
+    <w:qFormat/>
+    <w:rPr>
+      <w:rFonts w:cs="OpenSymbol"/>
+    </w:rPr>
+  </w:style>
+  <w:style w:type="character" w:styleId="ListLabel70">
+    <w:name w:val="ListLabel 70"/>
+    <w:qFormat/>
+    <w:rPr>
+      <w:rFonts w:cs="OpenSymbol"/>
+    </w:rPr>
+  </w:style>
+  <w:style w:type="character" w:styleId="ListLabel71">
+    <w:name w:val="ListLabel 71"/>
+    <w:qFormat/>
+    <w:rPr>
+      <w:rFonts w:cs="OpenSymbol"/>
+    </w:rPr>
+  </w:style>
+  <w:style w:type="character" w:styleId="ListLabel72">
+    <w:name w:val="ListLabel 72"/>
+    <w:qFormat/>
+    <w:rPr>
+      <w:rFonts w:cs="OpenSymbol"/>
+    </w:rPr>
+  </w:style>
   <w:style w:type="paragraph" w:styleId="Heading">
     <w:name w:val="Heading"/>
     <w:basedOn w:val="Normal"/>

</xml_diff>

<commit_message>
prueba 14 y termianr de redactar Requisitos y clientes
</commit_message>
<xml_diff>
--- a/docu/Untitled 1.docx
+++ b/docu/Untitled 1.docx
@@ -30,7 +30,7 @@
                 <wp:positionV relativeFrom="paragraph">
                   <wp:posOffset>-141605</wp:posOffset>
                 </wp:positionV>
-                <wp:extent cx="5591810" cy="9110980"/>
+                <wp:extent cx="5592445" cy="9111615"/>
                 <wp:effectExtent l="0" t="0" r="17145" b="22225"/>
                 <wp:wrapTopAndBottom/>
                 <wp:docPr id="1" name="Text Box 2"/>
@@ -41,7 +41,7 @@
                       <wps:spPr>
                         <a:xfrm>
                           <a:off x="0" y="0"/>
-                          <a:ext cx="5591160" cy="9110520"/>
+                          <a:ext cx="5591880" cy="9110880"/>
                         </a:xfrm>
                         <a:prstGeom prst="rect">
                           <a:avLst/>
@@ -71,7 +71,7 @@
           </mc:Choice>
           <mc:Fallback>
             <w:pict>
-              <v:rect id="shape_0" ID="Text Box 2" fillcolor="white" stroked="t" style="position:absolute;margin-left:-26.65pt;margin-top:-11.15pt;width:440.2pt;height:717.3pt" wp14:anchorId="1A3CFB48">
+              <v:rect id="shape_0" ID="Text Box 2" fillcolor="white" stroked="t" style="position:absolute;margin-left:-26.65pt;margin-top:-11.15pt;width:440.25pt;height:717.35pt" wp14:anchorId="1A3CFB48">
                 <w10:wrap type="none"/>
                 <v:fill o:detectmouseclick="t" type="solid" color2="black"/>
                 <v:stroke color="black" weight="9360" joinstyle="miter" endcap="flat"/>
@@ -90,7 +90,7 @@
                 <wp:positionV relativeFrom="paragraph">
                   <wp:posOffset>21590</wp:posOffset>
                 </wp:positionV>
-                <wp:extent cx="5615305" cy="8947785"/>
+                <wp:extent cx="5615940" cy="8948420"/>
                 <wp:effectExtent l="0" t="0" r="0" b="0"/>
                 <wp:wrapNone/>
                 <wp:docPr id="2" name="Frame1"/>
@@ -101,7 +101,7 @@
                       <wps:spPr>
                         <a:xfrm>
                           <a:off x="0" y="0"/>
-                          <a:ext cx="5614560" cy="8947080"/>
+                          <a:ext cx="5615280" cy="8947800"/>
                         </a:xfrm>
                         <a:prstGeom prst="rect">
                           <a:avLst/>
@@ -899,7 +899,7 @@
           </mc:Choice>
           <mc:Fallback>
             <w:pict>
-              <v:rect id="shape_0" ID="Frame1" stroked="f" style="position:absolute;margin-left:-439.5pt;margin-top:1.7pt;width:442.05pt;height:704.45pt">
+              <v:rect id="shape_0" ID="Frame1" stroked="f" style="position:absolute;margin-left:-439.5pt;margin-top:1.7pt;width:442.1pt;height:704.5pt">
                 <w10:wrap type="square"/>
                 <v:fill o:detectmouseclick="t" on="false"/>
                 <v:stroke color="#3465a4" joinstyle="round" endcap="flat"/>
@@ -1699,7 +1699,7 @@
                 <wp:positionV relativeFrom="paragraph">
                   <wp:posOffset>-141605</wp:posOffset>
                 </wp:positionV>
-                <wp:extent cx="5591810" cy="9110980"/>
+                <wp:extent cx="5592445" cy="9111615"/>
                 <wp:effectExtent l="0" t="0" r="17145" b="22225"/>
                 <wp:wrapTopAndBottom/>
                 <wp:docPr id="8" name="Text Box 2"/>
@@ -1710,7 +1710,7 @@
                       <wps:spPr>
                         <a:xfrm>
                           <a:off x="0" y="0"/>
-                          <a:ext cx="5591160" cy="9110520"/>
+                          <a:ext cx="5591880" cy="9110880"/>
                         </a:xfrm>
                         <a:prstGeom prst="rect">
                           <a:avLst/>
@@ -1740,7 +1740,7 @@
           </mc:Choice>
           <mc:Fallback>
             <w:pict>
-              <v:rect id="shape_0" ID="Text Box 2" fillcolor="white" stroked="t" style="position:absolute;margin-left:-26.65pt;margin-top:-11.15pt;width:440.2pt;height:717.3pt" wp14:anchorId="1A3CFB48">
+              <v:rect id="shape_0" ID="Text Box 2" fillcolor="white" stroked="t" style="position:absolute;margin-left:-26.65pt;margin-top:-11.15pt;width:440.25pt;height:717.35pt" wp14:anchorId="1A3CFB48">
                 <w10:wrap type="none"/>
                 <v:fill o:detectmouseclick="t" type="solid" color2="black"/>
                 <v:stroke color="black" weight="9360" joinstyle="miter" endcap="flat"/>
@@ -1759,7 +1759,7 @@
                 <wp:positionV relativeFrom="paragraph">
                   <wp:posOffset>-12065</wp:posOffset>
                 </wp:positionV>
-                <wp:extent cx="5597525" cy="8981440"/>
+                <wp:extent cx="5598160" cy="8982075"/>
                 <wp:effectExtent l="0" t="0" r="0" b="0"/>
                 <wp:wrapNone/>
                 <wp:docPr id="9" name="Frame2"/>
@@ -1770,7 +1770,7 @@
                       <wps:spPr>
                         <a:xfrm>
                           <a:off x="0" y="0"/>
-                          <a:ext cx="5596920" cy="8980920"/>
+                          <a:ext cx="5597640" cy="8981280"/>
                         </a:xfrm>
                         <a:prstGeom prst="rect">
                           <a:avLst/>
@@ -2392,7 +2392,7 @@
           </mc:Choice>
           <mc:Fallback>
             <w:pict>
-              <v:rect id="shape_0" ID="Frame2" stroked="f" style="position:absolute;margin-left:-438.1pt;margin-top:-0.95pt;width:440.65pt;height:707.1pt">
+              <v:rect id="shape_0" ID="Frame2" stroked="f" style="position:absolute;margin-left:-438.1pt;margin-top:-0.95pt;width:440.7pt;height:707.15pt">
                 <w10:wrap type="square"/>
                 <v:fill o:detectmouseclick="t" on="false"/>
                 <v:stroke color="#3465a4" joinstyle="round" endcap="flat"/>
@@ -12264,17 +12264,21 @@
         </w:rPr>
       </w:pPr>
       <w:r>
+        <w:rPr>
+          <w:rFonts w:ascii="Arial" w:hAnsi="Arial"/>
+          <w:i w:val="false"/>
+          <w:iCs w:val="false"/>
+        </w:rPr>
+      </w:r>
+    </w:p>
+    <w:p>
+      <w:pPr>
+        <w:pStyle w:val="TextBody"/>
+        <w:bidi w:val="0"/>
+        <w:spacing w:lineRule="auto" w:line="360" w:before="0" w:after="0"/>
+        <w:ind w:left="0" w:right="0" w:hanging="0"/>
+        <w:jc w:val="both"/>
         <w:rPr/>
-      </w:r>
-    </w:p>
-    <w:p>
-      <w:pPr>
-        <w:pStyle w:val="TextBody"/>
-        <w:bidi w:val="0"/>
-        <w:spacing w:lineRule="auto" w:line="360" w:before="0" w:after="0"/>
-        <w:ind w:left="0" w:right="0" w:hanging="0"/>
-        <w:jc w:val="both"/>
-        <w:rPr/>
       </w:pPr>
       <w:r>
         <w:rPr>
@@ -12283,38 +12287,7 @@
           <w:iCs w:val="false"/>
         </w:rPr>
         <w:tab/>
-      </w:r>
-      <w:r>
-        <w:rPr>
-          <w:rFonts w:ascii="Arial" w:hAnsi="Arial"/>
-          <w:i w:val="false"/>
-          <w:iCs w:val="false"/>
-        </w:rPr>
-        <w:t>L</w:t>
-      </w:r>
-      <w:r>
-        <w:rPr>
-          <w:rFonts w:ascii="Arial" w:hAnsi="Arial"/>
-          <w:i w:val="false"/>
-          <w:iCs w:val="false"/>
-        </w:rPr>
-        <w:t xml:space="preserve">a definición anterior </w:t>
-      </w:r>
-      <w:r>
-        <w:rPr>
-          <w:rFonts w:ascii="Arial" w:hAnsi="Arial"/>
-          <w:i w:val="false"/>
-          <w:iCs w:val="false"/>
-        </w:rPr>
-        <w:t>nos indica</w:t>
-      </w:r>
-      <w:r>
-        <w:rPr>
-          <w:rFonts w:ascii="Arial" w:hAnsi="Arial"/>
-          <w:i w:val="false"/>
-          <w:iCs w:val="false"/>
-        </w:rPr>
-        <w:t xml:space="preserve"> que el punto </w:t>
+        <w:t xml:space="preserve">La definición anterior nos indica que el punto </w:t>
       </w:r>
       <w:r>
         <w:rPr>
@@ -12330,23 +12303,7 @@
           <w:i w:val="false"/>
           <w:iCs w:val="false"/>
         </w:rPr>
-        <w:t xml:space="preserve"> es un </w:t>
-      </w:r>
-      <w:r>
-        <w:rPr>
-          <w:rFonts w:ascii="Arial" w:hAnsi="Arial"/>
-          <w:i w:val="false"/>
-          <w:iCs w:val="false"/>
-        </w:rPr>
-        <w:t>resultado</w:t>
-      </w:r>
-      <w:r>
-        <w:rPr>
-          <w:rFonts w:ascii="Arial" w:hAnsi="Arial"/>
-          <w:i w:val="false"/>
-          <w:iCs w:val="false"/>
-        </w:rPr>
-        <w:t xml:space="preserve"> óptimo de Pareto si no existe un vector </w:t>
+        <w:t xml:space="preserve"> es un resultado óptimo de Pareto si no existe un vector </w:t>
       </w:r>
       <w:r>
         <w:rPr>
@@ -12362,15 +12319,7 @@
           <w:i w:val="false"/>
           <w:iCs w:val="false"/>
         </w:rPr>
-        <w:t xml:space="preserve">que haga mejorar alguno de los objetivos, </w:t>
-      </w:r>
-      <w:r>
-        <w:rPr>
-          <w:rFonts w:ascii="Arial" w:hAnsi="Arial"/>
-          <w:i w:val="false"/>
-          <w:iCs w:val="false"/>
-        </w:rPr>
-        <w:t xml:space="preserve">teniendo en cuenta su respectivo x en </w:t>
+        <w:t xml:space="preserve">que haga mejorar alguno de los objetivos, teniendo en cuenta su respectivo x en </w:t>
       </w:r>
       <w:r>
         <w:rPr>
@@ -12386,81 +12335,87 @@
           <w:i w:val="false"/>
           <w:iCs w:val="false"/>
         </w:rPr>
-        <w:t xml:space="preserve"> sin que empeore de forma simultánea alguno de los otros. </w:t>
-      </w:r>
-      <w:r>
-        <w:rPr>
-          <w:rFonts w:ascii="Arial" w:hAnsi="Arial"/>
+        <w:t xml:space="preserve"> sin que empeore de forma simultánea alguno de los otros. La solución a Pareto será un conjunto de soluciones, es decir, será un conjunto de soluciones no dominadas por otras  conocidas como con </w:t>
+      </w:r>
+      <w:r>
+        <w:rPr>
+          <w:rFonts w:ascii="Arial" w:hAnsi="Arial"/>
+          <w:b/>
           <w:i w:val="false"/>
           <w:iCs w:val="false"/>
         </w:rPr>
-        <w:t xml:space="preserve">La solución a Pareto será un conjunto de soluciones, es decir, será un conjunto de soluciones no dominadas por otras  conocidas como con </w:t>
-      </w:r>
-      <w:r>
-        <w:rPr>
-          <w:rFonts w:ascii="Arial" w:hAnsi="Arial"/>
-          <w:b/>
+        <w:t>conjunto de no dominados</w:t>
+      </w:r>
+      <w:r>
+        <w:rPr>
+          <w:rFonts w:ascii="Arial" w:hAnsi="Arial"/>
           <w:i w:val="false"/>
           <w:iCs w:val="false"/>
         </w:rPr>
-        <w:t>conjunto de no dominados</w:t>
-      </w:r>
-      <w:r>
-        <w:rPr>
-          <w:rFonts w:ascii="Arial" w:hAnsi="Arial"/>
+        <w:t xml:space="preserve"> o </w:t>
+      </w:r>
+      <w:r>
+        <w:rPr>
+          <w:rFonts w:ascii="Arial" w:hAnsi="Arial"/>
+          <w:b/>
           <w:i w:val="false"/>
           <w:iCs w:val="false"/>
         </w:rPr>
-        <w:t xml:space="preserve"> o </w:t>
-      </w:r>
-      <w:r>
-        <w:rPr>
-          <w:rFonts w:ascii="Arial" w:hAnsi="Arial"/>
-          <w:b/>
+        <w:t>frente de Pareto</w:t>
+      </w:r>
+      <w:r>
+        <w:rPr>
+          <w:rFonts w:ascii="Arial" w:hAnsi="Arial"/>
           <w:i w:val="false"/>
           <w:iCs w:val="false"/>
         </w:rPr>
-        <w:t>frente de Pareto</w:t>
-      </w:r>
-      <w:r>
-        <w:rPr>
-          <w:rFonts w:ascii="Arial" w:hAnsi="Arial"/>
+        <w:t>.</w:t>
+      </w:r>
+    </w:p>
+    <w:p>
+      <w:pPr>
+        <w:pStyle w:val="TextBody"/>
+        <w:bidi w:val="0"/>
+        <w:spacing w:lineRule="auto" w:line="360" w:before="0" w:after="0"/>
+        <w:ind w:left="0" w:right="0" w:hanging="0"/>
+        <w:jc w:val="both"/>
+        <w:rPr>
+          <w:rFonts w:ascii="Arial" w:hAnsi="Arial"/>
+          <w:i w:val="false"/>
           <w:i w:val="false"/>
           <w:iCs w:val="false"/>
         </w:rPr>
-        <w:t>.</w:t>
-      </w:r>
-    </w:p>
-    <w:p>
-      <w:pPr>
-        <w:pStyle w:val="TextBody"/>
-        <w:bidi w:val="0"/>
-        <w:spacing w:lineRule="auto" w:line="360" w:before="0" w:after="0"/>
-        <w:ind w:left="0" w:right="0" w:hanging="0"/>
-        <w:jc w:val="both"/>
-        <w:rPr>
-          <w:rFonts w:ascii="Arial" w:hAnsi="Arial"/>
-          <w:i w:val="false"/>
+      </w:pPr>
+      <w:r>
+        <w:rPr>
+          <w:rFonts w:ascii="Arial" w:hAnsi="Arial"/>
           <w:i w:val="false"/>
           <w:iCs w:val="false"/>
         </w:rPr>
-      </w:pPr>
-      <w:r>
-        <w:rPr/>
-      </w:r>
-    </w:p>
-    <w:p>
-      <w:pPr>
-        <w:pStyle w:val="TextBody"/>
-        <w:bidi w:val="0"/>
-        <w:spacing w:lineRule="auto" w:line="360" w:before="0" w:after="0"/>
-        <w:ind w:left="0" w:right="0" w:hanging="0"/>
-        <w:jc w:val="both"/>
-        <w:rPr/>
-      </w:pPr>
-      <w:r>
+      </w:r>
+    </w:p>
+    <w:p>
+      <w:pPr>
+        <w:pStyle w:val="TextBody"/>
+        <w:bidi w:val="0"/>
+        <w:spacing w:lineRule="auto" w:line="360" w:before="0" w:after="0"/>
+        <w:ind w:left="0" w:right="0" w:hanging="0"/>
+        <w:jc w:val="both"/>
+        <w:rPr>
+          <w:rFonts w:ascii="Arial" w:hAnsi="Arial"/>
+          <w:i w:val="false"/>
+          <w:i w:val="false"/>
+          <w:iCs w:val="false"/>
+        </w:rPr>
+      </w:pPr>
+      <w:r>
+        <w:rPr>
+          <w:rFonts w:ascii="Arial" w:hAnsi="Arial"/>
+          <w:i w:val="false"/>
+          <w:iCs w:val="false"/>
+        </w:rPr>
         <w:drawing>
-          <wp:anchor behindDoc="0" distT="0" distB="0" distL="0" distR="0" simplePos="0" locked="0" layoutInCell="1" allowOverlap="1" relativeHeight="23">
+          <wp:anchor behindDoc="0" distT="0" distB="0" distL="0" distR="0" simplePos="0" locked="0" layoutInCell="1" allowOverlap="1" relativeHeight="9">
             <wp:simplePos x="0" y="0"/>
             <wp:positionH relativeFrom="column">
               <wp:align>center</wp:align>
@@ -12505,6 +12460,34 @@
           </wp:anchor>
         </w:drawing>
       </w:r>
+    </w:p>
+    <w:p>
+      <w:pPr>
+        <w:pStyle w:val="TextBody"/>
+        <w:bidi w:val="0"/>
+        <w:spacing w:lineRule="auto" w:line="360" w:before="0" w:after="0"/>
+        <w:ind w:left="0" w:right="0" w:hanging="0"/>
+        <w:jc w:val="both"/>
+        <w:rPr/>
+      </w:pPr>
+      <w:r>
+        <w:rPr>
+          <w:rFonts w:ascii="Arial" w:hAnsi="Arial"/>
+          <w:i w:val="false"/>
+          <w:iCs w:val="false"/>
+        </w:rPr>
+        <w:tab/>
+      </w:r>
+    </w:p>
+    <w:p>
+      <w:pPr>
+        <w:pStyle w:val="TextBody"/>
+        <w:bidi w:val="0"/>
+        <w:spacing w:lineRule="auto" w:line="360" w:before="0" w:after="0"/>
+        <w:ind w:left="0" w:right="0" w:hanging="0"/>
+        <w:jc w:val="both"/>
+        <w:rPr/>
+      </w:pPr>
       <w:r>
         <w:rPr>
           <w:rFonts w:ascii="Arial" w:hAnsi="Arial"/>
@@ -12547,15 +12530,7 @@
           <w:i w:val="false"/>
           <w:iCs w:val="false"/>
         </w:rPr>
-        <w:t xml:space="preserve"> asdfSi nos fijamos en la línea roja, está el conjunto de soluciones no dominadas o Frente de Pareto, </w:t>
-      </w:r>
-      <w:r>
-        <w:rPr>
-          <w:rFonts w:ascii="Arial" w:hAnsi="Arial"/>
-          <w:i w:val="false"/>
-          <w:iCs w:val="false"/>
-        </w:rPr>
-        <w:t>pueden haber más soluciones a parte del frente, pero estás serán dominadas, por tanto no se podrán mostrar en el resultado, esto nos indica que no solo hay un frente de Pareto y que cada frente, domina al anterior, así hasta llegar a uno de los extremos, donde el frente de Pareto no domina a otro vector o frente y cuando lleguemos al frente óptimo, el cual será la mejor solución, veamos un ejemplo.</w:t>
+        <w:t xml:space="preserve"> asdfSi nos fijamos en la línea roja, está el conjunto de soluciones no dominadas o Frente de Pareto, pueden haber más soluciones a parte del frente, pero estás serán dominadas, por tanto no se podrán mostrar en el resultado, esto nos indica que no solo hay un frente de Pareto y que cada frente, domina al anterior, así hasta llegar a uno de los extremos, donde el frente de Pareto no domina a otro vector o frente y cuando lleguemos al frente óptimo, el cual será la mejor solución, veamos un ejemplo.</w:t>
       </w:r>
     </w:p>
     <w:p>
@@ -12600,7 +12575,7 @@
           <w:effect w:val="none"/>
         </w:rPr>
         <w:drawing>
-          <wp:anchor behindDoc="0" distT="0" distB="0" distL="0" distR="0" simplePos="0" locked="0" layoutInCell="1" allowOverlap="1" relativeHeight="24">
+          <wp:anchor behindDoc="0" distT="0" distB="0" distL="0" distR="0" simplePos="0" locked="0" layoutInCell="1" allowOverlap="1" relativeHeight="10">
             <wp:simplePos x="0" y="0"/>
             <wp:positionH relativeFrom="column">
               <wp:posOffset>31750</wp:posOffset>
@@ -13206,394 +13181,685 @@
           <w:u w:val="none"/>
           <w:effect w:val="none"/>
         </w:rPr>
-        <w:t>El frente de Pareto es el con</w:t>
-      </w:r>
-    </w:p>
-    <w:p>
-      <w:pPr>
-        <w:pStyle w:val="TextBody"/>
-        <w:bidi w:val="0"/>
-        <w:spacing w:lineRule="auto" w:line="360" w:before="0" w:after="0"/>
-        <w:ind w:left="0" w:right="0" w:hanging="0"/>
-        <w:jc w:val="both"/>
-        <w:rPr>
-          <w:rFonts w:ascii="Arial" w:hAnsi="Arial"/>
-          <w:b w:val="false"/>
-          <w:b w:val="false"/>
-          <w:bCs w:val="false"/>
-          <w:i w:val="false"/>
-          <w:i w:val="false"/>
-          <w:caps w:val="false"/>
-          <w:smallCaps w:val="false"/>
-          <w:strike w:val="false"/>
-          <w:dstrike w:val="false"/>
-          <w:color w:val="000000"/>
-          <w:sz w:val="24"/>
-          <w:szCs w:val="24"/>
-          <w:u w:val="none"/>
-          <w:effect w:val="none"/>
-        </w:rPr>
-      </w:pPr>
-      <w:r>
-        <w:rPr>
-          <w:rFonts w:ascii="Arial" w:hAnsi="Arial"/>
-          <w:b w:val="false"/>
-          <w:bCs w:val="false"/>
-          <w:i w:val="false"/>
-          <w:caps w:val="false"/>
-          <w:smallCaps w:val="false"/>
-          <w:strike w:val="false"/>
-          <w:dstrike w:val="false"/>
-          <w:color w:val="000000"/>
-          <w:sz w:val="24"/>
-          <w:szCs w:val="24"/>
-          <w:u w:val="none"/>
-          <w:effect w:val="none"/>
-        </w:rPr>
-      </w:r>
-    </w:p>
-    <w:p>
-      <w:pPr>
-        <w:pStyle w:val="TextBody"/>
-        <w:bidi w:val="0"/>
-        <w:spacing w:lineRule="auto" w:line="360" w:before="0" w:after="0"/>
-        <w:ind w:left="0" w:right="0" w:hanging="0"/>
-        <w:jc w:val="both"/>
-        <w:rPr>
-          <w:rFonts w:ascii="Arial" w:hAnsi="Arial"/>
-          <w:b w:val="false"/>
-          <w:b w:val="false"/>
-          <w:bCs w:val="false"/>
-          <w:i w:val="false"/>
-          <w:i w:val="false"/>
-          <w:caps w:val="false"/>
-          <w:smallCaps w:val="false"/>
-          <w:strike w:val="false"/>
-          <w:dstrike w:val="false"/>
-          <w:color w:val="000000"/>
-          <w:sz w:val="24"/>
-          <w:szCs w:val="24"/>
-          <w:u w:val="none"/>
-          <w:effect w:val="none"/>
-        </w:rPr>
-      </w:pPr>
-      <w:r>
-        <w:rPr>
-          <w:rFonts w:ascii="Arial" w:hAnsi="Arial"/>
-          <w:b w:val="false"/>
-          <w:bCs w:val="false"/>
-          <w:i w:val="false"/>
-          <w:caps w:val="false"/>
-          <w:smallCaps w:val="false"/>
-          <w:strike w:val="false"/>
-          <w:dstrike w:val="false"/>
-          <w:color w:val="000000"/>
-          <w:sz w:val="24"/>
-          <w:szCs w:val="24"/>
-          <w:u w:val="none"/>
-          <w:effect w:val="none"/>
-        </w:rPr>
-      </w:r>
-    </w:p>
-    <w:p>
-      <w:pPr>
-        <w:pStyle w:val="TextBody"/>
-        <w:bidi w:val="0"/>
-        <w:spacing w:lineRule="auto" w:line="360" w:before="0" w:after="0"/>
-        <w:ind w:left="0" w:right="0" w:hanging="0"/>
-        <w:jc w:val="both"/>
-        <w:rPr>
-          <w:rFonts w:ascii="Arial" w:hAnsi="Arial"/>
-          <w:b w:val="false"/>
-          <w:b w:val="false"/>
-          <w:bCs w:val="false"/>
-          <w:i w:val="false"/>
-          <w:i w:val="false"/>
-          <w:caps w:val="false"/>
-          <w:smallCaps w:val="false"/>
-          <w:strike w:val="false"/>
-          <w:dstrike w:val="false"/>
-          <w:color w:val="000000"/>
-          <w:sz w:val="24"/>
-          <w:szCs w:val="24"/>
-          <w:u w:val="none"/>
-          <w:effect w:val="none"/>
-        </w:rPr>
-      </w:pPr>
-      <w:r>
-        <w:rPr>
-          <w:rFonts w:ascii="Arial" w:hAnsi="Arial"/>
-          <w:b w:val="false"/>
-          <w:bCs w:val="false"/>
-          <w:i w:val="false"/>
-          <w:caps w:val="false"/>
-          <w:smallCaps w:val="false"/>
-          <w:strike w:val="false"/>
-          <w:dstrike w:val="false"/>
-          <w:color w:val="000000"/>
-          <w:sz w:val="24"/>
-          <w:szCs w:val="24"/>
-          <w:u w:val="none"/>
-          <w:effect w:val="none"/>
-        </w:rPr>
-      </w:r>
-    </w:p>
-    <w:p>
-      <w:pPr>
-        <w:pStyle w:val="TextBody"/>
-        <w:bidi w:val="0"/>
-        <w:spacing w:lineRule="auto" w:line="360" w:before="0" w:after="0"/>
-        <w:ind w:left="0" w:right="0" w:hanging="0"/>
-        <w:jc w:val="both"/>
-        <w:rPr>
-          <w:rFonts w:ascii="Arial" w:hAnsi="Arial"/>
-          <w:b w:val="false"/>
-          <w:b w:val="false"/>
-          <w:bCs w:val="false"/>
-          <w:i w:val="false"/>
-          <w:i w:val="false"/>
-          <w:caps w:val="false"/>
-          <w:smallCaps w:val="false"/>
-          <w:strike w:val="false"/>
-          <w:dstrike w:val="false"/>
-          <w:color w:val="000000"/>
-          <w:sz w:val="24"/>
-          <w:szCs w:val="24"/>
-          <w:u w:val="none"/>
-          <w:effect w:val="none"/>
-        </w:rPr>
-      </w:pPr>
-      <w:r>
-        <w:rPr>
-          <w:rFonts w:ascii="Arial" w:hAnsi="Arial"/>
-          <w:b w:val="false"/>
-          <w:bCs w:val="false"/>
-          <w:i w:val="false"/>
-          <w:caps w:val="false"/>
-          <w:smallCaps w:val="false"/>
-          <w:strike w:val="false"/>
-          <w:dstrike w:val="false"/>
-          <w:color w:val="000000"/>
-          <w:sz w:val="24"/>
-          <w:szCs w:val="24"/>
-          <w:u w:val="none"/>
-          <w:effect w:val="none"/>
-        </w:rPr>
-      </w:r>
-    </w:p>
-    <w:p>
-      <w:pPr>
-        <w:pStyle w:val="TextBody"/>
-        <w:bidi w:val="0"/>
-        <w:spacing w:lineRule="auto" w:line="360" w:before="0" w:after="0"/>
-        <w:ind w:left="0" w:right="0" w:hanging="0"/>
-        <w:jc w:val="both"/>
-        <w:rPr>
-          <w:rFonts w:ascii="Arial" w:hAnsi="Arial"/>
-          <w:b w:val="false"/>
-          <w:b w:val="false"/>
-          <w:bCs w:val="false"/>
-          <w:i w:val="false"/>
-          <w:i w:val="false"/>
-          <w:caps w:val="false"/>
-          <w:smallCaps w:val="false"/>
-          <w:strike w:val="false"/>
-          <w:dstrike w:val="false"/>
-          <w:color w:val="000000"/>
-          <w:sz w:val="24"/>
-          <w:szCs w:val="24"/>
-          <w:u w:val="none"/>
-          <w:effect w:val="none"/>
-        </w:rPr>
-      </w:pPr>
-      <w:r>
-        <w:rPr>
-          <w:rFonts w:ascii="Arial" w:hAnsi="Arial"/>
-          <w:b w:val="false"/>
-          <w:bCs w:val="false"/>
-          <w:i w:val="false"/>
-          <w:caps w:val="false"/>
-          <w:smallCaps w:val="false"/>
-          <w:strike w:val="false"/>
-          <w:dstrike w:val="false"/>
-          <w:color w:val="000000"/>
-          <w:sz w:val="24"/>
-          <w:szCs w:val="24"/>
-          <w:u w:val="none"/>
-          <w:effect w:val="none"/>
-        </w:rPr>
-      </w:r>
-    </w:p>
-    <w:p>
-      <w:pPr>
-        <w:pStyle w:val="TextBody"/>
-        <w:bidi w:val="0"/>
-        <w:spacing w:lineRule="auto" w:line="360" w:before="0" w:after="0"/>
-        <w:ind w:left="0" w:right="0" w:hanging="0"/>
-        <w:jc w:val="both"/>
-        <w:rPr>
-          <w:rFonts w:ascii="Arial" w:hAnsi="Arial"/>
-          <w:b w:val="false"/>
-          <w:b w:val="false"/>
-          <w:bCs w:val="false"/>
-          <w:i w:val="false"/>
-          <w:i w:val="false"/>
-          <w:caps w:val="false"/>
-          <w:smallCaps w:val="false"/>
-          <w:strike w:val="false"/>
-          <w:dstrike w:val="false"/>
-          <w:color w:val="000000"/>
-          <w:sz w:val="24"/>
-          <w:szCs w:val="24"/>
-          <w:u w:val="none"/>
-          <w:effect w:val="none"/>
-        </w:rPr>
-      </w:pPr>
-      <w:r>
-        <w:rPr>
-          <w:rFonts w:ascii="Arial" w:hAnsi="Arial"/>
-          <w:b w:val="false"/>
-          <w:bCs w:val="false"/>
-          <w:i w:val="false"/>
-          <w:caps w:val="false"/>
-          <w:smallCaps w:val="false"/>
-          <w:strike w:val="false"/>
-          <w:dstrike w:val="false"/>
-          <w:color w:val="000000"/>
-          <w:sz w:val="24"/>
-          <w:szCs w:val="24"/>
-          <w:u w:val="none"/>
-          <w:effect w:val="none"/>
-        </w:rPr>
-      </w:r>
-    </w:p>
-    <w:p>
-      <w:pPr>
-        <w:pStyle w:val="TextBody"/>
-        <w:bidi w:val="0"/>
-        <w:spacing w:lineRule="auto" w:line="360" w:before="0" w:after="0"/>
-        <w:ind w:left="0" w:right="0" w:hanging="0"/>
-        <w:jc w:val="both"/>
-        <w:rPr>
-          <w:rFonts w:ascii="Arial" w:hAnsi="Arial"/>
-          <w:b w:val="false"/>
-          <w:b w:val="false"/>
-          <w:bCs w:val="false"/>
-          <w:i w:val="false"/>
-          <w:i w:val="false"/>
-          <w:caps w:val="false"/>
-          <w:smallCaps w:val="false"/>
-          <w:strike w:val="false"/>
-          <w:dstrike w:val="false"/>
-          <w:color w:val="000000"/>
-          <w:sz w:val="24"/>
-          <w:szCs w:val="24"/>
-          <w:u w:val="none"/>
-          <w:effect w:val="none"/>
-        </w:rPr>
-      </w:pPr>
-      <w:r>
-        <w:rPr>
-          <w:rFonts w:ascii="Arial" w:hAnsi="Arial"/>
-          <w:b w:val="false"/>
-          <w:bCs w:val="false"/>
-          <w:i w:val="false"/>
-          <w:caps w:val="false"/>
-          <w:smallCaps w:val="false"/>
-          <w:strike w:val="false"/>
-          <w:dstrike w:val="false"/>
-          <w:color w:val="000000"/>
-          <w:sz w:val="24"/>
-          <w:szCs w:val="24"/>
-          <w:u w:val="none"/>
-          <w:effect w:val="none"/>
-        </w:rPr>
-      </w:r>
-    </w:p>
-    <w:p>
-      <w:pPr>
-        <w:pStyle w:val="TextBody"/>
-        <w:bidi w:val="0"/>
-        <w:spacing w:lineRule="auto" w:line="360" w:before="0" w:after="0"/>
-        <w:ind w:left="0" w:right="0" w:hanging="0"/>
-        <w:jc w:val="both"/>
-        <w:rPr>
-          <w:rFonts w:ascii="Arial" w:hAnsi="Arial"/>
-          <w:b w:val="false"/>
-          <w:b w:val="false"/>
-          <w:bCs w:val="false"/>
-          <w:i w:val="false"/>
-          <w:i w:val="false"/>
-          <w:caps w:val="false"/>
-          <w:smallCaps w:val="false"/>
-          <w:strike w:val="false"/>
-          <w:dstrike w:val="false"/>
-          <w:color w:val="000000"/>
-          <w:sz w:val="24"/>
-          <w:szCs w:val="24"/>
-          <w:u w:val="none"/>
-          <w:effect w:val="none"/>
-        </w:rPr>
-      </w:pPr>
-      <w:r>
-        <w:rPr>
-          <w:rFonts w:ascii="Arial" w:hAnsi="Arial"/>
-          <w:b w:val="false"/>
-          <w:bCs w:val="false"/>
-          <w:i w:val="false"/>
-          <w:caps w:val="false"/>
-          <w:smallCaps w:val="false"/>
-          <w:strike w:val="false"/>
-          <w:dstrike w:val="false"/>
-          <w:color w:val="000000"/>
-          <w:sz w:val="24"/>
-          <w:szCs w:val="24"/>
-          <w:u w:val="none"/>
-          <w:effect w:val="none"/>
-        </w:rPr>
-      </w:r>
-    </w:p>
-    <w:p>
-      <w:pPr>
-        <w:pStyle w:val="TextBody"/>
-        <w:bidi w:val="0"/>
-        <w:spacing w:lineRule="auto" w:line="360" w:before="0" w:after="0"/>
-        <w:ind w:left="0" w:right="0" w:hanging="0"/>
-        <w:jc w:val="both"/>
-        <w:rPr>
-          <w:rFonts w:ascii="Arial" w:hAnsi="Arial"/>
-          <w:b w:val="false"/>
-          <w:b w:val="false"/>
-          <w:bCs w:val="false"/>
-          <w:i w:val="false"/>
-          <w:i w:val="false"/>
-          <w:caps w:val="false"/>
-          <w:smallCaps w:val="false"/>
-          <w:strike w:val="false"/>
-          <w:dstrike w:val="false"/>
-          <w:color w:val="000000"/>
-          <w:sz w:val="24"/>
-          <w:szCs w:val="24"/>
-          <w:u w:val="none"/>
-          <w:effect w:val="none"/>
-        </w:rPr>
-      </w:pPr>
-      <w:r>
-        <w:rPr>
-          <w:rFonts w:ascii="Arial" w:hAnsi="Arial"/>
-          <w:b w:val="false"/>
-          <w:bCs w:val="false"/>
-          <w:i w:val="false"/>
-          <w:caps w:val="false"/>
-          <w:smallCaps w:val="false"/>
-          <w:strike w:val="false"/>
-          <w:dstrike w:val="false"/>
-          <w:color w:val="000000"/>
-          <w:sz w:val="24"/>
-          <w:szCs w:val="24"/>
-          <w:u w:val="none"/>
-          <w:effect w:val="none"/>
-        </w:rPr>
+        <w:tab/>
+      </w:r>
+    </w:p>
+    <w:p>
+      <w:pPr>
+        <w:pStyle w:val="TextBody"/>
+        <w:bidi w:val="0"/>
+        <w:spacing w:lineRule="auto" w:line="360" w:before="0" w:after="0"/>
+        <w:ind w:left="0" w:right="0" w:hanging="0"/>
+        <w:jc w:val="both"/>
+        <w:rPr>
+          <w:rFonts w:ascii="Arial" w:hAnsi="Arial"/>
+          <w:b w:val="false"/>
+          <w:b w:val="false"/>
+          <w:bCs w:val="false"/>
+          <w:i w:val="false"/>
+          <w:i w:val="false"/>
+          <w:caps w:val="false"/>
+          <w:smallCaps w:val="false"/>
+          <w:strike w:val="false"/>
+          <w:dstrike w:val="false"/>
+          <w:color w:val="000000"/>
+          <w:sz w:val="24"/>
+          <w:szCs w:val="24"/>
+          <w:u w:val="none"/>
+          <w:effect w:val="none"/>
+        </w:rPr>
+      </w:pPr>
+      <w:r>
+        <w:rPr>
+          <w:rFonts w:ascii="Arial" w:hAnsi="Arial"/>
+          <w:b w:val="false"/>
+          <w:bCs w:val="false"/>
+          <w:i w:val="false"/>
+          <w:caps w:val="false"/>
+          <w:smallCaps w:val="false"/>
+          <w:strike w:val="false"/>
+          <w:dstrike w:val="false"/>
+          <w:color w:val="000000"/>
+          <w:sz w:val="24"/>
+          <w:szCs w:val="24"/>
+          <w:u w:val="none"/>
+          <w:effect w:val="none"/>
+        </w:rPr>
+      </w:r>
+    </w:p>
+    <w:p>
+      <w:pPr>
+        <w:pStyle w:val="TextBody"/>
+        <w:bidi w:val="0"/>
+        <w:spacing w:lineRule="auto" w:line="360" w:before="0" w:after="0"/>
+        <w:ind w:left="0" w:right="0" w:hanging="0"/>
+        <w:jc w:val="both"/>
+        <w:rPr/>
+      </w:pPr>
+      <w:r>
+        <w:rPr>
+          <w:rFonts w:ascii="Arial" w:hAnsi="Arial"/>
+          <w:b w:val="false"/>
+          <w:bCs w:val="false"/>
+          <w:i w:val="false"/>
+          <w:caps w:val="false"/>
+          <w:smallCaps w:val="false"/>
+          <w:strike w:val="false"/>
+          <w:dstrike w:val="false"/>
+          <w:color w:val="000000"/>
+          <w:sz w:val="24"/>
+          <w:szCs w:val="24"/>
+          <w:u w:val="none"/>
+          <w:effect w:val="none"/>
+        </w:rPr>
+        <w:tab/>
+        <w:t>En el frente de Pareto sabemos que debemos aproximarnos lo máximo posible a la zona óptima y que el conjunto de soluciones sea lo más uniforme posible, si no se cumple esto se deberá modificar algunas de las características del proyecto para que esto sea posible, ya que esa solución no nos será de utilidad.</w:t>
+      </w:r>
+    </w:p>
+    <w:p>
+      <w:pPr>
+        <w:pStyle w:val="TextBody"/>
+        <w:bidi w:val="0"/>
+        <w:spacing w:lineRule="auto" w:line="360" w:before="0" w:after="0"/>
+        <w:ind w:left="0" w:right="0" w:hanging="0"/>
+        <w:jc w:val="both"/>
+        <w:rPr>
+          <w:rFonts w:ascii="Arial" w:hAnsi="Arial"/>
+          <w:b w:val="false"/>
+          <w:b w:val="false"/>
+          <w:bCs w:val="false"/>
+          <w:i w:val="false"/>
+          <w:i w:val="false"/>
+          <w:caps w:val="false"/>
+          <w:smallCaps w:val="false"/>
+          <w:strike w:val="false"/>
+          <w:dstrike w:val="false"/>
+          <w:color w:val="000000"/>
+          <w:sz w:val="24"/>
+          <w:szCs w:val="24"/>
+          <w:u w:val="none"/>
+          <w:effect w:val="none"/>
+        </w:rPr>
+      </w:pPr>
+      <w:r>
+        <w:rPr>
+          <w:rFonts w:ascii="Arial" w:hAnsi="Arial"/>
+          <w:b w:val="false"/>
+          <w:bCs w:val="false"/>
+          <w:i w:val="false"/>
+          <w:caps w:val="false"/>
+          <w:smallCaps w:val="false"/>
+          <w:strike w:val="false"/>
+          <w:dstrike w:val="false"/>
+          <w:color w:val="000000"/>
+          <w:sz w:val="24"/>
+          <w:szCs w:val="24"/>
+          <w:u w:val="none"/>
+          <w:effect w:val="none"/>
+        </w:rPr>
+      </w:r>
+    </w:p>
+    <w:p>
+      <w:pPr>
+        <w:pStyle w:val="TextBody"/>
+        <w:bidi w:val="0"/>
+        <w:spacing w:lineRule="auto" w:line="360" w:before="0" w:after="0"/>
+        <w:ind w:left="0" w:right="0" w:hanging="0"/>
+        <w:jc w:val="both"/>
+        <w:rPr>
+          <w:rFonts w:ascii="Arial" w:hAnsi="Arial"/>
+          <w:b w:val="false"/>
+          <w:b w:val="false"/>
+          <w:bCs w:val="false"/>
+          <w:i w:val="false"/>
+          <w:i w:val="false"/>
+          <w:caps w:val="false"/>
+          <w:smallCaps w:val="false"/>
+          <w:strike w:val="false"/>
+          <w:dstrike w:val="false"/>
+          <w:color w:val="000000"/>
+          <w:sz w:val="24"/>
+          <w:szCs w:val="24"/>
+          <w:u w:val="none"/>
+          <w:effect w:val="none"/>
+        </w:rPr>
+      </w:pPr>
+      <w:r>
+        <w:rPr>
+          <w:rFonts w:ascii="Arial" w:hAnsi="Arial"/>
+          <w:b w:val="false"/>
+          <w:bCs w:val="false"/>
+          <w:i w:val="false"/>
+          <w:caps w:val="false"/>
+          <w:smallCaps w:val="false"/>
+          <w:strike w:val="false"/>
+          <w:dstrike w:val="false"/>
+          <w:color w:val="000000"/>
+          <w:sz w:val="24"/>
+          <w:szCs w:val="24"/>
+          <w:u w:val="none"/>
+          <w:effect w:val="none"/>
+        </w:rPr>
+      </w:r>
+    </w:p>
+    <w:p>
+      <w:pPr>
+        <w:pStyle w:val="TextBody"/>
+        <w:bidi w:val="0"/>
+        <w:spacing w:lineRule="auto" w:line="360" w:before="0" w:after="0"/>
+        <w:ind w:left="0" w:right="0" w:hanging="0"/>
+        <w:jc w:val="both"/>
+        <w:rPr>
+          <w:rFonts w:ascii="Arial" w:hAnsi="Arial"/>
+          <w:b w:val="false"/>
+          <w:b w:val="false"/>
+          <w:bCs w:val="false"/>
+          <w:i w:val="false"/>
+          <w:i w:val="false"/>
+          <w:caps w:val="false"/>
+          <w:smallCaps w:val="false"/>
+          <w:strike w:val="false"/>
+          <w:dstrike w:val="false"/>
+          <w:color w:val="000000"/>
+          <w:sz w:val="24"/>
+          <w:szCs w:val="24"/>
+          <w:u w:val="none"/>
+          <w:effect w:val="none"/>
+        </w:rPr>
+      </w:pPr>
+      <w:r>
+        <w:rPr>
+          <w:rFonts w:ascii="Arial" w:hAnsi="Arial"/>
+          <w:b w:val="false"/>
+          <w:bCs w:val="false"/>
+          <w:i w:val="false"/>
+          <w:caps w:val="false"/>
+          <w:smallCaps w:val="false"/>
+          <w:strike w:val="false"/>
+          <w:dstrike w:val="false"/>
+          <w:color w:val="000000"/>
+          <w:sz w:val="24"/>
+          <w:szCs w:val="24"/>
+          <w:u w:val="none"/>
+          <w:effect w:val="none"/>
+        </w:rPr>
+      </w:r>
+    </w:p>
+    <w:p>
+      <w:pPr>
+        <w:pStyle w:val="TextBody"/>
+        <w:bidi w:val="0"/>
+        <w:spacing w:lineRule="auto" w:line="360" w:before="0" w:after="0"/>
+        <w:ind w:left="0" w:right="0" w:hanging="0"/>
+        <w:jc w:val="both"/>
+        <w:rPr>
+          <w:rFonts w:ascii="Arial" w:hAnsi="Arial"/>
+          <w:b w:val="false"/>
+          <w:b w:val="false"/>
+          <w:bCs w:val="false"/>
+          <w:i w:val="false"/>
+          <w:i w:val="false"/>
+          <w:caps w:val="false"/>
+          <w:smallCaps w:val="false"/>
+          <w:strike w:val="false"/>
+          <w:dstrike w:val="false"/>
+          <w:color w:val="000000"/>
+          <w:sz w:val="24"/>
+          <w:szCs w:val="24"/>
+          <w:u w:val="none"/>
+          <w:effect w:val="none"/>
+        </w:rPr>
+      </w:pPr>
+      <w:r>
+        <w:rPr>
+          <w:rFonts w:ascii="Arial" w:hAnsi="Arial"/>
+          <w:b w:val="false"/>
+          <w:bCs w:val="false"/>
+          <w:i w:val="false"/>
+          <w:caps w:val="false"/>
+          <w:smallCaps w:val="false"/>
+          <w:strike w:val="false"/>
+          <w:dstrike w:val="false"/>
+          <w:color w:val="000000"/>
+          <w:sz w:val="24"/>
+          <w:szCs w:val="24"/>
+          <w:u w:val="none"/>
+          <w:effect w:val="none"/>
+        </w:rPr>
+      </w:r>
+    </w:p>
+    <w:p>
+      <w:pPr>
+        <w:pStyle w:val="TextBody"/>
+        <w:bidi w:val="0"/>
+        <w:spacing w:lineRule="auto" w:line="360" w:before="0" w:after="0"/>
+        <w:ind w:left="0" w:right="0" w:hanging="0"/>
+        <w:jc w:val="both"/>
+        <w:rPr>
+          <w:rFonts w:ascii="Arial" w:hAnsi="Arial"/>
+          <w:b w:val="false"/>
+          <w:b w:val="false"/>
+          <w:bCs w:val="false"/>
+          <w:i w:val="false"/>
+          <w:i w:val="false"/>
+          <w:caps w:val="false"/>
+          <w:smallCaps w:val="false"/>
+          <w:strike w:val="false"/>
+          <w:dstrike w:val="false"/>
+          <w:color w:val="000000"/>
+          <w:sz w:val="24"/>
+          <w:szCs w:val="24"/>
+          <w:u w:val="none"/>
+          <w:effect w:val="none"/>
+        </w:rPr>
+      </w:pPr>
+      <w:r>
+        <w:rPr>
+          <w:rFonts w:ascii="Arial" w:hAnsi="Arial"/>
+          <w:b w:val="false"/>
+          <w:bCs w:val="false"/>
+          <w:i w:val="false"/>
+          <w:caps w:val="false"/>
+          <w:smallCaps w:val="false"/>
+          <w:strike w:val="false"/>
+          <w:dstrike w:val="false"/>
+          <w:color w:val="000000"/>
+          <w:sz w:val="24"/>
+          <w:szCs w:val="24"/>
+          <w:u w:val="none"/>
+          <w:effect w:val="none"/>
+        </w:rPr>
+      </w:r>
+    </w:p>
+    <w:p>
+      <w:pPr>
+        <w:pStyle w:val="TextBody"/>
+        <w:bidi w:val="0"/>
+        <w:spacing w:lineRule="auto" w:line="360" w:before="0" w:after="0"/>
+        <w:ind w:left="0" w:right="0" w:hanging="0"/>
+        <w:jc w:val="both"/>
+        <w:rPr>
+          <w:rFonts w:ascii="Arial" w:hAnsi="Arial"/>
+          <w:b w:val="false"/>
+          <w:b w:val="false"/>
+          <w:bCs w:val="false"/>
+          <w:i w:val="false"/>
+          <w:i w:val="false"/>
+          <w:caps w:val="false"/>
+          <w:smallCaps w:val="false"/>
+          <w:strike w:val="false"/>
+          <w:dstrike w:val="false"/>
+          <w:color w:val="000000"/>
+          <w:sz w:val="24"/>
+          <w:szCs w:val="24"/>
+          <w:u w:val="none"/>
+          <w:effect w:val="none"/>
+        </w:rPr>
+      </w:pPr>
+      <w:r>
+        <w:rPr>
+          <w:rFonts w:ascii="Arial" w:hAnsi="Arial"/>
+          <w:b w:val="false"/>
+          <w:bCs w:val="false"/>
+          <w:i w:val="false"/>
+          <w:caps w:val="false"/>
+          <w:smallCaps w:val="false"/>
+          <w:strike w:val="false"/>
+          <w:dstrike w:val="false"/>
+          <w:color w:val="000000"/>
+          <w:sz w:val="24"/>
+          <w:szCs w:val="24"/>
+          <w:u w:val="none"/>
+          <w:effect w:val="none"/>
+        </w:rPr>
+      </w:r>
+    </w:p>
+    <w:p>
+      <w:pPr>
+        <w:pStyle w:val="TextBody"/>
+        <w:bidi w:val="0"/>
+        <w:spacing w:lineRule="auto" w:line="360" w:before="0" w:after="0"/>
+        <w:ind w:left="0" w:right="0" w:hanging="0"/>
+        <w:jc w:val="both"/>
+        <w:rPr>
+          <w:rFonts w:ascii="Arial" w:hAnsi="Arial"/>
+          <w:b w:val="false"/>
+          <w:b w:val="false"/>
+          <w:bCs w:val="false"/>
+          <w:i w:val="false"/>
+          <w:i w:val="false"/>
+          <w:caps w:val="false"/>
+          <w:smallCaps w:val="false"/>
+          <w:strike w:val="false"/>
+          <w:dstrike w:val="false"/>
+          <w:color w:val="000000"/>
+          <w:sz w:val="24"/>
+          <w:szCs w:val="24"/>
+          <w:u w:val="none"/>
+          <w:effect w:val="none"/>
+        </w:rPr>
+      </w:pPr>
+      <w:r>
+        <w:rPr>
+          <w:rFonts w:ascii="Arial" w:hAnsi="Arial"/>
+          <w:b w:val="false"/>
+          <w:bCs w:val="false"/>
+          <w:i w:val="false"/>
+          <w:caps w:val="false"/>
+          <w:smallCaps w:val="false"/>
+          <w:strike w:val="false"/>
+          <w:dstrike w:val="false"/>
+          <w:color w:val="000000"/>
+          <w:sz w:val="24"/>
+          <w:szCs w:val="24"/>
+          <w:u w:val="none"/>
+          <w:effect w:val="none"/>
+        </w:rPr>
+      </w:r>
+    </w:p>
+    <w:p>
+      <w:pPr>
+        <w:pStyle w:val="TextBody"/>
+        <w:bidi w:val="0"/>
+        <w:spacing w:lineRule="auto" w:line="360" w:before="0" w:after="0"/>
+        <w:ind w:left="0" w:right="0" w:hanging="0"/>
+        <w:jc w:val="both"/>
+        <w:rPr>
+          <w:rFonts w:ascii="Arial" w:hAnsi="Arial"/>
+          <w:b w:val="false"/>
+          <w:b w:val="false"/>
+          <w:bCs w:val="false"/>
+          <w:i w:val="false"/>
+          <w:i w:val="false"/>
+          <w:caps w:val="false"/>
+          <w:smallCaps w:val="false"/>
+          <w:strike w:val="false"/>
+          <w:dstrike w:val="false"/>
+          <w:color w:val="000000"/>
+          <w:sz w:val="24"/>
+          <w:szCs w:val="24"/>
+          <w:u w:val="none"/>
+          <w:effect w:val="none"/>
+        </w:rPr>
+      </w:pPr>
+      <w:r>
+        <w:rPr>
+          <w:rFonts w:ascii="Arial" w:hAnsi="Arial"/>
+          <w:b w:val="false"/>
+          <w:bCs w:val="false"/>
+          <w:i w:val="false"/>
+          <w:caps w:val="false"/>
+          <w:smallCaps w:val="false"/>
+          <w:strike w:val="false"/>
+          <w:dstrike w:val="false"/>
+          <w:color w:val="000000"/>
+          <w:sz w:val="24"/>
+          <w:szCs w:val="24"/>
+          <w:u w:val="none"/>
+          <w:effect w:val="none"/>
+        </w:rPr>
+      </w:r>
+    </w:p>
+    <w:p>
+      <w:pPr>
+        <w:pStyle w:val="TextBody"/>
+        <w:bidi w:val="0"/>
+        <w:spacing w:lineRule="auto" w:line="360" w:before="0" w:after="0"/>
+        <w:ind w:left="0" w:right="0" w:hanging="0"/>
+        <w:jc w:val="both"/>
+        <w:rPr>
+          <w:rFonts w:ascii="Arial" w:hAnsi="Arial"/>
+          <w:b w:val="false"/>
+          <w:b w:val="false"/>
+          <w:bCs w:val="false"/>
+          <w:i w:val="false"/>
+          <w:i w:val="false"/>
+          <w:caps w:val="false"/>
+          <w:smallCaps w:val="false"/>
+          <w:strike w:val="false"/>
+          <w:dstrike w:val="false"/>
+          <w:color w:val="000000"/>
+          <w:sz w:val="24"/>
+          <w:szCs w:val="24"/>
+          <w:u w:val="none"/>
+          <w:effect w:val="none"/>
+        </w:rPr>
+      </w:pPr>
+      <w:r>
+        <w:rPr>
+          <w:rFonts w:ascii="Arial" w:hAnsi="Arial"/>
+          <w:b w:val="false"/>
+          <w:bCs w:val="false"/>
+          <w:i w:val="false"/>
+          <w:caps w:val="false"/>
+          <w:smallCaps w:val="false"/>
+          <w:strike w:val="false"/>
+          <w:dstrike w:val="false"/>
+          <w:color w:val="000000"/>
+          <w:sz w:val="24"/>
+          <w:szCs w:val="24"/>
+          <w:u w:val="none"/>
+          <w:effect w:val="none"/>
+        </w:rPr>
+      </w:r>
+    </w:p>
+    <w:p>
+      <w:pPr>
+        <w:pStyle w:val="TextBody"/>
+        <w:bidi w:val="0"/>
+        <w:spacing w:lineRule="auto" w:line="360" w:before="0" w:after="0"/>
+        <w:ind w:left="0" w:right="0" w:hanging="0"/>
+        <w:jc w:val="both"/>
+        <w:rPr>
+          <w:rFonts w:ascii="Arial" w:hAnsi="Arial"/>
+          <w:b/>
+          <w:b/>
+          <w:bCs/>
+          <w:i w:val="false"/>
+          <w:i w:val="false"/>
+          <w:caps w:val="false"/>
+          <w:smallCaps w:val="false"/>
+          <w:strike w:val="false"/>
+          <w:dstrike w:val="false"/>
+          <w:color w:val="000000"/>
+          <w:sz w:val="24"/>
+          <w:szCs w:val="24"/>
+          <w:u w:val="none"/>
+          <w:effect w:val="none"/>
+        </w:rPr>
+      </w:pPr>
+      <w:r>
+        <w:rPr>
+          <w:rFonts w:ascii="Arial" w:hAnsi="Arial"/>
+          <w:b/>
+          <w:bCs/>
+          <w:i w:val="false"/>
+          <w:caps w:val="false"/>
+          <w:smallCaps w:val="false"/>
+          <w:strike w:val="false"/>
+          <w:dstrike w:val="false"/>
+          <w:color w:val="000000"/>
+          <w:sz w:val="24"/>
+          <w:szCs w:val="24"/>
+          <w:u w:val="none"/>
+          <w:effect w:val="none"/>
+        </w:rPr>
+        <w:t>Requisitos y clientes</w:t>
+      </w:r>
+    </w:p>
+    <w:p>
+      <w:pPr>
+        <w:pStyle w:val="TextBody"/>
+        <w:bidi w:val="0"/>
+        <w:spacing w:lineRule="auto" w:line="360" w:before="0" w:after="0"/>
+        <w:ind w:left="0" w:right="0" w:hanging="0"/>
+        <w:jc w:val="both"/>
+        <w:rPr>
+          <w:rFonts w:ascii="Arial" w:hAnsi="Arial"/>
+          <w:b/>
+          <w:b/>
+          <w:bCs/>
+          <w:i w:val="false"/>
+          <w:i w:val="false"/>
+          <w:caps w:val="false"/>
+          <w:smallCaps w:val="false"/>
+          <w:strike w:val="false"/>
+          <w:dstrike w:val="false"/>
+          <w:color w:val="000000"/>
+          <w:sz w:val="24"/>
+          <w:szCs w:val="24"/>
+          <w:u w:val="none"/>
+          <w:effect w:val="none"/>
+        </w:rPr>
+      </w:pPr>
+      <w:r>
+        <w:rPr>
+          <w:rFonts w:ascii="Arial" w:hAnsi="Arial"/>
+          <w:b/>
+          <w:bCs/>
+          <w:i w:val="false"/>
+          <w:caps w:val="false"/>
+          <w:smallCaps w:val="false"/>
+          <w:strike w:val="false"/>
+          <w:dstrike w:val="false"/>
+          <w:color w:val="000000"/>
+          <w:sz w:val="24"/>
+          <w:szCs w:val="24"/>
+          <w:u w:val="none"/>
+          <w:effect w:val="none"/>
+        </w:rPr>
+      </w:r>
+    </w:p>
+    <w:p>
+      <w:pPr>
+        <w:pStyle w:val="TextBody"/>
+        <w:bidi w:val="0"/>
+        <w:spacing w:lineRule="auto" w:line="360" w:before="0" w:after="0"/>
+        <w:ind w:left="0" w:right="0" w:hanging="0"/>
+        <w:jc w:val="both"/>
+        <w:rPr>
+          <w:rFonts w:ascii="Arial" w:hAnsi="Arial"/>
+          <w:b w:val="false"/>
+          <w:b w:val="false"/>
+          <w:bCs w:val="false"/>
+          <w:i w:val="false"/>
+          <w:i w:val="false"/>
+          <w:caps w:val="false"/>
+          <w:smallCaps w:val="false"/>
+          <w:strike w:val="false"/>
+          <w:dstrike w:val="false"/>
+          <w:color w:val="000000"/>
+          <w:sz w:val="24"/>
+          <w:szCs w:val="24"/>
+          <w:u w:val="none"/>
+          <w:effect w:val="none"/>
+        </w:rPr>
+      </w:pPr>
+      <w:r>
+        <w:rPr>
+          <w:rFonts w:ascii="Arial" w:hAnsi="Arial"/>
+          <w:b w:val="false"/>
+          <w:bCs w:val="false"/>
+          <w:i w:val="false"/>
+          <w:caps w:val="false"/>
+          <w:smallCaps w:val="false"/>
+          <w:strike w:val="false"/>
+          <w:dstrike w:val="false"/>
+          <w:color w:val="000000"/>
+          <w:sz w:val="24"/>
+          <w:szCs w:val="24"/>
+          <w:u w:val="none"/>
+          <w:effect w:val="none"/>
+        </w:rPr>
+        <w:tab/>
+        <w:t>Como hemos dicho reiteradas veces, el problema del siguiente lanzamiento consiste en seleccionar los requisitos que van a ser introducidos en ese lanzamiento, de esto se encarga el frente de Pareto, el de mostrarnos la solución más óptima siguiendo unos ciertos criterios. Los criterios son todos igual de importantes, ya que se deben conseguir la máxima satisfacción con el menor costo posible, esto ya ha sido explicado anteriormente. El NRP es una forma de trabajar ágil y se usa para mejorar la  producción del proyecto, así como el de puntos de control con los clientes.</w:t>
+      </w:r>
+    </w:p>
+    <w:p>
+      <w:pPr>
+        <w:pStyle w:val="TextBody"/>
+        <w:bidi w:val="0"/>
+        <w:spacing w:lineRule="auto" w:line="360" w:before="0" w:after="0"/>
+        <w:ind w:left="0" w:right="0" w:hanging="0"/>
+        <w:jc w:val="both"/>
+        <w:rPr>
+          <w:rFonts w:ascii="Arial" w:hAnsi="Arial"/>
+          <w:b w:val="false"/>
+          <w:b w:val="false"/>
+          <w:bCs w:val="false"/>
+          <w:i w:val="false"/>
+          <w:i w:val="false"/>
+          <w:caps w:val="false"/>
+          <w:smallCaps w:val="false"/>
+          <w:strike w:val="false"/>
+          <w:dstrike w:val="false"/>
+          <w:color w:val="000000"/>
+          <w:sz w:val="24"/>
+          <w:szCs w:val="24"/>
+          <w:u w:val="none"/>
+          <w:effect w:val="none"/>
+        </w:rPr>
+      </w:pPr>
+      <w:r>
+        <w:rPr>
+          <w:rFonts w:ascii="Arial" w:hAnsi="Arial"/>
+          <w:b w:val="false"/>
+          <w:bCs w:val="false"/>
+          <w:i w:val="false"/>
+          <w:caps w:val="false"/>
+          <w:smallCaps w:val="false"/>
+          <w:strike w:val="false"/>
+          <w:dstrike w:val="false"/>
+          <w:color w:val="000000"/>
+          <w:sz w:val="24"/>
+          <w:szCs w:val="24"/>
+          <w:u w:val="none"/>
+          <w:effect w:val="none"/>
+        </w:rPr>
+      </w:r>
+    </w:p>
+    <w:p>
+      <w:pPr>
+        <w:pStyle w:val="TextBody"/>
+        <w:bidi w:val="0"/>
+        <w:spacing w:lineRule="auto" w:line="360" w:before="0" w:after="0"/>
+        <w:ind w:left="0" w:right="0" w:hanging="0"/>
+        <w:jc w:val="both"/>
+        <w:rPr>
+          <w:rFonts w:ascii="Arial" w:hAnsi="Arial"/>
+          <w:b w:val="false"/>
+          <w:b w:val="false"/>
+          <w:bCs w:val="false"/>
+          <w:i w:val="false"/>
+          <w:i w:val="false"/>
+          <w:caps w:val="false"/>
+          <w:smallCaps w:val="false"/>
+          <w:strike w:val="false"/>
+          <w:dstrike w:val="false"/>
+          <w:color w:val="000000"/>
+          <w:sz w:val="24"/>
+          <w:szCs w:val="24"/>
+          <w:u w:val="none"/>
+          <w:effect w:val="none"/>
+        </w:rPr>
+      </w:pPr>
+      <w:r>
+        <w:rPr>
+          <w:rFonts w:ascii="Arial" w:hAnsi="Arial"/>
+          <w:b w:val="false"/>
+          <w:bCs w:val="false"/>
+          <w:i w:val="false"/>
+          <w:caps w:val="false"/>
+          <w:smallCaps w:val="false"/>
+          <w:strike w:val="false"/>
+          <w:dstrike w:val="false"/>
+          <w:color w:val="000000"/>
+          <w:sz w:val="24"/>
+          <w:szCs w:val="24"/>
+          <w:u w:val="none"/>
+          <w:effect w:val="none"/>
+        </w:rPr>
+        <w:tab/>
       </w:r>
     </w:p>
     <w:p>
@@ -14841,6 +15107,70 @@
       <w:rFonts w:cs="OpenSymbol"/>
     </w:rPr>
   </w:style>
+  <w:style w:type="character" w:styleId="ListLabel73">
+    <w:name w:val="ListLabel 73"/>
+    <w:qFormat/>
+    <w:rPr>
+      <w:rFonts w:cs="OpenSymbol"/>
+      <w:b/>
+    </w:rPr>
+  </w:style>
+  <w:style w:type="character" w:styleId="ListLabel74">
+    <w:name w:val="ListLabel 74"/>
+    <w:qFormat/>
+    <w:rPr>
+      <w:rFonts w:cs="OpenSymbol"/>
+    </w:rPr>
+  </w:style>
+  <w:style w:type="character" w:styleId="ListLabel75">
+    <w:name w:val="ListLabel 75"/>
+    <w:qFormat/>
+    <w:rPr>
+      <w:rFonts w:cs="OpenSymbol"/>
+    </w:rPr>
+  </w:style>
+  <w:style w:type="character" w:styleId="ListLabel76">
+    <w:name w:val="ListLabel 76"/>
+    <w:qFormat/>
+    <w:rPr>
+      <w:rFonts w:cs="OpenSymbol"/>
+    </w:rPr>
+  </w:style>
+  <w:style w:type="character" w:styleId="ListLabel77">
+    <w:name w:val="ListLabel 77"/>
+    <w:qFormat/>
+    <w:rPr>
+      <w:rFonts w:cs="OpenSymbol"/>
+    </w:rPr>
+  </w:style>
+  <w:style w:type="character" w:styleId="ListLabel78">
+    <w:name w:val="ListLabel 78"/>
+    <w:qFormat/>
+    <w:rPr>
+      <w:rFonts w:cs="OpenSymbol"/>
+    </w:rPr>
+  </w:style>
+  <w:style w:type="character" w:styleId="ListLabel79">
+    <w:name w:val="ListLabel 79"/>
+    <w:qFormat/>
+    <w:rPr>
+      <w:rFonts w:cs="OpenSymbol"/>
+    </w:rPr>
+  </w:style>
+  <w:style w:type="character" w:styleId="ListLabel80">
+    <w:name w:val="ListLabel 80"/>
+    <w:qFormat/>
+    <w:rPr>
+      <w:rFonts w:cs="OpenSymbol"/>
+    </w:rPr>
+  </w:style>
+  <w:style w:type="character" w:styleId="ListLabel81">
+    <w:name w:val="ListLabel 81"/>
+    <w:qFormat/>
+    <w:rPr>
+      <w:rFonts w:cs="OpenSymbol"/>
+    </w:rPr>
+  </w:style>
   <w:style w:type="paragraph" w:styleId="Heading">
     <w:name w:val="Heading"/>
     <w:basedOn w:val="Normal"/>

</xml_diff>

<commit_message>
comentar cada ecuación del proyecto
</commit_message>
<xml_diff>
--- a/docu/Untitled 1.docx
+++ b/docu/Untitled 1.docx
@@ -14619,25 +14619,7 @@
           <w:u w:val="none"/>
           <w:effect w:val="none"/>
         </w:rPr>
-        <w:t>E</w:t>
-      </w:r>
-      <w:r>
-        <w:rPr>
-          <w:rFonts w:eastAsia="Symbola" w:cs="Symbola" w:ascii="Arial" w:hAnsi="Arial"/>
-          <w:b w:val="false"/>
-          <w:bCs w:val="false"/>
-          <w:i w:val="false"/>
-          <w:caps w:val="false"/>
-          <w:smallCaps w:val="false"/>
-          <w:strike w:val="false"/>
-          <w:dstrike w:val="false"/>
-          <w:color w:val="000000"/>
-          <w:sz w:val="24"/>
-          <w:szCs w:val="24"/>
-          <w:u w:val="none"/>
-          <w:effect w:val="none"/>
-        </w:rPr>
-        <w:t xml:space="preserve">xclusión (⊗): </w:t>
+        <w:t xml:space="preserve">Exclusión (⊗): </w:t>
       </w:r>
       <w:r>
         <w:rPr>
@@ -14756,10 +14738,12 @@
     </w:p>
     <w:p>
       <w:pPr>
-        <w:pStyle w:val="TextBody"/>
-        <w:bidi w:val="0"/>
-        <w:spacing w:lineRule="auto" w:line="360" w:before="0" w:after="0"/>
-        <w:ind w:left="0" w:right="0" w:hanging="0"/>
+        <w:pStyle w:val="Normal"/>
+        <w:tabs>
+          <w:tab w:val="left" w:pos="791" w:leader="none"/>
+        </w:tabs>
+        <w:bidi w:val="0"/>
+        <w:spacing w:lineRule="auto" w:line="360" w:before="0" w:after="0"/>
         <w:jc w:val="both"/>
         <w:rPr>
           <w:rFonts w:eastAsia="Symbola" w:cs="Symbola"/>
@@ -14768,21 +14752,200 @@
           <w:bCs w:val="false"/>
           <w:i w:val="false"/>
           <w:i w:val="false"/>
-          <w:caps w:val="false"/>
-          <w:smallCaps w:val="false"/>
-          <w:strike w:val="false"/>
-          <w:dstrike w:val="false"/>
-          <w:color w:val="000000"/>
-          <w:sz w:val="24"/>
-          <w:szCs w:val="24"/>
-          <w:u w:val="none"/>
-          <w:effect w:val="none"/>
-        </w:rPr>
-      </w:pPr>
-      <w:r>
-        <w:rPr>
-          <w:rFonts w:ascii="Arial" w:hAnsi="Arial"/>
-        </w:rPr>
+          <w:iCs w:val="false"/>
+          <w:caps w:val="false"/>
+          <w:smallCaps w:val="false"/>
+          <w:strike w:val="false"/>
+          <w:dstrike w:val="false"/>
+          <w:color w:val="000000"/>
+          <w:sz w:val="24"/>
+          <w:szCs w:val="24"/>
+          <w:u w:val="none"/>
+          <w:effect w:val="none"/>
+        </w:rPr>
+      </w:pPr>
+      <w:r>
+        <w:rPr>
+          <w:rFonts w:ascii="Arial" w:hAnsi="Arial"/>
+        </w:rPr>
+      </w:r>
+    </w:p>
+    <w:p>
+      <w:pPr>
+        <w:pStyle w:val="Normal"/>
+        <w:numPr>
+          <w:ilvl w:val="0"/>
+          <w:numId w:val="2"/>
+        </w:numPr>
+        <w:tabs>
+          <w:tab w:val="left" w:pos="791" w:leader="none"/>
+        </w:tabs>
+        <w:bidi w:val="0"/>
+        <w:spacing w:lineRule="auto" w:line="360" w:before="0" w:after="0"/>
+        <w:jc w:val="both"/>
+        <w:rPr>
+          <w:rFonts w:ascii="Arial" w:hAnsi="Arial"/>
+        </w:rPr>
+      </w:pPr>
+      <w:r>
+        <w:rPr>
+          <w:rFonts w:eastAsia="Symbola" w:cs="Symbola" w:ascii="Arial" w:hAnsi="Arial"/>
+          <w:b w:val="false"/>
+          <w:bCs w:val="false"/>
+          <w:i w:val="false"/>
+          <w:iCs w:val="false"/>
+          <w:caps w:val="false"/>
+          <w:smallCaps w:val="false"/>
+          <w:strike w:val="false"/>
+          <w:dstrike w:val="false"/>
+          <w:color w:val="000000"/>
+          <w:sz w:val="24"/>
+          <w:szCs w:val="24"/>
+          <w:u w:val="none"/>
+          <w:effect w:val="none"/>
+        </w:rPr>
+        <w:t xml:space="preserve">Modificación: el desarrollo del requisito </w:t>
+      </w:r>
+      <w:r>
+        <w:rPr>
+          <w:rFonts w:eastAsia="Symbola" w:cs="Symbola" w:ascii="Arial" w:hAnsi="Arial"/>
+          <w:b/>
+          <w:bCs/>
+          <w:i/>
+          <w:iCs/>
+          <w:caps w:val="false"/>
+          <w:smallCaps w:val="false"/>
+          <w:strike w:val="false"/>
+          <w:dstrike w:val="false"/>
+          <w:color w:val="000000"/>
+          <w:sz w:val="24"/>
+          <w:szCs w:val="24"/>
+          <w:u w:val="none"/>
+          <w:effect w:val="none"/>
+        </w:rPr>
+        <w:t xml:space="preserve">ri </w:t>
+      </w:r>
+      <w:r>
+        <w:rPr>
+          <w:rFonts w:eastAsia="Symbola" w:cs="Symbola" w:ascii="Arial" w:hAnsi="Arial"/>
+          <w:b w:val="false"/>
+          <w:bCs w:val="false"/>
+          <w:i w:val="false"/>
+          <w:caps w:val="false"/>
+          <w:smallCaps w:val="false"/>
+          <w:strike w:val="false"/>
+          <w:dstrike w:val="false"/>
+          <w:color w:val="000000"/>
+          <w:sz w:val="24"/>
+          <w:szCs w:val="24"/>
+          <w:u w:val="none"/>
+          <w:effect w:val="none"/>
+        </w:rPr>
+        <w:t>implica que algún otro requisito modificará su coste de implementación o de satisfacción que brindan los clientes.</w:t>
+      </w:r>
+    </w:p>
+    <w:p>
+      <w:pPr>
+        <w:pStyle w:val="Normal"/>
+        <w:numPr>
+          <w:ilvl w:val="0"/>
+          <w:numId w:val="0"/>
+        </w:numPr>
+        <w:tabs>
+          <w:tab w:val="left" w:pos="791" w:leader="none"/>
+        </w:tabs>
+        <w:bidi w:val="0"/>
+        <w:spacing w:lineRule="auto" w:line="360" w:before="0" w:after="0"/>
+        <w:ind w:left="1440" w:hanging="0"/>
+        <w:jc w:val="both"/>
+        <w:rPr>
+          <w:rFonts w:ascii="Arial" w:hAnsi="Arial"/>
+        </w:rPr>
+      </w:pPr>
+      <w:r>
+        <w:rPr>
+          <w:rFonts w:ascii="Arial" w:hAnsi="Arial"/>
+          <w:b w:val="false"/>
+          <w:bCs w:val="false"/>
+          <w:i w:val="false"/>
+          <w:caps w:val="false"/>
+          <w:smallCaps w:val="false"/>
+          <w:strike w:val="false"/>
+          <w:dstrike w:val="false"/>
+          <w:color w:val="000000"/>
+          <w:sz w:val="24"/>
+          <w:szCs w:val="24"/>
+          <w:u w:val="none"/>
+          <w:effect w:val="none"/>
+        </w:rPr>
+        <w:tab/>
+      </w:r>
+    </w:p>
+    <w:p>
+      <w:pPr>
+        <w:pStyle w:val="TextBody"/>
+        <w:bidi w:val="0"/>
+        <w:spacing w:lineRule="auto" w:line="360" w:before="0" w:after="0"/>
+        <w:ind w:left="0" w:right="0" w:hanging="0"/>
+        <w:jc w:val="both"/>
+        <w:rPr>
+          <w:rFonts w:ascii="Arial" w:hAnsi="Arial"/>
+        </w:rPr>
+      </w:pPr>
+      <w:r>
+        <w:rPr>
+          <w:rFonts w:eastAsia="Symbola" w:cs="Symbola" w:ascii="Arial" w:hAnsi="Arial"/>
+          <w:b w:val="false"/>
+          <w:bCs w:val="false"/>
+          <w:i w:val="false"/>
+          <w:caps w:val="false"/>
+          <w:smallCaps w:val="false"/>
+          <w:strike w:val="false"/>
+          <w:dstrike w:val="false"/>
+          <w:color w:val="000000"/>
+          <w:sz w:val="24"/>
+          <w:szCs w:val="24"/>
+          <w:u w:val="none"/>
+          <w:effect w:val="none"/>
+        </w:rPr>
+        <w:tab/>
+        <w:t>L</w:t>
+      </w:r>
+      <w:r>
+        <w:rPr>
+          <w:rFonts w:eastAsia="Symbola" w:cs="Symbola" w:ascii="Arial" w:hAnsi="Arial"/>
+          <w:b w:val="false"/>
+          <w:bCs w:val="false"/>
+          <w:i w:val="false"/>
+          <w:caps w:val="false"/>
+          <w:smallCaps w:val="false"/>
+          <w:strike w:val="false"/>
+          <w:dstrike w:val="false"/>
+          <w:color w:val="000000"/>
+          <w:sz w:val="24"/>
+          <w:szCs w:val="24"/>
+          <w:u w:val="none"/>
+          <w:effect w:val="none"/>
+        </w:rPr>
+        <w:t>a selección de requisitos se toma como un MOOP donde se deben cumplir estos dos objetivos, primero maximizar la satisfacción y segundo, minimizar los costos, teniendo en cuenta los problemas restrictivos que existen entre la relación de los requisitos. Por lo tanto, el seleccionador de requisitos p</w:t>
+      </w:r>
+      <w:r>
+        <w:rPr>
+          <w:rFonts w:eastAsia="Symbola" w:cs="Symbola" w:ascii="Arial" w:hAnsi="Arial"/>
+          <w:b w:val="false"/>
+          <w:bCs w:val="false"/>
+          <w:i w:val="false"/>
+          <w:caps w:val="false"/>
+          <w:smallCaps w:val="false"/>
+          <w:strike w:val="false"/>
+          <w:dstrike w:val="false"/>
+          <w:color w:val="000000"/>
+          <w:sz w:val="24"/>
+          <w:szCs w:val="24"/>
+          <w:u w:val="none"/>
+          <w:effect w:val="none"/>
+        </w:rPr>
+        <w:t>odrá seleccionar un conjunto de soluciones no dominadas( por el frente óptimo de pareto) en vez de la solución óptima. El seleccionador de los requisitos a realizar, escogerá la solución según las circunstancias que más influyan en ese momento.</w:t>
       </w:r>
     </w:p>
     <w:p>
@@ -14829,7 +14992,25 @@
       </w:pPr>
       <w:r>
         <w:rPr>
-          <w:rFonts w:ascii="Arial" w:hAnsi="Arial"/>
+          <w:rFonts w:eastAsia="Symbola" w:cs="Symbola" w:ascii="Arial" w:hAnsi="Arial"/>
+          <w:b/>
+          <w:bCs/>
+          <w:i w:val="false"/>
+          <w:caps w:val="false"/>
+          <w:smallCaps w:val="false"/>
+          <w:strike w:val="false"/>
+          <w:dstrike w:val="false"/>
+          <w:color w:val="000000"/>
+          <w:sz w:val="24"/>
+          <w:szCs w:val="24"/>
+          <w:u w:val="none"/>
+          <w:effect w:val="none"/>
+        </w:rPr>
+        <w:t>FORMULACIÓN M-O</w:t>
+      </w:r>
+      <w:r>
+        <w:rPr>
+          <w:rFonts w:eastAsia="Symbola" w:cs="Symbola" w:ascii="Arial" w:hAnsi="Arial"/>
           <w:b w:val="false"/>
           <w:bCs w:val="false"/>
           <w:i w:val="false"/>
@@ -14853,75 +15034,11 @@
         <w:spacing w:lineRule="auto" w:line="360" w:before="0" w:after="0"/>
         <w:ind w:left="0" w:right="0" w:hanging="0"/>
         <w:jc w:val="both"/>
-        <w:rPr>
-          <w:rFonts w:eastAsia="Symbola" w:cs="Symbola"/>
-          <w:b w:val="false"/>
-          <w:b w:val="false"/>
-          <w:bCs w:val="false"/>
-          <w:i w:val="false"/>
-          <w:i w:val="false"/>
-          <w:caps w:val="false"/>
-          <w:smallCaps w:val="false"/>
-          <w:strike w:val="false"/>
-          <w:dstrike w:val="false"/>
-          <w:color w:val="000000"/>
-          <w:sz w:val="24"/>
-          <w:szCs w:val="24"/>
-          <w:u w:val="none"/>
-          <w:effect w:val="none"/>
-        </w:rPr>
-      </w:pPr>
-      <w:r>
-        <w:rPr>
-          <w:rFonts w:ascii="Arial" w:hAnsi="Arial"/>
-        </w:rPr>
-      </w:r>
-    </w:p>
-    <w:p>
-      <w:pPr>
-        <w:pStyle w:val="TextBody"/>
-        <w:bidi w:val="0"/>
-        <w:spacing w:lineRule="auto" w:line="360" w:before="0" w:after="0"/>
-        <w:ind w:left="0" w:right="0" w:hanging="0"/>
-        <w:jc w:val="both"/>
-        <w:rPr>
-          <w:rFonts w:eastAsia="Symbola" w:cs="Symbola"/>
-          <w:b w:val="false"/>
-          <w:b w:val="false"/>
-          <w:bCs w:val="false"/>
-          <w:i w:val="false"/>
-          <w:i w:val="false"/>
-          <w:caps w:val="false"/>
-          <w:smallCaps w:val="false"/>
-          <w:strike w:val="false"/>
-          <w:dstrike w:val="false"/>
-          <w:color w:val="000000"/>
-          <w:sz w:val="24"/>
-          <w:szCs w:val="24"/>
-          <w:u w:val="none"/>
-          <w:effect w:val="none"/>
-        </w:rPr>
-      </w:pPr>
-      <w:r>
-        <w:rPr>
-          <w:rFonts w:ascii="Arial" w:hAnsi="Arial"/>
-        </w:rPr>
-      </w:r>
-    </w:p>
-    <w:p>
-      <w:pPr>
-        <w:pStyle w:val="TextBody"/>
-        <w:bidi w:val="0"/>
-        <w:spacing w:lineRule="auto" w:line="360" w:before="0" w:after="0"/>
-        <w:ind w:left="0" w:right="0" w:hanging="0"/>
-        <w:jc w:val="both"/>
-        <w:rPr>
-          <w:rFonts w:ascii="Arial" w:hAnsi="Arial"/>
-        </w:rPr>
-      </w:pPr>
-      <w:r>
-        <w:rPr>
-          <w:rFonts w:eastAsia="Symbola" w:cs="Symbola" w:ascii="Arial" w:hAnsi="Arial"/>
+        <w:rPr/>
+      </w:pPr>
+      <w:r>
+        <w:rPr>
+          <w:rFonts w:ascii="Arial" w:hAnsi="Arial"/>
           <w:b w:val="false"/>
           <w:bCs w:val="false"/>
           <w:i w:val="false"/>
@@ -14936,6 +15053,43 @@
           <w:effect w:val="none"/>
         </w:rPr>
         <w:tab/>
+        <w:t>D</w:t>
+      </w:r>
+      <w:r>
+        <w:rPr>
+          <w:rFonts w:ascii="Arial" w:hAnsi="Arial"/>
+          <w:b w:val="false"/>
+          <w:bCs w:val="false"/>
+          <w:i w:val="false"/>
+          <w:caps w:val="false"/>
+          <w:smallCaps w:val="false"/>
+          <w:strike w:val="false"/>
+          <w:dstrike w:val="false"/>
+          <w:color w:val="000000"/>
+          <w:sz w:val="24"/>
+          <w:szCs w:val="24"/>
+          <w:u w:val="none"/>
+          <w:effect w:val="none"/>
+        </w:rPr>
+        <w:t xml:space="preserve">isponemos de unas nomenclaturas, para identificar cada elemento en el proyecto, </w:t>
+      </w:r>
+      <w:r>
+        <w:rPr>
+          <w:rFonts w:ascii="Arial" w:hAnsi="Arial"/>
+          <w:b w:val="false"/>
+          <w:bCs w:val="false"/>
+          <w:i w:val="false"/>
+          <w:caps w:val="false"/>
+          <w:smallCaps w:val="false"/>
+          <w:strike w:val="false"/>
+          <w:dstrike w:val="false"/>
+          <w:color w:val="000000"/>
+          <w:sz w:val="24"/>
+          <w:szCs w:val="24"/>
+          <w:u w:val="none"/>
+          <w:effect w:val="none"/>
+        </w:rPr>
+        <w:t>en MONPR (Multi-Objetive Next Release Problem), casi todos los datos vienen dado en vectores.</w:t>
       </w:r>
     </w:p>
     <w:p>
@@ -14993,6 +15147,417 @@
           <w:effect w:val="none"/>
         </w:rPr>
         <w:tab/>
+      </w:r>
+      <w:r>
+        <w:rPr>
+          <w:rFonts w:ascii="Arial" w:hAnsi="Arial"/>
+          <w:b w:val="false"/>
+          <w:bCs w:val="false"/>
+          <w:i w:val="false"/>
+          <w:caps w:val="false"/>
+          <w:smallCaps w:val="false"/>
+          <w:strike w:val="false"/>
+          <w:dstrike w:val="false"/>
+          <w:color w:val="000000"/>
+          <w:sz w:val="24"/>
+          <w:szCs w:val="24"/>
+          <w:u w:val="none"/>
+          <w:effect w:val="none"/>
+        </w:rPr>
+        <w:t xml:space="preserve">R: </w:t>
+      </w:r>
+      <w:r>
+        <w:rPr>
+          <w:rFonts w:ascii="Arial" w:hAnsi="Arial"/>
+          <w:b w:val="false"/>
+          <w:bCs w:val="false"/>
+          <w:i/>
+          <w:iCs/>
+          <w:caps w:val="false"/>
+          <w:smallCaps w:val="false"/>
+          <w:strike w:val="false"/>
+          <w:dstrike w:val="false"/>
+          <w:color w:val="000000"/>
+          <w:sz w:val="24"/>
+          <w:szCs w:val="24"/>
+          <w:u w:val="none"/>
+          <w:effect w:val="none"/>
+        </w:rPr>
+        <w:t>R={r1,r2,…,rn}</w:t>
+      </w:r>
+      <w:r>
+        <w:rPr>
+          <w:rFonts w:ascii="Arial" w:hAnsi="Arial"/>
+          <w:b w:val="false"/>
+          <w:bCs w:val="false"/>
+          <w:i w:val="false"/>
+          <w:caps w:val="false"/>
+          <w:smallCaps w:val="false"/>
+          <w:strike w:val="false"/>
+          <w:dstrike w:val="false"/>
+          <w:color w:val="000000"/>
+          <w:sz w:val="24"/>
+          <w:szCs w:val="24"/>
+          <w:u w:val="none"/>
+          <w:effect w:val="none"/>
+        </w:rPr>
+        <w:t xml:space="preserve"> </w:t>
+      </w:r>
+      <w:r>
+        <w:rPr>
+          <w:rFonts w:ascii="Arial" w:hAnsi="Arial"/>
+          <w:b w:val="false"/>
+          <w:bCs w:val="false"/>
+          <w:i w:val="false"/>
+          <w:caps w:val="false"/>
+          <w:smallCaps w:val="false"/>
+          <w:strike w:val="false"/>
+          <w:dstrike w:val="false"/>
+          <w:color w:val="000000"/>
+          <w:sz w:val="24"/>
+          <w:szCs w:val="24"/>
+          <w:u w:val="none"/>
+          <w:effect w:val="none"/>
+        </w:rPr>
+        <w:t xml:space="preserve">serán los </w:t>
+      </w:r>
+      <w:r>
+        <w:rPr>
+          <w:rFonts w:ascii="Arial" w:hAnsi="Arial"/>
+          <w:b w:val="false"/>
+          <w:bCs w:val="false"/>
+          <w:i w:val="false"/>
+          <w:caps w:val="false"/>
+          <w:smallCaps w:val="false"/>
+          <w:strike w:val="false"/>
+          <w:dstrike w:val="false"/>
+          <w:color w:val="000000"/>
+          <w:sz w:val="24"/>
+          <w:szCs w:val="24"/>
+          <w:u w:val="none"/>
+          <w:effect w:val="none"/>
+        </w:rPr>
+        <w:t xml:space="preserve">requisitos que van a implementarse en la siguiente entrega, </w:t>
+      </w:r>
+      <w:r>
+        <w:rPr>
+          <w:rFonts w:ascii="Arial" w:hAnsi="Arial"/>
+          <w:b w:val="false"/>
+          <w:bCs w:val="false"/>
+          <w:i w:val="false"/>
+          <w:caps w:val="false"/>
+          <w:smallCaps w:val="false"/>
+          <w:strike w:val="false"/>
+          <w:dstrike w:val="false"/>
+          <w:color w:val="000000"/>
+          <w:sz w:val="24"/>
+          <w:szCs w:val="24"/>
+          <w:u w:val="none"/>
+          <w:effect w:val="none"/>
+        </w:rPr>
+        <w:t>el tamaño del vector son la cantidad de recursos de los que disponemos</w:t>
+      </w:r>
+      <w:r>
+        <w:rPr>
+          <w:rFonts w:ascii="Arial" w:hAnsi="Arial"/>
+          <w:b w:val="false"/>
+          <w:bCs w:val="false"/>
+          <w:i w:val="false"/>
+          <w:caps w:val="false"/>
+          <w:smallCaps w:val="false"/>
+          <w:strike w:val="false"/>
+          <w:dstrike w:val="false"/>
+          <w:color w:val="000000"/>
+          <w:sz w:val="24"/>
+          <w:szCs w:val="24"/>
+          <w:u w:val="none"/>
+          <w:effect w:val="none"/>
+        </w:rPr>
+        <w:t>.</w:t>
+      </w:r>
+    </w:p>
+    <w:p>
+      <w:pPr>
+        <w:pStyle w:val="TextBody"/>
+        <w:bidi w:val="0"/>
+        <w:spacing w:lineRule="auto" w:line="360" w:before="0" w:after="0"/>
+        <w:ind w:left="0" w:right="0" w:hanging="0"/>
+        <w:jc w:val="both"/>
+        <w:rPr>
+          <w:rFonts w:ascii="Arial" w:hAnsi="Arial"/>
+          <w:b w:val="false"/>
+          <w:b w:val="false"/>
+          <w:bCs w:val="false"/>
+          <w:i w:val="false"/>
+          <w:i w:val="false"/>
+          <w:caps w:val="false"/>
+          <w:smallCaps w:val="false"/>
+          <w:strike w:val="false"/>
+          <w:dstrike w:val="false"/>
+          <w:color w:val="000000"/>
+          <w:sz w:val="24"/>
+          <w:szCs w:val="24"/>
+          <w:u w:val="none"/>
+          <w:effect w:val="none"/>
+        </w:rPr>
+      </w:pPr>
+      <w:r>
+        <w:rPr>
+          <w:rFonts w:ascii="Arial" w:hAnsi="Arial"/>
+          <w:b w:val="false"/>
+          <w:bCs w:val="false"/>
+          <w:i w:val="false"/>
+          <w:caps w:val="false"/>
+          <w:smallCaps w:val="false"/>
+          <w:strike w:val="false"/>
+          <w:dstrike w:val="false"/>
+          <w:color w:val="000000"/>
+          <w:sz w:val="24"/>
+          <w:szCs w:val="24"/>
+          <w:u w:val="none"/>
+          <w:effect w:val="none"/>
+        </w:rPr>
+        <w:tab/>
+        <w:t xml:space="preserve">C: </w:t>
+      </w:r>
+      <w:r>
+        <w:rPr>
+          <w:rFonts w:ascii="Arial" w:hAnsi="Arial"/>
+          <w:b w:val="false"/>
+          <w:bCs w:val="false"/>
+          <w:i/>
+          <w:iCs/>
+          <w:caps w:val="false"/>
+          <w:smallCaps w:val="false"/>
+          <w:strike w:val="false"/>
+          <w:dstrike w:val="false"/>
+          <w:color w:val="000000"/>
+          <w:sz w:val="24"/>
+          <w:szCs w:val="24"/>
+          <w:u w:val="none"/>
+          <w:effect w:val="none"/>
+        </w:rPr>
+        <w:t>C={c1,c2,…,cn} es prioridad que cada cliente cree que va a tener cada recurso, normalmente son matrices ya que se tienen varios clientes y cada cliente le da una prioridad .</w:t>
+      </w:r>
+    </w:p>
+    <w:p>
+      <w:pPr>
+        <w:pStyle w:val="TextBody"/>
+        <w:bidi w:val="0"/>
+        <w:spacing w:lineRule="auto" w:line="360" w:before="0" w:after="0"/>
+        <w:ind w:left="0" w:right="0" w:hanging="0"/>
+        <w:jc w:val="both"/>
+        <w:rPr>
+          <w:rFonts w:ascii="Arial" w:hAnsi="Arial"/>
+          <w:b w:val="false"/>
+          <w:b w:val="false"/>
+          <w:bCs w:val="false"/>
+          <w:i w:val="false"/>
+          <w:i w:val="false"/>
+          <w:caps w:val="false"/>
+          <w:smallCaps w:val="false"/>
+          <w:strike w:val="false"/>
+          <w:dstrike w:val="false"/>
+          <w:color w:val="000000"/>
+          <w:sz w:val="24"/>
+          <w:szCs w:val="24"/>
+          <w:u w:val="none"/>
+          <w:effect w:val="none"/>
+        </w:rPr>
+      </w:pPr>
+      <w:r>
+        <w:rPr>
+          <w:rFonts w:ascii="Arial" w:hAnsi="Arial"/>
+          <w:b w:val="false"/>
+          <w:bCs w:val="false"/>
+          <w:i/>
+          <w:iCs/>
+          <w:caps w:val="false"/>
+          <w:smallCaps w:val="false"/>
+          <w:strike w:val="false"/>
+          <w:dstrike w:val="false"/>
+          <w:color w:val="000000"/>
+          <w:sz w:val="24"/>
+          <w:szCs w:val="24"/>
+          <w:u w:val="none"/>
+          <w:effect w:val="none"/>
+        </w:rPr>
+        <w:tab/>
+      </w:r>
+    </w:p>
+    <w:p>
+      <w:pPr>
+        <w:pStyle w:val="TextBody"/>
+        <w:bidi w:val="0"/>
+        <w:spacing w:lineRule="auto" w:line="360" w:before="0" w:after="0"/>
+        <w:ind w:left="0" w:right="0" w:hanging="0"/>
+        <w:jc w:val="both"/>
+        <w:rPr>
+          <w:rFonts w:ascii="Arial" w:hAnsi="Arial"/>
+          <w:b w:val="false"/>
+          <w:b w:val="false"/>
+          <w:bCs w:val="false"/>
+          <w:i w:val="false"/>
+          <w:i w:val="false"/>
+          <w:caps w:val="false"/>
+          <w:smallCaps w:val="false"/>
+          <w:strike w:val="false"/>
+          <w:dstrike w:val="false"/>
+          <w:color w:val="000000"/>
+          <w:sz w:val="24"/>
+          <w:szCs w:val="24"/>
+          <w:u w:val="none"/>
+          <w:effect w:val="none"/>
+        </w:rPr>
+      </w:pPr>
+      <w:r>
+        <w:rPr>
+          <w:rFonts w:ascii="Arial" w:hAnsi="Arial"/>
+          <w:b w:val="false"/>
+          <w:bCs w:val="false"/>
+          <w:i w:val="false"/>
+          <w:caps w:val="false"/>
+          <w:smallCaps w:val="false"/>
+          <w:strike w:val="false"/>
+          <w:dstrike w:val="false"/>
+          <w:color w:val="000000"/>
+          <w:sz w:val="24"/>
+          <w:szCs w:val="24"/>
+          <w:u w:val="none"/>
+          <w:effect w:val="none"/>
+        </w:rPr>
+        <w:t>W: peso de cada cliente.</w:t>
+      </w:r>
+    </w:p>
+    <w:p>
+      <w:pPr>
+        <w:pStyle w:val="TextBody"/>
+        <w:bidi w:val="0"/>
+        <w:spacing w:lineRule="auto" w:line="360" w:before="0" w:after="0"/>
+        <w:ind w:left="0" w:right="0" w:hanging="0"/>
+        <w:jc w:val="both"/>
+        <w:rPr>
+          <w:rFonts w:ascii="Arial" w:hAnsi="Arial"/>
+          <w:b w:val="false"/>
+          <w:b w:val="false"/>
+          <w:bCs w:val="false"/>
+          <w:i w:val="false"/>
+          <w:i w:val="false"/>
+          <w:caps w:val="false"/>
+          <w:smallCaps w:val="false"/>
+          <w:strike w:val="false"/>
+          <w:dstrike w:val="false"/>
+          <w:color w:val="000000"/>
+          <w:sz w:val="24"/>
+          <w:szCs w:val="24"/>
+          <w:u w:val="none"/>
+          <w:effect w:val="none"/>
+        </w:rPr>
+      </w:pPr>
+      <w:r>
+        <w:rPr>
+          <w:rFonts w:ascii="Arial" w:hAnsi="Arial"/>
+          <w:b w:val="false"/>
+          <w:bCs w:val="false"/>
+          <w:i w:val="false"/>
+          <w:caps w:val="false"/>
+          <w:smallCaps w:val="false"/>
+          <w:strike w:val="false"/>
+          <w:dstrike w:val="false"/>
+          <w:color w:val="000000"/>
+          <w:sz w:val="24"/>
+          <w:szCs w:val="24"/>
+          <w:u w:val="none"/>
+          <w:effect w:val="none"/>
+        </w:rPr>
+        <w:t>E: esfuerzo que conlleva hacer ese requisito.</w:t>
+      </w:r>
+    </w:p>
+    <w:p>
+      <w:pPr>
+        <w:pStyle w:val="TextBody"/>
+        <w:bidi w:val="0"/>
+        <w:spacing w:lineRule="auto" w:line="360" w:before="0" w:after="0"/>
+        <w:ind w:left="0" w:right="0" w:hanging="0"/>
+        <w:jc w:val="both"/>
+        <w:rPr>
+          <w:rFonts w:ascii="Arial" w:hAnsi="Arial"/>
+          <w:b w:val="false"/>
+          <w:b w:val="false"/>
+          <w:bCs w:val="false"/>
+          <w:i w:val="false"/>
+          <w:i w:val="false"/>
+          <w:caps w:val="false"/>
+          <w:smallCaps w:val="false"/>
+          <w:strike w:val="false"/>
+          <w:dstrike w:val="false"/>
+          <w:color w:val="000000"/>
+          <w:sz w:val="24"/>
+          <w:szCs w:val="24"/>
+          <w:u w:val="none"/>
+          <w:effect w:val="none"/>
+        </w:rPr>
+      </w:pPr>
+      <w:r>
+        <w:rPr>
+          <w:rFonts w:ascii="Arial" w:hAnsi="Arial"/>
+          <w:b w:val="false"/>
+          <w:bCs w:val="false"/>
+          <w:i w:val="false"/>
+          <w:caps w:val="false"/>
+          <w:smallCaps w:val="false"/>
+          <w:strike w:val="false"/>
+          <w:dstrike w:val="false"/>
+          <w:color w:val="000000"/>
+          <w:sz w:val="24"/>
+          <w:szCs w:val="24"/>
+          <w:u w:val="none"/>
+          <w:effect w:val="none"/>
+        </w:rPr>
+        <w:t>S: satisfacción que conlleva hacer ese requisito.</w:t>
+      </w:r>
+    </w:p>
+    <w:p>
+      <w:pPr>
+        <w:pStyle w:val="TextBody"/>
+        <w:bidi w:val="0"/>
+        <w:spacing w:lineRule="auto" w:line="360" w:before="0" w:after="0"/>
+        <w:ind w:left="0" w:right="0" w:hanging="0"/>
+        <w:jc w:val="both"/>
+        <w:rPr>
+          <w:rFonts w:ascii="Arial" w:hAnsi="Arial"/>
+          <w:b w:val="false"/>
+          <w:b w:val="false"/>
+          <w:bCs w:val="false"/>
+          <w:i w:val="false"/>
+          <w:i w:val="false"/>
+          <w:caps w:val="false"/>
+          <w:smallCaps w:val="false"/>
+          <w:strike w:val="false"/>
+          <w:dstrike w:val="false"/>
+          <w:color w:val="000000"/>
+          <w:sz w:val="24"/>
+          <w:szCs w:val="24"/>
+          <w:u w:val="none"/>
+          <w:effect w:val="none"/>
+        </w:rPr>
+      </w:pPr>
+      <w:r>
+        <w:rPr>
+          <w:rFonts w:ascii="Arial" w:hAnsi="Arial"/>
+          <w:b w:val="false"/>
+          <w:bCs w:val="false"/>
+          <w:i w:val="false"/>
+          <w:caps w:val="false"/>
+          <w:smallCaps w:val="false"/>
+          <w:strike w:val="false"/>
+          <w:dstrike w:val="false"/>
+          <w:color w:val="000000"/>
+          <w:sz w:val="24"/>
+          <w:szCs w:val="24"/>
+          <w:u w:val="none"/>
+          <w:effect w:val="none"/>
+        </w:rPr>
       </w:r>
     </w:p>
     <w:p>

</xml_diff>

<commit_message>
prueba 16.1 y terminar de comentar las fórmulas
</commit_message>
<xml_diff>
--- a/docu/Untitled 1.docx
+++ b/docu/Untitled 1.docx
@@ -30,7 +30,7 @@
                 <wp:positionV relativeFrom="paragraph">
                   <wp:posOffset>-141605</wp:posOffset>
                 </wp:positionV>
-                <wp:extent cx="5593080" cy="9112250"/>
+                <wp:extent cx="5593715" cy="9112885"/>
                 <wp:effectExtent l="0" t="0" r="17145" b="22225"/>
                 <wp:wrapTopAndBottom/>
                 <wp:docPr id="1" name="Text Box 2"/>
@@ -41,7 +41,7 @@
                       <wps:spPr>
                         <a:xfrm>
                           <a:off x="0" y="0"/>
-                          <a:ext cx="5592600" cy="9111600"/>
+                          <a:ext cx="5592960" cy="9112320"/>
                         </a:xfrm>
                         <a:prstGeom prst="rect">
                           <a:avLst/>
@@ -71,7 +71,7 @@
           </mc:Choice>
           <mc:Fallback>
             <w:pict>
-              <v:rect id="shape_0" ID="Text Box 2" fillcolor="white" stroked="t" style="position:absolute;margin-left:-26.65pt;margin-top:-11.15pt;width:440.3pt;height:717.4pt" wp14:anchorId="1A3CFB48">
+              <v:rect id="shape_0" ID="Text Box 2" fillcolor="white" stroked="t" style="position:absolute;margin-left:-26.65pt;margin-top:-11.15pt;width:440.35pt;height:717.45pt" wp14:anchorId="1A3CFB48">
                 <w10:wrap type="none"/>
                 <v:fill o:detectmouseclick="t" type="solid" color2="black"/>
                 <v:stroke color="black" weight="9360" joinstyle="miter" endcap="flat"/>
@@ -90,7 +90,7 @@
                 <wp:positionV relativeFrom="paragraph">
                   <wp:posOffset>21590</wp:posOffset>
                 </wp:positionV>
-                <wp:extent cx="5616575" cy="8949055"/>
+                <wp:extent cx="5617210" cy="8949690"/>
                 <wp:effectExtent l="0" t="0" r="0" b="0"/>
                 <wp:wrapNone/>
                 <wp:docPr id="2" name="Frame1"/>
@@ -101,7 +101,7 @@
                       <wps:spPr>
                         <a:xfrm>
                           <a:off x="0" y="0"/>
-                          <a:ext cx="5616000" cy="8948520"/>
+                          <a:ext cx="5616720" cy="8948880"/>
                         </a:xfrm>
                         <a:prstGeom prst="rect">
                           <a:avLst/>
@@ -899,7 +899,7 @@
           </mc:Choice>
           <mc:Fallback>
             <w:pict>
-              <v:rect id="shape_0" ID="Frame1" stroked="f" style="position:absolute;margin-left:-439.5pt;margin-top:1.7pt;width:442.15pt;height:704.55pt">
+              <v:rect id="shape_0" ID="Frame1" stroked="f" style="position:absolute;margin-left:-439.5pt;margin-top:1.7pt;width:442.2pt;height:704.6pt">
                 <w10:wrap type="square"/>
                 <v:fill o:detectmouseclick="t" on="false"/>
                 <v:stroke color="#3465a4" joinstyle="round" endcap="flat"/>
@@ -1699,7 +1699,7 @@
                 <wp:positionV relativeFrom="paragraph">
                   <wp:posOffset>-141605</wp:posOffset>
                 </wp:positionV>
-                <wp:extent cx="5593080" cy="9112250"/>
+                <wp:extent cx="5593715" cy="9112885"/>
                 <wp:effectExtent l="0" t="0" r="17145" b="22225"/>
                 <wp:wrapTopAndBottom/>
                 <wp:docPr id="8" name="Text Box 2"/>
@@ -1710,7 +1710,7 @@
                       <wps:spPr>
                         <a:xfrm>
                           <a:off x="0" y="0"/>
-                          <a:ext cx="5592600" cy="9111600"/>
+                          <a:ext cx="5592960" cy="9112320"/>
                         </a:xfrm>
                         <a:prstGeom prst="rect">
                           <a:avLst/>
@@ -1740,7 +1740,7 @@
           </mc:Choice>
           <mc:Fallback>
             <w:pict>
-              <v:rect id="shape_0" ID="Text Box 2" fillcolor="white" stroked="t" style="position:absolute;margin-left:-26.65pt;margin-top:-11.15pt;width:440.3pt;height:717.4pt" wp14:anchorId="1A3CFB48">
+              <v:rect id="shape_0" ID="Text Box 2" fillcolor="white" stroked="t" style="position:absolute;margin-left:-26.65pt;margin-top:-11.15pt;width:440.35pt;height:717.45pt" wp14:anchorId="1A3CFB48">
                 <w10:wrap type="none"/>
                 <v:fill o:detectmouseclick="t" type="solid" color2="black"/>
                 <v:stroke color="black" weight="9360" joinstyle="miter" endcap="flat"/>
@@ -1759,7 +1759,7 @@
                 <wp:positionV relativeFrom="paragraph">
                   <wp:posOffset>-12065</wp:posOffset>
                 </wp:positionV>
-                <wp:extent cx="5598795" cy="8982710"/>
+                <wp:extent cx="5599430" cy="8983345"/>
                 <wp:effectExtent l="0" t="0" r="0" b="0"/>
                 <wp:wrapNone/>
                 <wp:docPr id="9" name="Frame2"/>
@@ -1770,7 +1770,7 @@
                       <wps:spPr>
                         <a:xfrm>
                           <a:off x="0" y="0"/>
-                          <a:ext cx="5598000" cy="8982000"/>
+                          <a:ext cx="5598720" cy="8982720"/>
                         </a:xfrm>
                         <a:prstGeom prst="rect">
                           <a:avLst/>
@@ -2392,7 +2392,7 @@
           </mc:Choice>
           <mc:Fallback>
             <w:pict>
-              <v:rect id="shape_0" ID="Frame2" stroked="f" style="position:absolute;margin-left:-438.1pt;margin-top:-0.95pt;width:440.75pt;height:707.2pt">
+              <v:rect id="shape_0" ID="Frame2" stroked="f" style="position:absolute;margin-left:-438.1pt;margin-top:-0.95pt;width:440.8pt;height:707.25pt">
                 <w10:wrap type="square"/>
                 <v:fill o:detectmouseclick="t" on="false"/>
                 <v:stroke color="#3465a4" joinstyle="round" endcap="flat"/>
@@ -13844,107 +13844,79 @@
           <w:effect w:val="none"/>
         </w:rPr>
         <w:tab/>
-      </w:r>
-      <w:r>
-        <w:rPr>
-          <w:rFonts w:ascii="Arial" w:hAnsi="Arial"/>
-          <w:b w:val="false"/>
-          <w:bCs w:val="false"/>
-          <w:i w:val="false"/>
-          <w:caps w:val="false"/>
-          <w:smallCaps w:val="false"/>
-          <w:strike w:val="false"/>
-          <w:dstrike w:val="false"/>
-          <w:color w:val="000000"/>
-          <w:sz w:val="24"/>
-          <w:szCs w:val="24"/>
-          <w:u w:val="none"/>
-          <w:effect w:val="none"/>
-        </w:rPr>
-        <w:t xml:space="preserve">Los diversos clientes que participan en el NRP tienen diferentes relevancias en el proyecto, esto nos indica que van a tener diferentes pesos(importancia), esto nos va a decir que cada uno va a influir en todos los requisitos de la siguiente entrega y hará que la prioridad de cada requisito varíe, claro está que saldrán más beneficiados los clientes que tengan mayor transcendencia en el proyecto. Estos requisitos tendrán un costo de desarrollo y cómo no, los recursos de la compañía son limitados, por tanto, los requisitos </w:t>
-      </w:r>
-      <w:r>
-        <w:rPr>
-          <w:rFonts w:ascii="Arial" w:hAnsi="Arial"/>
-          <w:b w:val="false"/>
-          <w:bCs w:val="false"/>
-          <w:i w:val="false"/>
-          <w:caps w:val="false"/>
-          <w:smallCaps w:val="false"/>
-          <w:strike w:val="false"/>
-          <w:dstrike w:val="false"/>
-          <w:color w:val="000000"/>
-          <w:sz w:val="24"/>
-          <w:szCs w:val="24"/>
-          <w:u w:val="none"/>
-          <w:effect w:val="none"/>
-        </w:rPr>
-        <w:t xml:space="preserve">con mayores costos de producción no tendrán la máxima prioridad necesariamente, de este párrafo hemos sacado en conclusión que los requisitos serán seleccionados según sus prioridad con los clientes y teniendo consideración el esfuerzo que conlleva realizar esa </w:t>
-      </w:r>
-      <w:r>
-        <w:rPr>
-          <w:rFonts w:ascii="Arial" w:hAnsi="Arial"/>
-          <w:b w:val="false"/>
-          <w:bCs w:val="false"/>
-          <w:i w:val="false"/>
-          <w:caps w:val="false"/>
-          <w:smallCaps w:val="false"/>
-          <w:strike w:val="false"/>
-          <w:dstrike w:val="false"/>
-          <w:color w:val="000000"/>
-          <w:sz w:val="24"/>
-          <w:szCs w:val="24"/>
-          <w:u w:val="none"/>
-          <w:effect w:val="none"/>
-        </w:rPr>
-        <w:t>tarea</w:t>
-      </w:r>
-      <w:r>
-        <w:rPr>
-          <w:rFonts w:ascii="Arial" w:hAnsi="Arial"/>
-          <w:b w:val="false"/>
-          <w:bCs w:val="false"/>
-          <w:i w:val="false"/>
-          <w:caps w:val="false"/>
-          <w:smallCaps w:val="false"/>
-          <w:strike w:val="false"/>
-          <w:dstrike w:val="false"/>
-          <w:color w:val="000000"/>
-          <w:sz w:val="24"/>
-          <w:szCs w:val="24"/>
-          <w:u w:val="none"/>
-          <w:effect w:val="none"/>
-        </w:rPr>
-        <w:t>.</w:t>
-      </w:r>
-    </w:p>
-    <w:p>
-      <w:pPr>
-        <w:pStyle w:val="TextBody"/>
-        <w:bidi w:val="0"/>
-        <w:spacing w:lineRule="auto" w:line="360" w:before="0" w:after="0"/>
-        <w:ind w:left="0" w:right="0" w:hanging="0"/>
-        <w:jc w:val="both"/>
-        <w:rPr>
-          <w:rFonts w:ascii="Arial" w:hAnsi="Arial"/>
-          <w:b w:val="false"/>
-          <w:b w:val="false"/>
-          <w:bCs w:val="false"/>
-          <w:i w:val="false"/>
-          <w:i w:val="false"/>
-          <w:caps w:val="false"/>
-          <w:smallCaps w:val="false"/>
-          <w:strike w:val="false"/>
-          <w:dstrike w:val="false"/>
-          <w:color w:val="000000"/>
-          <w:sz w:val="24"/>
-          <w:szCs w:val="24"/>
-          <w:u w:val="none"/>
-          <w:effect w:val="none"/>
-        </w:rPr>
-      </w:pPr>
-      <w:r>
+        <w:t>Los diversos clientes que participan en el NRP tienen diferentes relevancias en el proyecto, esto nos indica que van a tener diferentes pesos(importancia), esto nos va a decir que cada uno va a influir en todos los requisitos de la siguiente entrega y hará que la prioridad de cada requisito varíe, claro está que saldrán más beneficiados los clientes que tengan mayor transcendencia en el proyecto. Estos requisitos tendrán un costo de desarrollo y cómo no, los recursos de la compañía son limitados, por tanto, los requisitos con mayores costos de producción no tendrán la máxima prioridad necesariamente, de este párrafo hemos sacado en conclusión que los requisitos serán seleccionados según sus prioridad con los clientes y teniendo consideración el esfuerzo que conlleva realizar esa tarea.</w:t>
+      </w:r>
+    </w:p>
+    <w:p>
+      <w:pPr>
+        <w:pStyle w:val="TextBody"/>
+        <w:bidi w:val="0"/>
+        <w:spacing w:lineRule="auto" w:line="360" w:before="0" w:after="0"/>
+        <w:ind w:left="0" w:right="0" w:hanging="0"/>
+        <w:jc w:val="both"/>
+        <w:rPr>
+          <w:rFonts w:ascii="Arial" w:hAnsi="Arial"/>
+          <w:b w:val="false"/>
+          <w:b w:val="false"/>
+          <w:bCs w:val="false"/>
+          <w:i w:val="false"/>
+          <w:i w:val="false"/>
+          <w:caps w:val="false"/>
+          <w:smallCaps w:val="false"/>
+          <w:strike w:val="false"/>
+          <w:dstrike w:val="false"/>
+          <w:color w:val="000000"/>
+          <w:sz w:val="24"/>
+          <w:szCs w:val="24"/>
+          <w:u w:val="none"/>
+          <w:effect w:val="none"/>
+        </w:rPr>
+      </w:pPr>
+      <w:r>
+        <w:rPr>
+          <w:rFonts w:ascii="Arial" w:hAnsi="Arial"/>
+          <w:b w:val="false"/>
+          <w:bCs w:val="false"/>
+          <w:i w:val="false"/>
+          <w:caps w:val="false"/>
+          <w:smallCaps w:val="false"/>
+          <w:strike w:val="false"/>
+          <w:dstrike w:val="false"/>
+          <w:color w:val="000000"/>
+          <w:sz w:val="24"/>
+          <w:szCs w:val="24"/>
+          <w:u w:val="none"/>
+          <w:effect w:val="none"/>
+        </w:rPr>
+      </w:r>
+    </w:p>
+    <w:p>
+      <w:pPr>
+        <w:pStyle w:val="TextBody"/>
+        <w:bidi w:val="0"/>
+        <w:spacing w:lineRule="auto" w:line="360" w:before="0" w:after="0"/>
+        <w:ind w:left="0" w:right="0" w:hanging="0"/>
+        <w:jc w:val="both"/>
         <w:rPr/>
+      </w:pPr>
+      <w:r>
+        <w:rPr>
+          <w:rFonts w:ascii="Arial" w:hAnsi="Arial"/>
+          <w:b w:val="false"/>
+          <w:bCs w:val="false"/>
+          <w:i w:val="false"/>
+          <w:caps w:val="false"/>
+          <w:smallCaps w:val="false"/>
+          <w:strike w:val="false"/>
+          <w:dstrike w:val="false"/>
+          <w:color w:val="000000"/>
+          <w:sz w:val="24"/>
+          <w:szCs w:val="24"/>
+          <w:u w:val="none"/>
+          <w:effect w:val="none"/>
+        </w:rPr>
+        <w:tab/>
+        <w:t>Los requisitos también disponen de interrelaciones problemáticas, lo que es otra tarea más a la hora de resolver el frente de Pareto. Lo que nos indica que habrá requisitos que serán necesarios incluir si ya se han incluido otros o que sea necesario quitar requisitos si hay otros en la siguiente versión del proyecto. Las relaciones entre los requisitos, son restricciones para el proyecto. Todas las restricciones no son iguales como he ejemplificado antes, hay diferentes tipos de restricciones y las vamos a ver a continuación:</w:t>
       </w:r>
     </w:p>
     <w:p>
@@ -13974,106 +13946,6 @@
         </w:rPr>
         <w:tab/>
       </w:r>
-      <w:r>
-        <w:rPr>
-          <w:rFonts w:ascii="Arial" w:hAnsi="Arial"/>
-          <w:b w:val="false"/>
-          <w:bCs w:val="false"/>
-          <w:i w:val="false"/>
-          <w:caps w:val="false"/>
-          <w:smallCaps w:val="false"/>
-          <w:strike w:val="false"/>
-          <w:dstrike w:val="false"/>
-          <w:color w:val="000000"/>
-          <w:sz w:val="24"/>
-          <w:szCs w:val="24"/>
-          <w:u w:val="none"/>
-          <w:effect w:val="none"/>
-        </w:rPr>
-        <w:t xml:space="preserve">Los requisitos también disponen de interrelaciones problemáticas, lo que es otra tarea más a la hora de resolver el frente de Pareto. Lo que nos indica que habrá requisitos que serán necesarios incluir si ya se han incluido otros o que sea necesario quitar requisitos si hay otros en la siguiente versión del proyecto. </w:t>
-      </w:r>
-      <w:r>
-        <w:rPr>
-          <w:rFonts w:ascii="Arial" w:hAnsi="Arial"/>
-          <w:b w:val="false"/>
-          <w:bCs w:val="false"/>
-          <w:i w:val="false"/>
-          <w:caps w:val="false"/>
-          <w:smallCaps w:val="false"/>
-          <w:strike w:val="false"/>
-          <w:dstrike w:val="false"/>
-          <w:color w:val="000000"/>
-          <w:sz w:val="24"/>
-          <w:szCs w:val="24"/>
-          <w:u w:val="none"/>
-          <w:effect w:val="none"/>
-        </w:rPr>
-        <w:t>Las relaciones entre los requisitos, son restricciones para el proyecto</w:t>
-      </w:r>
-      <w:r>
-        <w:rPr>
-          <w:rFonts w:ascii="Arial" w:hAnsi="Arial"/>
-          <w:b w:val="false"/>
-          <w:bCs w:val="false"/>
-          <w:i w:val="false"/>
-          <w:caps w:val="false"/>
-          <w:smallCaps w:val="false"/>
-          <w:strike w:val="false"/>
-          <w:dstrike w:val="false"/>
-          <w:color w:val="000000"/>
-          <w:sz w:val="24"/>
-          <w:szCs w:val="24"/>
-          <w:u w:val="none"/>
-          <w:effect w:val="none"/>
-        </w:rPr>
-        <w:t xml:space="preserve">. </w:t>
-      </w:r>
-      <w:r>
-        <w:rPr>
-          <w:rFonts w:ascii="Arial" w:hAnsi="Arial"/>
-          <w:b w:val="false"/>
-          <w:bCs w:val="false"/>
-          <w:i w:val="false"/>
-          <w:caps w:val="false"/>
-          <w:smallCaps w:val="false"/>
-          <w:strike w:val="false"/>
-          <w:dstrike w:val="false"/>
-          <w:color w:val="000000"/>
-          <w:sz w:val="24"/>
-          <w:szCs w:val="24"/>
-          <w:u w:val="none"/>
-          <w:effect w:val="none"/>
-        </w:rPr>
-        <w:t>Todas las restricciones no son iguales como he ejemplificado antes, hay diferentes tipos de restricciones y las vamos a ver a continuación:</w:t>
-      </w:r>
-    </w:p>
-    <w:p>
-      <w:pPr>
-        <w:pStyle w:val="TextBody"/>
-        <w:bidi w:val="0"/>
-        <w:spacing w:lineRule="auto" w:line="360" w:before="0" w:after="0"/>
-        <w:ind w:left="0" w:right="0" w:hanging="0"/>
-        <w:jc w:val="both"/>
-        <w:rPr/>
-      </w:pPr>
-      <w:r>
-        <w:rPr>
-          <w:rFonts w:ascii="Arial" w:hAnsi="Arial"/>
-          <w:b w:val="false"/>
-          <w:bCs w:val="false"/>
-          <w:i w:val="false"/>
-          <w:caps w:val="false"/>
-          <w:smallCaps w:val="false"/>
-          <w:strike w:val="false"/>
-          <w:dstrike w:val="false"/>
-          <w:color w:val="000000"/>
-          <w:sz w:val="24"/>
-          <w:szCs w:val="24"/>
-          <w:u w:val="none"/>
-          <w:effect w:val="none"/>
-        </w:rPr>
-        <w:tab/>
-      </w:r>
     </w:p>
     <w:p>
       <w:pPr>
@@ -14101,7 +13973,21 @@
         </w:rPr>
       </w:pPr>
       <w:r>
-        <w:rPr/>
+        <w:rPr>
+          <w:rFonts w:eastAsia="Symbola" w:cs="Symbola" w:ascii="Arial" w:hAnsi="Arial"/>
+          <w:b w:val="false"/>
+          <w:bCs w:val="false"/>
+          <w:i w:val="false"/>
+          <w:caps w:val="false"/>
+          <w:smallCaps w:val="false"/>
+          <w:strike w:val="false"/>
+          <w:dstrike w:val="false"/>
+          <w:color w:val="000000"/>
+          <w:sz w:val="24"/>
+          <w:szCs w:val="24"/>
+          <w:u w:val="none"/>
+          <w:effect w:val="none"/>
+        </w:rPr>
       </w:r>
     </w:p>
     <w:p>
@@ -14299,7 +14185,22 @@
         </w:rPr>
       </w:pPr>
       <w:r>
-        <w:rPr/>
+        <w:rPr>
+          <w:rFonts w:eastAsia="Symbola" w:cs="Symbola" w:ascii="Arial" w:hAnsi="Arial"/>
+          <w:b w:val="false"/>
+          <w:bCs w:val="false"/>
+          <w:i w:val="false"/>
+          <w:iCs w:val="false"/>
+          <w:caps w:val="false"/>
+          <w:smallCaps w:val="false"/>
+          <w:strike w:val="false"/>
+          <w:dstrike w:val="false"/>
+          <w:color w:val="000000"/>
+          <w:sz w:val="24"/>
+          <w:szCs w:val="24"/>
+          <w:u w:val="none"/>
+          <w:effect w:val="none"/>
+        </w:rPr>
       </w:r>
     </w:p>
     <w:p>
@@ -14430,49 +14331,11 @@
           <w:u w:val="none"/>
           <w:effect w:val="none"/>
         </w:rPr>
-        <w:t>r</w:t>
+        <w:t xml:space="preserve">ri </w:t>
       </w:r>
       <w:r>
         <w:rPr>
           <w:rFonts w:eastAsia="Symbola" w:cs="Symbola" w:ascii="Arial" w:hAnsi="Arial"/>
-          <w:b/>
-          <w:bCs/>
-          <w:i/>
-          <w:iCs/>
-          <w:caps w:val="false"/>
-          <w:smallCaps w:val="false"/>
-          <w:strike w:val="false"/>
-          <w:dstrike w:val="false"/>
-          <w:color w:val="000000"/>
-          <w:sz w:val="24"/>
-          <w:szCs w:val="24"/>
-          <w:u w:val="none"/>
-          <w:effect w:val="none"/>
-        </w:rPr>
-        <w:t>i</w:t>
-      </w:r>
-      <w:r>
-        <w:rPr>
-          <w:rFonts w:eastAsia="Symbola" w:cs="Symbola" w:ascii="Arial" w:hAnsi="Arial"/>
-          <w:b/>
-          <w:bCs/>
-          <w:i/>
-          <w:iCs/>
-          <w:caps w:val="false"/>
-          <w:smallCaps w:val="false"/>
-          <w:strike w:val="false"/>
-          <w:dstrike w:val="false"/>
-          <w:color w:val="000000"/>
-          <w:sz w:val="24"/>
-          <w:szCs w:val="24"/>
-          <w:u w:val="none"/>
-          <w:effect w:val="none"/>
-        </w:rPr>
-        <w:t xml:space="preserve"> </w:t>
-      </w:r>
-      <w:r>
-        <w:rPr>
-          <w:rFonts w:eastAsia="Symbola" w:cs="Symbola" w:ascii="Arial" w:hAnsi="Arial"/>
           <w:b w:val="false"/>
           <w:bCs w:val="false"/>
           <w:i w:val="false"/>
@@ -14487,26 +14350,7 @@
           <w:u w:val="none"/>
           <w:effect w:val="none"/>
         </w:rPr>
-        <w:t xml:space="preserve">debe ser incluido obligatoriamente </w:t>
-      </w:r>
-      <w:r>
-        <w:rPr>
-          <w:rFonts w:eastAsia="Symbola" w:cs="Symbola" w:ascii="Arial" w:hAnsi="Arial"/>
-          <w:b w:val="false"/>
-          <w:bCs w:val="false"/>
-          <w:i w:val="false"/>
-          <w:iCs w:val="false"/>
-          <w:caps w:val="false"/>
-          <w:smallCaps w:val="false"/>
-          <w:strike w:val="false"/>
-          <w:dstrike w:val="false"/>
-          <w:color w:val="000000"/>
-          <w:sz w:val="24"/>
-          <w:szCs w:val="24"/>
-          <w:u w:val="none"/>
-          <w:effect w:val="none"/>
-        </w:rPr>
-        <w:t xml:space="preserve">si el requisito </w:t>
+        <w:t xml:space="preserve">debe ser incluido obligatoriamente si el requisito </w:t>
       </w:r>
       <w:r>
         <w:rPr>
@@ -14582,7 +14426,20 @@
       </w:pPr>
       <w:r>
         <w:rPr>
-          <w:rFonts w:ascii="Arial" w:hAnsi="Arial"/>
+          <w:rFonts w:eastAsia="Symbola" w:cs="Symbola"/>
+          <w:b w:val="false"/>
+          <w:bCs w:val="false"/>
+          <w:i w:val="false"/>
+          <w:iCs w:val="false"/>
+          <w:caps w:val="false"/>
+          <w:smallCaps w:val="false"/>
+          <w:strike w:val="false"/>
+          <w:dstrike w:val="false"/>
+          <w:color w:val="000000"/>
+          <w:sz w:val="24"/>
+          <w:szCs w:val="24"/>
+          <w:u w:val="none"/>
+          <w:effect w:val="none"/>
         </w:rPr>
       </w:r>
     </w:p>
@@ -14766,7 +14623,20 @@
       </w:pPr>
       <w:r>
         <w:rPr>
-          <w:rFonts w:ascii="Arial" w:hAnsi="Arial"/>
+          <w:rFonts w:eastAsia="Symbola" w:cs="Symbola"/>
+          <w:b w:val="false"/>
+          <w:bCs w:val="false"/>
+          <w:i w:val="false"/>
+          <w:iCs w:val="false"/>
+          <w:caps w:val="false"/>
+          <w:smallCaps w:val="false"/>
+          <w:strike w:val="false"/>
+          <w:dstrike w:val="false"/>
+          <w:color w:val="000000"/>
+          <w:sz w:val="24"/>
+          <w:szCs w:val="24"/>
+          <w:u w:val="none"/>
+          <w:effect w:val="none"/>
         </w:rPr>
       </w:r>
     </w:p>
@@ -14909,25 +14779,80 @@
           <w:effect w:val="none"/>
         </w:rPr>
         <w:tab/>
-        <w:t>L</w:t>
-      </w:r>
+        <w:t>La selección de requisitos se toma como un MOOP donde se deben cumplir estos dos objetivos, primero maximizar la satisfacción y segundo, minimizar los costos, teniendo en cuenta los problemas restrictivos que existen entre la relación de los requisitos. Por lo tanto, el seleccionador de requisitos podrá seleccionar un conjunto de soluciones no dominadas( por el frente óptimo de pareto) en vez de la solución óptima. El seleccionador de los requisitos a realizar, escogerá la solución según las circunstancias que más influyan en ese momento.</w:t>
+      </w:r>
+    </w:p>
+    <w:p>
+      <w:pPr>
+        <w:pStyle w:val="TextBody"/>
+        <w:bidi w:val="0"/>
+        <w:spacing w:lineRule="auto" w:line="360" w:before="0" w:after="0"/>
+        <w:ind w:left="0" w:right="0" w:hanging="0"/>
+        <w:jc w:val="both"/>
+        <w:rPr>
+          <w:rFonts w:eastAsia="Symbola" w:cs="Symbola"/>
+          <w:b w:val="false"/>
+          <w:b w:val="false"/>
+          <w:bCs w:val="false"/>
+          <w:i w:val="false"/>
+          <w:i w:val="false"/>
+          <w:caps w:val="false"/>
+          <w:smallCaps w:val="false"/>
+          <w:strike w:val="false"/>
+          <w:dstrike w:val="false"/>
+          <w:color w:val="000000"/>
+          <w:sz w:val="24"/>
+          <w:szCs w:val="24"/>
+          <w:u w:val="none"/>
+          <w:effect w:val="none"/>
+        </w:rPr>
+      </w:pPr>
+      <w:r>
+        <w:rPr>
+          <w:rFonts w:eastAsia="Symbola" w:cs="Symbola"/>
+          <w:b w:val="false"/>
+          <w:bCs w:val="false"/>
+          <w:i w:val="false"/>
+          <w:caps w:val="false"/>
+          <w:smallCaps w:val="false"/>
+          <w:strike w:val="false"/>
+          <w:dstrike w:val="false"/>
+          <w:color w:val="000000"/>
+          <w:sz w:val="24"/>
+          <w:szCs w:val="24"/>
+          <w:u w:val="none"/>
+          <w:effect w:val="none"/>
+        </w:rPr>
+      </w:r>
+    </w:p>
+    <w:p>
+      <w:pPr>
+        <w:pStyle w:val="TextBody"/>
+        <w:bidi w:val="0"/>
+        <w:spacing w:lineRule="auto" w:line="360" w:before="0" w:after="0"/>
+        <w:ind w:left="0" w:right="0" w:hanging="0"/>
+        <w:jc w:val="both"/>
+        <w:rPr>
+          <w:rFonts w:ascii="Arial" w:hAnsi="Arial"/>
+        </w:rPr>
+      </w:pPr>
       <w:r>
         <w:rPr>
           <w:rFonts w:eastAsia="Symbola" w:cs="Symbola" w:ascii="Arial" w:hAnsi="Arial"/>
-          <w:b w:val="false"/>
-          <w:bCs w:val="false"/>
-          <w:i w:val="false"/>
-          <w:caps w:val="false"/>
-          <w:smallCaps w:val="false"/>
-          <w:strike w:val="false"/>
-          <w:dstrike w:val="false"/>
-          <w:color w:val="000000"/>
-          <w:sz w:val="24"/>
-          <w:szCs w:val="24"/>
-          <w:u w:val="none"/>
-          <w:effect w:val="none"/>
-        </w:rPr>
-        <w:t>a selección de requisitos se toma como un MOOP donde se deben cumplir estos dos objetivos, primero maximizar la satisfacción y segundo, minimizar los costos, teniendo en cuenta los problemas restrictivos que existen entre la relación de los requisitos. Por lo tanto, el seleccionador de requisitos p</w:t>
+          <w:b/>
+          <w:bCs/>
+          <w:i w:val="false"/>
+          <w:caps w:val="false"/>
+          <w:smallCaps w:val="false"/>
+          <w:strike w:val="false"/>
+          <w:dstrike w:val="false"/>
+          <w:color w:val="000000"/>
+          <w:sz w:val="24"/>
+          <w:szCs w:val="24"/>
+          <w:u w:val="none"/>
+          <w:effect w:val="none"/>
+        </w:rPr>
+        <w:t>FORMULACIÓN M-O</w:t>
       </w:r>
       <w:r>
         <w:rPr>
@@ -14945,85 +14870,6 @@
           <w:u w:val="none"/>
           <w:effect w:val="none"/>
         </w:rPr>
-        <w:t>odrá seleccionar un conjunto de soluciones no dominadas( por el frente óptimo de pareto) en vez de la solución óptima. El seleccionador de los requisitos a realizar, escogerá la solución según las circunstancias que más influyan en ese momento.</w:t>
-      </w:r>
-    </w:p>
-    <w:p>
-      <w:pPr>
-        <w:pStyle w:val="TextBody"/>
-        <w:bidi w:val="0"/>
-        <w:spacing w:lineRule="auto" w:line="360" w:before="0" w:after="0"/>
-        <w:ind w:left="0" w:right="0" w:hanging="0"/>
-        <w:jc w:val="both"/>
-        <w:rPr>
-          <w:rFonts w:eastAsia="Symbola" w:cs="Symbola"/>
-          <w:b w:val="false"/>
-          <w:b w:val="false"/>
-          <w:bCs w:val="false"/>
-          <w:i w:val="false"/>
-          <w:i w:val="false"/>
-          <w:caps w:val="false"/>
-          <w:smallCaps w:val="false"/>
-          <w:strike w:val="false"/>
-          <w:dstrike w:val="false"/>
-          <w:color w:val="000000"/>
-          <w:sz w:val="24"/>
-          <w:szCs w:val="24"/>
-          <w:u w:val="none"/>
-          <w:effect w:val="none"/>
-        </w:rPr>
-      </w:pPr>
-      <w:r>
-        <w:rPr>
-          <w:rFonts w:ascii="Arial" w:hAnsi="Arial"/>
-        </w:rPr>
-      </w:r>
-    </w:p>
-    <w:p>
-      <w:pPr>
-        <w:pStyle w:val="TextBody"/>
-        <w:bidi w:val="0"/>
-        <w:spacing w:lineRule="auto" w:line="360" w:before="0" w:after="0"/>
-        <w:ind w:left="0" w:right="0" w:hanging="0"/>
-        <w:jc w:val="both"/>
-        <w:rPr>
-          <w:rFonts w:ascii="Arial" w:hAnsi="Arial"/>
-        </w:rPr>
-      </w:pPr>
-      <w:r>
-        <w:rPr>
-          <w:rFonts w:eastAsia="Symbola" w:cs="Symbola" w:ascii="Arial" w:hAnsi="Arial"/>
-          <w:b/>
-          <w:bCs/>
-          <w:i w:val="false"/>
-          <w:caps w:val="false"/>
-          <w:smallCaps w:val="false"/>
-          <w:strike w:val="false"/>
-          <w:dstrike w:val="false"/>
-          <w:color w:val="000000"/>
-          <w:sz w:val="24"/>
-          <w:szCs w:val="24"/>
-          <w:u w:val="none"/>
-          <w:effect w:val="none"/>
-        </w:rPr>
-        <w:t>FORMULACIÓN M-O</w:t>
-      </w:r>
-      <w:r>
-        <w:rPr>
-          <w:rFonts w:eastAsia="Symbola" w:cs="Symbola" w:ascii="Arial" w:hAnsi="Arial"/>
-          <w:b w:val="false"/>
-          <w:bCs w:val="false"/>
-          <w:i w:val="false"/>
-          <w:caps w:val="false"/>
-          <w:smallCaps w:val="false"/>
-          <w:strike w:val="false"/>
-          <w:dstrike w:val="false"/>
-          <w:color w:val="000000"/>
-          <w:sz w:val="24"/>
-          <w:szCs w:val="24"/>
-          <w:u w:val="none"/>
-          <w:effect w:val="none"/>
-        </w:rPr>
         <w:tab/>
       </w:r>
     </w:p>
@@ -15053,82 +14899,60 @@
           <w:effect w:val="none"/>
         </w:rPr>
         <w:tab/>
-        <w:t>D</w:t>
-      </w:r>
-      <w:r>
-        <w:rPr>
-          <w:rFonts w:ascii="Arial" w:hAnsi="Arial"/>
-          <w:b w:val="false"/>
-          <w:bCs w:val="false"/>
-          <w:i w:val="false"/>
-          <w:caps w:val="false"/>
-          <w:smallCaps w:val="false"/>
-          <w:strike w:val="false"/>
-          <w:dstrike w:val="false"/>
-          <w:color w:val="000000"/>
-          <w:sz w:val="24"/>
-          <w:szCs w:val="24"/>
-          <w:u w:val="none"/>
-          <w:effect w:val="none"/>
-        </w:rPr>
-        <w:t xml:space="preserve">isponemos de unas nomenclaturas, para identificar cada elemento en el proyecto, </w:t>
-      </w:r>
-      <w:r>
-        <w:rPr>
-          <w:rFonts w:ascii="Arial" w:hAnsi="Arial"/>
-          <w:b w:val="false"/>
-          <w:bCs w:val="false"/>
-          <w:i w:val="false"/>
-          <w:caps w:val="false"/>
-          <w:smallCaps w:val="false"/>
-          <w:strike w:val="false"/>
-          <w:dstrike w:val="false"/>
-          <w:color w:val="000000"/>
-          <w:sz w:val="24"/>
-          <w:szCs w:val="24"/>
-          <w:u w:val="none"/>
-          <w:effect w:val="none"/>
-        </w:rPr>
-        <w:t>en MONPR (Multi-Objetive Next Release Problem), casi todos los datos vienen dado en vectores.</w:t>
-      </w:r>
-    </w:p>
-    <w:p>
-      <w:pPr>
-        <w:pStyle w:val="TextBody"/>
-        <w:bidi w:val="0"/>
-        <w:spacing w:lineRule="auto" w:line="360" w:before="0" w:after="0"/>
-        <w:ind w:left="0" w:right="0" w:hanging="0"/>
-        <w:jc w:val="both"/>
-        <w:rPr>
-          <w:rFonts w:ascii="Arial" w:hAnsi="Arial"/>
-          <w:b w:val="false"/>
-          <w:b w:val="false"/>
-          <w:bCs w:val="false"/>
-          <w:i w:val="false"/>
-          <w:i w:val="false"/>
-          <w:caps w:val="false"/>
-          <w:smallCaps w:val="false"/>
-          <w:strike w:val="false"/>
-          <w:dstrike w:val="false"/>
-          <w:color w:val="000000"/>
-          <w:sz w:val="24"/>
-          <w:szCs w:val="24"/>
-          <w:u w:val="none"/>
-          <w:effect w:val="none"/>
-        </w:rPr>
-      </w:pPr>
-      <w:r>
+        <w:t>Disponemos de unas nomenclaturas, para identificar cada elemento en el proyecto, en MONPR (Multi-Objetive Next Release Problem), casi todos los datos vienen dado en vectores.</w:t>
+      </w:r>
+    </w:p>
+    <w:p>
+      <w:pPr>
+        <w:pStyle w:val="TextBody"/>
+        <w:bidi w:val="0"/>
+        <w:spacing w:lineRule="auto" w:line="360" w:before="0" w:after="0"/>
+        <w:ind w:left="0" w:right="0" w:hanging="0"/>
+        <w:jc w:val="both"/>
+        <w:rPr>
+          <w:rFonts w:ascii="Arial" w:hAnsi="Arial"/>
+          <w:b w:val="false"/>
+          <w:b w:val="false"/>
+          <w:bCs w:val="false"/>
+          <w:i w:val="false"/>
+          <w:i w:val="false"/>
+          <w:caps w:val="false"/>
+          <w:smallCaps w:val="false"/>
+          <w:strike w:val="false"/>
+          <w:dstrike w:val="false"/>
+          <w:color w:val="000000"/>
+          <w:sz w:val="24"/>
+          <w:szCs w:val="24"/>
+          <w:u w:val="none"/>
+          <w:effect w:val="none"/>
+        </w:rPr>
+      </w:pPr>
+      <w:r>
+        <w:rPr>
+          <w:rFonts w:ascii="Arial" w:hAnsi="Arial"/>
+          <w:b w:val="false"/>
+          <w:bCs w:val="false"/>
+          <w:i w:val="false"/>
+          <w:caps w:val="false"/>
+          <w:smallCaps w:val="false"/>
+          <w:strike w:val="false"/>
+          <w:dstrike w:val="false"/>
+          <w:color w:val="000000"/>
+          <w:sz w:val="24"/>
+          <w:szCs w:val="24"/>
+          <w:u w:val="none"/>
+          <w:effect w:val="none"/>
+        </w:rPr>
+      </w:r>
+    </w:p>
+    <w:p>
+      <w:pPr>
+        <w:pStyle w:val="TextBody"/>
+        <w:bidi w:val="0"/>
+        <w:spacing w:lineRule="auto" w:line="360" w:before="0" w:after="0"/>
+        <w:ind w:left="0" w:right="0" w:hanging="0"/>
+        <w:jc w:val="both"/>
         <w:rPr/>
-      </w:r>
-    </w:p>
-    <w:p>
-      <w:pPr>
-        <w:pStyle w:val="TextBody"/>
-        <w:bidi w:val="0"/>
-        <w:spacing w:lineRule="auto" w:line="360" w:before="0" w:after="0"/>
-        <w:ind w:left="0" w:right="0" w:hanging="0"/>
-        <w:jc w:val="both"/>
-        <w:rPr/>
       </w:pPr>
       <w:r>
         <w:rPr>
@@ -15147,25 +14971,131 @@
           <w:effect w:val="none"/>
         </w:rPr>
         <w:tab/>
-      </w:r>
-      <w:r>
-        <w:rPr>
-          <w:rFonts w:ascii="Arial" w:hAnsi="Arial"/>
-          <w:b w:val="false"/>
-          <w:bCs w:val="false"/>
-          <w:i w:val="false"/>
-          <w:caps w:val="false"/>
-          <w:smallCaps w:val="false"/>
-          <w:strike w:val="false"/>
-          <w:dstrike w:val="false"/>
-          <w:color w:val="000000"/>
-          <w:sz w:val="24"/>
-          <w:szCs w:val="24"/>
-          <w:u w:val="none"/>
-          <w:effect w:val="none"/>
-        </w:rPr>
         <w:t xml:space="preserve">R: </w:t>
       </w:r>
+      <w:r>
+        <w:rPr>
+          <w:rFonts w:ascii="Arial" w:hAnsi="Arial"/>
+          <w:b w:val="false"/>
+          <w:bCs w:val="false"/>
+          <w:i w:val="false"/>
+          <w:caps w:val="false"/>
+          <w:smallCaps w:val="false"/>
+          <w:strike w:val="false"/>
+          <w:dstrike w:val="false"/>
+          <w:color w:val="000000"/>
+          <w:sz w:val="24"/>
+          <w:szCs w:val="24"/>
+          <w:u w:val="none"/>
+          <w:effect w:val="none"/>
+        </w:rPr>
+      </w:r>
+      <m:oMath xmlns:m="http://schemas.openxmlformats.org/officeDocument/2006/math">
+        <m:r>
+          <w:rPr>
+            <w:rFonts w:ascii="Cambria Math" w:hAnsi="Cambria Math"/>
+          </w:rPr>
+          <m:t xml:space="preserve">R</m:t>
+        </m:r>
+        <m:r>
+          <w:rPr>
+            <w:rFonts w:ascii="Cambria Math" w:hAnsi="Cambria Math"/>
+          </w:rPr>
+          <m:t xml:space="preserve">=</m:t>
+        </m:r>
+        <m:d>
+          <m:dPr>
+            <m:begChr m:val="("/>
+            <m:endChr m:val=")"/>
+          </m:dPr>
+          <m:e>
+            <m:m>
+              <m:mr>
+                <m:e>
+                  <m:sSub>
+                    <m:e>
+                      <m:r>
+                        <w:rPr>
+                          <w:rFonts w:ascii="Cambria Math" w:hAnsi="Cambria Math"/>
+                        </w:rPr>
+                        <m:t xml:space="preserve">r</m:t>
+                      </m:r>
+                    </m:e>
+                    <m:sub>
+                      <m:r>
+                        <w:rPr>
+                          <w:rFonts w:ascii="Cambria Math" w:hAnsi="Cambria Math"/>
+                        </w:rPr>
+                        <m:t xml:space="preserve">1</m:t>
+                      </m:r>
+                    </m:sub>
+                  </m:sSub>
+                  <m:r>
+                    <w:rPr>
+                      <w:rFonts w:ascii="Cambria Math" w:hAnsi="Cambria Math"/>
+                    </w:rPr>
+                    <m:t xml:space="preserve">,</m:t>
+                  </m:r>
+                  <m:sSub>
+                    <m:e>
+                      <m:r>
+                        <w:rPr>
+                          <w:rFonts w:ascii="Cambria Math" w:hAnsi="Cambria Math"/>
+                        </w:rPr>
+                        <m:t xml:space="preserve">r</m:t>
+                      </m:r>
+                    </m:e>
+                    <m:sub>
+                      <m:r>
+                        <w:rPr>
+                          <w:rFonts w:ascii="Cambria Math" w:hAnsi="Cambria Math"/>
+                        </w:rPr>
+                        <m:t xml:space="preserve">2</m:t>
+                      </m:r>
+                    </m:sub>
+                  </m:sSub>
+                  <m:r>
+                    <w:rPr>
+                      <w:rFonts w:ascii="Cambria Math" w:hAnsi="Cambria Math"/>
+                    </w:rPr>
+                    <m:t xml:space="preserve">,</m:t>
+                  </m:r>
+                  <m:r>
+                    <w:rPr>
+                      <w:rFonts w:ascii="Cambria Math" w:hAnsi="Cambria Math"/>
+                    </w:rPr>
+                    <m:t xml:space="preserve">⋯</m:t>
+                  </m:r>
+                  <m:r>
+                    <w:rPr>
+                      <w:rFonts w:ascii="Cambria Math" w:hAnsi="Cambria Math"/>
+                    </w:rPr>
+                    <m:t xml:space="preserve">,</m:t>
+                  </m:r>
+                  <m:sSub>
+                    <m:e>
+                      <m:r>
+                        <w:rPr>
+                          <w:rFonts w:ascii="Cambria Math" w:hAnsi="Cambria Math"/>
+                        </w:rPr>
+                        <m:t xml:space="preserve">r</m:t>
+                      </m:r>
+                    </m:e>
+                    <m:sub>
+                      <m:r>
+                        <w:rPr>
+                          <w:rFonts w:ascii="Cambria Math" w:hAnsi="Cambria Math"/>
+                        </w:rPr>
+                        <m:t xml:space="preserve">n</m:t>
+                      </m:r>
+                    </m:sub>
+                  </m:sSub>
+                </m:e>
+              </m:mr>
+            </m:m>
+          </m:e>
+        </m:d>
+      </m:oMath>
       <w:r>
         <w:rPr>
           <w:rFonts w:ascii="Arial" w:hAnsi="Arial"/>
@@ -15183,123 +15113,17 @@
           <w:u w:val="none"/>
           <w:effect w:val="none"/>
         </w:rPr>
-        <w:t>R={r1,r2,…,rn}</w:t>
-      </w:r>
-      <w:r>
-        <w:rPr>
-          <w:rFonts w:ascii="Arial" w:hAnsi="Arial"/>
-          <w:b w:val="false"/>
-          <w:bCs w:val="false"/>
-          <w:i w:val="false"/>
-          <w:caps w:val="false"/>
-          <w:smallCaps w:val="false"/>
-          <w:strike w:val="false"/>
-          <w:dstrike w:val="false"/>
-          <w:color w:val="000000"/>
-          <w:sz w:val="24"/>
-          <w:szCs w:val="24"/>
-          <w:u w:val="none"/>
-          <w:effect w:val="none"/>
-        </w:rPr>
-        <w:t xml:space="preserve"> </w:t>
-      </w:r>
-      <w:r>
-        <w:rPr>
-          <w:rFonts w:ascii="Arial" w:hAnsi="Arial"/>
-          <w:b w:val="false"/>
-          <w:bCs w:val="false"/>
-          <w:i w:val="false"/>
-          <w:caps w:val="false"/>
-          <w:smallCaps w:val="false"/>
-          <w:strike w:val="false"/>
-          <w:dstrike w:val="false"/>
-          <w:color w:val="000000"/>
-          <w:sz w:val="24"/>
-          <w:szCs w:val="24"/>
-          <w:u w:val="none"/>
-          <w:effect w:val="none"/>
-        </w:rPr>
-        <w:t xml:space="preserve">serán los </w:t>
-      </w:r>
-      <w:r>
-        <w:rPr>
-          <w:rFonts w:ascii="Arial" w:hAnsi="Arial"/>
-          <w:b w:val="false"/>
-          <w:bCs w:val="false"/>
-          <w:i w:val="false"/>
-          <w:caps w:val="false"/>
-          <w:smallCaps w:val="false"/>
-          <w:strike w:val="false"/>
-          <w:dstrike w:val="false"/>
-          <w:color w:val="000000"/>
-          <w:sz w:val="24"/>
-          <w:szCs w:val="24"/>
-          <w:u w:val="none"/>
-          <w:effect w:val="none"/>
-        </w:rPr>
-        <w:t xml:space="preserve">requisitos que van a implementarse en la siguiente entrega, </w:t>
-      </w:r>
-      <w:r>
-        <w:rPr>
-          <w:rFonts w:ascii="Arial" w:hAnsi="Arial"/>
-          <w:b w:val="false"/>
-          <w:bCs w:val="false"/>
-          <w:i w:val="false"/>
-          <w:caps w:val="false"/>
-          <w:smallCaps w:val="false"/>
-          <w:strike w:val="false"/>
-          <w:dstrike w:val="false"/>
-          <w:color w:val="000000"/>
-          <w:sz w:val="24"/>
-          <w:szCs w:val="24"/>
-          <w:u w:val="none"/>
-          <w:effect w:val="none"/>
-        </w:rPr>
-        <w:t>el tamaño del vector son la cantidad de recursos de los que disponemos</w:t>
-      </w:r>
-      <w:r>
-        <w:rPr>
-          <w:rFonts w:ascii="Arial" w:hAnsi="Arial"/>
-          <w:b w:val="false"/>
-          <w:bCs w:val="false"/>
-          <w:i w:val="false"/>
-          <w:caps w:val="false"/>
-          <w:smallCaps w:val="false"/>
-          <w:strike w:val="false"/>
-          <w:dstrike w:val="false"/>
-          <w:color w:val="000000"/>
-          <w:sz w:val="24"/>
-          <w:szCs w:val="24"/>
-          <w:u w:val="none"/>
-          <w:effect w:val="none"/>
-        </w:rPr>
-        <w:t>.</w:t>
-      </w:r>
-    </w:p>
-    <w:p>
-      <w:pPr>
-        <w:pStyle w:val="TextBody"/>
-        <w:bidi w:val="0"/>
-        <w:spacing w:lineRule="auto" w:line="360" w:before="0" w:after="0"/>
-        <w:ind w:left="0" w:right="0" w:hanging="0"/>
-        <w:jc w:val="both"/>
-        <w:rPr>
-          <w:rFonts w:ascii="Arial" w:hAnsi="Arial"/>
-          <w:b w:val="false"/>
-          <w:b w:val="false"/>
-          <w:bCs w:val="false"/>
-          <w:i w:val="false"/>
-          <w:i w:val="false"/>
-          <w:caps w:val="false"/>
-          <w:smallCaps w:val="false"/>
-          <w:strike w:val="false"/>
-          <w:dstrike w:val="false"/>
-          <w:color w:val="000000"/>
-          <w:sz w:val="24"/>
-          <w:szCs w:val="24"/>
-          <w:u w:val="none"/>
-          <w:effect w:val="none"/>
-        </w:rPr>
+        <w:t>serán los requisitos que van a implementarse en la siguiente entrega, el tamaño del vector son la cantidad de recursos de los que disponemos.</w:t>
+      </w:r>
+    </w:p>
+    <w:p>
+      <w:pPr>
+        <w:pStyle w:val="TextBody"/>
+        <w:bidi w:val="0"/>
+        <w:spacing w:lineRule="auto" w:line="360" w:before="0" w:after="0"/>
+        <w:ind w:left="0" w:right="0" w:hanging="0"/>
+        <w:jc w:val="both"/>
+        <w:rPr/>
       </w:pPr>
       <w:r>
         <w:rPr>
@@ -15325,6 +15149,129 @@
           <w:rFonts w:ascii="Arial" w:hAnsi="Arial"/>
           <w:b w:val="false"/>
           <w:bCs w:val="false"/>
+          <w:i w:val="false"/>
+          <w:caps w:val="false"/>
+          <w:smallCaps w:val="false"/>
+          <w:strike w:val="false"/>
+          <w:dstrike w:val="false"/>
+          <w:color w:val="000000"/>
+          <w:sz w:val="24"/>
+          <w:szCs w:val="24"/>
+          <w:u w:val="none"/>
+          <w:effect w:val="none"/>
+        </w:rPr>
+      </w:r>
+      <m:oMath xmlns:m="http://schemas.openxmlformats.org/officeDocument/2006/math">
+        <m:r>
+          <w:rPr>
+            <w:rFonts w:ascii="Cambria Math" w:hAnsi="Cambria Math"/>
+          </w:rPr>
+          <m:t xml:space="preserve">C</m:t>
+        </m:r>
+        <m:r>
+          <w:rPr>
+            <w:rFonts w:ascii="Cambria Math" w:hAnsi="Cambria Math"/>
+          </w:rPr>
+          <m:t xml:space="preserve">=</m:t>
+        </m:r>
+        <m:d>
+          <m:dPr>
+            <m:begChr m:val="("/>
+            <m:endChr m:val=")"/>
+          </m:dPr>
+          <m:e>
+            <m:m>
+              <m:mr>
+                <m:e>
+                  <m:sSub>
+                    <m:e>
+                      <m:r>
+                        <w:rPr>
+                          <w:rFonts w:ascii="Cambria Math" w:hAnsi="Cambria Math"/>
+                        </w:rPr>
+                        <m:t xml:space="preserve">c</m:t>
+                      </m:r>
+                    </m:e>
+                    <m:sub>
+                      <m:r>
+                        <w:rPr>
+                          <w:rFonts w:ascii="Cambria Math" w:hAnsi="Cambria Math"/>
+                        </w:rPr>
+                        <m:t xml:space="preserve">1</m:t>
+                      </m:r>
+                    </m:sub>
+                  </m:sSub>
+                  <m:r>
+                    <w:rPr>
+                      <w:rFonts w:ascii="Cambria Math" w:hAnsi="Cambria Math"/>
+                    </w:rPr>
+                    <m:t xml:space="preserve">,</m:t>
+                  </m:r>
+                  <m:sSub>
+                    <m:e>
+                      <m:r>
+                        <w:rPr>
+                          <w:rFonts w:ascii="Cambria Math" w:hAnsi="Cambria Math"/>
+                        </w:rPr>
+                        <m:t xml:space="preserve">c</m:t>
+                      </m:r>
+                    </m:e>
+                    <m:sub>
+                      <m:r>
+                        <w:rPr>
+                          <w:rFonts w:ascii="Cambria Math" w:hAnsi="Cambria Math"/>
+                        </w:rPr>
+                        <m:t xml:space="preserve">2</m:t>
+                      </m:r>
+                    </m:sub>
+                  </m:sSub>
+                  <m:r>
+                    <w:rPr>
+                      <w:rFonts w:ascii="Cambria Math" w:hAnsi="Cambria Math"/>
+                    </w:rPr>
+                    <m:t xml:space="preserve">,</m:t>
+                  </m:r>
+                  <m:r>
+                    <w:rPr>
+                      <w:rFonts w:ascii="Cambria Math" w:hAnsi="Cambria Math"/>
+                    </w:rPr>
+                    <m:t xml:space="preserve">⋯</m:t>
+                  </m:r>
+                  <m:r>
+                    <w:rPr>
+                      <w:rFonts w:ascii="Cambria Math" w:hAnsi="Cambria Math"/>
+                    </w:rPr>
+                    <m:t xml:space="preserve">,</m:t>
+                  </m:r>
+                  <m:sSub>
+                    <m:e>
+                      <m:r>
+                        <w:rPr>
+                          <w:rFonts w:ascii="Cambria Math" w:hAnsi="Cambria Math"/>
+                        </w:rPr>
+                        <m:t xml:space="preserve">c</m:t>
+                      </m:r>
+                    </m:e>
+                    <m:sub>
+                      <m:r>
+                        <w:rPr>
+                          <w:rFonts w:ascii="Cambria Math" w:hAnsi="Cambria Math"/>
+                        </w:rPr>
+                        <m:t xml:space="preserve">n</m:t>
+                      </m:r>
+                    </m:sub>
+                  </m:sSub>
+                </m:e>
+              </m:mr>
+            </m:m>
+          </m:e>
+        </m:d>
+      </m:oMath>
+      <w:r>
+        <w:rPr>
+          <w:rFonts w:ascii="Arial" w:hAnsi="Arial"/>
+          <w:b w:val="false"/>
+          <w:bCs w:val="false"/>
           <w:i/>
           <w:iCs/>
           <w:caps w:val="false"/>
@@ -15337,34 +15284,8 @@
           <w:u w:val="none"/>
           <w:effect w:val="none"/>
         </w:rPr>
-        <w:t>C={c1,c2,…,cn} es prioridad que cada cliente cree que va a tener cada recurso, normalmente son matrices ya que se tienen varios clientes y cada cliente le da una prioridad .</w:t>
-      </w:r>
-    </w:p>
-    <w:p>
-      <w:pPr>
-        <w:pStyle w:val="TextBody"/>
-        <w:bidi w:val="0"/>
-        <w:spacing w:lineRule="auto" w:line="360" w:before="0" w:after="0"/>
-        <w:ind w:left="0" w:right="0" w:hanging="0"/>
-        <w:jc w:val="both"/>
-        <w:rPr>
-          <w:rFonts w:ascii="Arial" w:hAnsi="Arial"/>
-          <w:b w:val="false"/>
-          <w:b w:val="false"/>
-          <w:bCs w:val="false"/>
-          <w:i w:val="false"/>
-          <w:i w:val="false"/>
-          <w:caps w:val="false"/>
-          <w:smallCaps w:val="false"/>
-          <w:strike w:val="false"/>
-          <w:dstrike w:val="false"/>
-          <w:color w:val="000000"/>
-          <w:sz w:val="24"/>
-          <w:szCs w:val="24"/>
-          <w:u w:val="none"/>
-          <w:effect w:val="none"/>
-        </w:rPr>
-      </w:pPr>
+        <w:t xml:space="preserve"> es prioridad que cada cliente cree que va a tener cada recurso, normalmente son matrices ya que se tienen varios clientes y cada cliente le da una prioridad. </w:t>
+      </w:r>
       <w:r>
         <w:rPr>
           <w:rFonts w:ascii="Arial" w:hAnsi="Arial"/>
@@ -15382,182 +15303,1348 @@
           <w:u w:val="none"/>
           <w:effect w:val="none"/>
         </w:rPr>
+        <w:t>Quedaría tal que así:</w:t>
+      </w:r>
+    </w:p>
+    <w:p>
+      <w:pPr>
+        <w:pStyle w:val="TextBody"/>
+        <w:bidi w:val="0"/>
+        <w:spacing w:lineRule="auto" w:line="360" w:before="0" w:after="0"/>
+        <w:ind w:left="0" w:right="0" w:hanging="0"/>
+        <w:jc w:val="center"/>
+        <w:rPr>
+          <w:i/>
+          <w:i/>
+          <w:iCs/>
+        </w:rPr>
+      </w:pPr>
+      <w:r>
+        <w:rPr>
+          <w:rFonts w:ascii="Arial" w:hAnsi="Arial"/>
+          <w:b w:val="false"/>
+          <w:bCs w:val="false"/>
+          <w:i/>
+          <w:iCs/>
+          <w:caps w:val="false"/>
+          <w:smallCaps w:val="false"/>
+          <w:strike w:val="false"/>
+          <w:dstrike w:val="false"/>
+          <w:color w:val="000000"/>
+          <w:sz w:val="24"/>
+          <w:szCs w:val="24"/>
+          <w:u w:val="none"/>
+          <w:effect w:val="none"/>
+        </w:rPr>
+      </w:r>
+      <m:oMath xmlns:m="http://schemas.openxmlformats.org/officeDocument/2006/math">
+        <m:d>
+          <m:dPr>
+            <m:begChr m:val="("/>
+            <m:endChr m:val=")"/>
+          </m:dPr>
+          <m:e>
+            <m:m>
+              <m:mr>
+                <m:e>
+                  <m:sSub>
+                    <m:e>
+                      <m:r>
+                        <w:rPr>
+                          <w:rFonts w:ascii="Cambria Math" w:hAnsi="Cambria Math"/>
+                        </w:rPr>
+                        <m:t xml:space="preserve">v</m:t>
+                      </m:r>
+                    </m:e>
+                    <m:sub>
+                      <m:r>
+                        <w:rPr>
+                          <w:rFonts w:ascii="Cambria Math" w:hAnsi="Cambria Math"/>
+                        </w:rPr>
+                        <m:t xml:space="preserve">11</m:t>
+                      </m:r>
+                    </m:sub>
+                  </m:sSub>
+                </m:e>
+                <m:e>
+                  <m:sSub>
+                    <m:e>
+                      <m:r>
+                        <w:rPr>
+                          <w:rFonts w:ascii="Cambria Math" w:hAnsi="Cambria Math"/>
+                        </w:rPr>
+                        <m:t xml:space="preserve">v</m:t>
+                      </m:r>
+                    </m:e>
+                    <m:sub>
+                      <m:r>
+                        <w:rPr>
+                          <w:rFonts w:ascii="Cambria Math" w:hAnsi="Cambria Math"/>
+                        </w:rPr>
+                        <m:t xml:space="preserve">12</m:t>
+                      </m:r>
+                    </m:sub>
+                  </m:sSub>
+                </m:e>
+                <m:e>
+                  <m:r>
+                    <w:rPr>
+                      <w:rFonts w:ascii="Cambria Math" w:hAnsi="Cambria Math"/>
+                    </w:rPr>
+                    <m:t xml:space="preserve">⋯</m:t>
+                  </m:r>
+                </m:e>
+                <m:e>
+                  <m:sSub>
+                    <m:e>
+                      <m:r>
+                        <w:rPr>
+                          <w:rFonts w:ascii="Cambria Math" w:hAnsi="Cambria Math"/>
+                        </w:rPr>
+                        <m:t xml:space="preserve">v</m:t>
+                      </m:r>
+                    </m:e>
+                    <m:sub>
+                      <m:r>
+                        <w:rPr>
+                          <w:rFonts w:ascii="Cambria Math" w:hAnsi="Cambria Math"/>
+                        </w:rPr>
+                        <m:t xml:space="preserve">1</m:t>
+                      </m:r>
+                      <m:r>
+                        <w:rPr>
+                          <w:rFonts w:ascii="Cambria Math" w:hAnsi="Cambria Math"/>
+                        </w:rPr>
+                        <m:t xml:space="preserve">n</m:t>
+                      </m:r>
+                    </m:sub>
+                  </m:sSub>
+                </m:e>
+              </m:mr>
+              <m:mr>
+                <m:e>
+                  <m:sSub>
+                    <m:e>
+                      <m:r>
+                        <w:rPr>
+                          <w:rFonts w:ascii="Cambria Math" w:hAnsi="Cambria Math"/>
+                        </w:rPr>
+                        <m:t xml:space="preserve">v</m:t>
+                      </m:r>
+                    </m:e>
+                    <m:sub>
+                      <m:r>
+                        <w:rPr>
+                          <w:rFonts w:ascii="Cambria Math" w:hAnsi="Cambria Math"/>
+                        </w:rPr>
+                        <m:t xml:space="preserve">21</m:t>
+                      </m:r>
+                    </m:sub>
+                  </m:sSub>
+                </m:e>
+                <m:e/>
+                <m:e/>
+                <m:e>
+                  <m:sSub>
+                    <m:e>
+                      <m:r>
+                        <w:rPr>
+                          <w:rFonts w:ascii="Cambria Math" w:hAnsi="Cambria Math"/>
+                        </w:rPr>
+                        <m:t xml:space="preserve">v</m:t>
+                      </m:r>
+                    </m:e>
+                    <m:sub>
+                      <m:r>
+                        <w:rPr>
+                          <w:rFonts w:ascii="Cambria Math" w:hAnsi="Cambria Math"/>
+                        </w:rPr>
+                        <m:t xml:space="preserve">2</m:t>
+                      </m:r>
+                      <m:r>
+                        <w:rPr>
+                          <w:rFonts w:ascii="Cambria Math" w:hAnsi="Cambria Math"/>
+                        </w:rPr>
+                        <m:t xml:space="preserve">n</m:t>
+                      </m:r>
+                    </m:sub>
+                  </m:sSub>
+                </m:e>
+              </m:mr>
+              <m:mr>
+                <m:e>
+                  <m:r>
+                    <w:rPr>
+                      <w:rFonts w:ascii="Cambria Math" w:hAnsi="Cambria Math"/>
+                    </w:rPr>
+                    <m:t xml:space="preserve">⋮</m:t>
+                  </m:r>
+                </m:e>
+                <m:e/>
+                <m:e/>
+                <m:e>
+                  <m:r>
+                    <w:rPr>
+                      <w:rFonts w:ascii="Cambria Math" w:hAnsi="Cambria Math"/>
+                    </w:rPr>
+                    <m:t xml:space="preserve">⋮</m:t>
+                  </m:r>
+                </m:e>
+              </m:mr>
+              <m:mr>
+                <m:e>
+                  <m:sSub>
+                    <m:e>
+                      <m:r>
+                        <w:rPr>
+                          <w:rFonts w:ascii="Cambria Math" w:hAnsi="Cambria Math"/>
+                        </w:rPr>
+                        <m:t xml:space="preserve">v</m:t>
+                      </m:r>
+                    </m:e>
+                    <m:sub>
+                      <m:r>
+                        <w:rPr>
+                          <w:rFonts w:ascii="Cambria Math" w:hAnsi="Cambria Math"/>
+                        </w:rPr>
+                        <m:t xml:space="preserve">n</m:t>
+                      </m:r>
+                      <m:r>
+                        <w:rPr>
+                          <w:rFonts w:ascii="Cambria Math" w:hAnsi="Cambria Math"/>
+                        </w:rPr>
+                        <m:t xml:space="preserve">1</m:t>
+                      </m:r>
+                    </m:sub>
+                  </m:sSub>
+                </m:e>
+                <m:e>
+                  <m:sSub>
+                    <m:e>
+                      <m:r>
+                        <w:rPr>
+                          <w:rFonts w:ascii="Cambria Math" w:hAnsi="Cambria Math"/>
+                        </w:rPr>
+                        <m:t xml:space="preserve">v</m:t>
+                      </m:r>
+                    </m:e>
+                    <m:sub>
+                      <m:r>
+                        <w:rPr>
+                          <w:rFonts w:ascii="Cambria Math" w:hAnsi="Cambria Math"/>
+                        </w:rPr>
+                        <m:t xml:space="preserve">n</m:t>
+                      </m:r>
+                      <m:r>
+                        <w:rPr>
+                          <w:rFonts w:ascii="Cambria Math" w:hAnsi="Cambria Math"/>
+                        </w:rPr>
+                        <m:t xml:space="preserve">2</m:t>
+                      </m:r>
+                    </m:sub>
+                  </m:sSub>
+                </m:e>
+                <m:e>
+                  <m:r>
+                    <w:rPr>
+                      <w:rFonts w:ascii="Cambria Math" w:hAnsi="Cambria Math"/>
+                    </w:rPr>
+                    <m:t xml:space="preserve">⋯</m:t>
+                  </m:r>
+                </m:e>
+                <m:e>
+                  <m:sSub>
+                    <m:e>
+                      <m:r>
+                        <w:rPr>
+                          <w:rFonts w:ascii="Cambria Math" w:hAnsi="Cambria Math"/>
+                        </w:rPr>
+                        <m:t xml:space="preserve">v</m:t>
+                      </m:r>
+                    </m:e>
+                    <m:sub>
+                      <m:r>
+                        <w:rPr>
+                          <w:rFonts w:ascii="Cambria Math" w:hAnsi="Cambria Math"/>
+                        </w:rPr>
+                        <m:t xml:space="preserve">nn</m:t>
+                      </m:r>
+                    </m:sub>
+                  </m:sSub>
+                </m:e>
+              </m:mr>
+            </m:m>
+          </m:e>
+        </m:d>
+      </m:oMath>
+    </w:p>
+    <w:p>
+      <w:pPr>
+        <w:pStyle w:val="TextBody"/>
+        <w:bidi w:val="0"/>
+        <w:spacing w:lineRule="auto" w:line="360" w:before="0" w:after="0"/>
+        <w:ind w:left="0" w:right="0" w:hanging="0"/>
+        <w:jc w:val="both"/>
+        <w:rPr/>
+      </w:pPr>
+      <w:r>
+        <w:rPr>
+          <w:rFonts w:ascii="Arial" w:hAnsi="Arial"/>
+          <w:b w:val="false"/>
+          <w:bCs w:val="false"/>
+          <w:i/>
+          <w:iCs/>
+          <w:caps w:val="false"/>
+          <w:smallCaps w:val="false"/>
+          <w:strike w:val="false"/>
+          <w:dstrike w:val="false"/>
+          <w:color w:val="000000"/>
+          <w:sz w:val="24"/>
+          <w:szCs w:val="24"/>
+          <w:u w:val="none"/>
+          <w:effect w:val="none"/>
+        </w:rPr>
         <w:tab/>
       </w:r>
-    </w:p>
-    <w:p>
-      <w:pPr>
-        <w:pStyle w:val="TextBody"/>
-        <w:bidi w:val="0"/>
-        <w:spacing w:lineRule="auto" w:line="360" w:before="0" w:after="0"/>
-        <w:ind w:left="0" w:right="0" w:hanging="0"/>
-        <w:jc w:val="both"/>
-        <w:rPr>
-          <w:rFonts w:ascii="Arial" w:hAnsi="Arial"/>
-          <w:b w:val="false"/>
-          <w:b w:val="false"/>
-          <w:bCs w:val="false"/>
-          <w:i w:val="false"/>
-          <w:i w:val="false"/>
-          <w:caps w:val="false"/>
-          <w:smallCaps w:val="false"/>
-          <w:strike w:val="false"/>
-          <w:dstrike w:val="false"/>
-          <w:color w:val="000000"/>
-          <w:sz w:val="24"/>
-          <w:szCs w:val="24"/>
-          <w:u w:val="none"/>
-          <w:effect w:val="none"/>
-        </w:rPr>
-      </w:pPr>
-      <w:r>
-        <w:rPr>
-          <w:rFonts w:ascii="Arial" w:hAnsi="Arial"/>
-          <w:b w:val="false"/>
-          <w:bCs w:val="false"/>
-          <w:i w:val="false"/>
-          <w:caps w:val="false"/>
-          <w:smallCaps w:val="false"/>
-          <w:strike w:val="false"/>
-          <w:dstrike w:val="false"/>
-          <w:color w:val="000000"/>
-          <w:sz w:val="24"/>
-          <w:szCs w:val="24"/>
-          <w:u w:val="none"/>
-          <w:effect w:val="none"/>
-        </w:rPr>
-        <w:t>W: peso de cada cliente.</w:t>
-      </w:r>
-    </w:p>
-    <w:p>
-      <w:pPr>
-        <w:pStyle w:val="TextBody"/>
-        <w:bidi w:val="0"/>
-        <w:spacing w:lineRule="auto" w:line="360" w:before="0" w:after="0"/>
-        <w:ind w:left="0" w:right="0" w:hanging="0"/>
-        <w:jc w:val="both"/>
-        <w:rPr>
-          <w:rFonts w:ascii="Arial" w:hAnsi="Arial"/>
-          <w:b w:val="false"/>
-          <w:b w:val="false"/>
-          <w:bCs w:val="false"/>
-          <w:i w:val="false"/>
-          <w:i w:val="false"/>
-          <w:caps w:val="false"/>
-          <w:smallCaps w:val="false"/>
-          <w:strike w:val="false"/>
-          <w:dstrike w:val="false"/>
-          <w:color w:val="000000"/>
-          <w:sz w:val="24"/>
-          <w:szCs w:val="24"/>
-          <w:u w:val="none"/>
-          <w:effect w:val="none"/>
-        </w:rPr>
-      </w:pPr>
-      <w:r>
-        <w:rPr>
-          <w:rFonts w:ascii="Arial" w:hAnsi="Arial"/>
-          <w:b w:val="false"/>
-          <w:bCs w:val="false"/>
-          <w:i w:val="false"/>
-          <w:caps w:val="false"/>
-          <w:smallCaps w:val="false"/>
-          <w:strike w:val="false"/>
-          <w:dstrike w:val="false"/>
-          <w:color w:val="000000"/>
-          <w:sz w:val="24"/>
-          <w:szCs w:val="24"/>
-          <w:u w:val="none"/>
-          <w:effect w:val="none"/>
-        </w:rPr>
-        <w:t>E: esfuerzo que conlleva hacer ese requisito.</w:t>
-      </w:r>
-    </w:p>
-    <w:p>
-      <w:pPr>
-        <w:pStyle w:val="TextBody"/>
-        <w:bidi w:val="0"/>
-        <w:spacing w:lineRule="auto" w:line="360" w:before="0" w:after="0"/>
-        <w:ind w:left="0" w:right="0" w:hanging="0"/>
-        <w:jc w:val="both"/>
-        <w:rPr>
-          <w:rFonts w:ascii="Arial" w:hAnsi="Arial"/>
-          <w:b w:val="false"/>
-          <w:b w:val="false"/>
-          <w:bCs w:val="false"/>
-          <w:i w:val="false"/>
-          <w:i w:val="false"/>
-          <w:caps w:val="false"/>
-          <w:smallCaps w:val="false"/>
-          <w:strike w:val="false"/>
-          <w:dstrike w:val="false"/>
-          <w:color w:val="000000"/>
-          <w:sz w:val="24"/>
-          <w:szCs w:val="24"/>
-          <w:u w:val="none"/>
-          <w:effect w:val="none"/>
-        </w:rPr>
-      </w:pPr>
-      <w:r>
-        <w:rPr>
-          <w:rFonts w:ascii="Arial" w:hAnsi="Arial"/>
-          <w:b w:val="false"/>
-          <w:bCs w:val="false"/>
-          <w:i w:val="false"/>
-          <w:caps w:val="false"/>
-          <w:smallCaps w:val="false"/>
-          <w:strike w:val="false"/>
-          <w:dstrike w:val="false"/>
-          <w:color w:val="000000"/>
-          <w:sz w:val="24"/>
-          <w:szCs w:val="24"/>
-          <w:u w:val="none"/>
-          <w:effect w:val="none"/>
-        </w:rPr>
-        <w:t>S: satisfacción que conlleva hacer ese requisito.</w:t>
-      </w:r>
-    </w:p>
-    <w:p>
-      <w:pPr>
-        <w:pStyle w:val="TextBody"/>
-        <w:bidi w:val="0"/>
-        <w:spacing w:lineRule="auto" w:line="360" w:before="0" w:after="0"/>
-        <w:ind w:left="0" w:right="0" w:hanging="0"/>
-        <w:jc w:val="both"/>
-        <w:rPr>
-          <w:rFonts w:ascii="Arial" w:hAnsi="Arial"/>
-          <w:b w:val="false"/>
-          <w:b w:val="false"/>
-          <w:bCs w:val="false"/>
-          <w:i w:val="false"/>
-          <w:i w:val="false"/>
-          <w:caps w:val="false"/>
-          <w:smallCaps w:val="false"/>
-          <w:strike w:val="false"/>
-          <w:dstrike w:val="false"/>
-          <w:color w:val="000000"/>
-          <w:sz w:val="24"/>
-          <w:szCs w:val="24"/>
-          <w:u w:val="none"/>
-          <w:effect w:val="none"/>
-        </w:rPr>
-      </w:pPr>
-      <w:r>
-        <w:rPr>
-          <w:rFonts w:ascii="Arial" w:hAnsi="Arial"/>
-          <w:b w:val="false"/>
-          <w:bCs w:val="false"/>
-          <w:i w:val="false"/>
-          <w:caps w:val="false"/>
-          <w:smallCaps w:val="false"/>
-          <w:strike w:val="false"/>
-          <w:dstrike w:val="false"/>
-          <w:color w:val="000000"/>
-          <w:sz w:val="24"/>
-          <w:szCs w:val="24"/>
-          <w:u w:val="none"/>
-          <w:effect w:val="none"/>
-        </w:rPr>
+      <w:r>
+        <w:rPr>
+          <w:rFonts w:ascii="Arial" w:hAnsi="Arial"/>
+          <w:b w:val="false"/>
+          <w:bCs w:val="false"/>
+          <w:i/>
+          <w:iCs/>
+          <w:caps w:val="false"/>
+          <w:smallCaps w:val="false"/>
+          <w:strike w:val="false"/>
+          <w:dstrike w:val="false"/>
+          <w:color w:val="000000"/>
+          <w:sz w:val="24"/>
+          <w:szCs w:val="24"/>
+          <w:u w:val="none"/>
+          <w:effect w:val="none"/>
+        </w:rPr>
+        <w:t>Donde cada columna representa a cada requisito y donde cada fila representa a cada re</w:t>
+      </w:r>
+      <w:r>
+        <w:rPr>
+          <w:rFonts w:ascii="Arial" w:hAnsi="Arial"/>
+          <w:b w:val="false"/>
+          <w:bCs w:val="false"/>
+          <w:i/>
+          <w:iCs/>
+          <w:caps w:val="false"/>
+          <w:smallCaps w:val="false"/>
+          <w:strike w:val="false"/>
+          <w:dstrike w:val="false"/>
+          <w:color w:val="000000"/>
+          <w:sz w:val="24"/>
+          <w:szCs w:val="24"/>
+          <w:u w:val="none"/>
+          <w:effect w:val="none"/>
+        </w:rPr>
+        <w:t>q</w:t>
+      </w:r>
+      <w:r>
+        <w:rPr>
+          <w:rFonts w:ascii="Arial" w:hAnsi="Arial"/>
+          <w:b w:val="false"/>
+          <w:bCs w:val="false"/>
+          <w:i/>
+          <w:iCs/>
+          <w:caps w:val="false"/>
+          <w:smallCaps w:val="false"/>
+          <w:strike w:val="false"/>
+          <w:dstrike w:val="false"/>
+          <w:color w:val="000000"/>
+          <w:sz w:val="24"/>
+          <w:szCs w:val="24"/>
+          <w:u w:val="none"/>
+          <w:effect w:val="none"/>
+        </w:rPr>
+        <w:t>uisito.</w:t>
+      </w:r>
+    </w:p>
+    <w:p>
+      <w:pPr>
+        <w:pStyle w:val="TextBody"/>
+        <w:bidi w:val="0"/>
+        <w:spacing w:lineRule="auto" w:line="360" w:before="0" w:after="0"/>
+        <w:ind w:left="0" w:right="0" w:hanging="0"/>
+        <w:jc w:val="both"/>
+        <w:rPr/>
+      </w:pPr>
+      <w:r>
+        <w:rPr>
+          <w:rFonts w:ascii="Arial" w:hAnsi="Arial"/>
+          <w:b w:val="false"/>
+          <w:bCs w:val="false"/>
+          <w:i/>
+          <w:iCs/>
+          <w:caps w:val="false"/>
+          <w:smallCaps w:val="false"/>
+          <w:strike w:val="false"/>
+          <w:dstrike w:val="false"/>
+          <w:color w:val="000000"/>
+          <w:sz w:val="24"/>
+          <w:szCs w:val="24"/>
+          <w:u w:val="none"/>
+          <w:effect w:val="none"/>
+        </w:rPr>
+        <w:tab/>
+      </w:r>
+    </w:p>
+    <w:p>
+      <w:pPr>
+        <w:pStyle w:val="TextBody"/>
+        <w:bidi w:val="0"/>
+        <w:spacing w:lineRule="auto" w:line="360" w:before="0" w:after="0"/>
+        <w:ind w:left="0" w:right="0" w:hanging="0"/>
+        <w:jc w:val="both"/>
+        <w:rPr/>
+      </w:pPr>
+      <w:r>
+        <w:rPr>
+          <w:rFonts w:ascii="Arial" w:hAnsi="Arial"/>
+          <w:b w:val="false"/>
+          <w:bCs w:val="false"/>
+          <w:i w:val="false"/>
+          <w:caps w:val="false"/>
+          <w:smallCaps w:val="false"/>
+          <w:strike w:val="false"/>
+          <w:dstrike w:val="false"/>
+          <w:color w:val="000000"/>
+          <w:sz w:val="24"/>
+          <w:szCs w:val="24"/>
+          <w:u w:val="none"/>
+          <w:effect w:val="none"/>
+        </w:rPr>
+        <w:tab/>
+        <w:t xml:space="preserve">W: </w:t>
+      </w:r>
+      <w:r>
+        <w:rPr>
+          <w:rFonts w:ascii="Arial" w:hAnsi="Arial"/>
+          <w:b w:val="false"/>
+          <w:bCs w:val="false"/>
+          <w:i w:val="false"/>
+          <w:caps w:val="false"/>
+          <w:smallCaps w:val="false"/>
+          <w:strike w:val="false"/>
+          <w:dstrike w:val="false"/>
+          <w:color w:val="000000"/>
+          <w:sz w:val="24"/>
+          <w:szCs w:val="24"/>
+          <w:u w:val="none"/>
+          <w:effect w:val="none"/>
+        </w:rPr>
+      </w:r>
+      <m:oMath xmlns:m="http://schemas.openxmlformats.org/officeDocument/2006/math">
+        <m:r>
+          <w:rPr>
+            <w:rFonts w:ascii="Cambria Math" w:hAnsi="Cambria Math"/>
+          </w:rPr>
+          <m:t xml:space="preserve">W</m:t>
+        </m:r>
+        <m:r>
+          <w:rPr>
+            <w:rFonts w:ascii="Cambria Math" w:hAnsi="Cambria Math"/>
+          </w:rPr>
+          <m:t xml:space="preserve">=</m:t>
+        </m:r>
+        <m:d>
+          <m:dPr>
+            <m:begChr m:val="("/>
+            <m:endChr m:val=")"/>
+          </m:dPr>
+          <m:e>
+            <m:m>
+              <m:mr>
+                <m:e>
+                  <m:sSub>
+                    <m:e>
+                      <m:r>
+                        <w:rPr>
+                          <w:rFonts w:ascii="Cambria Math" w:hAnsi="Cambria Math"/>
+                        </w:rPr>
+                        <m:t xml:space="preserve">w</m:t>
+                      </m:r>
+                    </m:e>
+                    <m:sub>
+                      <m:r>
+                        <w:rPr>
+                          <w:rFonts w:ascii="Cambria Math" w:hAnsi="Cambria Math"/>
+                        </w:rPr>
+                        <m:t xml:space="preserve">1</m:t>
+                      </m:r>
+                    </m:sub>
+                  </m:sSub>
+                  <m:r>
+                    <w:rPr>
+                      <w:rFonts w:ascii="Cambria Math" w:hAnsi="Cambria Math"/>
+                    </w:rPr>
+                    <m:t xml:space="preserve">,</m:t>
+                  </m:r>
+                  <m:sSub>
+                    <m:e>
+                      <m:r>
+                        <w:rPr>
+                          <w:rFonts w:ascii="Cambria Math" w:hAnsi="Cambria Math"/>
+                        </w:rPr>
+                        <m:t xml:space="preserve">w</m:t>
+                      </m:r>
+                    </m:e>
+                    <m:sub>
+                      <m:r>
+                        <w:rPr>
+                          <w:rFonts w:ascii="Cambria Math" w:hAnsi="Cambria Math"/>
+                        </w:rPr>
+                        <m:t xml:space="preserve">2</m:t>
+                      </m:r>
+                    </m:sub>
+                  </m:sSub>
+                  <m:r>
+                    <w:rPr>
+                      <w:rFonts w:ascii="Cambria Math" w:hAnsi="Cambria Math"/>
+                    </w:rPr>
+                    <m:t xml:space="preserve">,</m:t>
+                  </m:r>
+                  <m:r>
+                    <w:rPr>
+                      <w:rFonts w:ascii="Cambria Math" w:hAnsi="Cambria Math"/>
+                    </w:rPr>
+                    <m:t xml:space="preserve">⋯</m:t>
+                  </m:r>
+                  <m:r>
+                    <w:rPr>
+                      <w:rFonts w:ascii="Cambria Math" w:hAnsi="Cambria Math"/>
+                    </w:rPr>
+                    <m:t xml:space="preserve">,</m:t>
+                  </m:r>
+                  <m:sSub>
+                    <m:e>
+                      <m:r>
+                        <w:rPr>
+                          <w:rFonts w:ascii="Cambria Math" w:hAnsi="Cambria Math"/>
+                        </w:rPr>
+                        <m:t xml:space="preserve">w</m:t>
+                      </m:r>
+                    </m:e>
+                    <m:sub>
+                      <m:r>
+                        <w:rPr>
+                          <w:rFonts w:ascii="Cambria Math" w:hAnsi="Cambria Math"/>
+                        </w:rPr>
+                        <m:t xml:space="preserve">n</m:t>
+                      </m:r>
+                    </m:sub>
+                  </m:sSub>
+                </m:e>
+              </m:mr>
+            </m:m>
+          </m:e>
+        </m:d>
+      </m:oMath>
+      <w:r>
+        <w:rPr>
+          <w:rFonts w:ascii="Arial" w:hAnsi="Arial"/>
+          <w:b w:val="false"/>
+          <w:bCs w:val="false"/>
+          <w:i/>
+          <w:iCs/>
+          <w:caps w:val="false"/>
+          <w:smallCaps w:val="false"/>
+          <w:strike w:val="false"/>
+          <w:dstrike w:val="false"/>
+          <w:color w:val="000000"/>
+          <w:sz w:val="24"/>
+          <w:szCs w:val="24"/>
+          <w:u w:val="none"/>
+          <w:effect w:val="none"/>
+        </w:rPr>
+        <w:t xml:space="preserve">representa el </w:t>
+      </w:r>
+      <w:r>
+        <w:rPr>
+          <w:rFonts w:ascii="Arial" w:hAnsi="Arial"/>
+          <w:b w:val="false"/>
+          <w:bCs w:val="false"/>
+          <w:i/>
+          <w:iCs/>
+          <w:caps w:val="false"/>
+          <w:smallCaps w:val="false"/>
+          <w:strike w:val="false"/>
+          <w:dstrike w:val="false"/>
+          <w:color w:val="000000"/>
+          <w:sz w:val="24"/>
+          <w:szCs w:val="24"/>
+          <w:u w:val="none"/>
+          <w:effect w:val="none"/>
+        </w:rPr>
+        <w:t xml:space="preserve">peso de cada cliente, </w:t>
+      </w:r>
+      <w:r>
+        <w:rPr>
+          <w:rFonts w:ascii="Arial" w:hAnsi="Arial"/>
+          <w:b w:val="false"/>
+          <w:bCs w:val="false"/>
+          <w:i/>
+          <w:iCs/>
+          <w:caps w:val="false"/>
+          <w:smallCaps w:val="false"/>
+          <w:strike w:val="false"/>
+          <w:dstrike w:val="false"/>
+          <w:color w:val="000000"/>
+          <w:sz w:val="24"/>
+          <w:szCs w:val="24"/>
+          <w:u w:val="none"/>
+          <w:effect w:val="none"/>
+        </w:rPr>
+        <w:t>es decir, la prioridad que tiene ese cliente, cada Wi representa a un cliente</w:t>
+      </w:r>
+      <w:r>
+        <w:rPr>
+          <w:rFonts w:ascii="Arial" w:hAnsi="Arial"/>
+          <w:b w:val="false"/>
+          <w:bCs w:val="false"/>
+          <w:i/>
+          <w:iCs/>
+          <w:caps w:val="false"/>
+          <w:smallCaps w:val="false"/>
+          <w:strike w:val="false"/>
+          <w:dstrike w:val="false"/>
+          <w:color w:val="000000"/>
+          <w:sz w:val="24"/>
+          <w:szCs w:val="24"/>
+          <w:u w:val="none"/>
+          <w:effect w:val="none"/>
+        </w:rPr>
+        <w:t>.</w:t>
+      </w:r>
+    </w:p>
+    <w:p>
+      <w:pPr>
+        <w:pStyle w:val="TextBody"/>
+        <w:bidi w:val="0"/>
+        <w:spacing w:lineRule="auto" w:line="360" w:before="0" w:after="0"/>
+        <w:ind w:left="0" w:right="0" w:hanging="0"/>
+        <w:jc w:val="both"/>
+        <w:rPr>
+          <w:rFonts w:ascii="Arial" w:hAnsi="Arial"/>
+          <w:b w:val="false"/>
+          <w:b w:val="false"/>
+          <w:bCs w:val="false"/>
+          <w:i w:val="false"/>
+          <w:i w:val="false"/>
+          <w:caps w:val="false"/>
+          <w:smallCaps w:val="false"/>
+          <w:strike w:val="false"/>
+          <w:dstrike w:val="false"/>
+          <w:color w:val="000000"/>
+          <w:sz w:val="24"/>
+          <w:szCs w:val="24"/>
+          <w:u w:val="none"/>
+          <w:effect w:val="none"/>
+        </w:rPr>
+      </w:pPr>
+      <w:r>
+        <w:rPr/>
+      </w:r>
+    </w:p>
+    <w:p>
+      <w:pPr>
+        <w:pStyle w:val="TextBody"/>
+        <w:bidi w:val="0"/>
+        <w:spacing w:lineRule="auto" w:line="360" w:before="0" w:after="0"/>
+        <w:ind w:left="0" w:right="0" w:hanging="0"/>
+        <w:jc w:val="both"/>
+        <w:rPr/>
+      </w:pPr>
+      <w:r>
+        <w:rPr>
+          <w:rFonts w:ascii="Arial" w:hAnsi="Arial"/>
+          <w:b w:val="false"/>
+          <w:bCs w:val="false"/>
+          <w:i w:val="false"/>
+          <w:caps w:val="false"/>
+          <w:smallCaps w:val="false"/>
+          <w:strike w:val="false"/>
+          <w:dstrike w:val="false"/>
+          <w:color w:val="000000"/>
+          <w:sz w:val="24"/>
+          <w:szCs w:val="24"/>
+          <w:u w:val="none"/>
+          <w:effect w:val="none"/>
+        </w:rPr>
+        <w:tab/>
+        <w:t>E:</w:t>
+      </w:r>
+      <w:r>
+        <w:rPr>
+          <w:rFonts w:ascii="Arial" w:hAnsi="Arial"/>
+          <w:b w:val="false"/>
+          <w:bCs w:val="false"/>
+          <w:i/>
+          <w:iCs/>
+          <w:caps w:val="false"/>
+          <w:smallCaps w:val="false"/>
+          <w:strike w:val="false"/>
+          <w:dstrike w:val="false"/>
+          <w:color w:val="000000"/>
+          <w:sz w:val="24"/>
+          <w:szCs w:val="24"/>
+          <w:u w:val="none"/>
+          <w:effect w:val="none"/>
+        </w:rPr>
+        <w:t xml:space="preserve"> </w:t>
+      </w:r>
+      <w:r>
+        <w:rPr>
+          <w:rFonts w:ascii="Arial" w:hAnsi="Arial"/>
+          <w:b w:val="false"/>
+          <w:bCs w:val="false"/>
+          <w:i/>
+          <w:iCs/>
+          <w:caps w:val="false"/>
+          <w:smallCaps w:val="false"/>
+          <w:strike w:val="false"/>
+          <w:dstrike w:val="false"/>
+          <w:color w:val="000000"/>
+          <w:sz w:val="24"/>
+          <w:szCs w:val="24"/>
+          <w:u w:val="none"/>
+          <w:effect w:val="none"/>
+        </w:rPr>
+      </w:r>
+      <m:oMath xmlns:m="http://schemas.openxmlformats.org/officeDocument/2006/math">
+        <m:r>
+          <w:rPr>
+            <w:rFonts w:ascii="Cambria Math" w:hAnsi="Cambria Math"/>
+          </w:rPr>
+          <m:t xml:space="preserve">E</m:t>
+        </m:r>
+        <m:r>
+          <w:rPr>
+            <w:rFonts w:ascii="Cambria Math" w:hAnsi="Cambria Math"/>
+          </w:rPr>
+          <m:t xml:space="preserve">=</m:t>
+        </m:r>
+        <m:d>
+          <m:dPr>
+            <m:begChr m:val="("/>
+            <m:endChr m:val=")"/>
+          </m:dPr>
+          <m:e>
+            <m:m>
+              <m:mr>
+                <m:e>
+                  <m:sSub>
+                    <m:e>
+                      <m:r>
+                        <w:rPr>
+                          <w:rFonts w:ascii="Cambria Math" w:hAnsi="Cambria Math"/>
+                        </w:rPr>
+                        <m:t xml:space="preserve">e</m:t>
+                      </m:r>
+                    </m:e>
+                    <m:sub>
+                      <m:r>
+                        <w:rPr>
+                          <w:rFonts w:ascii="Cambria Math" w:hAnsi="Cambria Math"/>
+                        </w:rPr>
+                        <m:t xml:space="preserve">1</m:t>
+                      </m:r>
+                    </m:sub>
+                  </m:sSub>
+                  <m:r>
+                    <w:rPr>
+                      <w:rFonts w:ascii="Cambria Math" w:hAnsi="Cambria Math"/>
+                    </w:rPr>
+                    <m:t xml:space="preserve">,</m:t>
+                  </m:r>
+                  <m:sSub>
+                    <m:e>
+                      <m:r>
+                        <w:rPr>
+                          <w:rFonts w:ascii="Cambria Math" w:hAnsi="Cambria Math"/>
+                        </w:rPr>
+                        <m:t xml:space="preserve">e</m:t>
+                      </m:r>
+                    </m:e>
+                    <m:sub>
+                      <m:r>
+                        <w:rPr>
+                          <w:rFonts w:ascii="Cambria Math" w:hAnsi="Cambria Math"/>
+                        </w:rPr>
+                        <m:t xml:space="preserve">2</m:t>
+                      </m:r>
+                    </m:sub>
+                  </m:sSub>
+                  <m:r>
+                    <w:rPr>
+                      <w:rFonts w:ascii="Cambria Math" w:hAnsi="Cambria Math"/>
+                    </w:rPr>
+                    <m:t xml:space="preserve">,</m:t>
+                  </m:r>
+                  <m:r>
+                    <w:rPr>
+                      <w:rFonts w:ascii="Cambria Math" w:hAnsi="Cambria Math"/>
+                    </w:rPr>
+                    <m:t xml:space="preserve">⋯</m:t>
+                  </m:r>
+                  <m:r>
+                    <w:rPr>
+                      <w:rFonts w:ascii="Cambria Math" w:hAnsi="Cambria Math"/>
+                    </w:rPr>
+                    <m:t xml:space="preserve">,</m:t>
+                  </m:r>
+                  <m:sSub>
+                    <m:e>
+                      <m:r>
+                        <w:rPr>
+                          <w:rFonts w:ascii="Cambria Math" w:hAnsi="Cambria Math"/>
+                        </w:rPr>
+                        <m:t xml:space="preserve">e</m:t>
+                      </m:r>
+                    </m:e>
+                    <m:sub>
+                      <m:r>
+                        <w:rPr>
+                          <w:rFonts w:ascii="Cambria Math" w:hAnsi="Cambria Math"/>
+                        </w:rPr>
+                        <m:t xml:space="preserve">n</m:t>
+                      </m:r>
+                    </m:sub>
+                  </m:sSub>
+                </m:e>
+              </m:mr>
+            </m:m>
+          </m:e>
+        </m:d>
+      </m:oMath>
+      <w:r>
+        <w:rPr>
+          <w:rFonts w:ascii="Arial" w:hAnsi="Arial"/>
+          <w:b w:val="false"/>
+          <w:bCs w:val="false"/>
+          <w:i/>
+          <w:iCs/>
+          <w:caps w:val="false"/>
+          <w:smallCaps w:val="false"/>
+          <w:strike w:val="false"/>
+          <w:dstrike w:val="false"/>
+          <w:color w:val="000000"/>
+          <w:sz w:val="24"/>
+          <w:szCs w:val="24"/>
+          <w:u w:val="none"/>
+          <w:effect w:val="none"/>
+        </w:rPr>
+        <w:t xml:space="preserve">esfuerzo que conlleva hacer </w:t>
+      </w:r>
+      <w:r>
+        <w:rPr>
+          <w:rFonts w:ascii="Arial" w:hAnsi="Arial"/>
+          <w:b w:val="false"/>
+          <w:bCs w:val="false"/>
+          <w:i/>
+          <w:iCs/>
+          <w:caps w:val="false"/>
+          <w:smallCaps w:val="false"/>
+          <w:strike w:val="false"/>
+          <w:dstrike w:val="false"/>
+          <w:color w:val="000000"/>
+          <w:sz w:val="24"/>
+          <w:szCs w:val="24"/>
+          <w:u w:val="none"/>
+          <w:effect w:val="none"/>
+        </w:rPr>
+        <w:t>cada</w:t>
+      </w:r>
+      <w:r>
+        <w:rPr>
+          <w:rFonts w:ascii="Arial" w:hAnsi="Arial"/>
+          <w:b w:val="false"/>
+          <w:bCs w:val="false"/>
+          <w:i/>
+          <w:iCs/>
+          <w:caps w:val="false"/>
+          <w:smallCaps w:val="false"/>
+          <w:strike w:val="false"/>
+          <w:dstrike w:val="false"/>
+          <w:color w:val="000000"/>
+          <w:sz w:val="24"/>
+          <w:szCs w:val="24"/>
+          <w:u w:val="none"/>
+          <w:effect w:val="none"/>
+        </w:rPr>
+        <w:t xml:space="preserve"> requisito, </w:t>
+      </w:r>
+      <w:r>
+        <w:rPr>
+          <w:rFonts w:ascii="Arial" w:hAnsi="Arial"/>
+          <w:b w:val="false"/>
+          <w:bCs w:val="false"/>
+          <w:i/>
+          <w:iCs/>
+          <w:caps w:val="false"/>
+          <w:smallCaps w:val="false"/>
+          <w:strike w:val="false"/>
+          <w:dstrike w:val="false"/>
+          <w:color w:val="000000"/>
+          <w:sz w:val="24"/>
+          <w:szCs w:val="24"/>
+          <w:u w:val="none"/>
+          <w:effect w:val="none"/>
+        </w:rPr>
+        <w:t>cada “ei” representa al esfuerzo de cada requisito</w:t>
+      </w:r>
+      <w:r>
+        <w:rPr>
+          <w:rFonts w:ascii="Arial" w:hAnsi="Arial"/>
+          <w:b w:val="false"/>
+          <w:bCs w:val="false"/>
+          <w:i/>
+          <w:iCs/>
+          <w:caps w:val="false"/>
+          <w:smallCaps w:val="false"/>
+          <w:strike w:val="false"/>
+          <w:dstrike w:val="false"/>
+          <w:color w:val="000000"/>
+          <w:sz w:val="24"/>
+          <w:szCs w:val="24"/>
+          <w:u w:val="none"/>
+          <w:effect w:val="none"/>
+        </w:rPr>
+        <w:t>.</w:t>
+      </w:r>
+    </w:p>
+    <w:p>
+      <w:pPr>
+        <w:pStyle w:val="TextBody"/>
+        <w:bidi w:val="0"/>
+        <w:spacing w:lineRule="auto" w:line="360" w:before="0" w:after="0"/>
+        <w:ind w:left="0" w:right="0" w:hanging="0"/>
+        <w:jc w:val="both"/>
+        <w:rPr>
+          <w:rFonts w:ascii="Arial" w:hAnsi="Arial"/>
+          <w:b w:val="false"/>
+          <w:b w:val="false"/>
+          <w:bCs w:val="false"/>
+          <w:i w:val="false"/>
+          <w:i w:val="false"/>
+          <w:iCs/>
+          <w:caps w:val="false"/>
+          <w:smallCaps w:val="false"/>
+          <w:strike w:val="false"/>
+          <w:dstrike w:val="false"/>
+          <w:color w:val="000000"/>
+          <w:sz w:val="24"/>
+          <w:szCs w:val="24"/>
+          <w:u w:val="none"/>
+          <w:effect w:val="none"/>
+        </w:rPr>
+      </w:pPr>
+      <w:r>
+        <w:rPr/>
+      </w:r>
+    </w:p>
+    <w:p>
+      <w:pPr>
+        <w:pStyle w:val="TextBody"/>
+        <w:bidi w:val="0"/>
+        <w:spacing w:lineRule="auto" w:line="360" w:before="0" w:after="0"/>
+        <w:ind w:left="0" w:right="0" w:hanging="0"/>
+        <w:jc w:val="both"/>
+        <w:rPr/>
+      </w:pPr>
+      <w:r>
+        <w:rPr>
+          <w:rFonts w:ascii="Arial" w:hAnsi="Arial"/>
+          <w:b w:val="false"/>
+          <w:bCs w:val="false"/>
+          <w:i w:val="false"/>
+          <w:caps w:val="false"/>
+          <w:smallCaps w:val="false"/>
+          <w:strike w:val="false"/>
+          <w:dstrike w:val="false"/>
+          <w:color w:val="000000"/>
+          <w:sz w:val="24"/>
+          <w:szCs w:val="24"/>
+          <w:u w:val="none"/>
+          <w:effect w:val="none"/>
+        </w:rPr>
+        <w:tab/>
+        <w:t>S:</w:t>
+      </w:r>
+      <w:r>
+        <w:rPr>
+          <w:rFonts w:ascii="Arial" w:hAnsi="Arial"/>
+          <w:b w:val="false"/>
+          <w:bCs w:val="false"/>
+          <w:i/>
+          <w:iCs/>
+          <w:caps w:val="false"/>
+          <w:smallCaps w:val="false"/>
+          <w:strike w:val="false"/>
+          <w:dstrike w:val="false"/>
+          <w:color w:val="000000"/>
+          <w:sz w:val="24"/>
+          <w:szCs w:val="24"/>
+          <w:u w:val="none"/>
+          <w:effect w:val="none"/>
+        </w:rPr>
+        <w:t xml:space="preserve"> </w:t>
+      </w:r>
+      <w:r>
+        <w:rPr>
+          <w:rFonts w:ascii="Arial" w:hAnsi="Arial"/>
+          <w:b w:val="false"/>
+          <w:bCs w:val="false"/>
+          <w:i/>
+          <w:iCs/>
+          <w:caps w:val="false"/>
+          <w:smallCaps w:val="false"/>
+          <w:strike w:val="false"/>
+          <w:dstrike w:val="false"/>
+          <w:color w:val="000000"/>
+          <w:sz w:val="24"/>
+          <w:szCs w:val="24"/>
+          <w:u w:val="none"/>
+          <w:effect w:val="none"/>
+        </w:rPr>
+      </w:r>
+      <m:oMath xmlns:m="http://schemas.openxmlformats.org/officeDocument/2006/math">
+        <m:r>
+          <w:rPr>
+            <w:rFonts w:ascii="Cambria Math" w:hAnsi="Cambria Math"/>
+          </w:rPr>
+          <m:t xml:space="preserve">S</m:t>
+        </m:r>
+        <m:r>
+          <w:rPr>
+            <w:rFonts w:ascii="Cambria Math" w:hAnsi="Cambria Math"/>
+          </w:rPr>
+          <m:t xml:space="preserve">=</m:t>
+        </m:r>
+        <m:d>
+          <m:dPr>
+            <m:begChr m:val="("/>
+            <m:endChr m:val=")"/>
+          </m:dPr>
+          <m:e>
+            <m:m>
+              <m:mr>
+                <m:e>
+                  <m:sSub>
+                    <m:e>
+                      <m:r>
+                        <w:rPr>
+                          <w:rFonts w:ascii="Cambria Math" w:hAnsi="Cambria Math"/>
+                        </w:rPr>
+                        <m:t xml:space="preserve">s</m:t>
+                      </m:r>
+                    </m:e>
+                    <m:sub>
+                      <m:r>
+                        <w:rPr>
+                          <w:rFonts w:ascii="Cambria Math" w:hAnsi="Cambria Math"/>
+                        </w:rPr>
+                        <m:t xml:space="preserve">1</m:t>
+                      </m:r>
+                    </m:sub>
+                  </m:sSub>
+                  <m:r>
+                    <w:rPr>
+                      <w:rFonts w:ascii="Cambria Math" w:hAnsi="Cambria Math"/>
+                    </w:rPr>
+                    <m:t xml:space="preserve">,</m:t>
+                  </m:r>
+                  <m:sSub>
+                    <m:e>
+                      <m:r>
+                        <w:rPr>
+                          <w:rFonts w:ascii="Cambria Math" w:hAnsi="Cambria Math"/>
+                        </w:rPr>
+                        <m:t xml:space="preserve">s</m:t>
+                      </m:r>
+                    </m:e>
+                    <m:sub>
+                      <m:r>
+                        <w:rPr>
+                          <w:rFonts w:ascii="Cambria Math" w:hAnsi="Cambria Math"/>
+                        </w:rPr>
+                        <m:t xml:space="preserve">2</m:t>
+                      </m:r>
+                    </m:sub>
+                  </m:sSub>
+                  <m:r>
+                    <w:rPr>
+                      <w:rFonts w:ascii="Cambria Math" w:hAnsi="Cambria Math"/>
+                    </w:rPr>
+                    <m:t xml:space="preserve">,</m:t>
+                  </m:r>
+                  <m:r>
+                    <w:rPr>
+                      <w:rFonts w:ascii="Cambria Math" w:hAnsi="Cambria Math"/>
+                    </w:rPr>
+                    <m:t xml:space="preserve">⋯</m:t>
+                  </m:r>
+                  <m:r>
+                    <w:rPr>
+                      <w:rFonts w:ascii="Cambria Math" w:hAnsi="Cambria Math"/>
+                    </w:rPr>
+                    <m:t xml:space="preserve">,</m:t>
+                  </m:r>
+                  <m:sSub>
+                    <m:e>
+                      <m:r>
+                        <w:rPr>
+                          <w:rFonts w:ascii="Cambria Math" w:hAnsi="Cambria Math"/>
+                        </w:rPr>
+                        <m:t xml:space="preserve">s</m:t>
+                      </m:r>
+                    </m:e>
+                    <m:sub>
+                      <m:r>
+                        <w:rPr>
+                          <w:rFonts w:ascii="Cambria Math" w:hAnsi="Cambria Math"/>
+                        </w:rPr>
+                        <m:t xml:space="preserve">n</m:t>
+                      </m:r>
+                    </m:sub>
+                  </m:sSub>
+                </m:e>
+              </m:mr>
+            </m:m>
+          </m:e>
+        </m:d>
+      </m:oMath>
+      <w:r>
+        <w:rPr>
+          <w:rFonts w:ascii="Arial" w:hAnsi="Arial"/>
+          <w:b w:val="false"/>
+          <w:bCs w:val="false"/>
+          <w:i/>
+          <w:iCs/>
+          <w:caps w:val="false"/>
+          <w:smallCaps w:val="false"/>
+          <w:strike w:val="false"/>
+          <w:dstrike w:val="false"/>
+          <w:color w:val="000000"/>
+          <w:sz w:val="24"/>
+          <w:szCs w:val="24"/>
+          <w:u w:val="none"/>
+          <w:effect w:val="none"/>
+        </w:rPr>
+        <w:t>satisfacción que conlleva hacer ese requisi</w:t>
+      </w:r>
+      <w:r>
+        <w:rPr>
+          <w:rFonts w:ascii="Arial" w:hAnsi="Arial"/>
+          <w:b w:val="false"/>
+          <w:bCs w:val="false"/>
+          <w:i/>
+          <w:iCs/>
+          <w:caps w:val="false"/>
+          <w:smallCaps w:val="false"/>
+          <w:strike w:val="false"/>
+          <w:dstrike w:val="false"/>
+          <w:color w:val="000000"/>
+          <w:sz w:val="24"/>
+          <w:szCs w:val="24"/>
+          <w:u w:val="none"/>
+          <w:effect w:val="none"/>
+        </w:rPr>
+        <w:t>to, calcular la satisfacción de cada requisito influyen diversos factores, como la relevancia de cada cliente y la importancia que le da cada cliente a un requisito específico, por tanto, para calcular cada la satisfacción de cada requisito, se usa la siguiente fórmula:</w:t>
+      </w:r>
+    </w:p>
+    <w:p>
+      <w:pPr>
+        <w:pStyle w:val="TextBody"/>
+        <w:bidi w:val="0"/>
+        <w:spacing w:lineRule="auto" w:line="360" w:before="0" w:after="0"/>
+        <w:ind w:left="0" w:right="0" w:hanging="0"/>
+        <w:jc w:val="both"/>
+        <w:rPr>
+          <w:rFonts w:ascii="Arial" w:hAnsi="Arial"/>
+          <w:b w:val="false"/>
+          <w:b w:val="false"/>
+          <w:bCs w:val="false"/>
+          <w:i/>
+          <w:i/>
+          <w:iCs/>
+          <w:caps w:val="false"/>
+          <w:smallCaps w:val="false"/>
+          <w:strike w:val="false"/>
+          <w:dstrike w:val="false"/>
+          <w:color w:val="000000"/>
+          <w:sz w:val="24"/>
+          <w:szCs w:val="24"/>
+          <w:u w:val="none"/>
+          <w:effect w:val="none"/>
+        </w:rPr>
+      </w:pPr>
+      <w:r>
+        <w:rPr/>
+      </w:r>
+    </w:p>
+    <w:p>
+      <w:pPr>
+        <w:pStyle w:val="TextBody"/>
+        <w:bidi w:val="0"/>
+        <w:spacing w:lineRule="auto" w:line="360" w:before="0" w:after="0"/>
+        <w:ind w:left="0" w:right="0" w:hanging="0"/>
+        <w:jc w:val="center"/>
+        <w:rPr/>
+      </w:pPr>
+      <w:r>
+        <w:rPr/>
+      </w:r>
+      <m:oMath xmlns:m="http://schemas.openxmlformats.org/officeDocument/2006/math">
+        <m:sSub>
+          <m:e>
+            <m:r>
+              <w:rPr>
+                <w:rFonts w:ascii="Cambria Math" w:hAnsi="Cambria Math"/>
+              </w:rPr>
+              <m:t xml:space="preserve">S</m:t>
+            </m:r>
+          </m:e>
+          <m:sub>
+            <m:r>
+              <w:rPr>
+                <w:rFonts w:ascii="Cambria Math" w:hAnsi="Cambria Math"/>
+              </w:rPr>
+              <m:t xml:space="preserve">j</m:t>
+            </m:r>
+          </m:sub>
+        </m:sSub>
+        <m:r>
+          <w:rPr>
+            <w:rFonts w:ascii="Cambria Math" w:hAnsi="Cambria Math"/>
+          </w:rPr>
+          <m:t xml:space="preserve">=</m:t>
+        </m:r>
+        <m:nary>
+          <m:naryPr>
+            <m:chr m:val="∑"/>
+          </m:naryPr>
+          <m:sub>
+            <m:r>
+              <w:rPr>
+                <w:rFonts w:ascii="Cambria Math" w:hAnsi="Cambria Math"/>
+              </w:rPr>
+              <m:t xml:space="preserve">i</m:t>
+            </m:r>
+            <m:r>
+              <w:rPr>
+                <w:rFonts w:ascii="Cambria Math" w:hAnsi="Cambria Math"/>
+              </w:rPr>
+              <m:t xml:space="preserve">=</m:t>
+            </m:r>
+            <m:r>
+              <w:rPr>
+                <w:rFonts w:ascii="Cambria Math" w:hAnsi="Cambria Math"/>
+              </w:rPr>
+              <m:t xml:space="preserve">1</m:t>
+            </m:r>
+          </m:sub>
+          <m:sup>
+            <m:r>
+              <w:rPr>
+                <w:rFonts w:ascii="Cambria Math" w:hAnsi="Cambria Math"/>
+              </w:rPr>
+              <m:t xml:space="preserve">m</m:t>
+            </m:r>
+          </m:sup>
+          <m:e>
+            <m:sSub>
+              <m:e>
+                <m:r>
+                  <w:rPr>
+                    <w:rFonts w:ascii="Cambria Math" w:hAnsi="Cambria Math"/>
+                  </w:rPr>
+                  <m:t xml:space="preserve">W</m:t>
+                </m:r>
+              </m:e>
+              <m:sub>
+                <m:r>
+                  <w:rPr>
+                    <w:rFonts w:ascii="Cambria Math" w:hAnsi="Cambria Math"/>
+                  </w:rPr>
+                  <m:t xml:space="preserve">i</m:t>
+                </m:r>
+              </m:sub>
+            </m:sSub>
+          </m:e>
+        </m:nary>
+        <m:r>
+          <w:rPr>
+            <w:rFonts w:ascii="Cambria Math" w:hAnsi="Cambria Math"/>
+          </w:rPr>
+          <m:t xml:space="preserve">∗</m:t>
+        </m:r>
+        <m:sSub>
+          <m:e>
+            <m:r>
+              <w:rPr>
+                <w:rFonts w:ascii="Cambria Math" w:hAnsi="Cambria Math"/>
+              </w:rPr>
+              <m:t xml:space="preserve">V</m:t>
+            </m:r>
+          </m:e>
+          <m:sub>
+            <m:r>
+              <w:rPr>
+                <w:rFonts w:ascii="Cambria Math" w:hAnsi="Cambria Math"/>
+              </w:rPr>
+              <m:t xml:space="preserve">ij</m:t>
+            </m:r>
+          </m:sub>
+        </m:sSub>
+      </m:oMath>
+    </w:p>
+    <w:p>
+      <w:pPr>
+        <w:pStyle w:val="TextBody"/>
+        <w:bidi w:val="0"/>
+        <w:spacing w:lineRule="auto" w:line="360" w:before="0" w:after="0"/>
+        <w:ind w:left="0" w:right="0" w:hanging="0"/>
+        <w:jc w:val="both"/>
+        <w:rPr>
+          <w:rFonts w:ascii="Arial" w:hAnsi="Arial"/>
+          <w:b w:val="false"/>
+          <w:b w:val="false"/>
+          <w:bCs w:val="false"/>
+          <w:i w:val="false"/>
+          <w:i w:val="false"/>
+          <w:caps w:val="false"/>
+          <w:smallCaps w:val="false"/>
+          <w:strike w:val="false"/>
+          <w:dstrike w:val="false"/>
+          <w:color w:val="000000"/>
+          <w:sz w:val="24"/>
+          <w:szCs w:val="24"/>
+          <w:u w:val="none"/>
+          <w:effect w:val="none"/>
+        </w:rPr>
+      </w:pPr>
+      <w:r>
+        <w:rPr>
+          <w:rFonts w:ascii="Arial" w:hAnsi="Arial"/>
+          <w:b w:val="false"/>
+          <w:bCs w:val="false"/>
+          <w:i w:val="false"/>
+          <w:caps w:val="false"/>
+          <w:smallCaps w:val="false"/>
+          <w:strike w:val="false"/>
+          <w:dstrike w:val="false"/>
+          <w:color w:val="000000"/>
+          <w:sz w:val="24"/>
+          <w:szCs w:val="24"/>
+          <w:u w:val="none"/>
+          <w:effect w:val="none"/>
+        </w:rPr>
+        <w:tab/>
       </w:r>
     </w:p>
     <w:p>
@@ -16340,7 +17427,7 @@
       <w:fldChar w:fldCharType="separate"/>
     </w:r>
     <w:r>
-      <w:t>21</w:t>
+      <w:t>22</w:t>
     </w:r>
     <w:r>
       <w:fldChar w:fldCharType="end"/>
@@ -16543,7 +17630,6 @@
         </w:tabs>
         <w:ind w:left="1440" w:hanging="360"/>
       </w:pPr>
-      <w:rPr/>
     </w:lvl>
     <w:lvl w:ilvl="1">
       <w:start w:val="1"/>
@@ -16556,7 +17642,6 @@
         </w:tabs>
         <w:ind w:left="1800" w:hanging="360"/>
       </w:pPr>
-      <w:rPr/>
     </w:lvl>
     <w:lvl w:ilvl="2">
       <w:start w:val="1"/>
@@ -16569,7 +17654,6 @@
         </w:tabs>
         <w:ind w:left="2160" w:hanging="360"/>
       </w:pPr>
-      <w:rPr/>
     </w:lvl>
     <w:lvl w:ilvl="3">
       <w:start w:val="1"/>
@@ -16582,7 +17666,6 @@
         </w:tabs>
         <w:ind w:left="2520" w:hanging="360"/>
       </w:pPr>
-      <w:rPr/>
     </w:lvl>
     <w:lvl w:ilvl="4">
       <w:start w:val="1"/>
@@ -16595,7 +17678,6 @@
         </w:tabs>
         <w:ind w:left="2880" w:hanging="360"/>
       </w:pPr>
-      <w:rPr/>
     </w:lvl>
     <w:lvl w:ilvl="5">
       <w:start w:val="1"/>
@@ -16608,7 +17690,6 @@
         </w:tabs>
         <w:ind w:left="3240" w:hanging="360"/>
       </w:pPr>
-      <w:rPr/>
     </w:lvl>
     <w:lvl w:ilvl="6">
       <w:start w:val="1"/>
@@ -16621,7 +17702,6 @@
         </w:tabs>
         <w:ind w:left="3600" w:hanging="360"/>
       </w:pPr>
-      <w:rPr/>
     </w:lvl>
     <w:lvl w:ilvl="7">
       <w:start w:val="1"/>
@@ -16634,7 +17714,6 @@
         </w:tabs>
         <w:ind w:left="3960" w:hanging="360"/>
       </w:pPr>
-      <w:rPr/>
     </w:lvl>
     <w:lvl w:ilvl="8">
       <w:start w:val="1"/>
@@ -16647,7 +17726,6 @@
         </w:tabs>
         <w:ind w:left="4320" w:hanging="360"/>
       </w:pPr>
-      <w:rPr/>
     </w:lvl>
   </w:abstractNum>
   <w:abstractNum w:abstractNumId="3">
@@ -17447,6 +18525,70 @@
     <w:qFormat/>
     <w:rPr/>
   </w:style>
+  <w:style w:type="character" w:styleId="ListLabel91">
+    <w:name w:val="ListLabel 91"/>
+    <w:qFormat/>
+    <w:rPr>
+      <w:rFonts w:cs="OpenSymbol"/>
+      <w:b/>
+    </w:rPr>
+  </w:style>
+  <w:style w:type="character" w:styleId="ListLabel92">
+    <w:name w:val="ListLabel 92"/>
+    <w:qFormat/>
+    <w:rPr>
+      <w:rFonts w:cs="OpenSymbol"/>
+    </w:rPr>
+  </w:style>
+  <w:style w:type="character" w:styleId="ListLabel93">
+    <w:name w:val="ListLabel 93"/>
+    <w:qFormat/>
+    <w:rPr>
+      <w:rFonts w:cs="OpenSymbol"/>
+    </w:rPr>
+  </w:style>
+  <w:style w:type="character" w:styleId="ListLabel94">
+    <w:name w:val="ListLabel 94"/>
+    <w:qFormat/>
+    <w:rPr>
+      <w:rFonts w:cs="OpenSymbol"/>
+    </w:rPr>
+  </w:style>
+  <w:style w:type="character" w:styleId="ListLabel95">
+    <w:name w:val="ListLabel 95"/>
+    <w:qFormat/>
+    <w:rPr>
+      <w:rFonts w:cs="OpenSymbol"/>
+    </w:rPr>
+  </w:style>
+  <w:style w:type="character" w:styleId="ListLabel96">
+    <w:name w:val="ListLabel 96"/>
+    <w:qFormat/>
+    <w:rPr>
+      <w:rFonts w:cs="OpenSymbol"/>
+    </w:rPr>
+  </w:style>
+  <w:style w:type="character" w:styleId="ListLabel97">
+    <w:name w:val="ListLabel 97"/>
+    <w:qFormat/>
+    <w:rPr>
+      <w:rFonts w:cs="OpenSymbol"/>
+    </w:rPr>
+  </w:style>
+  <w:style w:type="character" w:styleId="ListLabel98">
+    <w:name w:val="ListLabel 98"/>
+    <w:qFormat/>
+    <w:rPr>
+      <w:rFonts w:cs="OpenSymbol"/>
+    </w:rPr>
+  </w:style>
+  <w:style w:type="character" w:styleId="ListLabel99">
+    <w:name w:val="ListLabel 99"/>
+    <w:qFormat/>
+    <w:rPr>
+      <w:rFonts w:cs="OpenSymbol"/>
+    </w:rPr>
+  </w:style>
   <w:style w:type="paragraph" w:styleId="Heading">
     <w:name w:val="Heading"/>
     <w:basedOn w:val="Normal"/>

</xml_diff>

<commit_message>
poner codificación de la solución
</commit_message>
<xml_diff>
--- a/docu/Untitled 1.docx
+++ b/docu/Untitled 1.docx
@@ -30,7 +30,7 @@
                 <wp:positionV relativeFrom="paragraph">
                   <wp:posOffset>-141605</wp:posOffset>
                 </wp:positionV>
-                <wp:extent cx="5593715" cy="9112885"/>
+                <wp:extent cx="5594985" cy="9114155"/>
                 <wp:effectExtent l="0" t="0" r="17145" b="22225"/>
                 <wp:wrapTopAndBottom/>
                 <wp:docPr id="1" name="Text Box 2"/>
@@ -41,7 +41,7 @@
                       <wps:spPr>
                         <a:xfrm>
                           <a:off x="0" y="0"/>
-                          <a:ext cx="5592960" cy="9112320"/>
+                          <a:ext cx="5594400" cy="9113400"/>
                         </a:xfrm>
                         <a:prstGeom prst="rect">
                           <a:avLst/>
@@ -71,7 +71,7 @@
           </mc:Choice>
           <mc:Fallback>
             <w:pict>
-              <v:rect id="shape_0" ID="Text Box 2" fillcolor="white" stroked="t" style="position:absolute;margin-left:-26.65pt;margin-top:-11.15pt;width:440.35pt;height:717.45pt" wp14:anchorId="1A3CFB48">
+              <v:rect id="shape_0" ID="Text Box 2" fillcolor="white" stroked="t" style="position:absolute;margin-left:-26.65pt;margin-top:-11.15pt;width:440.45pt;height:717.55pt" wp14:anchorId="1A3CFB48">
                 <w10:wrap type="none"/>
                 <v:fill o:detectmouseclick="t" type="solid" color2="black"/>
                 <v:stroke color="black" weight="9360" joinstyle="miter" endcap="flat"/>
@@ -90,7 +90,7 @@
                 <wp:positionV relativeFrom="paragraph">
                   <wp:posOffset>21590</wp:posOffset>
                 </wp:positionV>
-                <wp:extent cx="5617210" cy="8949690"/>
+                <wp:extent cx="5618480" cy="8950960"/>
                 <wp:effectExtent l="0" t="0" r="0" b="0"/>
                 <wp:wrapNone/>
                 <wp:docPr id="2" name="Frame1"/>
@@ -101,7 +101,7 @@
                       <wps:spPr>
                         <a:xfrm>
                           <a:off x="0" y="0"/>
-                          <a:ext cx="5616720" cy="8948880"/>
+                          <a:ext cx="5617800" cy="8950320"/>
                         </a:xfrm>
                         <a:prstGeom prst="rect">
                           <a:avLst/>
@@ -899,7 +899,7 @@
           </mc:Choice>
           <mc:Fallback>
             <w:pict>
-              <v:rect id="shape_0" ID="Frame1" stroked="f" style="position:absolute;margin-left:-439.5pt;margin-top:1.7pt;width:442.2pt;height:704.6pt">
+              <v:rect id="shape_0" ID="Frame1" stroked="f" style="position:absolute;margin-left:-439.5pt;margin-top:1.7pt;width:442.3pt;height:704.7pt">
                 <w10:wrap type="square"/>
                 <v:fill o:detectmouseclick="t" on="false"/>
                 <v:stroke color="#3465a4" joinstyle="round" endcap="flat"/>
@@ -1699,7 +1699,7 @@
                 <wp:positionV relativeFrom="paragraph">
                   <wp:posOffset>-141605</wp:posOffset>
                 </wp:positionV>
-                <wp:extent cx="5593715" cy="9112885"/>
+                <wp:extent cx="5594985" cy="9114155"/>
                 <wp:effectExtent l="0" t="0" r="17145" b="22225"/>
                 <wp:wrapTopAndBottom/>
                 <wp:docPr id="8" name="Text Box 2"/>
@@ -1710,7 +1710,7 @@
                       <wps:spPr>
                         <a:xfrm>
                           <a:off x="0" y="0"/>
-                          <a:ext cx="5592960" cy="9112320"/>
+                          <a:ext cx="5594400" cy="9113400"/>
                         </a:xfrm>
                         <a:prstGeom prst="rect">
                           <a:avLst/>
@@ -1740,7 +1740,7 @@
           </mc:Choice>
           <mc:Fallback>
             <w:pict>
-              <v:rect id="shape_0" ID="Text Box 2" fillcolor="white" stroked="t" style="position:absolute;margin-left:-26.65pt;margin-top:-11.15pt;width:440.35pt;height:717.45pt" wp14:anchorId="1A3CFB48">
+              <v:rect id="shape_0" ID="Text Box 2" fillcolor="white" stroked="t" style="position:absolute;margin-left:-26.65pt;margin-top:-11.15pt;width:440.45pt;height:717.55pt" wp14:anchorId="1A3CFB48">
                 <w10:wrap type="none"/>
                 <v:fill o:detectmouseclick="t" type="solid" color2="black"/>
                 <v:stroke color="black" weight="9360" joinstyle="miter" endcap="flat"/>
@@ -1759,7 +1759,7 @@
                 <wp:positionV relativeFrom="paragraph">
                   <wp:posOffset>-12065</wp:posOffset>
                 </wp:positionV>
-                <wp:extent cx="5599430" cy="8983345"/>
+                <wp:extent cx="5600700" cy="8984615"/>
                 <wp:effectExtent l="0" t="0" r="0" b="0"/>
                 <wp:wrapNone/>
                 <wp:docPr id="9" name="Frame2"/>
@@ -1770,7 +1770,7 @@
                       <wps:spPr>
                         <a:xfrm>
                           <a:off x="0" y="0"/>
-                          <a:ext cx="5598720" cy="8982720"/>
+                          <a:ext cx="5600160" cy="8984160"/>
                         </a:xfrm>
                         <a:prstGeom prst="rect">
                           <a:avLst/>
@@ -2392,7 +2392,7 @@
           </mc:Choice>
           <mc:Fallback>
             <w:pict>
-              <v:rect id="shape_0" ID="Frame2" stroked="f" style="position:absolute;margin-left:-438.1pt;margin-top:-0.95pt;width:440.8pt;height:707.25pt">
+              <v:rect id="shape_0" ID="Frame2" stroked="f" style="position:absolute;margin-left:-438.1pt;margin-top:-0.95pt;width:440.9pt;height:707.35pt">
                 <w10:wrap type="square"/>
                 <v:fill o:detectmouseclick="t" on="false"/>
                 <v:stroke color="#3465a4" joinstyle="round" endcap="flat"/>
@@ -9523,6 +9523,1468 @@
         <w:spacing w:lineRule="auto" w:line="360" w:before="0" w:after="0"/>
         <w:ind w:left="0" w:right="0" w:hanging="0"/>
         <w:jc w:val="both"/>
+        <w:rPr>
+          <w:rFonts w:ascii="Arial" w:hAnsi="Arial"/>
+          <w:b w:val="false"/>
+          <w:b w:val="false"/>
+          <w:bCs w:val="false"/>
+          <w:i w:val="false"/>
+          <w:i w:val="false"/>
+          <w:caps w:val="false"/>
+          <w:smallCaps w:val="false"/>
+          <w:strike w:val="false"/>
+          <w:dstrike w:val="false"/>
+          <w:color w:val="000000"/>
+          <w:sz w:val="24"/>
+          <w:szCs w:val="24"/>
+          <w:u w:val="none"/>
+          <w:effect w:val="none"/>
+        </w:rPr>
+      </w:pPr>
+      <w:r>
+        <w:rPr>
+          <w:rFonts w:ascii="Arial" w:hAnsi="Arial"/>
+          <w:b w:val="false"/>
+          <w:bCs w:val="false"/>
+          <w:i w:val="false"/>
+          <w:caps w:val="false"/>
+          <w:smallCaps w:val="false"/>
+          <w:strike w:val="false"/>
+          <w:dstrike w:val="false"/>
+          <w:color w:val="000000"/>
+          <w:sz w:val="24"/>
+          <w:szCs w:val="24"/>
+          <w:u w:val="none"/>
+          <w:effect w:val="none"/>
+        </w:rPr>
+      </w:r>
+    </w:p>
+    <w:p>
+      <w:pPr>
+        <w:pStyle w:val="TextBody"/>
+        <w:bidi w:val="0"/>
+        <w:spacing w:lineRule="auto" w:line="360" w:before="0" w:after="0"/>
+        <w:ind w:left="0" w:right="0" w:hanging="0"/>
+        <w:jc w:val="both"/>
+        <w:rPr>
+          <w:rFonts w:ascii="Arial" w:hAnsi="Arial"/>
+          <w:b w:val="false"/>
+          <w:b w:val="false"/>
+          <w:bCs w:val="false"/>
+          <w:i w:val="false"/>
+          <w:i w:val="false"/>
+          <w:caps w:val="false"/>
+          <w:smallCaps w:val="false"/>
+          <w:strike w:val="false"/>
+          <w:dstrike w:val="false"/>
+          <w:color w:val="000000"/>
+          <w:sz w:val="24"/>
+          <w:szCs w:val="24"/>
+          <w:u w:val="none"/>
+          <w:effect w:val="none"/>
+        </w:rPr>
+      </w:pPr>
+      <w:r>
+        <w:rPr>
+          <w:rFonts w:ascii="Arial" w:hAnsi="Arial"/>
+          <w:b w:val="false"/>
+          <w:bCs w:val="false"/>
+          <w:i w:val="false"/>
+          <w:caps w:val="false"/>
+          <w:smallCaps w:val="false"/>
+          <w:strike w:val="false"/>
+          <w:dstrike w:val="false"/>
+          <w:color w:val="000000"/>
+          <w:sz w:val="24"/>
+          <w:szCs w:val="24"/>
+          <w:u w:val="none"/>
+          <w:effect w:val="none"/>
+        </w:rPr>
+      </w:r>
+    </w:p>
+    <w:p>
+      <w:pPr>
+        <w:pStyle w:val="TextBody"/>
+        <w:bidi w:val="0"/>
+        <w:spacing w:lineRule="auto" w:line="360" w:before="0" w:after="0"/>
+        <w:ind w:left="0" w:right="0" w:hanging="0"/>
+        <w:jc w:val="both"/>
+        <w:rPr>
+          <w:rFonts w:ascii="Arial" w:hAnsi="Arial"/>
+          <w:b w:val="false"/>
+          <w:b w:val="false"/>
+          <w:bCs w:val="false"/>
+          <w:i w:val="false"/>
+          <w:i w:val="false"/>
+          <w:caps w:val="false"/>
+          <w:smallCaps w:val="false"/>
+          <w:strike w:val="false"/>
+          <w:dstrike w:val="false"/>
+          <w:color w:val="000000"/>
+          <w:sz w:val="24"/>
+          <w:szCs w:val="24"/>
+          <w:u w:val="none"/>
+          <w:effect w:val="none"/>
+        </w:rPr>
+      </w:pPr>
+      <w:r>
+        <w:rPr>
+          <w:rFonts w:ascii="Arial" w:hAnsi="Arial"/>
+          <w:b w:val="false"/>
+          <w:bCs w:val="false"/>
+          <w:i w:val="false"/>
+          <w:caps w:val="false"/>
+          <w:smallCaps w:val="false"/>
+          <w:strike w:val="false"/>
+          <w:dstrike w:val="false"/>
+          <w:color w:val="000000"/>
+          <w:sz w:val="24"/>
+          <w:szCs w:val="24"/>
+          <w:u w:val="none"/>
+          <w:effect w:val="none"/>
+        </w:rPr>
+      </w:r>
+    </w:p>
+    <w:p>
+      <w:pPr>
+        <w:pStyle w:val="TextBody"/>
+        <w:bidi w:val="0"/>
+        <w:spacing w:lineRule="auto" w:line="360" w:before="0" w:after="0"/>
+        <w:ind w:left="0" w:right="0" w:hanging="0"/>
+        <w:jc w:val="both"/>
+        <w:rPr>
+          <w:rFonts w:ascii="Arial" w:hAnsi="Arial"/>
+          <w:b w:val="false"/>
+          <w:b w:val="false"/>
+          <w:bCs w:val="false"/>
+          <w:i w:val="false"/>
+          <w:i w:val="false"/>
+          <w:caps w:val="false"/>
+          <w:smallCaps w:val="false"/>
+          <w:strike w:val="false"/>
+          <w:dstrike w:val="false"/>
+          <w:color w:val="000000"/>
+          <w:sz w:val="24"/>
+          <w:szCs w:val="24"/>
+          <w:u w:val="none"/>
+          <w:effect w:val="none"/>
+        </w:rPr>
+      </w:pPr>
+      <w:r>
+        <w:rPr>
+          <w:rFonts w:ascii="Arial" w:hAnsi="Arial"/>
+          <w:b w:val="false"/>
+          <w:bCs w:val="false"/>
+          <w:i w:val="false"/>
+          <w:caps w:val="false"/>
+          <w:smallCaps w:val="false"/>
+          <w:strike w:val="false"/>
+          <w:dstrike w:val="false"/>
+          <w:color w:val="000000"/>
+          <w:sz w:val="24"/>
+          <w:szCs w:val="24"/>
+          <w:u w:val="none"/>
+          <w:effect w:val="none"/>
+        </w:rPr>
+      </w:r>
+    </w:p>
+    <w:p>
+      <w:pPr>
+        <w:pStyle w:val="TextBody"/>
+        <w:bidi w:val="0"/>
+        <w:spacing w:lineRule="auto" w:line="360" w:before="0" w:after="0"/>
+        <w:ind w:left="0" w:right="0" w:hanging="0"/>
+        <w:jc w:val="both"/>
+        <w:rPr>
+          <w:rFonts w:ascii="Arial" w:hAnsi="Arial"/>
+          <w:b w:val="false"/>
+          <w:b w:val="false"/>
+          <w:bCs w:val="false"/>
+          <w:i w:val="false"/>
+          <w:i w:val="false"/>
+          <w:caps w:val="false"/>
+          <w:smallCaps w:val="false"/>
+          <w:strike w:val="false"/>
+          <w:dstrike w:val="false"/>
+          <w:color w:val="000000"/>
+          <w:sz w:val="24"/>
+          <w:szCs w:val="24"/>
+          <w:u w:val="none"/>
+          <w:effect w:val="none"/>
+        </w:rPr>
+      </w:pPr>
+      <w:r>
+        <w:rPr>
+          <w:rFonts w:ascii="Arial" w:hAnsi="Arial"/>
+          <w:b w:val="false"/>
+          <w:bCs w:val="false"/>
+          <w:i w:val="false"/>
+          <w:caps w:val="false"/>
+          <w:smallCaps w:val="false"/>
+          <w:strike w:val="false"/>
+          <w:dstrike w:val="false"/>
+          <w:color w:val="000000"/>
+          <w:sz w:val="24"/>
+          <w:szCs w:val="24"/>
+          <w:u w:val="none"/>
+          <w:effect w:val="none"/>
+        </w:rPr>
+      </w:r>
+    </w:p>
+    <w:p>
+      <w:pPr>
+        <w:pStyle w:val="TextBody"/>
+        <w:bidi w:val="0"/>
+        <w:spacing w:lineRule="auto" w:line="360" w:before="0" w:after="0"/>
+        <w:ind w:left="0" w:right="0" w:hanging="0"/>
+        <w:jc w:val="both"/>
+        <w:rPr>
+          <w:rFonts w:ascii="Arial" w:hAnsi="Arial"/>
+          <w:b w:val="false"/>
+          <w:b w:val="false"/>
+          <w:bCs w:val="false"/>
+          <w:i w:val="false"/>
+          <w:i w:val="false"/>
+          <w:caps w:val="false"/>
+          <w:smallCaps w:val="false"/>
+          <w:strike w:val="false"/>
+          <w:dstrike w:val="false"/>
+          <w:color w:val="000000"/>
+          <w:sz w:val="24"/>
+          <w:szCs w:val="24"/>
+          <w:u w:val="none"/>
+          <w:effect w:val="none"/>
+        </w:rPr>
+      </w:pPr>
+      <w:r>
+        <w:rPr>
+          <w:rFonts w:ascii="Arial" w:hAnsi="Arial"/>
+          <w:b w:val="false"/>
+          <w:bCs w:val="false"/>
+          <w:i w:val="false"/>
+          <w:caps w:val="false"/>
+          <w:smallCaps w:val="false"/>
+          <w:strike w:val="false"/>
+          <w:dstrike w:val="false"/>
+          <w:color w:val="000000"/>
+          <w:sz w:val="24"/>
+          <w:szCs w:val="24"/>
+          <w:u w:val="none"/>
+          <w:effect w:val="none"/>
+        </w:rPr>
+      </w:r>
+    </w:p>
+    <w:p>
+      <w:pPr>
+        <w:pStyle w:val="TextBody"/>
+        <w:bidi w:val="0"/>
+        <w:spacing w:lineRule="auto" w:line="360" w:before="0" w:after="0"/>
+        <w:ind w:left="0" w:right="0" w:hanging="0"/>
+        <w:jc w:val="both"/>
+        <w:rPr>
+          <w:rFonts w:ascii="Arial" w:hAnsi="Arial"/>
+          <w:b w:val="false"/>
+          <w:b w:val="false"/>
+          <w:bCs w:val="false"/>
+          <w:i w:val="false"/>
+          <w:i w:val="false"/>
+          <w:caps w:val="false"/>
+          <w:smallCaps w:val="false"/>
+          <w:strike w:val="false"/>
+          <w:dstrike w:val="false"/>
+          <w:color w:val="000000"/>
+          <w:sz w:val="24"/>
+          <w:szCs w:val="24"/>
+          <w:u w:val="none"/>
+          <w:effect w:val="none"/>
+        </w:rPr>
+      </w:pPr>
+      <w:r>
+        <w:rPr>
+          <w:rFonts w:ascii="Arial" w:hAnsi="Arial"/>
+          <w:b w:val="false"/>
+          <w:bCs w:val="false"/>
+          <w:i w:val="false"/>
+          <w:caps w:val="false"/>
+          <w:smallCaps w:val="false"/>
+          <w:strike w:val="false"/>
+          <w:dstrike w:val="false"/>
+          <w:color w:val="000000"/>
+          <w:sz w:val="24"/>
+          <w:szCs w:val="24"/>
+          <w:u w:val="none"/>
+          <w:effect w:val="none"/>
+        </w:rPr>
+      </w:r>
+    </w:p>
+    <w:p>
+      <w:pPr>
+        <w:pStyle w:val="TextBody"/>
+        <w:bidi w:val="0"/>
+        <w:spacing w:lineRule="auto" w:line="360" w:before="0" w:after="0"/>
+        <w:ind w:left="0" w:right="0" w:hanging="0"/>
+        <w:jc w:val="both"/>
+        <w:rPr>
+          <w:rFonts w:ascii="Arial" w:hAnsi="Arial"/>
+          <w:b w:val="false"/>
+          <w:b w:val="false"/>
+          <w:bCs w:val="false"/>
+          <w:i w:val="false"/>
+          <w:i w:val="false"/>
+          <w:caps w:val="false"/>
+          <w:smallCaps w:val="false"/>
+          <w:strike w:val="false"/>
+          <w:dstrike w:val="false"/>
+          <w:color w:val="000000"/>
+          <w:sz w:val="24"/>
+          <w:szCs w:val="24"/>
+          <w:u w:val="none"/>
+          <w:effect w:val="none"/>
+        </w:rPr>
+      </w:pPr>
+      <w:r>
+        <w:rPr>
+          <w:rFonts w:ascii="Arial" w:hAnsi="Arial"/>
+          <w:b w:val="false"/>
+          <w:bCs w:val="false"/>
+          <w:i w:val="false"/>
+          <w:caps w:val="false"/>
+          <w:smallCaps w:val="false"/>
+          <w:strike w:val="false"/>
+          <w:dstrike w:val="false"/>
+          <w:color w:val="000000"/>
+          <w:sz w:val="24"/>
+          <w:szCs w:val="24"/>
+          <w:u w:val="none"/>
+          <w:effect w:val="none"/>
+        </w:rPr>
+      </w:r>
+    </w:p>
+    <w:p>
+      <w:pPr>
+        <w:pStyle w:val="TextBody"/>
+        <w:bidi w:val="0"/>
+        <w:spacing w:lineRule="auto" w:line="360" w:before="0" w:after="0"/>
+        <w:ind w:left="0" w:right="0" w:hanging="0"/>
+        <w:jc w:val="both"/>
+        <w:rPr>
+          <w:rFonts w:ascii="Arial" w:hAnsi="Arial"/>
+          <w:b w:val="false"/>
+          <w:b w:val="false"/>
+          <w:bCs w:val="false"/>
+          <w:i w:val="false"/>
+          <w:i w:val="false"/>
+          <w:caps w:val="false"/>
+          <w:smallCaps w:val="false"/>
+          <w:strike w:val="false"/>
+          <w:dstrike w:val="false"/>
+          <w:color w:val="000000"/>
+          <w:sz w:val="24"/>
+          <w:szCs w:val="24"/>
+          <w:u w:val="none"/>
+          <w:effect w:val="none"/>
+        </w:rPr>
+      </w:pPr>
+      <w:r>
+        <w:rPr>
+          <w:rFonts w:ascii="Arial" w:hAnsi="Arial"/>
+          <w:b w:val="false"/>
+          <w:bCs w:val="false"/>
+          <w:i w:val="false"/>
+          <w:caps w:val="false"/>
+          <w:smallCaps w:val="false"/>
+          <w:strike w:val="false"/>
+          <w:dstrike w:val="false"/>
+          <w:color w:val="000000"/>
+          <w:sz w:val="24"/>
+          <w:szCs w:val="24"/>
+          <w:u w:val="none"/>
+          <w:effect w:val="none"/>
+        </w:rPr>
+      </w:r>
+    </w:p>
+    <w:p>
+      <w:pPr>
+        <w:pStyle w:val="TextBody"/>
+        <w:bidi w:val="0"/>
+        <w:spacing w:lineRule="auto" w:line="360" w:before="0" w:after="0"/>
+        <w:ind w:left="0" w:right="0" w:hanging="0"/>
+        <w:jc w:val="both"/>
+        <w:rPr>
+          <w:rFonts w:ascii="Arial" w:hAnsi="Arial"/>
+          <w:b w:val="false"/>
+          <w:b w:val="false"/>
+          <w:bCs w:val="false"/>
+          <w:i w:val="false"/>
+          <w:i w:val="false"/>
+          <w:caps w:val="false"/>
+          <w:smallCaps w:val="false"/>
+          <w:strike w:val="false"/>
+          <w:dstrike w:val="false"/>
+          <w:color w:val="000000"/>
+          <w:sz w:val="24"/>
+          <w:szCs w:val="24"/>
+          <w:u w:val="none"/>
+          <w:effect w:val="none"/>
+        </w:rPr>
+      </w:pPr>
+      <w:r>
+        <w:rPr>
+          <w:rFonts w:ascii="Arial" w:hAnsi="Arial"/>
+          <w:b w:val="false"/>
+          <w:bCs w:val="false"/>
+          <w:i w:val="false"/>
+          <w:caps w:val="false"/>
+          <w:smallCaps w:val="false"/>
+          <w:strike w:val="false"/>
+          <w:dstrike w:val="false"/>
+          <w:color w:val="000000"/>
+          <w:sz w:val="24"/>
+          <w:szCs w:val="24"/>
+          <w:u w:val="none"/>
+          <w:effect w:val="none"/>
+        </w:rPr>
+      </w:r>
+    </w:p>
+    <w:p>
+      <w:pPr>
+        <w:pStyle w:val="TextBody"/>
+        <w:bidi w:val="0"/>
+        <w:spacing w:lineRule="auto" w:line="360" w:before="0" w:after="0"/>
+        <w:ind w:left="0" w:right="0" w:hanging="0"/>
+        <w:jc w:val="both"/>
+        <w:rPr>
+          <w:rFonts w:ascii="Arial" w:hAnsi="Arial"/>
+          <w:b w:val="false"/>
+          <w:b w:val="false"/>
+          <w:bCs w:val="false"/>
+          <w:i w:val="false"/>
+          <w:i w:val="false"/>
+          <w:caps w:val="false"/>
+          <w:smallCaps w:val="false"/>
+          <w:strike w:val="false"/>
+          <w:dstrike w:val="false"/>
+          <w:color w:val="000000"/>
+          <w:sz w:val="24"/>
+          <w:szCs w:val="24"/>
+          <w:u w:val="none"/>
+          <w:effect w:val="none"/>
+        </w:rPr>
+      </w:pPr>
+      <w:r>
+        <w:rPr>
+          <w:rFonts w:ascii="Arial" w:hAnsi="Arial"/>
+          <w:b w:val="false"/>
+          <w:bCs w:val="false"/>
+          <w:i w:val="false"/>
+          <w:caps w:val="false"/>
+          <w:smallCaps w:val="false"/>
+          <w:strike w:val="false"/>
+          <w:dstrike w:val="false"/>
+          <w:color w:val="000000"/>
+          <w:sz w:val="24"/>
+          <w:szCs w:val="24"/>
+          <w:u w:val="none"/>
+          <w:effect w:val="none"/>
+        </w:rPr>
+      </w:r>
+    </w:p>
+    <w:p>
+      <w:pPr>
+        <w:pStyle w:val="TextBody"/>
+        <w:bidi w:val="0"/>
+        <w:spacing w:lineRule="auto" w:line="360" w:before="0" w:after="0"/>
+        <w:ind w:left="0" w:right="0" w:hanging="0"/>
+        <w:jc w:val="both"/>
+        <w:rPr>
+          <w:rFonts w:ascii="Arial" w:hAnsi="Arial"/>
+          <w:b w:val="false"/>
+          <w:b w:val="false"/>
+          <w:bCs w:val="false"/>
+          <w:i w:val="false"/>
+          <w:i w:val="false"/>
+          <w:caps w:val="false"/>
+          <w:smallCaps w:val="false"/>
+          <w:strike w:val="false"/>
+          <w:dstrike w:val="false"/>
+          <w:color w:val="000000"/>
+          <w:sz w:val="24"/>
+          <w:szCs w:val="24"/>
+          <w:u w:val="none"/>
+          <w:effect w:val="none"/>
+        </w:rPr>
+      </w:pPr>
+      <w:r>
+        <w:rPr>
+          <w:rFonts w:ascii="Arial" w:hAnsi="Arial"/>
+          <w:b w:val="false"/>
+          <w:bCs w:val="false"/>
+          <w:i w:val="false"/>
+          <w:caps w:val="false"/>
+          <w:smallCaps w:val="false"/>
+          <w:strike w:val="false"/>
+          <w:dstrike w:val="false"/>
+          <w:color w:val="000000"/>
+          <w:sz w:val="24"/>
+          <w:szCs w:val="24"/>
+          <w:u w:val="none"/>
+          <w:effect w:val="none"/>
+        </w:rPr>
+      </w:r>
+    </w:p>
+    <w:p>
+      <w:pPr>
+        <w:pStyle w:val="TextBody"/>
+        <w:bidi w:val="0"/>
+        <w:spacing w:lineRule="auto" w:line="360" w:before="0" w:after="0"/>
+        <w:ind w:left="0" w:right="0" w:hanging="0"/>
+        <w:jc w:val="both"/>
+        <w:rPr>
+          <w:rFonts w:ascii="Arial" w:hAnsi="Arial"/>
+          <w:b w:val="false"/>
+          <w:b w:val="false"/>
+          <w:bCs w:val="false"/>
+          <w:i w:val="false"/>
+          <w:i w:val="false"/>
+          <w:caps w:val="false"/>
+          <w:smallCaps w:val="false"/>
+          <w:strike w:val="false"/>
+          <w:dstrike w:val="false"/>
+          <w:color w:val="000000"/>
+          <w:sz w:val="24"/>
+          <w:szCs w:val="24"/>
+          <w:u w:val="none"/>
+          <w:effect w:val="none"/>
+        </w:rPr>
+      </w:pPr>
+      <w:r>
+        <w:rPr>
+          <w:rFonts w:ascii="Arial" w:hAnsi="Arial"/>
+          <w:b w:val="false"/>
+          <w:bCs w:val="false"/>
+          <w:i w:val="false"/>
+          <w:caps w:val="false"/>
+          <w:smallCaps w:val="false"/>
+          <w:strike w:val="false"/>
+          <w:dstrike w:val="false"/>
+          <w:color w:val="000000"/>
+          <w:sz w:val="24"/>
+          <w:szCs w:val="24"/>
+          <w:u w:val="none"/>
+          <w:effect w:val="none"/>
+        </w:rPr>
+      </w:r>
+    </w:p>
+    <w:p>
+      <w:pPr>
+        <w:pStyle w:val="TextBody"/>
+        <w:bidi w:val="0"/>
+        <w:spacing w:lineRule="auto" w:line="360" w:before="0" w:after="0"/>
+        <w:ind w:left="0" w:right="0" w:hanging="0"/>
+        <w:jc w:val="both"/>
+        <w:rPr>
+          <w:rFonts w:ascii="Arial" w:hAnsi="Arial"/>
+          <w:b w:val="false"/>
+          <w:b w:val="false"/>
+          <w:bCs w:val="false"/>
+          <w:i w:val="false"/>
+          <w:i w:val="false"/>
+          <w:caps w:val="false"/>
+          <w:smallCaps w:val="false"/>
+          <w:strike w:val="false"/>
+          <w:dstrike w:val="false"/>
+          <w:color w:val="000000"/>
+          <w:sz w:val="24"/>
+          <w:szCs w:val="24"/>
+          <w:u w:val="none"/>
+          <w:effect w:val="none"/>
+        </w:rPr>
+      </w:pPr>
+      <w:r>
+        <w:rPr>
+          <w:rFonts w:ascii="Arial" w:hAnsi="Arial"/>
+          <w:b w:val="false"/>
+          <w:bCs w:val="false"/>
+          <w:i w:val="false"/>
+          <w:caps w:val="false"/>
+          <w:smallCaps w:val="false"/>
+          <w:strike w:val="false"/>
+          <w:dstrike w:val="false"/>
+          <w:color w:val="000000"/>
+          <w:sz w:val="24"/>
+          <w:szCs w:val="24"/>
+          <w:u w:val="none"/>
+          <w:effect w:val="none"/>
+        </w:rPr>
+      </w:r>
+    </w:p>
+    <w:p>
+      <w:pPr>
+        <w:pStyle w:val="TextBody"/>
+        <w:bidi w:val="0"/>
+        <w:spacing w:lineRule="auto" w:line="360" w:before="0" w:after="0"/>
+        <w:ind w:left="0" w:right="0" w:hanging="0"/>
+        <w:jc w:val="both"/>
+        <w:rPr>
+          <w:rFonts w:ascii="Arial" w:hAnsi="Arial"/>
+          <w:b w:val="false"/>
+          <w:b w:val="false"/>
+          <w:bCs w:val="false"/>
+          <w:i w:val="false"/>
+          <w:i w:val="false"/>
+          <w:caps w:val="false"/>
+          <w:smallCaps w:val="false"/>
+          <w:strike w:val="false"/>
+          <w:dstrike w:val="false"/>
+          <w:color w:val="000000"/>
+          <w:sz w:val="24"/>
+          <w:szCs w:val="24"/>
+          <w:u w:val="none"/>
+          <w:effect w:val="none"/>
+        </w:rPr>
+      </w:pPr>
+      <w:r>
+        <w:rPr>
+          <w:rFonts w:ascii="Arial" w:hAnsi="Arial"/>
+          <w:b w:val="false"/>
+          <w:bCs w:val="false"/>
+          <w:i w:val="false"/>
+          <w:caps w:val="false"/>
+          <w:smallCaps w:val="false"/>
+          <w:strike w:val="false"/>
+          <w:dstrike w:val="false"/>
+          <w:color w:val="000000"/>
+          <w:sz w:val="24"/>
+          <w:szCs w:val="24"/>
+          <w:u w:val="none"/>
+          <w:effect w:val="none"/>
+        </w:rPr>
+      </w:r>
+    </w:p>
+    <w:p>
+      <w:pPr>
+        <w:pStyle w:val="TextBody"/>
+        <w:bidi w:val="0"/>
+        <w:spacing w:lineRule="auto" w:line="360" w:before="0" w:after="0"/>
+        <w:ind w:left="0" w:right="0" w:hanging="0"/>
+        <w:jc w:val="both"/>
+        <w:rPr>
+          <w:rFonts w:ascii="Arial" w:hAnsi="Arial"/>
+          <w:b w:val="false"/>
+          <w:b w:val="false"/>
+          <w:bCs w:val="false"/>
+          <w:i w:val="false"/>
+          <w:i w:val="false"/>
+          <w:caps w:val="false"/>
+          <w:smallCaps w:val="false"/>
+          <w:strike w:val="false"/>
+          <w:dstrike w:val="false"/>
+          <w:color w:val="000000"/>
+          <w:sz w:val="24"/>
+          <w:szCs w:val="24"/>
+          <w:u w:val="none"/>
+          <w:effect w:val="none"/>
+        </w:rPr>
+      </w:pPr>
+      <w:r>
+        <w:rPr>
+          <w:rFonts w:ascii="Arial" w:hAnsi="Arial"/>
+          <w:b w:val="false"/>
+          <w:bCs w:val="false"/>
+          <w:i w:val="false"/>
+          <w:caps w:val="false"/>
+          <w:smallCaps w:val="false"/>
+          <w:strike w:val="false"/>
+          <w:dstrike w:val="false"/>
+          <w:color w:val="000000"/>
+          <w:sz w:val="24"/>
+          <w:szCs w:val="24"/>
+          <w:u w:val="none"/>
+          <w:effect w:val="none"/>
+        </w:rPr>
+      </w:r>
+    </w:p>
+    <w:p>
+      <w:pPr>
+        <w:pStyle w:val="TextBody"/>
+        <w:bidi w:val="0"/>
+        <w:spacing w:lineRule="auto" w:line="360" w:before="0" w:after="0"/>
+        <w:ind w:left="0" w:right="0" w:hanging="0"/>
+        <w:jc w:val="both"/>
+        <w:rPr>
+          <w:rFonts w:ascii="Arial" w:hAnsi="Arial"/>
+          <w:b w:val="false"/>
+          <w:b w:val="false"/>
+          <w:bCs w:val="false"/>
+          <w:i w:val="false"/>
+          <w:i w:val="false"/>
+          <w:caps w:val="false"/>
+          <w:smallCaps w:val="false"/>
+          <w:strike w:val="false"/>
+          <w:dstrike w:val="false"/>
+          <w:color w:val="000000"/>
+          <w:sz w:val="24"/>
+          <w:szCs w:val="24"/>
+          <w:u w:val="none"/>
+          <w:effect w:val="none"/>
+        </w:rPr>
+      </w:pPr>
+      <w:r>
+        <w:rPr>
+          <w:rFonts w:ascii="Arial" w:hAnsi="Arial"/>
+          <w:b w:val="false"/>
+          <w:bCs w:val="false"/>
+          <w:i w:val="false"/>
+          <w:caps w:val="false"/>
+          <w:smallCaps w:val="false"/>
+          <w:strike w:val="false"/>
+          <w:dstrike w:val="false"/>
+          <w:color w:val="000000"/>
+          <w:sz w:val="24"/>
+          <w:szCs w:val="24"/>
+          <w:u w:val="none"/>
+          <w:effect w:val="none"/>
+        </w:rPr>
+      </w:r>
+    </w:p>
+    <w:p>
+      <w:pPr>
+        <w:pStyle w:val="TextBody"/>
+        <w:bidi w:val="0"/>
+        <w:spacing w:lineRule="auto" w:line="360" w:before="0" w:after="0"/>
+        <w:ind w:left="0" w:right="0" w:hanging="0"/>
+        <w:jc w:val="both"/>
+        <w:rPr>
+          <w:rFonts w:ascii="Arial" w:hAnsi="Arial"/>
+          <w:b w:val="false"/>
+          <w:b w:val="false"/>
+          <w:bCs w:val="false"/>
+          <w:i w:val="false"/>
+          <w:i w:val="false"/>
+          <w:caps w:val="false"/>
+          <w:smallCaps w:val="false"/>
+          <w:strike w:val="false"/>
+          <w:dstrike w:val="false"/>
+          <w:color w:val="000000"/>
+          <w:sz w:val="24"/>
+          <w:szCs w:val="24"/>
+          <w:u w:val="none"/>
+          <w:effect w:val="none"/>
+        </w:rPr>
+      </w:pPr>
+      <w:r>
+        <w:rPr>
+          <w:rFonts w:ascii="Arial" w:hAnsi="Arial"/>
+          <w:b w:val="false"/>
+          <w:bCs w:val="false"/>
+          <w:i w:val="false"/>
+          <w:caps w:val="false"/>
+          <w:smallCaps w:val="false"/>
+          <w:strike w:val="false"/>
+          <w:dstrike w:val="false"/>
+          <w:color w:val="000000"/>
+          <w:sz w:val="24"/>
+          <w:szCs w:val="24"/>
+          <w:u w:val="none"/>
+          <w:effect w:val="none"/>
+        </w:rPr>
+      </w:r>
+    </w:p>
+    <w:p>
+      <w:pPr>
+        <w:pStyle w:val="TextBody"/>
+        <w:bidi w:val="0"/>
+        <w:spacing w:lineRule="auto" w:line="360" w:before="0" w:after="0"/>
+        <w:ind w:left="0" w:right="0" w:hanging="0"/>
+        <w:jc w:val="both"/>
+        <w:rPr>
+          <w:rFonts w:ascii="Arial" w:hAnsi="Arial"/>
+          <w:b w:val="false"/>
+          <w:b w:val="false"/>
+          <w:bCs w:val="false"/>
+          <w:i w:val="false"/>
+          <w:i w:val="false"/>
+          <w:caps w:val="false"/>
+          <w:smallCaps w:val="false"/>
+          <w:strike w:val="false"/>
+          <w:dstrike w:val="false"/>
+          <w:color w:val="000000"/>
+          <w:sz w:val="24"/>
+          <w:szCs w:val="24"/>
+          <w:u w:val="none"/>
+          <w:effect w:val="none"/>
+        </w:rPr>
+      </w:pPr>
+      <w:r>
+        <w:rPr>
+          <w:rFonts w:ascii="Arial" w:hAnsi="Arial"/>
+          <w:b w:val="false"/>
+          <w:bCs w:val="false"/>
+          <w:i w:val="false"/>
+          <w:caps w:val="false"/>
+          <w:smallCaps w:val="false"/>
+          <w:strike w:val="false"/>
+          <w:dstrike w:val="false"/>
+          <w:color w:val="000000"/>
+          <w:sz w:val="24"/>
+          <w:szCs w:val="24"/>
+          <w:u w:val="none"/>
+          <w:effect w:val="none"/>
+        </w:rPr>
+      </w:r>
+    </w:p>
+    <w:p>
+      <w:pPr>
+        <w:pStyle w:val="TextBody"/>
+        <w:bidi w:val="0"/>
+        <w:spacing w:lineRule="auto" w:line="360" w:before="0" w:after="0"/>
+        <w:ind w:left="0" w:right="0" w:hanging="0"/>
+        <w:jc w:val="both"/>
+        <w:rPr>
+          <w:rFonts w:ascii="Arial" w:hAnsi="Arial"/>
+          <w:b w:val="false"/>
+          <w:b w:val="false"/>
+          <w:bCs w:val="false"/>
+          <w:i w:val="false"/>
+          <w:i w:val="false"/>
+          <w:caps w:val="false"/>
+          <w:smallCaps w:val="false"/>
+          <w:strike w:val="false"/>
+          <w:dstrike w:val="false"/>
+          <w:color w:val="000000"/>
+          <w:sz w:val="24"/>
+          <w:szCs w:val="24"/>
+          <w:u w:val="none"/>
+          <w:effect w:val="none"/>
+        </w:rPr>
+      </w:pPr>
+      <w:r>
+        <w:rPr>
+          <w:rFonts w:ascii="Arial" w:hAnsi="Arial"/>
+          <w:b w:val="false"/>
+          <w:bCs w:val="false"/>
+          <w:i w:val="false"/>
+          <w:caps w:val="false"/>
+          <w:smallCaps w:val="false"/>
+          <w:strike w:val="false"/>
+          <w:dstrike w:val="false"/>
+          <w:color w:val="000000"/>
+          <w:sz w:val="24"/>
+          <w:szCs w:val="24"/>
+          <w:u w:val="none"/>
+          <w:effect w:val="none"/>
+        </w:rPr>
+      </w:r>
+    </w:p>
+    <w:p>
+      <w:pPr>
+        <w:pStyle w:val="TextBody"/>
+        <w:bidi w:val="0"/>
+        <w:spacing w:lineRule="auto" w:line="360" w:before="0" w:after="0"/>
+        <w:ind w:left="0" w:right="0" w:hanging="0"/>
+        <w:jc w:val="both"/>
+        <w:rPr>
+          <w:rFonts w:ascii="Arial" w:hAnsi="Arial"/>
+          <w:b w:val="false"/>
+          <w:b w:val="false"/>
+          <w:bCs w:val="false"/>
+          <w:i w:val="false"/>
+          <w:i w:val="false"/>
+          <w:caps w:val="false"/>
+          <w:smallCaps w:val="false"/>
+          <w:strike w:val="false"/>
+          <w:dstrike w:val="false"/>
+          <w:color w:val="000000"/>
+          <w:sz w:val="24"/>
+          <w:szCs w:val="24"/>
+          <w:u w:val="none"/>
+          <w:effect w:val="none"/>
+        </w:rPr>
+      </w:pPr>
+      <w:r>
+        <w:rPr>
+          <w:rFonts w:ascii="Arial" w:hAnsi="Arial"/>
+          <w:b w:val="false"/>
+          <w:bCs w:val="false"/>
+          <w:i w:val="false"/>
+          <w:caps w:val="false"/>
+          <w:smallCaps w:val="false"/>
+          <w:strike w:val="false"/>
+          <w:dstrike w:val="false"/>
+          <w:color w:val="000000"/>
+          <w:sz w:val="24"/>
+          <w:szCs w:val="24"/>
+          <w:u w:val="none"/>
+          <w:effect w:val="none"/>
+        </w:rPr>
+      </w:r>
+    </w:p>
+    <w:p>
+      <w:pPr>
+        <w:pStyle w:val="TextBody"/>
+        <w:bidi w:val="0"/>
+        <w:spacing w:lineRule="auto" w:line="360" w:before="0" w:after="0"/>
+        <w:ind w:left="0" w:right="0" w:hanging="0"/>
+        <w:jc w:val="both"/>
+        <w:rPr>
+          <w:rFonts w:ascii="Arial" w:hAnsi="Arial"/>
+          <w:b w:val="false"/>
+          <w:b w:val="false"/>
+          <w:bCs w:val="false"/>
+          <w:i w:val="false"/>
+          <w:i w:val="false"/>
+          <w:caps w:val="false"/>
+          <w:smallCaps w:val="false"/>
+          <w:strike w:val="false"/>
+          <w:dstrike w:val="false"/>
+          <w:color w:val="000000"/>
+          <w:sz w:val="24"/>
+          <w:szCs w:val="24"/>
+          <w:u w:val="none"/>
+          <w:effect w:val="none"/>
+        </w:rPr>
+      </w:pPr>
+      <w:r>
+        <w:rPr>
+          <w:rFonts w:ascii="Arial" w:hAnsi="Arial"/>
+          <w:b w:val="false"/>
+          <w:bCs w:val="false"/>
+          <w:i w:val="false"/>
+          <w:caps w:val="false"/>
+          <w:smallCaps w:val="false"/>
+          <w:strike w:val="false"/>
+          <w:dstrike w:val="false"/>
+          <w:color w:val="000000"/>
+          <w:sz w:val="24"/>
+          <w:szCs w:val="24"/>
+          <w:u w:val="none"/>
+          <w:effect w:val="none"/>
+        </w:rPr>
+      </w:r>
+    </w:p>
+    <w:p>
+      <w:pPr>
+        <w:pStyle w:val="TextBody"/>
+        <w:bidi w:val="0"/>
+        <w:spacing w:lineRule="auto" w:line="360" w:before="0" w:after="0"/>
+        <w:ind w:left="0" w:right="0" w:hanging="0"/>
+        <w:jc w:val="both"/>
+        <w:rPr>
+          <w:rFonts w:ascii="Arial" w:hAnsi="Arial"/>
+          <w:b w:val="false"/>
+          <w:b w:val="false"/>
+          <w:bCs w:val="false"/>
+          <w:i w:val="false"/>
+          <w:i w:val="false"/>
+          <w:caps w:val="false"/>
+          <w:smallCaps w:val="false"/>
+          <w:strike w:val="false"/>
+          <w:dstrike w:val="false"/>
+          <w:color w:val="000000"/>
+          <w:sz w:val="24"/>
+          <w:szCs w:val="24"/>
+          <w:u w:val="none"/>
+          <w:effect w:val="none"/>
+        </w:rPr>
+      </w:pPr>
+      <w:r>
+        <w:rPr>
+          <w:rFonts w:ascii="Arial" w:hAnsi="Arial"/>
+          <w:b w:val="false"/>
+          <w:bCs w:val="false"/>
+          <w:i w:val="false"/>
+          <w:caps w:val="false"/>
+          <w:smallCaps w:val="false"/>
+          <w:strike w:val="false"/>
+          <w:dstrike w:val="false"/>
+          <w:color w:val="000000"/>
+          <w:sz w:val="24"/>
+          <w:szCs w:val="24"/>
+          <w:u w:val="none"/>
+          <w:effect w:val="none"/>
+        </w:rPr>
+      </w:r>
+    </w:p>
+    <w:p>
+      <w:pPr>
+        <w:pStyle w:val="TextBody"/>
+        <w:bidi w:val="0"/>
+        <w:spacing w:lineRule="auto" w:line="360" w:before="0" w:after="0"/>
+        <w:ind w:left="0" w:right="0" w:hanging="0"/>
+        <w:jc w:val="both"/>
+        <w:rPr>
+          <w:rFonts w:ascii="Arial" w:hAnsi="Arial"/>
+          <w:b w:val="false"/>
+          <w:b w:val="false"/>
+          <w:bCs w:val="false"/>
+          <w:i w:val="false"/>
+          <w:i w:val="false"/>
+          <w:caps w:val="false"/>
+          <w:smallCaps w:val="false"/>
+          <w:strike w:val="false"/>
+          <w:dstrike w:val="false"/>
+          <w:color w:val="000000"/>
+          <w:sz w:val="24"/>
+          <w:szCs w:val="24"/>
+          <w:u w:val="none"/>
+          <w:effect w:val="none"/>
+        </w:rPr>
+      </w:pPr>
+      <w:r>
+        <w:rPr>
+          <w:rFonts w:ascii="Arial" w:hAnsi="Arial"/>
+          <w:b w:val="false"/>
+          <w:bCs w:val="false"/>
+          <w:i w:val="false"/>
+          <w:caps w:val="false"/>
+          <w:smallCaps w:val="false"/>
+          <w:strike w:val="false"/>
+          <w:dstrike w:val="false"/>
+          <w:color w:val="000000"/>
+          <w:sz w:val="24"/>
+          <w:szCs w:val="24"/>
+          <w:u w:val="none"/>
+          <w:effect w:val="none"/>
+        </w:rPr>
+      </w:r>
+    </w:p>
+    <w:p>
+      <w:pPr>
+        <w:pStyle w:val="TextBody"/>
+        <w:bidi w:val="0"/>
+        <w:spacing w:lineRule="auto" w:line="360" w:before="0" w:after="0"/>
+        <w:ind w:left="0" w:right="0" w:hanging="0"/>
+        <w:jc w:val="both"/>
+        <w:rPr>
+          <w:rFonts w:ascii="Arial" w:hAnsi="Arial"/>
+          <w:b w:val="false"/>
+          <w:b w:val="false"/>
+          <w:bCs w:val="false"/>
+          <w:i w:val="false"/>
+          <w:i w:val="false"/>
+          <w:caps w:val="false"/>
+          <w:smallCaps w:val="false"/>
+          <w:strike w:val="false"/>
+          <w:dstrike w:val="false"/>
+          <w:color w:val="000000"/>
+          <w:sz w:val="24"/>
+          <w:szCs w:val="24"/>
+          <w:u w:val="none"/>
+          <w:effect w:val="none"/>
+        </w:rPr>
+      </w:pPr>
+      <w:r>
+        <w:rPr>
+          <w:rFonts w:ascii="Arial" w:hAnsi="Arial"/>
+          <w:b w:val="false"/>
+          <w:bCs w:val="false"/>
+          <w:i w:val="false"/>
+          <w:caps w:val="false"/>
+          <w:smallCaps w:val="false"/>
+          <w:strike w:val="false"/>
+          <w:dstrike w:val="false"/>
+          <w:color w:val="000000"/>
+          <w:sz w:val="24"/>
+          <w:szCs w:val="24"/>
+          <w:u w:val="none"/>
+          <w:effect w:val="none"/>
+        </w:rPr>
+      </w:r>
+    </w:p>
+    <w:p>
+      <w:pPr>
+        <w:pStyle w:val="TextBody"/>
+        <w:bidi w:val="0"/>
+        <w:spacing w:lineRule="auto" w:line="360" w:before="0" w:after="0"/>
+        <w:ind w:left="0" w:right="0" w:hanging="0"/>
+        <w:jc w:val="both"/>
+        <w:rPr>
+          <w:rFonts w:ascii="Arial" w:hAnsi="Arial"/>
+          <w:b w:val="false"/>
+          <w:b w:val="false"/>
+          <w:bCs w:val="false"/>
+          <w:i w:val="false"/>
+          <w:i w:val="false"/>
+          <w:caps w:val="false"/>
+          <w:smallCaps w:val="false"/>
+          <w:strike w:val="false"/>
+          <w:dstrike w:val="false"/>
+          <w:color w:val="000000"/>
+          <w:sz w:val="24"/>
+          <w:szCs w:val="24"/>
+          <w:u w:val="none"/>
+          <w:effect w:val="none"/>
+        </w:rPr>
+      </w:pPr>
+      <w:r>
+        <w:rPr>
+          <w:rFonts w:ascii="Arial" w:hAnsi="Arial"/>
+          <w:b w:val="false"/>
+          <w:bCs w:val="false"/>
+          <w:i w:val="false"/>
+          <w:caps w:val="false"/>
+          <w:smallCaps w:val="false"/>
+          <w:strike w:val="false"/>
+          <w:dstrike w:val="false"/>
+          <w:color w:val="000000"/>
+          <w:sz w:val="24"/>
+          <w:szCs w:val="24"/>
+          <w:u w:val="none"/>
+          <w:effect w:val="none"/>
+        </w:rPr>
+      </w:r>
+    </w:p>
+    <w:p>
+      <w:pPr>
+        <w:pStyle w:val="TextBody"/>
+        <w:bidi w:val="0"/>
+        <w:spacing w:lineRule="auto" w:line="360" w:before="0" w:after="0"/>
+        <w:ind w:left="0" w:right="0" w:hanging="0"/>
+        <w:jc w:val="both"/>
+        <w:rPr>
+          <w:rFonts w:ascii="Arial" w:hAnsi="Arial"/>
+          <w:b w:val="false"/>
+          <w:b w:val="false"/>
+          <w:bCs w:val="false"/>
+          <w:i w:val="false"/>
+          <w:i w:val="false"/>
+          <w:caps w:val="false"/>
+          <w:smallCaps w:val="false"/>
+          <w:strike w:val="false"/>
+          <w:dstrike w:val="false"/>
+          <w:color w:val="000000"/>
+          <w:sz w:val="24"/>
+          <w:szCs w:val="24"/>
+          <w:u w:val="none"/>
+          <w:effect w:val="none"/>
+        </w:rPr>
+      </w:pPr>
+      <w:r>
+        <w:rPr>
+          <w:rFonts w:ascii="Arial" w:hAnsi="Arial"/>
+          <w:b w:val="false"/>
+          <w:bCs w:val="false"/>
+          <w:i w:val="false"/>
+          <w:caps w:val="false"/>
+          <w:smallCaps w:val="false"/>
+          <w:strike w:val="false"/>
+          <w:dstrike w:val="false"/>
+          <w:color w:val="000000"/>
+          <w:sz w:val="24"/>
+          <w:szCs w:val="24"/>
+          <w:u w:val="none"/>
+          <w:effect w:val="none"/>
+        </w:rPr>
+      </w:r>
+    </w:p>
+    <w:p>
+      <w:pPr>
+        <w:pStyle w:val="TextBody"/>
+        <w:bidi w:val="0"/>
+        <w:spacing w:lineRule="auto" w:line="360" w:before="0" w:after="0"/>
+        <w:ind w:left="0" w:right="0" w:hanging="0"/>
+        <w:jc w:val="both"/>
+        <w:rPr>
+          <w:rFonts w:ascii="Arial" w:hAnsi="Arial"/>
+          <w:b w:val="false"/>
+          <w:b w:val="false"/>
+          <w:bCs w:val="false"/>
+          <w:i w:val="false"/>
+          <w:i w:val="false"/>
+          <w:caps w:val="false"/>
+          <w:smallCaps w:val="false"/>
+          <w:strike w:val="false"/>
+          <w:dstrike w:val="false"/>
+          <w:color w:val="000000"/>
+          <w:sz w:val="24"/>
+          <w:szCs w:val="24"/>
+          <w:u w:val="none"/>
+          <w:effect w:val="none"/>
+        </w:rPr>
+      </w:pPr>
+      <w:r>
+        <w:rPr>
+          <w:rFonts w:ascii="Arial" w:hAnsi="Arial"/>
+          <w:b w:val="false"/>
+          <w:bCs w:val="false"/>
+          <w:i w:val="false"/>
+          <w:caps w:val="false"/>
+          <w:smallCaps w:val="false"/>
+          <w:strike w:val="false"/>
+          <w:dstrike w:val="false"/>
+          <w:color w:val="000000"/>
+          <w:sz w:val="24"/>
+          <w:szCs w:val="24"/>
+          <w:u w:val="none"/>
+          <w:effect w:val="none"/>
+        </w:rPr>
+      </w:r>
+    </w:p>
+    <w:p>
+      <w:pPr>
+        <w:pStyle w:val="TextBody"/>
+        <w:bidi w:val="0"/>
+        <w:spacing w:lineRule="auto" w:line="360" w:before="0" w:after="0"/>
+        <w:ind w:left="0" w:right="0" w:hanging="0"/>
+        <w:jc w:val="both"/>
+        <w:rPr>
+          <w:rFonts w:ascii="Arial" w:hAnsi="Arial"/>
+          <w:b w:val="false"/>
+          <w:b w:val="false"/>
+          <w:bCs w:val="false"/>
+          <w:i w:val="false"/>
+          <w:i w:val="false"/>
+          <w:caps w:val="false"/>
+          <w:smallCaps w:val="false"/>
+          <w:strike w:val="false"/>
+          <w:dstrike w:val="false"/>
+          <w:color w:val="000000"/>
+          <w:sz w:val="24"/>
+          <w:szCs w:val="24"/>
+          <w:u w:val="none"/>
+          <w:effect w:val="none"/>
+        </w:rPr>
+      </w:pPr>
+      <w:r>
+        <w:rPr>
+          <w:rFonts w:ascii="Arial" w:hAnsi="Arial"/>
+          <w:b w:val="false"/>
+          <w:bCs w:val="false"/>
+          <w:i w:val="false"/>
+          <w:caps w:val="false"/>
+          <w:smallCaps w:val="false"/>
+          <w:strike w:val="false"/>
+          <w:dstrike w:val="false"/>
+          <w:color w:val="000000"/>
+          <w:sz w:val="24"/>
+          <w:szCs w:val="24"/>
+          <w:u w:val="none"/>
+          <w:effect w:val="none"/>
+        </w:rPr>
+      </w:r>
+    </w:p>
+    <w:p>
+      <w:pPr>
+        <w:pStyle w:val="TextBody"/>
+        <w:bidi w:val="0"/>
+        <w:spacing w:lineRule="auto" w:line="360" w:before="0" w:after="0"/>
+        <w:ind w:left="0" w:right="0" w:hanging="0"/>
+        <w:jc w:val="both"/>
+        <w:rPr>
+          <w:rFonts w:ascii="Arial" w:hAnsi="Arial"/>
+          <w:b w:val="false"/>
+          <w:b w:val="false"/>
+          <w:bCs w:val="false"/>
+          <w:i w:val="false"/>
+          <w:i w:val="false"/>
+          <w:caps w:val="false"/>
+          <w:smallCaps w:val="false"/>
+          <w:strike w:val="false"/>
+          <w:dstrike w:val="false"/>
+          <w:color w:val="000000"/>
+          <w:sz w:val="24"/>
+          <w:szCs w:val="24"/>
+          <w:u w:val="none"/>
+          <w:effect w:val="none"/>
+        </w:rPr>
+      </w:pPr>
+      <w:r>
+        <w:rPr>
+          <w:rFonts w:ascii="Arial" w:hAnsi="Arial"/>
+          <w:b w:val="false"/>
+          <w:bCs w:val="false"/>
+          <w:i w:val="false"/>
+          <w:caps w:val="false"/>
+          <w:smallCaps w:val="false"/>
+          <w:strike w:val="false"/>
+          <w:dstrike w:val="false"/>
+          <w:color w:val="000000"/>
+          <w:sz w:val="24"/>
+          <w:szCs w:val="24"/>
+          <w:u w:val="none"/>
+          <w:effect w:val="none"/>
+        </w:rPr>
+      </w:r>
+    </w:p>
+    <w:p>
+      <w:pPr>
+        <w:pStyle w:val="TextBody"/>
+        <w:bidi w:val="0"/>
+        <w:spacing w:lineRule="auto" w:line="360" w:before="0" w:after="0"/>
+        <w:ind w:left="0" w:right="0" w:hanging="0"/>
+        <w:jc w:val="both"/>
+        <w:rPr>
+          <w:rFonts w:ascii="Arial" w:hAnsi="Arial"/>
+          <w:b w:val="false"/>
+          <w:b w:val="false"/>
+          <w:bCs w:val="false"/>
+          <w:i w:val="false"/>
+          <w:i w:val="false"/>
+          <w:caps w:val="false"/>
+          <w:smallCaps w:val="false"/>
+          <w:strike w:val="false"/>
+          <w:dstrike w:val="false"/>
+          <w:color w:val="000000"/>
+          <w:sz w:val="24"/>
+          <w:szCs w:val="24"/>
+          <w:u w:val="none"/>
+          <w:effect w:val="none"/>
+        </w:rPr>
+      </w:pPr>
+      <w:r>
+        <w:rPr>
+          <w:rFonts w:ascii="Arial" w:hAnsi="Arial"/>
+          <w:b w:val="false"/>
+          <w:bCs w:val="false"/>
+          <w:i w:val="false"/>
+          <w:caps w:val="false"/>
+          <w:smallCaps w:val="false"/>
+          <w:strike w:val="false"/>
+          <w:dstrike w:val="false"/>
+          <w:color w:val="000000"/>
+          <w:sz w:val="24"/>
+          <w:szCs w:val="24"/>
+          <w:u w:val="none"/>
+          <w:effect w:val="none"/>
+        </w:rPr>
+      </w:r>
+    </w:p>
+    <w:p>
+      <w:pPr>
+        <w:pStyle w:val="TextBody"/>
+        <w:bidi w:val="0"/>
+        <w:spacing w:lineRule="auto" w:line="360" w:before="0" w:after="0"/>
+        <w:ind w:left="0" w:right="0" w:hanging="0"/>
+        <w:jc w:val="both"/>
+        <w:rPr>
+          <w:rFonts w:ascii="Arial" w:hAnsi="Arial"/>
+          <w:b w:val="false"/>
+          <w:b w:val="false"/>
+          <w:bCs w:val="false"/>
+          <w:i w:val="false"/>
+          <w:i w:val="false"/>
+          <w:caps w:val="false"/>
+          <w:smallCaps w:val="false"/>
+          <w:strike w:val="false"/>
+          <w:dstrike w:val="false"/>
+          <w:color w:val="000000"/>
+          <w:sz w:val="24"/>
+          <w:szCs w:val="24"/>
+          <w:u w:val="none"/>
+          <w:effect w:val="none"/>
+        </w:rPr>
+      </w:pPr>
+      <w:r>
+        <w:rPr>
+          <w:rFonts w:ascii="Arial" w:hAnsi="Arial"/>
+          <w:b w:val="false"/>
+          <w:bCs w:val="false"/>
+          <w:i w:val="false"/>
+          <w:caps w:val="false"/>
+          <w:smallCaps w:val="false"/>
+          <w:strike w:val="false"/>
+          <w:dstrike w:val="false"/>
+          <w:color w:val="000000"/>
+          <w:sz w:val="24"/>
+          <w:szCs w:val="24"/>
+          <w:u w:val="none"/>
+          <w:effect w:val="none"/>
+        </w:rPr>
+      </w:r>
+    </w:p>
+    <w:p>
+      <w:pPr>
+        <w:pStyle w:val="TextBody"/>
+        <w:bidi w:val="0"/>
+        <w:spacing w:lineRule="auto" w:line="360" w:before="0" w:after="0"/>
+        <w:ind w:left="0" w:right="0" w:hanging="0"/>
+        <w:jc w:val="both"/>
+        <w:rPr>
+          <w:rFonts w:ascii="Arial" w:hAnsi="Arial"/>
+          <w:b w:val="false"/>
+          <w:b w:val="false"/>
+          <w:bCs w:val="false"/>
+          <w:i w:val="false"/>
+          <w:i w:val="false"/>
+          <w:caps w:val="false"/>
+          <w:smallCaps w:val="false"/>
+          <w:strike w:val="false"/>
+          <w:dstrike w:val="false"/>
+          <w:color w:val="000000"/>
+          <w:sz w:val="24"/>
+          <w:szCs w:val="24"/>
+          <w:u w:val="none"/>
+          <w:effect w:val="none"/>
+        </w:rPr>
+      </w:pPr>
+      <w:r>
+        <w:rPr>
+          <w:rFonts w:ascii="Arial" w:hAnsi="Arial"/>
+          <w:b w:val="false"/>
+          <w:bCs w:val="false"/>
+          <w:i w:val="false"/>
+          <w:caps w:val="false"/>
+          <w:smallCaps w:val="false"/>
+          <w:strike w:val="false"/>
+          <w:dstrike w:val="false"/>
+          <w:color w:val="000000"/>
+          <w:sz w:val="24"/>
+          <w:szCs w:val="24"/>
+          <w:u w:val="none"/>
+          <w:effect w:val="none"/>
+        </w:rPr>
+      </w:r>
+    </w:p>
+    <w:p>
+      <w:pPr>
+        <w:pStyle w:val="TextBody"/>
+        <w:bidi w:val="0"/>
+        <w:spacing w:lineRule="auto" w:line="360" w:before="0" w:after="0"/>
+        <w:ind w:left="0" w:right="0" w:hanging="0"/>
+        <w:jc w:val="both"/>
+        <w:rPr>
+          <w:rFonts w:ascii="Arial" w:hAnsi="Arial"/>
+          <w:b w:val="false"/>
+          <w:b w:val="false"/>
+          <w:bCs w:val="false"/>
+          <w:i w:val="false"/>
+          <w:i w:val="false"/>
+          <w:caps w:val="false"/>
+          <w:smallCaps w:val="false"/>
+          <w:strike w:val="false"/>
+          <w:dstrike w:val="false"/>
+          <w:color w:val="000000"/>
+          <w:sz w:val="24"/>
+          <w:szCs w:val="24"/>
+          <w:u w:val="none"/>
+          <w:effect w:val="none"/>
+        </w:rPr>
+      </w:pPr>
+      <w:r>
+        <w:rPr>
+          <w:rFonts w:ascii="Arial" w:hAnsi="Arial"/>
+          <w:b w:val="false"/>
+          <w:bCs w:val="false"/>
+          <w:i w:val="false"/>
+          <w:caps w:val="false"/>
+          <w:smallCaps w:val="false"/>
+          <w:strike w:val="false"/>
+          <w:dstrike w:val="false"/>
+          <w:color w:val="000000"/>
+          <w:sz w:val="24"/>
+          <w:szCs w:val="24"/>
+          <w:u w:val="none"/>
+          <w:effect w:val="none"/>
+        </w:rPr>
+      </w:r>
+    </w:p>
+    <w:p>
+      <w:pPr>
+        <w:pStyle w:val="TextBody"/>
+        <w:bidi w:val="0"/>
+        <w:spacing w:lineRule="auto" w:line="360" w:before="0" w:after="0"/>
+        <w:ind w:left="0" w:right="0" w:hanging="0"/>
+        <w:jc w:val="both"/>
         <w:rPr/>
       </w:pPr>
       <w:r>
@@ -14948,9 +16410,12 @@
     <w:p>
       <w:pPr>
         <w:pStyle w:val="TextBody"/>
-        <w:bidi w:val="0"/>
-        <w:spacing w:lineRule="auto" w:line="360" w:before="0" w:after="0"/>
-        <w:ind w:left="0" w:right="0" w:hanging="0"/>
+        <w:numPr>
+          <w:ilvl w:val="0"/>
+          <w:numId w:val="3"/>
+        </w:numPr>
+        <w:bidi w:val="0"/>
+        <w:spacing w:lineRule="auto" w:line="360" w:before="0" w:after="0"/>
         <w:jc w:val="both"/>
         <w:rPr/>
       </w:pPr>
@@ -14970,7 +16435,6 @@
           <w:u w:val="none"/>
           <w:effect w:val="none"/>
         </w:rPr>
-        <w:tab/>
         <w:t xml:space="preserve">R: </w:t>
       </w:r>
       <w:r>
@@ -15119,9 +16583,12 @@
     <w:p>
       <w:pPr>
         <w:pStyle w:val="TextBody"/>
-        <w:bidi w:val="0"/>
-        <w:spacing w:lineRule="auto" w:line="360" w:before="0" w:after="0"/>
-        <w:ind w:left="0" w:right="0" w:hanging="0"/>
+        <w:numPr>
+          <w:ilvl w:val="0"/>
+          <w:numId w:val="3"/>
+        </w:numPr>
+        <w:bidi w:val="0"/>
+        <w:spacing w:lineRule="auto" w:line="360" w:before="0" w:after="0"/>
         <w:jc w:val="both"/>
         <w:rPr/>
       </w:pPr>
@@ -15141,7 +16608,6 @@
           <w:u w:val="none"/>
           <w:effect w:val="none"/>
         </w:rPr>
-        <w:tab/>
         <w:t xml:space="preserve">C: </w:t>
       </w:r>
       <w:r>
@@ -15284,26 +16750,7 @@
           <w:u w:val="none"/>
           <w:effect w:val="none"/>
         </w:rPr>
-        <w:t xml:space="preserve"> es prioridad que cada cliente cree que va a tener cada recurso, normalmente son matrices ya que se tienen varios clientes y cada cliente le da una prioridad. </w:t>
-      </w:r>
-      <w:r>
-        <w:rPr>
-          <w:rFonts w:ascii="Arial" w:hAnsi="Arial"/>
-          <w:b w:val="false"/>
-          <w:bCs w:val="false"/>
-          <w:i/>
-          <w:iCs/>
-          <w:caps w:val="false"/>
-          <w:smallCaps w:val="false"/>
-          <w:strike w:val="false"/>
-          <w:dstrike w:val="false"/>
-          <w:color w:val="000000"/>
-          <w:sz w:val="24"/>
-          <w:szCs w:val="24"/>
-          <w:u w:val="none"/>
-          <w:effect w:val="none"/>
-        </w:rPr>
-        <w:t>Quedaría tal que así:</w:t>
+        <w:t xml:space="preserve"> es prioridad que cada cliente cree que va a tener cada recurso, normalmente son matrices ya que se tienen varios clientes y cada cliente le da una prioridad. Quedaría tal que así:</w:t>
       </w:r>
     </w:p>
     <w:p>
@@ -15320,24 +16767,33 @@
         </w:rPr>
       </w:pPr>
       <w:r>
-        <w:rPr>
-          <w:rFonts w:ascii="Arial" w:hAnsi="Arial"/>
-          <w:b w:val="false"/>
-          <w:bCs w:val="false"/>
-          <w:i/>
-          <w:iCs/>
-          <w:caps w:val="false"/>
-          <w:smallCaps w:val="false"/>
-          <w:strike w:val="false"/>
-          <w:dstrike w:val="false"/>
-          <w:color w:val="000000"/>
-          <w:sz w:val="24"/>
-          <w:szCs w:val="24"/>
-          <w:u w:val="none"/>
-          <w:effect w:val="none"/>
-        </w:rPr>
+        <w:rPr/>
       </w:r>
       <m:oMath xmlns:m="http://schemas.openxmlformats.org/officeDocument/2006/math">
+        <m:sSub>
+          <m:e>
+            <m:r>
+              <w:rPr>
+                <w:rFonts w:ascii="Cambria Math" w:hAnsi="Cambria Math"/>
+              </w:rPr>
+              <m:t xml:space="preserve">v</m:t>
+            </m:r>
+          </m:e>
+          <m:sub>
+            <m:r>
+              <w:rPr>
+                <w:rFonts w:ascii="Cambria Math" w:hAnsi="Cambria Math"/>
+              </w:rPr>
+              <m:t xml:space="preserve">ij</m:t>
+            </m:r>
+          </m:sub>
+        </m:sSub>
+        <m:r>
+          <w:rPr>
+            <w:rFonts w:ascii="Cambria Math" w:hAnsi="Cambria Math"/>
+          </w:rPr>
+          <m:t xml:space="preserve">=</m:t>
+        </m:r>
         <m:d>
           <m:dPr>
             <m:begChr m:val="("/>
@@ -15444,137 +16900,104 @@
                 </m:e>
                 <m:e/>
                 <m:e/>
-                <m:e>
-                  <m:sSub>
-                    <m:e>
-                      <m:r>
-                        <w:rPr>
-                          <w:rFonts w:ascii="Cambria Math" w:hAnsi="Cambria Math"/>
-                        </w:rPr>
-                        <m:t xml:space="preserve">v</m:t>
-                      </m:r>
-                    </m:e>
-                    <m:sub>
-                      <m:r>
-                        <w:rPr>
-                          <w:rFonts w:ascii="Cambria Math" w:hAnsi="Cambria Math"/>
-                        </w:rPr>
-                        <m:t xml:space="preserve">2</m:t>
-                      </m:r>
-                      <m:r>
-                        <w:rPr>
-                          <w:rFonts w:ascii="Cambria Math" w:hAnsi="Cambria Math"/>
-                        </w:rPr>
-                        <m:t xml:space="preserve">n</m:t>
-                      </m:r>
-                    </m:sub>
-                  </m:sSub>
-                </m:e>
-              </m:mr>
-              <m:mr>
-                <m:e>
-                  <m:r>
-                    <w:rPr>
-                      <w:rFonts w:ascii="Cambria Math" w:hAnsi="Cambria Math"/>
-                    </w:rPr>
-                    <m:t xml:space="preserve">⋮</m:t>
-                  </m:r>
-                </m:e>
                 <m:e/>
-                <m:e/>
-                <m:e>
-                  <m:r>
-                    <w:rPr>
-                      <w:rFonts w:ascii="Cambria Math" w:hAnsi="Cambria Math"/>
-                    </w:rPr>
-                    <m:t xml:space="preserve">⋮</m:t>
-                  </m:r>
-                </m:e>
-              </m:mr>
-              <m:mr>
-                <m:e>
-                  <m:sSub>
-                    <m:e>
-                      <m:r>
-                        <w:rPr>
-                          <w:rFonts w:ascii="Cambria Math" w:hAnsi="Cambria Math"/>
-                        </w:rPr>
-                        <m:t xml:space="preserve">v</m:t>
-                      </m:r>
-                    </m:e>
-                    <m:sub>
-                      <m:r>
-                        <w:rPr>
-                          <w:rFonts w:ascii="Cambria Math" w:hAnsi="Cambria Math"/>
-                        </w:rPr>
-                        <m:t xml:space="preserve">n</m:t>
-                      </m:r>
-                      <m:r>
-                        <w:rPr>
-                          <w:rFonts w:ascii="Cambria Math" w:hAnsi="Cambria Math"/>
-                        </w:rPr>
-                        <m:t xml:space="preserve">1</m:t>
-                      </m:r>
-                    </m:sub>
-                  </m:sSub>
-                </m:e>
-                <m:e>
-                  <m:sSub>
-                    <m:e>
-                      <m:r>
-                        <w:rPr>
-                          <w:rFonts w:ascii="Cambria Math" w:hAnsi="Cambria Math"/>
-                        </w:rPr>
-                        <m:t xml:space="preserve">v</m:t>
-                      </m:r>
-                    </m:e>
-                    <m:sub>
-                      <m:r>
-                        <w:rPr>
-                          <w:rFonts w:ascii="Cambria Math" w:hAnsi="Cambria Math"/>
-                        </w:rPr>
-                        <m:t xml:space="preserve">n</m:t>
-                      </m:r>
-                      <m:r>
-                        <w:rPr>
-                          <w:rFonts w:ascii="Cambria Math" w:hAnsi="Cambria Math"/>
-                        </w:rPr>
-                        <m:t xml:space="preserve">2</m:t>
-                      </m:r>
-                    </m:sub>
-                  </m:sSub>
-                </m:e>
-                <m:e>
-                  <m:r>
-                    <w:rPr>
-                      <w:rFonts w:ascii="Cambria Math" w:hAnsi="Cambria Math"/>
-                    </w:rPr>
-                    <m:t xml:space="preserve">⋯</m:t>
-                  </m:r>
-                </m:e>
-                <m:e>
-                  <m:sSub>
-                    <m:e>
-                      <m:r>
-                        <w:rPr>
-                          <w:rFonts w:ascii="Cambria Math" w:hAnsi="Cambria Math"/>
-                        </w:rPr>
-                        <m:t xml:space="preserve">v</m:t>
-                      </m:r>
-                    </m:e>
-                    <m:sub>
-                      <m:r>
-                        <w:rPr>
-                          <w:rFonts w:ascii="Cambria Math" w:hAnsi="Cambria Math"/>
-                        </w:rPr>
-                        <m:t xml:space="preserve">nn</m:t>
-                      </m:r>
-                    </m:sub>
-                  </m:sSub>
-                </m:e>
               </m:mr>
             </m:m>
           </m:e>
+          <m:e/>
+          <m:e>
+            <m:r>
+              <w:rPr>
+                <w:rFonts w:ascii="Cambria Math" w:hAnsi="Cambria Math"/>
+              </w:rPr>
+              <m:t xml:space="preserve">⋮</m:t>
+            </m:r>
+          </m:e>
+          <m:e/>
+          <m:e>
+            <m:sSub>
+              <m:e>
+                <m:r>
+                  <w:rPr>
+                    <w:rFonts w:ascii="Cambria Math" w:hAnsi="Cambria Math"/>
+                  </w:rPr>
+                  <m:t xml:space="preserve">v</m:t>
+                </m:r>
+              </m:e>
+              <m:sub>
+                <m:r>
+                  <w:rPr>
+                    <w:rFonts w:ascii="Cambria Math" w:hAnsi="Cambria Math"/>
+                  </w:rPr>
+                  <m:t xml:space="preserve">n</m:t>
+                </m:r>
+                <m:r>
+                  <w:rPr>
+                    <w:rFonts w:ascii="Cambria Math" w:hAnsi="Cambria Math"/>
+                  </w:rPr>
+                  <m:t xml:space="preserve">1</m:t>
+                </m:r>
+              </m:sub>
+            </m:sSub>
+          </m:e>
+          <m:e/>
+          <m:e>
+            <m:sSub>
+              <m:e>
+                <m:r>
+                  <w:rPr>
+                    <w:rFonts w:ascii="Cambria Math" w:hAnsi="Cambria Math"/>
+                  </w:rPr>
+                  <m:t xml:space="preserve">v</m:t>
+                </m:r>
+              </m:e>
+              <m:sub>
+                <m:r>
+                  <w:rPr>
+                    <w:rFonts w:ascii="Cambria Math" w:hAnsi="Cambria Math"/>
+                  </w:rPr>
+                  <m:t xml:space="preserve">n</m:t>
+                </m:r>
+                <m:r>
+                  <w:rPr>
+                    <w:rFonts w:ascii="Cambria Math" w:hAnsi="Cambria Math"/>
+                  </w:rPr>
+                  <m:t xml:space="preserve">2</m:t>
+                </m:r>
+              </m:sub>
+            </m:sSub>
+          </m:e>
+          <m:e/>
+          <m:e>
+            <m:r>
+              <w:rPr>
+                <w:rFonts w:ascii="Cambria Math" w:hAnsi="Cambria Math"/>
+              </w:rPr>
+              <m:t xml:space="preserve">⋯</m:t>
+            </m:r>
+          </m:e>
+          <m:e/>
+          <m:e>
+            <m:sSub>
+              <m:e>
+                <m:r>
+                  <w:rPr>
+                    <w:rFonts w:ascii="Cambria Math" w:hAnsi="Cambria Math"/>
+                  </w:rPr>
+                  <m:t xml:space="preserve">v</m:t>
+                </m:r>
+              </m:e>
+              <m:sub>
+                <m:r>
+                  <w:rPr>
+                    <w:rFonts w:ascii="Cambria Math" w:hAnsi="Cambria Math"/>
+                  </w:rPr>
+                  <m:t xml:space="preserve">nn</m:t>
+                </m:r>
+              </m:sub>
+            </m:sSub>
+          </m:e>
+          <m:e/>
         </m:d>
       </m:oMath>
     </w:p>
@@ -15605,71 +17028,18 @@
           <w:effect w:val="none"/>
         </w:rPr>
         <w:tab/>
-      </w:r>
-      <w:r>
-        <w:rPr>
-          <w:rFonts w:ascii="Arial" w:hAnsi="Arial"/>
-          <w:b w:val="false"/>
-          <w:bCs w:val="false"/>
-          <w:i/>
-          <w:iCs/>
-          <w:caps w:val="false"/>
-          <w:smallCaps w:val="false"/>
-          <w:strike w:val="false"/>
-          <w:dstrike w:val="false"/>
-          <w:color w:val="000000"/>
-          <w:sz w:val="24"/>
-          <w:szCs w:val="24"/>
-          <w:u w:val="none"/>
-          <w:effect w:val="none"/>
-        </w:rPr>
-        <w:t>Donde cada columna representa a cada requisito y donde cada fila representa a cada re</w:t>
-      </w:r>
-      <w:r>
-        <w:rPr>
-          <w:rFonts w:ascii="Arial" w:hAnsi="Arial"/>
-          <w:b w:val="false"/>
-          <w:bCs w:val="false"/>
-          <w:i/>
-          <w:iCs/>
-          <w:caps w:val="false"/>
-          <w:smallCaps w:val="false"/>
-          <w:strike w:val="false"/>
-          <w:dstrike w:val="false"/>
-          <w:color w:val="000000"/>
-          <w:sz w:val="24"/>
-          <w:szCs w:val="24"/>
-          <w:u w:val="none"/>
-          <w:effect w:val="none"/>
-        </w:rPr>
-        <w:t>q</w:t>
-      </w:r>
-      <w:r>
-        <w:rPr>
-          <w:rFonts w:ascii="Arial" w:hAnsi="Arial"/>
-          <w:b w:val="false"/>
-          <w:bCs w:val="false"/>
-          <w:i/>
-          <w:iCs/>
-          <w:caps w:val="false"/>
-          <w:smallCaps w:val="false"/>
-          <w:strike w:val="false"/>
-          <w:dstrike w:val="false"/>
-          <w:color w:val="000000"/>
-          <w:sz w:val="24"/>
-          <w:szCs w:val="24"/>
-          <w:u w:val="none"/>
-          <w:effect w:val="none"/>
-        </w:rPr>
-        <w:t>uisito.</w:t>
-      </w:r>
-    </w:p>
-    <w:p>
-      <w:pPr>
-        <w:pStyle w:val="TextBody"/>
-        <w:bidi w:val="0"/>
-        <w:spacing w:lineRule="auto" w:line="360" w:before="0" w:after="0"/>
-        <w:ind w:left="0" w:right="0" w:hanging="0"/>
+        <w:t>Donde cada columna representa a cada requisito y donde cada fila representa a cada requisito:</w:t>
+      </w:r>
+    </w:p>
+    <w:p>
+      <w:pPr>
+        <w:pStyle w:val="TextBody"/>
+        <w:numPr>
+          <w:ilvl w:val="0"/>
+          <w:numId w:val="4"/>
+        </w:numPr>
+        <w:bidi w:val="0"/>
+        <w:spacing w:lineRule="auto" w:line="360" w:before="0" w:after="0"/>
         <w:jc w:val="both"/>
         <w:rPr/>
       </w:pPr>
@@ -15678,47 +17048,17 @@
           <w:rFonts w:ascii="Arial" w:hAnsi="Arial"/>
           <w:b w:val="false"/>
           <w:bCs w:val="false"/>
-          <w:i/>
-          <w:iCs/>
-          <w:caps w:val="false"/>
-          <w:smallCaps w:val="false"/>
-          <w:strike w:val="false"/>
-          <w:dstrike w:val="false"/>
-          <w:color w:val="000000"/>
-          <w:sz w:val="24"/>
-          <w:szCs w:val="24"/>
-          <w:u w:val="none"/>
-          <w:effect w:val="none"/>
-        </w:rPr>
-        <w:tab/>
-      </w:r>
-    </w:p>
-    <w:p>
-      <w:pPr>
-        <w:pStyle w:val="TextBody"/>
-        <w:bidi w:val="0"/>
-        <w:spacing w:lineRule="auto" w:line="360" w:before="0" w:after="0"/>
-        <w:ind w:left="0" w:right="0" w:hanging="0"/>
-        <w:jc w:val="both"/>
-        <w:rPr/>
-      </w:pPr>
-      <w:r>
-        <w:rPr>
-          <w:rFonts w:ascii="Arial" w:hAnsi="Arial"/>
-          <w:b w:val="false"/>
-          <w:bCs w:val="false"/>
-          <w:i w:val="false"/>
-          <w:caps w:val="false"/>
-          <w:smallCaps w:val="false"/>
-          <w:strike w:val="false"/>
-          <w:dstrike w:val="false"/>
-          <w:color w:val="000000"/>
-          <w:sz w:val="24"/>
-          <w:szCs w:val="24"/>
-          <w:u w:val="none"/>
-          <w:effect w:val="none"/>
-        </w:rPr>
-        <w:tab/>
+          <w:i w:val="false"/>
+          <w:caps w:val="false"/>
+          <w:smallCaps w:val="false"/>
+          <w:strike w:val="false"/>
+          <w:dstrike w:val="false"/>
+          <w:color w:val="000000"/>
+          <w:sz w:val="24"/>
+          <w:szCs w:val="24"/>
+          <w:u w:val="none"/>
+          <w:effect w:val="none"/>
+        </w:rPr>
         <w:t xml:space="preserve">W: </w:t>
       </w:r>
       <w:r>
@@ -15861,121 +17201,80 @@
           <w:u w:val="none"/>
           <w:effect w:val="none"/>
         </w:rPr>
-        <w:t xml:space="preserve">representa el </w:t>
-      </w:r>
-      <w:r>
-        <w:rPr>
-          <w:rFonts w:ascii="Arial" w:hAnsi="Arial"/>
-          <w:b w:val="false"/>
-          <w:bCs w:val="false"/>
-          <w:i/>
-          <w:iCs/>
-          <w:caps w:val="false"/>
-          <w:smallCaps w:val="false"/>
-          <w:strike w:val="false"/>
-          <w:dstrike w:val="false"/>
-          <w:color w:val="000000"/>
-          <w:sz w:val="24"/>
-          <w:szCs w:val="24"/>
-          <w:u w:val="none"/>
-          <w:effect w:val="none"/>
-        </w:rPr>
-        <w:t xml:space="preserve">peso de cada cliente, </w:t>
-      </w:r>
-      <w:r>
-        <w:rPr>
-          <w:rFonts w:ascii="Arial" w:hAnsi="Arial"/>
-          <w:b w:val="false"/>
-          <w:bCs w:val="false"/>
-          <w:i/>
-          <w:iCs/>
-          <w:caps w:val="false"/>
-          <w:smallCaps w:val="false"/>
-          <w:strike w:val="false"/>
-          <w:dstrike w:val="false"/>
-          <w:color w:val="000000"/>
-          <w:sz w:val="24"/>
-          <w:szCs w:val="24"/>
-          <w:u w:val="none"/>
-          <w:effect w:val="none"/>
-        </w:rPr>
-        <w:t>es decir, la prioridad que tiene ese cliente, cada Wi representa a un cliente</w:t>
-      </w:r>
-      <w:r>
-        <w:rPr>
-          <w:rFonts w:ascii="Arial" w:hAnsi="Arial"/>
-          <w:b w:val="false"/>
-          <w:bCs w:val="false"/>
-          <w:i/>
-          <w:iCs/>
-          <w:caps w:val="false"/>
-          <w:smallCaps w:val="false"/>
-          <w:strike w:val="false"/>
-          <w:dstrike w:val="false"/>
-          <w:color w:val="000000"/>
-          <w:sz w:val="24"/>
-          <w:szCs w:val="24"/>
-          <w:u w:val="none"/>
-          <w:effect w:val="none"/>
-        </w:rPr>
-        <w:t>.</w:t>
-      </w:r>
-    </w:p>
-    <w:p>
-      <w:pPr>
-        <w:pStyle w:val="TextBody"/>
-        <w:bidi w:val="0"/>
-        <w:spacing w:lineRule="auto" w:line="360" w:before="0" w:after="0"/>
-        <w:ind w:left="0" w:right="0" w:hanging="0"/>
-        <w:jc w:val="both"/>
-        <w:rPr>
-          <w:rFonts w:ascii="Arial" w:hAnsi="Arial"/>
-          <w:b w:val="false"/>
-          <w:b w:val="false"/>
-          <w:bCs w:val="false"/>
-          <w:i w:val="false"/>
-          <w:i w:val="false"/>
-          <w:caps w:val="false"/>
-          <w:smallCaps w:val="false"/>
-          <w:strike w:val="false"/>
-          <w:dstrike w:val="false"/>
-          <w:color w:val="000000"/>
-          <w:sz w:val="24"/>
-          <w:szCs w:val="24"/>
-          <w:u w:val="none"/>
-          <w:effect w:val="none"/>
-        </w:rPr>
-      </w:pPr>
-      <w:r>
+        <w:t>representa el peso de cada cliente, es decir, la prioridad que tiene ese cliente, cada Wi representa a un cliente.</w:t>
+      </w:r>
+    </w:p>
+    <w:p>
+      <w:pPr>
+        <w:pStyle w:val="TextBody"/>
+        <w:bidi w:val="0"/>
+        <w:spacing w:lineRule="auto" w:line="360" w:before="0" w:after="0"/>
+        <w:ind w:left="0" w:right="0" w:hanging="0"/>
+        <w:jc w:val="both"/>
+        <w:rPr>
+          <w:rFonts w:ascii="Arial" w:hAnsi="Arial"/>
+          <w:b w:val="false"/>
+          <w:b w:val="false"/>
+          <w:bCs w:val="false"/>
+          <w:i w:val="false"/>
+          <w:i w:val="false"/>
+          <w:caps w:val="false"/>
+          <w:smallCaps w:val="false"/>
+          <w:strike w:val="false"/>
+          <w:dstrike w:val="false"/>
+          <w:color w:val="000000"/>
+          <w:sz w:val="24"/>
+          <w:szCs w:val="24"/>
+          <w:u w:val="none"/>
+          <w:effect w:val="none"/>
+        </w:rPr>
+      </w:pPr>
+      <w:r>
+        <w:rPr>
+          <w:rFonts w:ascii="Arial" w:hAnsi="Arial"/>
+          <w:b w:val="false"/>
+          <w:bCs w:val="false"/>
+          <w:i w:val="false"/>
+          <w:caps w:val="false"/>
+          <w:smallCaps w:val="false"/>
+          <w:strike w:val="false"/>
+          <w:dstrike w:val="false"/>
+          <w:color w:val="000000"/>
+          <w:sz w:val="24"/>
+          <w:szCs w:val="24"/>
+          <w:u w:val="none"/>
+          <w:effect w:val="none"/>
+        </w:rPr>
+      </w:r>
+    </w:p>
+    <w:p>
+      <w:pPr>
+        <w:pStyle w:val="TextBody"/>
+        <w:numPr>
+          <w:ilvl w:val="0"/>
+          <w:numId w:val="4"/>
+        </w:numPr>
+        <w:bidi w:val="0"/>
+        <w:spacing w:lineRule="auto" w:line="360" w:before="0" w:after="0"/>
+        <w:jc w:val="both"/>
         <w:rPr/>
-      </w:r>
-    </w:p>
-    <w:p>
-      <w:pPr>
-        <w:pStyle w:val="TextBody"/>
-        <w:bidi w:val="0"/>
-        <w:spacing w:lineRule="auto" w:line="360" w:before="0" w:after="0"/>
-        <w:ind w:left="0" w:right="0" w:hanging="0"/>
-        <w:jc w:val="both"/>
-        <w:rPr/>
-      </w:pPr>
-      <w:r>
-        <w:rPr>
-          <w:rFonts w:ascii="Arial" w:hAnsi="Arial"/>
-          <w:b w:val="false"/>
-          <w:bCs w:val="false"/>
-          <w:i w:val="false"/>
-          <w:caps w:val="false"/>
-          <w:smallCaps w:val="false"/>
-          <w:strike w:val="false"/>
-          <w:dstrike w:val="false"/>
-          <w:color w:val="000000"/>
-          <w:sz w:val="24"/>
-          <w:szCs w:val="24"/>
-          <w:u w:val="none"/>
-          <w:effect w:val="none"/>
-        </w:rPr>
-        <w:tab/>
+      </w:pPr>
+      <w:r>
+        <w:rPr>
+          <w:rFonts w:ascii="Arial" w:hAnsi="Arial"/>
+          <w:b w:val="false"/>
+          <w:bCs w:val="false"/>
+          <w:i w:val="false"/>
+          <w:caps w:val="false"/>
+          <w:smallCaps w:val="false"/>
+          <w:strike w:val="false"/>
+          <w:dstrike w:val="false"/>
+          <w:color w:val="000000"/>
+          <w:sz w:val="24"/>
+          <w:szCs w:val="24"/>
+          <w:u w:val="none"/>
+          <w:effect w:val="none"/>
+        </w:rPr>
         <w:t>E:</w:t>
       </w:r>
       <w:r>
@@ -16138,14 +17437,23 @@
           <w:u w:val="none"/>
           <w:effect w:val="none"/>
         </w:rPr>
-        <w:t xml:space="preserve">esfuerzo que conlleva hacer </w:t>
-      </w:r>
-      <w:r>
-        <w:rPr>
-          <w:rFonts w:ascii="Arial" w:hAnsi="Arial"/>
-          <w:b w:val="false"/>
-          <w:bCs w:val="false"/>
-          <w:i/>
+        <w:t>esfuerzo que conlleva hacer cada requisito, cada “ei” representa al esfuerzo de cada requisito.</w:t>
+      </w:r>
+    </w:p>
+    <w:p>
+      <w:pPr>
+        <w:pStyle w:val="TextBody"/>
+        <w:bidi w:val="0"/>
+        <w:spacing w:lineRule="auto" w:line="360" w:before="0" w:after="0"/>
+        <w:ind w:left="0" w:right="0" w:hanging="0"/>
+        <w:jc w:val="both"/>
+        <w:rPr>
+          <w:rFonts w:ascii="Arial" w:hAnsi="Arial"/>
+          <w:b w:val="false"/>
+          <w:b w:val="false"/>
+          <w:bCs w:val="false"/>
+          <w:i w:val="false"/>
+          <w:i w:val="false"/>
           <w:iCs/>
           <w:caps w:val="false"/>
           <w:smallCaps w:val="false"/>
@@ -16157,14 +17465,13 @@
           <w:u w:val="none"/>
           <w:effect w:val="none"/>
         </w:rPr>
-        <w:t>cada</w:t>
-      </w:r>
-      <w:r>
-        <w:rPr>
-          <w:rFonts w:ascii="Arial" w:hAnsi="Arial"/>
-          <w:b w:val="false"/>
-          <w:bCs w:val="false"/>
-          <w:i/>
+      </w:pPr>
+      <w:r>
+        <w:rPr>
+          <w:rFonts w:ascii="Arial" w:hAnsi="Arial"/>
+          <w:b w:val="false"/>
+          <w:bCs w:val="false"/>
+          <w:i w:val="false"/>
           <w:iCs/>
           <w:caps w:val="false"/>
           <w:smallCaps w:val="false"/>
@@ -16176,103 +17483,36 @@
           <w:u w:val="none"/>
           <w:effect w:val="none"/>
         </w:rPr>
-        <w:t xml:space="preserve"> requisito, </w:t>
-      </w:r>
-      <w:r>
-        <w:rPr>
-          <w:rFonts w:ascii="Arial" w:hAnsi="Arial"/>
-          <w:b w:val="false"/>
-          <w:bCs w:val="false"/>
-          <w:i/>
-          <w:iCs/>
-          <w:caps w:val="false"/>
-          <w:smallCaps w:val="false"/>
-          <w:strike w:val="false"/>
-          <w:dstrike w:val="false"/>
-          <w:color w:val="000000"/>
-          <w:sz w:val="24"/>
-          <w:szCs w:val="24"/>
-          <w:u w:val="none"/>
-          <w:effect w:val="none"/>
-        </w:rPr>
-        <w:t>cada “ei” representa al esfuerzo de cada requisito</w:t>
-      </w:r>
-      <w:r>
-        <w:rPr>
-          <w:rFonts w:ascii="Arial" w:hAnsi="Arial"/>
-          <w:b w:val="false"/>
-          <w:bCs w:val="false"/>
-          <w:i/>
-          <w:iCs/>
-          <w:caps w:val="false"/>
-          <w:smallCaps w:val="false"/>
-          <w:strike w:val="false"/>
-          <w:dstrike w:val="false"/>
-          <w:color w:val="000000"/>
-          <w:sz w:val="24"/>
-          <w:szCs w:val="24"/>
-          <w:u w:val="none"/>
-          <w:effect w:val="none"/>
-        </w:rPr>
-        <w:t>.</w:t>
-      </w:r>
-    </w:p>
-    <w:p>
-      <w:pPr>
-        <w:pStyle w:val="TextBody"/>
-        <w:bidi w:val="0"/>
-        <w:spacing w:lineRule="auto" w:line="360" w:before="0" w:after="0"/>
-        <w:ind w:left="0" w:right="0" w:hanging="0"/>
-        <w:jc w:val="both"/>
-        <w:rPr>
-          <w:rFonts w:ascii="Arial" w:hAnsi="Arial"/>
-          <w:b w:val="false"/>
-          <w:b w:val="false"/>
-          <w:bCs w:val="false"/>
-          <w:i w:val="false"/>
-          <w:i w:val="false"/>
-          <w:iCs/>
-          <w:caps w:val="false"/>
-          <w:smallCaps w:val="false"/>
-          <w:strike w:val="false"/>
-          <w:dstrike w:val="false"/>
-          <w:color w:val="000000"/>
-          <w:sz w:val="24"/>
-          <w:szCs w:val="24"/>
-          <w:u w:val="none"/>
-          <w:effect w:val="none"/>
-        </w:rPr>
-      </w:pPr>
-      <w:r>
+      </w:r>
+    </w:p>
+    <w:p>
+      <w:pPr>
+        <w:pStyle w:val="TextBody"/>
+        <w:numPr>
+          <w:ilvl w:val="0"/>
+          <w:numId w:val="4"/>
+        </w:numPr>
+        <w:bidi w:val="0"/>
+        <w:spacing w:lineRule="auto" w:line="360" w:before="0" w:after="0"/>
+        <w:jc w:val="both"/>
         <w:rPr/>
-      </w:r>
-    </w:p>
-    <w:p>
-      <w:pPr>
-        <w:pStyle w:val="TextBody"/>
-        <w:bidi w:val="0"/>
-        <w:spacing w:lineRule="auto" w:line="360" w:before="0" w:after="0"/>
-        <w:ind w:left="0" w:right="0" w:hanging="0"/>
-        <w:jc w:val="both"/>
-        <w:rPr/>
-      </w:pPr>
-      <w:r>
-        <w:rPr>
-          <w:rFonts w:ascii="Arial" w:hAnsi="Arial"/>
-          <w:b w:val="false"/>
-          <w:bCs w:val="false"/>
-          <w:i w:val="false"/>
-          <w:caps w:val="false"/>
-          <w:smallCaps w:val="false"/>
-          <w:strike w:val="false"/>
-          <w:dstrike w:val="false"/>
-          <w:color w:val="000000"/>
-          <w:sz w:val="24"/>
-          <w:szCs w:val="24"/>
-          <w:u w:val="none"/>
-          <w:effect w:val="none"/>
-        </w:rPr>
-        <w:tab/>
+      </w:pPr>
+      <w:r>
+        <w:rPr>
+          <w:rFonts w:ascii="Arial" w:hAnsi="Arial"/>
+          <w:b w:val="false"/>
+          <w:bCs w:val="false"/>
+          <w:i w:val="false"/>
+          <w:caps w:val="false"/>
+          <w:smallCaps w:val="false"/>
+          <w:strike w:val="false"/>
+          <w:dstrike w:val="false"/>
+          <w:color w:val="000000"/>
+          <w:sz w:val="24"/>
+          <w:szCs w:val="24"/>
+          <w:u w:val="none"/>
+          <w:effect w:val="none"/>
+        </w:rPr>
         <w:t>S:</w:t>
       </w:r>
       <w:r>
@@ -16435,26 +17675,7 @@
           <w:u w:val="none"/>
           <w:effect w:val="none"/>
         </w:rPr>
-        <w:t>satisfacción que conlleva hacer ese requisi</w:t>
-      </w:r>
-      <w:r>
-        <w:rPr>
-          <w:rFonts w:ascii="Arial" w:hAnsi="Arial"/>
-          <w:b w:val="false"/>
-          <w:bCs w:val="false"/>
-          <w:i/>
-          <w:iCs/>
-          <w:caps w:val="false"/>
-          <w:smallCaps w:val="false"/>
-          <w:strike w:val="false"/>
-          <w:dstrike w:val="false"/>
-          <w:color w:val="000000"/>
-          <w:sz w:val="24"/>
-          <w:szCs w:val="24"/>
-          <w:u w:val="none"/>
-          <w:effect w:val="none"/>
-        </w:rPr>
-        <w:t>to, calcular la satisfacción de cada requisito influyen diversos factores, como la relevancia de cada cliente y la importancia que le da cada cliente a un requisito específico, por tanto, para calcular cada la satisfacción de cada requisito, se usa la siguiente fórmula:</w:t>
+        <w:t>satisfacción que conlleva hacer ese requisito, calcular la satisfacción de cada requisito influyen diversos factores, como la relevancia de cada cliente y la importancia que le da cada cliente a un requisito específico, por tanto, para calcular cada la satisfacción de cada requisito, se usa la siguiente fórmula:</w:t>
       </w:r>
     </w:p>
     <w:p>
@@ -16484,7 +17705,22 @@
         </w:rPr>
       </w:pPr>
       <w:r>
-        <w:rPr/>
+        <w:rPr>
+          <w:rFonts w:ascii="Arial" w:hAnsi="Arial"/>
+          <w:b w:val="false"/>
+          <w:bCs w:val="false"/>
+          <w:i/>
+          <w:iCs/>
+          <w:caps w:val="false"/>
+          <w:smallCaps w:val="false"/>
+          <w:strike w:val="false"/>
+          <w:dstrike w:val="false"/>
+          <w:color w:val="000000"/>
+          <w:sz w:val="24"/>
+          <w:szCs w:val="24"/>
+          <w:u w:val="none"/>
+          <w:effect w:val="none"/>
+        </w:rPr>
       </w:r>
     </w:p>
     <w:p>
@@ -16629,6 +17865,19 @@
         </w:rPr>
       </w:pPr>
       <w:r>
+        <w:rPr/>
+      </w:r>
+    </w:p>
+    <w:p>
+      <w:pPr>
+        <w:pStyle w:val="TextBody"/>
+        <w:bidi w:val="0"/>
+        <w:spacing w:lineRule="auto" w:line="360" w:before="0" w:after="0"/>
+        <w:ind w:left="0" w:right="0" w:hanging="0"/>
+        <w:jc w:val="both"/>
+        <w:rPr/>
+      </w:pPr>
+      <w:r>
         <w:rPr>
           <w:rFonts w:ascii="Arial" w:hAnsi="Arial"/>
           <w:b w:val="false"/>
@@ -16645,307 +17894,1165 @@
           <w:effect w:val="none"/>
         </w:rPr>
         <w:tab/>
-      </w:r>
-    </w:p>
-    <w:p>
-      <w:pPr>
-        <w:pStyle w:val="TextBody"/>
-        <w:bidi w:val="0"/>
-        <w:spacing w:lineRule="auto" w:line="360" w:before="0" w:after="0"/>
-        <w:ind w:left="0" w:right="0" w:hanging="0"/>
-        <w:jc w:val="both"/>
-        <w:rPr>
-          <w:rFonts w:ascii="Arial" w:hAnsi="Arial"/>
-          <w:b w:val="false"/>
-          <w:b w:val="false"/>
-          <w:bCs w:val="false"/>
-          <w:i w:val="false"/>
-          <w:i w:val="false"/>
-          <w:caps w:val="false"/>
-          <w:smallCaps w:val="false"/>
-          <w:strike w:val="false"/>
-          <w:dstrike w:val="false"/>
-          <w:color w:val="000000"/>
-          <w:sz w:val="24"/>
-          <w:szCs w:val="24"/>
-          <w:u w:val="none"/>
-          <w:effect w:val="none"/>
-        </w:rPr>
-      </w:pPr>
-      <w:r>
-        <w:rPr>
-          <w:rFonts w:ascii="Arial" w:hAnsi="Arial"/>
-          <w:b w:val="false"/>
-          <w:bCs w:val="false"/>
-          <w:i w:val="false"/>
-          <w:caps w:val="false"/>
-          <w:smallCaps w:val="false"/>
-          <w:strike w:val="false"/>
-          <w:dstrike w:val="false"/>
-          <w:color w:val="000000"/>
-          <w:sz w:val="24"/>
-          <w:szCs w:val="24"/>
-          <w:u w:val="none"/>
-          <w:effect w:val="none"/>
-        </w:rPr>
-      </w:r>
-    </w:p>
-    <w:p>
-      <w:pPr>
-        <w:pStyle w:val="TextBody"/>
-        <w:bidi w:val="0"/>
-        <w:spacing w:lineRule="auto" w:line="360" w:before="0" w:after="0"/>
-        <w:ind w:left="0" w:right="0" w:hanging="0"/>
-        <w:jc w:val="both"/>
-        <w:rPr>
-          <w:rFonts w:ascii="Arial" w:hAnsi="Arial"/>
-          <w:b w:val="false"/>
-          <w:b w:val="false"/>
-          <w:bCs w:val="false"/>
-          <w:i w:val="false"/>
-          <w:i w:val="false"/>
-          <w:caps w:val="false"/>
-          <w:smallCaps w:val="false"/>
-          <w:strike w:val="false"/>
-          <w:dstrike w:val="false"/>
-          <w:color w:val="000000"/>
-          <w:sz w:val="24"/>
-          <w:szCs w:val="24"/>
-          <w:u w:val="none"/>
-          <w:effect w:val="none"/>
-        </w:rPr>
-      </w:pPr>
-      <w:r>
-        <w:rPr>
-          <w:rFonts w:ascii="Arial" w:hAnsi="Arial"/>
-          <w:b w:val="false"/>
-          <w:bCs w:val="false"/>
-          <w:i w:val="false"/>
-          <w:caps w:val="false"/>
-          <w:smallCaps w:val="false"/>
-          <w:strike w:val="false"/>
-          <w:dstrike w:val="false"/>
-          <w:color w:val="000000"/>
-          <w:sz w:val="24"/>
-          <w:szCs w:val="24"/>
-          <w:u w:val="none"/>
-          <w:effect w:val="none"/>
-        </w:rPr>
-      </w:r>
-    </w:p>
-    <w:p>
-      <w:pPr>
-        <w:pStyle w:val="TextBody"/>
-        <w:bidi w:val="0"/>
-        <w:spacing w:lineRule="auto" w:line="360" w:before="0" w:after="0"/>
-        <w:ind w:left="0" w:right="0" w:hanging="0"/>
-        <w:jc w:val="both"/>
-        <w:rPr>
-          <w:rFonts w:ascii="Arial" w:hAnsi="Arial"/>
-          <w:b w:val="false"/>
-          <w:b w:val="false"/>
-          <w:bCs w:val="false"/>
-          <w:i w:val="false"/>
-          <w:i w:val="false"/>
-          <w:caps w:val="false"/>
-          <w:smallCaps w:val="false"/>
-          <w:strike w:val="false"/>
-          <w:dstrike w:val="false"/>
-          <w:color w:val="000000"/>
-          <w:sz w:val="24"/>
-          <w:szCs w:val="24"/>
-          <w:u w:val="none"/>
-          <w:effect w:val="none"/>
-        </w:rPr>
-      </w:pPr>
-      <w:r>
-        <w:rPr>
-          <w:rFonts w:ascii="Arial" w:hAnsi="Arial"/>
-          <w:b w:val="false"/>
-          <w:bCs w:val="false"/>
-          <w:i w:val="false"/>
-          <w:caps w:val="false"/>
-          <w:smallCaps w:val="false"/>
-          <w:strike w:val="false"/>
-          <w:dstrike w:val="false"/>
-          <w:color w:val="000000"/>
-          <w:sz w:val="24"/>
-          <w:szCs w:val="24"/>
-          <w:u w:val="none"/>
-          <w:effect w:val="none"/>
-        </w:rPr>
-      </w:r>
-    </w:p>
-    <w:p>
-      <w:pPr>
-        <w:pStyle w:val="TextBody"/>
-        <w:bidi w:val="0"/>
-        <w:spacing w:lineRule="auto" w:line="360" w:before="0" w:after="0"/>
-        <w:ind w:left="0" w:right="0" w:hanging="0"/>
-        <w:jc w:val="both"/>
-        <w:rPr>
-          <w:rFonts w:ascii="Arial" w:hAnsi="Arial"/>
-          <w:b w:val="false"/>
-          <w:b w:val="false"/>
-          <w:bCs w:val="false"/>
-          <w:i w:val="false"/>
-          <w:i w:val="false"/>
-          <w:caps w:val="false"/>
-          <w:smallCaps w:val="false"/>
-          <w:strike w:val="false"/>
-          <w:dstrike w:val="false"/>
-          <w:color w:val="000000"/>
-          <w:sz w:val="24"/>
-          <w:szCs w:val="24"/>
-          <w:u w:val="none"/>
-          <w:effect w:val="none"/>
-        </w:rPr>
-      </w:pPr>
-      <w:r>
-        <w:rPr>
-          <w:rFonts w:ascii="Arial" w:hAnsi="Arial"/>
-          <w:b w:val="false"/>
-          <w:bCs w:val="false"/>
-          <w:i w:val="false"/>
-          <w:caps w:val="false"/>
-          <w:smallCaps w:val="false"/>
-          <w:strike w:val="false"/>
-          <w:dstrike w:val="false"/>
-          <w:color w:val="000000"/>
-          <w:sz w:val="24"/>
-          <w:szCs w:val="24"/>
-          <w:u w:val="none"/>
-          <w:effect w:val="none"/>
-        </w:rPr>
-      </w:r>
-    </w:p>
-    <w:p>
-      <w:pPr>
-        <w:pStyle w:val="TextBody"/>
-        <w:bidi w:val="0"/>
-        <w:spacing w:lineRule="auto" w:line="360" w:before="0" w:after="0"/>
-        <w:ind w:left="0" w:right="0" w:hanging="0"/>
-        <w:jc w:val="both"/>
-        <w:rPr>
-          <w:rFonts w:ascii="Arial" w:hAnsi="Arial"/>
-          <w:b w:val="false"/>
-          <w:b w:val="false"/>
-          <w:bCs w:val="false"/>
-          <w:i w:val="false"/>
-          <w:i w:val="false"/>
-          <w:caps w:val="false"/>
-          <w:smallCaps w:val="false"/>
-          <w:strike w:val="false"/>
-          <w:dstrike w:val="false"/>
-          <w:color w:val="000000"/>
-          <w:sz w:val="24"/>
-          <w:szCs w:val="24"/>
-          <w:u w:val="none"/>
-          <w:effect w:val="none"/>
-        </w:rPr>
-      </w:pPr>
-      <w:r>
-        <w:rPr>
-          <w:rFonts w:ascii="Arial" w:hAnsi="Arial"/>
-          <w:b w:val="false"/>
-          <w:bCs w:val="false"/>
-          <w:i w:val="false"/>
-          <w:caps w:val="false"/>
-          <w:smallCaps w:val="false"/>
-          <w:strike w:val="false"/>
-          <w:dstrike w:val="false"/>
-          <w:color w:val="000000"/>
-          <w:sz w:val="24"/>
-          <w:szCs w:val="24"/>
-          <w:u w:val="none"/>
-          <w:effect w:val="none"/>
-        </w:rPr>
-      </w:r>
-    </w:p>
-    <w:p>
-      <w:pPr>
-        <w:pStyle w:val="TextBody"/>
-        <w:bidi w:val="0"/>
-        <w:spacing w:lineRule="auto" w:line="360" w:before="0" w:after="0"/>
-        <w:ind w:left="0" w:right="0" w:hanging="0"/>
-        <w:jc w:val="both"/>
-        <w:rPr>
-          <w:rFonts w:ascii="Arial" w:hAnsi="Arial"/>
-          <w:b w:val="false"/>
-          <w:b w:val="false"/>
-          <w:bCs w:val="false"/>
-          <w:i w:val="false"/>
-          <w:i w:val="false"/>
-          <w:caps w:val="false"/>
-          <w:smallCaps w:val="false"/>
-          <w:strike w:val="false"/>
-          <w:dstrike w:val="false"/>
-          <w:color w:val="000000"/>
-          <w:sz w:val="24"/>
-          <w:szCs w:val="24"/>
-          <w:u w:val="none"/>
-          <w:effect w:val="none"/>
-        </w:rPr>
-      </w:pPr>
-      <w:r>
-        <w:rPr>
-          <w:rFonts w:ascii="Arial" w:hAnsi="Arial"/>
-          <w:b w:val="false"/>
-          <w:bCs w:val="false"/>
-          <w:i w:val="false"/>
-          <w:caps w:val="false"/>
-          <w:smallCaps w:val="false"/>
-          <w:strike w:val="false"/>
-          <w:dstrike w:val="false"/>
-          <w:color w:val="000000"/>
-          <w:sz w:val="24"/>
-          <w:szCs w:val="24"/>
-          <w:u w:val="none"/>
-          <w:effect w:val="none"/>
-        </w:rPr>
-      </w:r>
-    </w:p>
-    <w:p>
-      <w:pPr>
-        <w:pStyle w:val="TextBody"/>
-        <w:bidi w:val="0"/>
-        <w:spacing w:lineRule="auto" w:line="360" w:before="0" w:after="0"/>
-        <w:ind w:left="0" w:right="0" w:hanging="0"/>
-        <w:jc w:val="both"/>
-        <w:rPr>
-          <w:rFonts w:ascii="Arial" w:hAnsi="Arial"/>
-          <w:b w:val="false"/>
-          <w:b w:val="false"/>
-          <w:bCs w:val="false"/>
-          <w:i w:val="false"/>
-          <w:i w:val="false"/>
-          <w:caps w:val="false"/>
-          <w:smallCaps w:val="false"/>
-          <w:strike w:val="false"/>
-          <w:dstrike w:val="false"/>
-          <w:color w:val="000000"/>
-          <w:sz w:val="24"/>
-          <w:szCs w:val="24"/>
-          <w:u w:val="none"/>
-          <w:effect w:val="none"/>
-        </w:rPr>
-      </w:pPr>
-      <w:r>
-        <w:rPr>
-          <w:rFonts w:ascii="Arial" w:hAnsi="Arial"/>
-          <w:b w:val="false"/>
-          <w:bCs w:val="false"/>
-          <w:i w:val="false"/>
-          <w:caps w:val="false"/>
-          <w:smallCaps w:val="false"/>
-          <w:strike w:val="false"/>
-          <w:dstrike w:val="false"/>
-          <w:color w:val="000000"/>
-          <w:sz w:val="24"/>
-          <w:szCs w:val="24"/>
-          <w:u w:val="none"/>
-          <w:effect w:val="none"/>
-        </w:rPr>
+        <w:t xml:space="preserve">El objetivo de MNORP es encontrar un conjunto de soluciones resolviendo los dos objetivos principales, minimizando el coste de desarrollo y maximizando la satisfacción del cliente, ¿pero cómo sabemos que es una solución? La solución es un subconjunto de R, es </w:t>
+      </w:r>
+      <w:r>
+        <w:rPr>
+          <w:rFonts w:ascii="Arial" w:hAnsi="Arial"/>
+          <w:b w:val="false"/>
+          <w:bCs w:val="false"/>
+          <w:i w:val="false"/>
+          <w:caps w:val="false"/>
+          <w:smallCaps w:val="false"/>
+          <w:strike w:val="false"/>
+          <w:dstrike w:val="false"/>
+          <w:color w:val="000000"/>
+          <w:sz w:val="24"/>
+          <w:szCs w:val="24"/>
+          <w:u w:val="none"/>
+          <w:effect w:val="none"/>
+        </w:rPr>
+        <w:t>decir X:</w:t>
+      </w:r>
+    </w:p>
+    <w:p>
+      <w:pPr>
+        <w:pStyle w:val="TextBody"/>
+        <w:bidi w:val="0"/>
+        <w:spacing w:lineRule="auto" w:line="360" w:before="0" w:after="0"/>
+        <w:ind w:left="0" w:right="0" w:hanging="0"/>
+        <w:jc w:val="both"/>
+        <w:rPr>
+          <w:rFonts w:ascii="Arial" w:hAnsi="Arial"/>
+          <w:b w:val="false"/>
+          <w:b w:val="false"/>
+          <w:bCs w:val="false"/>
+          <w:i w:val="false"/>
+          <w:i w:val="false"/>
+          <w:caps w:val="false"/>
+          <w:smallCaps w:val="false"/>
+          <w:strike w:val="false"/>
+          <w:dstrike w:val="false"/>
+          <w:color w:val="000000"/>
+          <w:sz w:val="24"/>
+          <w:szCs w:val="24"/>
+          <w:u w:val="none"/>
+          <w:effect w:val="none"/>
+        </w:rPr>
+      </w:pPr>
+      <w:r>
+        <w:rPr/>
+      </w:r>
+    </w:p>
+    <w:p>
+      <w:pPr>
+        <w:pStyle w:val="TextBody"/>
+        <w:widowControl/>
+        <w:numPr>
+          <w:ilvl w:val="0"/>
+          <w:numId w:val="5"/>
+        </w:numPr>
+        <w:tabs>
+          <w:tab w:val="left" w:pos="791" w:leader="none"/>
+        </w:tabs>
+        <w:bidi w:val="0"/>
+        <w:spacing w:lineRule="auto" w:line="360" w:before="0" w:after="0"/>
+        <w:ind w:left="737" w:right="0" w:hanging="283"/>
+        <w:jc w:val="both"/>
+        <w:rPr/>
+      </w:pPr>
+      <w:r>
+        <w:rPr>
+          <w:rFonts w:ascii="Arial" w:hAnsi="Arial"/>
+          <w:b w:val="false"/>
+          <w:bCs w:val="false"/>
+          <w:i w:val="false"/>
+          <w:caps w:val="false"/>
+          <w:smallCaps w:val="false"/>
+          <w:strike w:val="false"/>
+          <w:dstrike w:val="false"/>
+          <w:color w:val="000000"/>
+          <w:sz w:val="24"/>
+          <w:szCs w:val="24"/>
+          <w:u w:val="none"/>
+          <w:effect w:val="none"/>
+        </w:rPr>
+        <w:t xml:space="preserve">X: </w:t>
+      </w:r>
+      <w:r>
+        <w:rPr>
+          <w:rFonts w:ascii="Arial" w:hAnsi="Arial"/>
+          <w:b w:val="false"/>
+          <w:bCs w:val="false"/>
+          <w:i w:val="false"/>
+          <w:caps w:val="false"/>
+          <w:smallCaps w:val="false"/>
+          <w:strike w:val="false"/>
+          <w:dstrike w:val="false"/>
+          <w:color w:val="000000"/>
+          <w:sz w:val="24"/>
+          <w:szCs w:val="24"/>
+          <w:u w:val="none"/>
+          <w:effect w:val="none"/>
+        </w:rPr>
+      </w:r>
+      <m:oMath xmlns:m="http://schemas.openxmlformats.org/officeDocument/2006/math">
+        <m:r>
+          <w:rPr>
+            <w:rFonts w:ascii="Cambria Math" w:hAnsi="Cambria Math"/>
+          </w:rPr>
+          <m:t xml:space="preserve">X</m:t>
+        </m:r>
+        <m:r>
+          <w:rPr>
+            <w:rFonts w:ascii="Cambria Math" w:hAnsi="Cambria Math"/>
+          </w:rPr>
+          <m:t xml:space="preserve">=</m:t>
+        </m:r>
+        <m:d>
+          <m:dPr>
+            <m:begChr m:val="("/>
+            <m:endChr m:val=")"/>
+          </m:dPr>
+          <m:e>
+            <m:sSub>
+              <m:e>
+                <m:r>
+                  <w:rPr>
+                    <w:rFonts w:ascii="Cambria Math" w:hAnsi="Cambria Math"/>
+                  </w:rPr>
+                  <m:t xml:space="preserve">x</m:t>
+                </m:r>
+              </m:e>
+              <m:sub>
+                <m:r>
+                  <w:rPr>
+                    <w:rFonts w:ascii="Cambria Math" w:hAnsi="Cambria Math"/>
+                  </w:rPr>
+                  <m:t xml:space="preserve">1,</m:t>
+                </m:r>
+              </m:sub>
+            </m:sSub>
+            <m:sSub>
+              <m:e>
+                <m:r>
+                  <w:rPr>
+                    <w:rFonts w:ascii="Cambria Math" w:hAnsi="Cambria Math"/>
+                  </w:rPr>
+                  <m:t xml:space="preserve">x</m:t>
+                </m:r>
+              </m:e>
+              <m:sub>
+                <m:r>
+                  <w:rPr>
+                    <w:rFonts w:ascii="Cambria Math" w:hAnsi="Cambria Math"/>
+                  </w:rPr>
+                  <m:t xml:space="preserve">2,</m:t>
+                </m:r>
+              </m:sub>
+            </m:sSub>
+            <m:r>
+              <w:rPr>
+                <w:rFonts w:ascii="Cambria Math" w:hAnsi="Cambria Math"/>
+              </w:rPr>
+              <m:t xml:space="preserve">...</m:t>
+            </m:r>
+            <m:r>
+              <w:rPr>
+                <w:rFonts w:ascii="Cambria Math" w:hAnsi="Cambria Math"/>
+              </w:rPr>
+              <m:t xml:space="preserve">,</m:t>
+            </m:r>
+            <m:sSub>
+              <m:e>
+                <m:r>
+                  <w:rPr>
+                    <w:rFonts w:ascii="Cambria Math" w:hAnsi="Cambria Math"/>
+                  </w:rPr>
+                  <m:t xml:space="preserve">x</m:t>
+                </m:r>
+              </m:e>
+              <m:sub>
+                <m:r>
+                  <w:rPr>
+                    <w:rFonts w:ascii="Cambria Math" w:hAnsi="Cambria Math"/>
+                  </w:rPr>
+                  <m:t xml:space="preserve">n</m:t>
+                </m:r>
+              </m:sub>
+            </m:sSub>
+          </m:e>
+        </m:d>
+      </m:oMath>
+      <w:r>
+        <w:rPr>
+          <w:rFonts w:ascii="Arial" w:hAnsi="Arial"/>
+          <w:b w:val="false"/>
+          <w:bCs w:val="false"/>
+          <w:i/>
+          <w:iCs/>
+          <w:caps w:val="false"/>
+          <w:smallCaps w:val="false"/>
+          <w:strike w:val="false"/>
+          <w:dstrike w:val="false"/>
+          <w:color w:val="000000"/>
+          <w:sz w:val="24"/>
+          <w:szCs w:val="24"/>
+          <w:u w:val="none"/>
+          <w:effect w:val="none"/>
+        </w:rPr>
+        <w:t>vector de las decisiones que se va a llevar a cabo en la siguiente entrega, por tanto, los valores serán binarios, es decir, variaran entre 0 y 1, esto nos indica que si es un 0 no se realizará la tarea y si es un 1, sí se realizará la tarea. El vector tendrá el tamaño de la cantidad de requisitos que se vayan a tener en cuenta en la siguiente entrega.</w:t>
+      </w:r>
+    </w:p>
+    <w:p>
+      <w:pPr>
+        <w:pStyle w:val="TextBody"/>
+        <w:widowControl/>
+        <w:tabs>
+          <w:tab w:val="left" w:pos="791" w:leader="none"/>
+        </w:tabs>
+        <w:bidi w:val="0"/>
+        <w:spacing w:lineRule="auto" w:line="360" w:before="0" w:after="0"/>
+        <w:ind w:right="0" w:hanging="0"/>
+        <w:jc w:val="both"/>
+        <w:rPr/>
+      </w:pPr>
+      <w:r>
+        <w:rPr>
+          <w:rFonts w:ascii="Arial" w:hAnsi="Arial"/>
+          <w:b w:val="false"/>
+          <w:bCs w:val="false"/>
+          <w:i w:val="false"/>
+          <w:iCs w:val="false"/>
+          <w:caps w:val="false"/>
+          <w:smallCaps w:val="false"/>
+          <w:strike w:val="false"/>
+          <w:dstrike w:val="false"/>
+          <w:color w:val="000000"/>
+          <w:sz w:val="24"/>
+          <w:szCs w:val="24"/>
+          <w:u w:val="none"/>
+          <w:effect w:val="none"/>
+        </w:rPr>
+        <w:tab/>
+        <w:t>U</w:t>
+      </w:r>
+      <w:r>
+        <w:rPr>
+          <w:rFonts w:ascii="Arial" w:hAnsi="Arial"/>
+          <w:b w:val="false"/>
+          <w:bCs w:val="false"/>
+          <w:i w:val="false"/>
+          <w:iCs w:val="false"/>
+          <w:caps w:val="false"/>
+          <w:smallCaps w:val="false"/>
+          <w:strike w:val="false"/>
+          <w:dstrike w:val="false"/>
+          <w:color w:val="000000"/>
+          <w:sz w:val="24"/>
+          <w:szCs w:val="24"/>
+          <w:u w:val="none"/>
+          <w:effect w:val="none"/>
+        </w:rPr>
+        <w:t xml:space="preserve">nificando </w:t>
+      </w:r>
+      <w:r>
+        <w:rPr>
+          <w:rFonts w:ascii="Arial" w:hAnsi="Arial"/>
+          <w:b w:val="false"/>
+          <w:bCs w:val="false"/>
+          <w:i/>
+          <w:iCs/>
+          <w:caps w:val="false"/>
+          <w:smallCaps w:val="false"/>
+          <w:strike w:val="false"/>
+          <w:dstrike w:val="false"/>
+          <w:color w:val="000000"/>
+          <w:sz w:val="24"/>
+          <w:szCs w:val="24"/>
+          <w:u w:val="none"/>
+          <w:effect w:val="none"/>
+        </w:rPr>
+        <w:t xml:space="preserve">X </w:t>
+      </w:r>
+      <w:r>
+        <w:rPr>
+          <w:rFonts w:ascii="Arial" w:hAnsi="Arial"/>
+          <w:b w:val="false"/>
+          <w:bCs w:val="false"/>
+          <w:i w:val="false"/>
+          <w:iCs w:val="false"/>
+          <w:caps w:val="false"/>
+          <w:smallCaps w:val="false"/>
+          <w:strike w:val="false"/>
+          <w:dstrike w:val="false"/>
+          <w:color w:val="000000"/>
+          <w:sz w:val="24"/>
+          <w:szCs w:val="24"/>
+          <w:u w:val="none"/>
+          <w:effect w:val="none"/>
+        </w:rPr>
+        <w:t>con l</w:t>
+      </w:r>
+      <w:r>
+        <w:rPr>
+          <w:rFonts w:ascii="Arial" w:hAnsi="Arial"/>
+          <w:b w:val="false"/>
+          <w:bCs w:val="false"/>
+          <w:i w:val="false"/>
+          <w:iCs w:val="false"/>
+          <w:caps w:val="false"/>
+          <w:smallCaps w:val="false"/>
+          <w:strike w:val="false"/>
+          <w:dstrike w:val="false"/>
+          <w:color w:val="000000"/>
+          <w:sz w:val="24"/>
+          <w:szCs w:val="24"/>
+          <w:u w:val="none"/>
+          <w:effect w:val="none"/>
+        </w:rPr>
+        <w:t>os interrelaciones de los requisitos, debemos tener en cuenta qué requisitos están presentes, pongamos un ejemplo, en la implicación, si</w:t>
+      </w:r>
+      <w:r>
+        <w:rPr>
+          <w:rFonts w:ascii="Arial" w:hAnsi="Arial"/>
+          <w:b w:val="false"/>
+          <w:bCs w:val="false"/>
+          <w:caps w:val="false"/>
+          <w:smallCaps w:val="false"/>
+          <w:strike w:val="false"/>
+          <w:dstrike w:val="false"/>
+          <w:color w:val="000000"/>
+          <w:sz w:val="24"/>
+          <w:szCs w:val="24"/>
+          <w:u w:val="none"/>
+          <w:effect w:val="none"/>
+          <w:lang w:val="es-ES"/>
+        </w:rPr>
+        <w:t xml:space="preserve"> </w:t>
+      </w:r>
+      <w:r>
+        <w:rPr>
+          <w:rFonts w:ascii="Arial" w:hAnsi="Arial"/>
+          <w:b/>
+          <w:bCs/>
+          <w:i/>
+          <w:iCs/>
+          <w:caps w:val="false"/>
+          <w:smallCaps w:val="false"/>
+          <w:strike w:val="false"/>
+          <w:dstrike w:val="false"/>
+          <w:color w:val="000000"/>
+          <w:sz w:val="24"/>
+          <w:szCs w:val="24"/>
+          <w:u w:val="none"/>
+          <w:effect w:val="none"/>
+          <w:lang w:val="es-ES"/>
+        </w:rPr>
+        <w:t xml:space="preserve">ri </w:t>
+      </w:r>
+      <w:r>
+        <w:rPr>
+          <w:rFonts w:ascii="Arial" w:hAnsi="Arial"/>
+          <w:b w:val="false"/>
+          <w:bCs w:val="false"/>
+          <w:caps w:val="false"/>
+          <w:smallCaps w:val="false"/>
+          <w:strike w:val="false"/>
+          <w:dstrike w:val="false"/>
+          <w:color w:val="000000"/>
+          <w:sz w:val="24"/>
+          <w:szCs w:val="24"/>
+          <w:u w:val="none"/>
+          <w:effect w:val="none"/>
+          <w:lang w:val="es-ES"/>
+        </w:rPr>
+        <w:t xml:space="preserve">pestá en X, es decir, si vale 1, </w:t>
+      </w:r>
+      <w:r>
+        <w:rPr>
+          <w:rFonts w:ascii="Arial" w:hAnsi="Arial"/>
+          <w:b/>
+          <w:bCs/>
+          <w:caps w:val="false"/>
+          <w:smallCaps w:val="false"/>
+          <w:strike w:val="false"/>
+          <w:dstrike w:val="false"/>
+          <w:color w:val="000000"/>
+          <w:sz w:val="24"/>
+          <w:szCs w:val="24"/>
+          <w:u w:val="none"/>
+          <w:effect w:val="none"/>
+          <w:lang w:val="es-ES"/>
+        </w:rPr>
+        <w:t xml:space="preserve">rj </w:t>
+      </w:r>
+      <w:r>
+        <w:rPr>
+          <w:rFonts w:ascii="Arial" w:hAnsi="Arial"/>
+          <w:b w:val="false"/>
+          <w:bCs w:val="false"/>
+          <w:caps w:val="false"/>
+          <w:smallCaps w:val="false"/>
+          <w:strike w:val="false"/>
+          <w:dstrike w:val="false"/>
+          <w:color w:val="000000"/>
+          <w:sz w:val="24"/>
+          <w:szCs w:val="24"/>
+          <w:u w:val="none"/>
+          <w:effect w:val="none"/>
+          <w:lang w:val="es-ES"/>
+        </w:rPr>
+        <w:t>debe estar también en X, lo mismo pasa con la combinación y con la exclusión.</w:t>
+      </w:r>
+    </w:p>
+    <w:p>
+      <w:pPr>
+        <w:pStyle w:val="TextBody"/>
+        <w:widowControl/>
+        <w:tabs>
+          <w:tab w:val="left" w:pos="791" w:leader="none"/>
+        </w:tabs>
+        <w:bidi w:val="0"/>
+        <w:spacing w:lineRule="auto" w:line="360" w:before="0" w:after="0"/>
+        <w:ind w:right="0" w:hanging="0"/>
+        <w:jc w:val="both"/>
+        <w:rPr>
+          <w:rFonts w:ascii="Arial" w:hAnsi="Arial"/>
+          <w:b w:val="false"/>
+          <w:b w:val="false"/>
+          <w:bCs w:val="false"/>
+          <w:caps w:val="false"/>
+          <w:smallCaps w:val="false"/>
+          <w:strike w:val="false"/>
+          <w:dstrike w:val="false"/>
+          <w:color w:val="000000"/>
+          <w:sz w:val="24"/>
+          <w:szCs w:val="24"/>
+          <w:u w:val="none"/>
+          <w:effect w:val="none"/>
+          <w:lang w:val="es-ES"/>
+        </w:rPr>
+      </w:pPr>
+      <w:r>
+        <w:rPr/>
+      </w:r>
+    </w:p>
+    <w:p>
+      <w:pPr>
+        <w:pStyle w:val="TextBody"/>
+        <w:widowControl/>
+        <w:tabs>
+          <w:tab w:val="left" w:pos="791" w:leader="none"/>
+        </w:tabs>
+        <w:bidi w:val="0"/>
+        <w:spacing w:lineRule="auto" w:line="360" w:before="0" w:after="0"/>
+        <w:ind w:right="0" w:hanging="0"/>
+        <w:jc w:val="both"/>
+        <w:rPr/>
+      </w:pPr>
+      <w:r>
+        <w:rPr>
+          <w:rFonts w:ascii="Arial" w:hAnsi="Arial"/>
+          <w:b w:val="false"/>
+          <w:bCs w:val="false"/>
+          <w:caps w:val="false"/>
+          <w:smallCaps w:val="false"/>
+          <w:strike w:val="false"/>
+          <w:dstrike w:val="false"/>
+          <w:color w:val="000000"/>
+          <w:sz w:val="24"/>
+          <w:szCs w:val="24"/>
+          <w:u w:val="none"/>
+          <w:effect w:val="none"/>
+          <w:lang w:val="es-ES"/>
+        </w:rPr>
+        <w:tab/>
+        <w:t xml:space="preserve">Después de saber los requisitos que se van a implementar en la siguiente entrega, debemos calcular la satisfacción y esfuerzo que genera ese vector de solución, por tanto debemos usar las siguientes fórmulas para </w:t>
+      </w:r>
+      <w:r>
+        <w:rPr>
+          <w:rFonts w:ascii="Arial" w:hAnsi="Arial"/>
+          <w:b w:val="false"/>
+          <w:bCs w:val="false"/>
+          <w:caps w:val="false"/>
+          <w:smallCaps w:val="false"/>
+          <w:strike w:val="false"/>
+          <w:dstrike w:val="false"/>
+          <w:color w:val="000000"/>
+          <w:sz w:val="24"/>
+          <w:szCs w:val="24"/>
+          <w:u w:val="none"/>
+          <w:effect w:val="none"/>
+          <w:lang w:val="es-ES"/>
+        </w:rPr>
+        <w:t>calcular estos valores.</w:t>
+      </w:r>
+    </w:p>
+    <w:p>
+      <w:pPr>
+        <w:pStyle w:val="TextBody"/>
+        <w:widowControl/>
+        <w:tabs>
+          <w:tab w:val="left" w:pos="791" w:leader="none"/>
+        </w:tabs>
+        <w:bidi w:val="0"/>
+        <w:spacing w:lineRule="auto" w:line="360" w:before="0" w:after="0"/>
+        <w:ind w:right="0" w:hanging="0"/>
+        <w:jc w:val="both"/>
+        <w:rPr>
+          <w:rFonts w:ascii="Arial" w:hAnsi="Arial"/>
+          <w:b w:val="false"/>
+          <w:b w:val="false"/>
+          <w:bCs w:val="false"/>
+          <w:caps w:val="false"/>
+          <w:smallCaps w:val="false"/>
+          <w:strike w:val="false"/>
+          <w:dstrike w:val="false"/>
+          <w:color w:val="000000"/>
+          <w:sz w:val="24"/>
+          <w:szCs w:val="24"/>
+          <w:u w:val="none"/>
+          <w:effect w:val="none"/>
+          <w:lang w:val="es-ES"/>
+        </w:rPr>
+      </w:pPr>
+      <w:r>
+        <w:rPr/>
+      </w:r>
+    </w:p>
+    <w:p>
+      <w:pPr>
+        <w:pStyle w:val="TextBody"/>
+        <w:widowControl/>
+        <w:tabs>
+          <w:tab w:val="left" w:pos="791" w:leader="none"/>
+        </w:tabs>
+        <w:bidi w:val="0"/>
+        <w:spacing w:lineRule="auto" w:line="360" w:before="0" w:after="0"/>
+        <w:ind w:right="0" w:hanging="0"/>
+        <w:jc w:val="both"/>
+        <w:rPr/>
+      </w:pPr>
+      <w:r>
+        <w:rPr>
+          <w:rFonts w:ascii="Arial" w:hAnsi="Arial"/>
+          <w:b w:val="false"/>
+          <w:bCs w:val="false"/>
+          <w:caps w:val="false"/>
+          <w:smallCaps w:val="false"/>
+          <w:strike w:val="false"/>
+          <w:dstrike w:val="false"/>
+          <w:color w:val="000000"/>
+          <w:sz w:val="24"/>
+          <w:szCs w:val="24"/>
+          <w:u w:val="none"/>
+          <w:effect w:val="none"/>
+          <w:lang w:val="es-ES"/>
+        </w:rPr>
+        <w:tab/>
+        <w:t>Nuestro objetivo es maximizar la satisfacción, es decir, que el conjunto de la suma de todas las satisfacciones salga lo mayor posible:</w:t>
+      </w:r>
+    </w:p>
+    <w:p>
+      <w:pPr>
+        <w:pStyle w:val="TextBody"/>
+        <w:widowControl/>
+        <w:tabs>
+          <w:tab w:val="left" w:pos="791" w:leader="none"/>
+        </w:tabs>
+        <w:bidi w:val="0"/>
+        <w:spacing w:lineRule="auto" w:line="360" w:before="0" w:after="0"/>
+        <w:ind w:right="0" w:hanging="0"/>
+        <w:jc w:val="both"/>
+        <w:rPr>
+          <w:rFonts w:ascii="Arial" w:hAnsi="Arial"/>
+          <w:b w:val="false"/>
+          <w:b w:val="false"/>
+          <w:bCs w:val="false"/>
+          <w:caps w:val="false"/>
+          <w:smallCaps w:val="false"/>
+          <w:strike w:val="false"/>
+          <w:dstrike w:val="false"/>
+          <w:color w:val="000000"/>
+          <w:sz w:val="24"/>
+          <w:szCs w:val="24"/>
+          <w:u w:val="none"/>
+          <w:effect w:val="none"/>
+          <w:lang w:val="es-ES"/>
+        </w:rPr>
+      </w:pPr>
+      <w:r>
+        <w:rPr/>
+      </w:r>
+    </w:p>
+    <w:p>
+      <w:pPr>
+        <w:pStyle w:val="TextBody"/>
+        <w:widowControl/>
+        <w:tabs>
+          <w:tab w:val="left" w:pos="791" w:leader="none"/>
+        </w:tabs>
+        <w:bidi w:val="0"/>
+        <w:spacing w:lineRule="auto" w:line="360" w:before="0" w:after="0"/>
+        <w:ind w:right="0" w:hanging="0"/>
+        <w:jc w:val="center"/>
+        <w:rPr/>
+      </w:pPr>
+      <w:r>
+        <w:rPr/>
+      </w:r>
+      <m:oMath xmlns:m="http://schemas.openxmlformats.org/officeDocument/2006/math">
+        <m:r>
+          <w:rPr>
+            <w:rFonts w:ascii="Cambria Math" w:hAnsi="Cambria Math"/>
+          </w:rPr>
+          <m:t xml:space="preserve">S</m:t>
+        </m:r>
+        <m:d>
+          <m:dPr>
+            <m:begChr m:val="("/>
+            <m:endChr m:val=")"/>
+          </m:dPr>
+          <m:e>
+            <m:r>
+              <w:rPr>
+                <w:rFonts w:ascii="Cambria Math" w:hAnsi="Cambria Math"/>
+              </w:rPr>
+              <m:t xml:space="preserve">X</m:t>
+            </m:r>
+          </m:e>
+        </m:d>
+        <m:r>
+          <w:rPr>
+            <w:rFonts w:ascii="Cambria Math" w:hAnsi="Cambria Math"/>
+          </w:rPr>
+          <m:t xml:space="preserve">=</m:t>
+        </m:r>
+        <m:nary>
+          <m:naryPr>
+            <m:chr m:val="∑"/>
+            <m:supHide m:val="1"/>
+          </m:naryPr>
+          <m:sub>
+            <m:r>
+              <w:rPr>
+                <w:rFonts w:ascii="Cambria Math" w:hAnsi="Cambria Math"/>
+              </w:rPr>
+              <m:t xml:space="preserve">j</m:t>
+            </m:r>
+            <m:r>
+              <w:rPr>
+                <w:rFonts w:ascii="Cambria Math" w:hAnsi="Cambria Math"/>
+              </w:rPr>
+              <m:t xml:space="preserve">∈</m:t>
+            </m:r>
+            <m:r>
+              <w:rPr>
+                <w:rFonts w:ascii="Cambria Math" w:hAnsi="Cambria Math"/>
+              </w:rPr>
+              <m:t xml:space="preserve">X</m:t>
+            </m:r>
+          </m:sub>
+          <m:sup/>
+          <m:e>
+            <m:sSub>
+              <m:e>
+                <m:r>
+                  <w:rPr>
+                    <w:rFonts w:ascii="Cambria Math" w:hAnsi="Cambria Math"/>
+                  </w:rPr>
+                  <m:t xml:space="preserve">S</m:t>
+                </m:r>
+              </m:e>
+              <m:sub>
+                <m:r>
+                  <w:rPr>
+                    <w:rFonts w:ascii="Cambria Math" w:hAnsi="Cambria Math"/>
+                  </w:rPr>
+                  <m:t xml:space="preserve">j</m:t>
+                </m:r>
+              </m:sub>
+            </m:sSub>
+          </m:e>
+        </m:nary>
+      </m:oMath>
+    </w:p>
+    <w:p>
+      <w:pPr>
+        <w:pStyle w:val="TextBody"/>
+        <w:widowControl/>
+        <w:tabs>
+          <w:tab w:val="left" w:pos="791" w:leader="none"/>
+        </w:tabs>
+        <w:bidi w:val="0"/>
+        <w:spacing w:lineRule="auto" w:line="360" w:before="0" w:after="0"/>
+        <w:ind w:right="0" w:hanging="0"/>
+        <w:jc w:val="both"/>
+        <w:rPr>
+          <w:rFonts w:ascii="Arial" w:hAnsi="Arial"/>
+          <w:b w:val="false"/>
+          <w:b w:val="false"/>
+          <w:bCs w:val="false"/>
+          <w:caps w:val="false"/>
+          <w:smallCaps w:val="false"/>
+          <w:strike w:val="false"/>
+          <w:dstrike w:val="false"/>
+          <w:color w:val="000000"/>
+          <w:sz w:val="24"/>
+          <w:szCs w:val="24"/>
+          <w:u w:val="none"/>
+          <w:effect w:val="none"/>
+          <w:lang w:val="es-ES"/>
+        </w:rPr>
+      </w:pPr>
+      <w:r>
+        <w:rPr/>
+      </w:r>
+    </w:p>
+    <w:p>
+      <w:pPr>
+        <w:pStyle w:val="TextBody"/>
+        <w:widowControl/>
+        <w:tabs>
+          <w:tab w:val="left" w:pos="791" w:leader="none"/>
+        </w:tabs>
+        <w:bidi w:val="0"/>
+        <w:spacing w:lineRule="auto" w:line="360" w:before="0" w:after="0"/>
+        <w:ind w:right="0" w:hanging="0"/>
+        <w:jc w:val="both"/>
+        <w:rPr/>
+      </w:pPr>
+      <w:r>
+        <w:rPr>
+          <w:rFonts w:ascii="Arial" w:hAnsi="Arial"/>
+          <w:b w:val="false"/>
+          <w:bCs w:val="false"/>
+          <w:caps w:val="false"/>
+          <w:smallCaps w:val="false"/>
+          <w:strike w:val="false"/>
+          <w:dstrike w:val="false"/>
+          <w:color w:val="000000"/>
+          <w:sz w:val="24"/>
+          <w:szCs w:val="24"/>
+          <w:u w:val="none"/>
+          <w:effect w:val="none"/>
+          <w:lang w:val="es-ES"/>
+        </w:rPr>
+        <w:tab/>
+        <w:t>A parte nuestro objetivo es e minimizar el esfuerzo, por consiguiente, la suma de todos los esfuerzos correspondientes a cada requisito, debe salir lo más bajo posible:</w:t>
+      </w:r>
+    </w:p>
+    <w:p>
+      <w:pPr>
+        <w:pStyle w:val="TextBody"/>
+        <w:widowControl/>
+        <w:tabs>
+          <w:tab w:val="left" w:pos="791" w:leader="none"/>
+        </w:tabs>
+        <w:bidi w:val="0"/>
+        <w:spacing w:lineRule="auto" w:line="360" w:before="0" w:after="0"/>
+        <w:ind w:right="0" w:hanging="0"/>
+        <w:jc w:val="both"/>
+        <w:rPr>
+          <w:rFonts w:ascii="Arial" w:hAnsi="Arial"/>
+          <w:b w:val="false"/>
+          <w:b w:val="false"/>
+          <w:bCs w:val="false"/>
+          <w:caps w:val="false"/>
+          <w:smallCaps w:val="false"/>
+          <w:strike w:val="false"/>
+          <w:dstrike w:val="false"/>
+          <w:color w:val="000000"/>
+          <w:sz w:val="24"/>
+          <w:szCs w:val="24"/>
+          <w:u w:val="none"/>
+          <w:effect w:val="none"/>
+          <w:lang w:val="es-ES"/>
+        </w:rPr>
+      </w:pPr>
+      <w:r>
+        <w:rPr/>
+      </w:r>
+    </w:p>
+    <w:p>
+      <w:pPr>
+        <w:pStyle w:val="TextBody"/>
+        <w:bidi w:val="0"/>
+        <w:spacing w:lineRule="auto" w:line="360" w:before="0" w:after="0"/>
+        <w:ind w:left="0" w:right="0" w:hanging="0"/>
+        <w:jc w:val="center"/>
+        <w:rPr>
+          <w:rFonts w:ascii="Arial" w:hAnsi="Arial"/>
+          <w:b w:val="false"/>
+          <w:b w:val="false"/>
+          <w:bCs w:val="false"/>
+          <w:i w:val="false"/>
+          <w:i w:val="false"/>
+          <w:caps w:val="false"/>
+          <w:smallCaps w:val="false"/>
+          <w:strike w:val="false"/>
+          <w:dstrike w:val="false"/>
+          <w:color w:val="000000"/>
+          <w:sz w:val="24"/>
+          <w:szCs w:val="24"/>
+          <w:u w:val="none"/>
+          <w:effect w:val="none"/>
+        </w:rPr>
+      </w:pPr>
+      <w:r>
+        <w:rPr>
+          <w:rFonts w:ascii="Arial" w:hAnsi="Arial"/>
+          <w:b w:val="false"/>
+          <w:bCs w:val="false"/>
+          <w:i w:val="false"/>
+          <w:caps w:val="false"/>
+          <w:smallCaps w:val="false"/>
+          <w:strike w:val="false"/>
+          <w:dstrike w:val="false"/>
+          <w:color w:val="000000"/>
+          <w:sz w:val="24"/>
+          <w:szCs w:val="24"/>
+          <w:u w:val="none"/>
+          <w:effect w:val="none"/>
+        </w:rPr>
+      </w:r>
+      <m:oMath xmlns:m="http://schemas.openxmlformats.org/officeDocument/2006/math">
+        <m:r>
+          <w:rPr>
+            <w:rFonts w:ascii="Cambria Math" w:hAnsi="Cambria Math"/>
+          </w:rPr>
+          <m:t xml:space="preserve">E</m:t>
+        </m:r>
+        <m:d>
+          <m:dPr>
+            <m:begChr m:val="("/>
+            <m:endChr m:val=")"/>
+          </m:dPr>
+          <m:e>
+            <m:r>
+              <w:rPr>
+                <w:rFonts w:ascii="Cambria Math" w:hAnsi="Cambria Math"/>
+              </w:rPr>
+              <m:t xml:space="preserve">X</m:t>
+            </m:r>
+          </m:e>
+        </m:d>
+        <m:r>
+          <w:rPr>
+            <w:rFonts w:ascii="Cambria Math" w:hAnsi="Cambria Math"/>
+          </w:rPr>
+          <m:t xml:space="preserve">=</m:t>
+        </m:r>
+        <m:nary>
+          <m:naryPr>
+            <m:chr m:val="∑"/>
+            <m:supHide m:val="1"/>
+          </m:naryPr>
+          <m:sub>
+            <m:r>
+              <w:rPr>
+                <w:rFonts w:ascii="Cambria Math" w:hAnsi="Cambria Math"/>
+              </w:rPr>
+              <m:t xml:space="preserve">j</m:t>
+            </m:r>
+            <m:r>
+              <w:rPr>
+                <w:rFonts w:ascii="Cambria Math" w:hAnsi="Cambria Math"/>
+              </w:rPr>
+              <m:t xml:space="preserve">∈</m:t>
+            </m:r>
+            <m:r>
+              <w:rPr>
+                <w:rFonts w:ascii="Cambria Math" w:hAnsi="Cambria Math"/>
+              </w:rPr>
+              <m:t xml:space="preserve">X</m:t>
+            </m:r>
+          </m:sub>
+          <m:sup/>
+          <m:e>
+            <m:sSub>
+              <m:e>
+                <m:r>
+                  <w:rPr>
+                    <w:rFonts w:ascii="Cambria Math" w:hAnsi="Cambria Math"/>
+                  </w:rPr>
+                  <m:t xml:space="preserve">e</m:t>
+                </m:r>
+              </m:e>
+              <m:sub>
+                <m:r>
+                  <w:rPr>
+                    <w:rFonts w:ascii="Cambria Math" w:hAnsi="Cambria Math"/>
+                  </w:rPr>
+                  <m:t xml:space="preserve">j</m:t>
+                </m:r>
+              </m:sub>
+            </m:sSub>
+          </m:e>
+        </m:nary>
+      </m:oMath>
+    </w:p>
+    <w:p>
+      <w:pPr>
+        <w:pStyle w:val="TextBody"/>
+        <w:bidi w:val="0"/>
+        <w:spacing w:lineRule="auto" w:line="360" w:before="0" w:after="0"/>
+        <w:ind w:left="0" w:right="0" w:hanging="0"/>
+        <w:jc w:val="both"/>
+        <w:rPr>
+          <w:rFonts w:ascii="Arial" w:hAnsi="Arial"/>
+          <w:b w:val="false"/>
+          <w:b w:val="false"/>
+          <w:bCs w:val="false"/>
+          <w:i w:val="false"/>
+          <w:i w:val="false"/>
+          <w:caps w:val="false"/>
+          <w:smallCaps w:val="false"/>
+          <w:strike w:val="false"/>
+          <w:dstrike w:val="false"/>
+          <w:color w:val="000000"/>
+          <w:sz w:val="24"/>
+          <w:szCs w:val="24"/>
+          <w:u w:val="none"/>
+          <w:effect w:val="none"/>
+        </w:rPr>
+      </w:pPr>
+      <w:r>
+        <w:rPr>
+          <w:rFonts w:ascii="Arial" w:hAnsi="Arial"/>
+          <w:b w:val="false"/>
+          <w:bCs w:val="false"/>
+          <w:i w:val="false"/>
+          <w:caps w:val="false"/>
+          <w:smallCaps w:val="false"/>
+          <w:strike w:val="false"/>
+          <w:dstrike w:val="false"/>
+          <w:color w:val="000000"/>
+          <w:sz w:val="24"/>
+          <w:szCs w:val="24"/>
+          <w:u w:val="none"/>
+          <w:effect w:val="none"/>
+        </w:rPr>
+      </w:r>
+    </w:p>
+    <w:p>
+      <w:pPr>
+        <w:pStyle w:val="TextBody"/>
+        <w:bidi w:val="0"/>
+        <w:spacing w:lineRule="auto" w:line="360" w:before="0" w:after="0"/>
+        <w:ind w:left="0" w:right="0" w:hanging="0"/>
+        <w:jc w:val="both"/>
+        <w:rPr>
+          <w:rFonts w:ascii="Arial" w:hAnsi="Arial"/>
+          <w:b/>
+          <w:b/>
+          <w:bCs/>
+          <w:i w:val="false"/>
+          <w:i w:val="false"/>
+          <w:caps w:val="false"/>
+          <w:smallCaps w:val="false"/>
+          <w:strike w:val="false"/>
+          <w:dstrike w:val="false"/>
+          <w:color w:val="000000"/>
+          <w:sz w:val="24"/>
+          <w:szCs w:val="24"/>
+          <w:u w:val="none"/>
+          <w:effect w:val="none"/>
+        </w:rPr>
+      </w:pPr>
+      <w:r>
+        <w:rPr>
+          <w:rFonts w:ascii="Arial" w:hAnsi="Arial"/>
+          <w:b/>
+          <w:bCs/>
+          <w:i w:val="false"/>
+          <w:caps w:val="false"/>
+          <w:smallCaps w:val="false"/>
+          <w:strike w:val="false"/>
+          <w:dstrike w:val="false"/>
+          <w:color w:val="000000"/>
+          <w:sz w:val="24"/>
+          <w:szCs w:val="24"/>
+          <w:u w:val="none"/>
+          <w:effect w:val="none"/>
+        </w:rPr>
+        <w:t>CODIFICACIÓN DE LA SOLUCIÓN</w:t>
+        <w:tab/>
+      </w:r>
+    </w:p>
+    <w:p>
+      <w:pPr>
+        <w:pStyle w:val="TextBody"/>
+        <w:bidi w:val="0"/>
+        <w:spacing w:lineRule="auto" w:line="360" w:before="0" w:after="0"/>
+        <w:ind w:left="0" w:right="0" w:hanging="0"/>
+        <w:jc w:val="both"/>
+        <w:rPr>
+          <w:rFonts w:ascii="Arial" w:hAnsi="Arial"/>
+          <w:b/>
+          <w:b/>
+          <w:bCs/>
+          <w:i w:val="false"/>
+          <w:i w:val="false"/>
+          <w:caps w:val="false"/>
+          <w:smallCaps w:val="false"/>
+          <w:strike w:val="false"/>
+          <w:dstrike w:val="false"/>
+          <w:color w:val="000000"/>
+          <w:sz w:val="24"/>
+          <w:szCs w:val="24"/>
+          <w:u w:val="none"/>
+          <w:effect w:val="none"/>
+        </w:rPr>
+      </w:pPr>
+      <w:r>
+        <w:rPr>
+          <w:rFonts w:ascii="Arial" w:hAnsi="Arial"/>
+          <w:b/>
+          <w:bCs/>
+          <w:i w:val="false"/>
+          <w:caps w:val="false"/>
+          <w:smallCaps w:val="false"/>
+          <w:strike w:val="false"/>
+          <w:dstrike w:val="false"/>
+          <w:color w:val="000000"/>
+          <w:sz w:val="24"/>
+          <w:szCs w:val="24"/>
+          <w:u w:val="none"/>
+          <w:effect w:val="none"/>
+        </w:rPr>
+      </w:r>
+    </w:p>
+    <w:p>
+      <w:pPr>
+        <w:pStyle w:val="TextBody"/>
+        <w:bidi w:val="0"/>
+        <w:spacing w:lineRule="auto" w:line="360" w:before="0" w:after="0"/>
+        <w:ind w:left="0" w:right="0" w:hanging="0"/>
+        <w:jc w:val="both"/>
+        <w:rPr>
+          <w:rFonts w:ascii="Arial" w:hAnsi="Arial"/>
+          <w:b/>
+          <w:b/>
+          <w:bCs/>
+          <w:i w:val="false"/>
+          <w:i w:val="false"/>
+          <w:caps w:val="false"/>
+          <w:smallCaps w:val="false"/>
+          <w:strike w:val="false"/>
+          <w:dstrike w:val="false"/>
+          <w:color w:val="000000"/>
+          <w:sz w:val="24"/>
+          <w:szCs w:val="24"/>
+          <w:u w:val="none"/>
+          <w:effect w:val="none"/>
+        </w:rPr>
+      </w:pPr>
+      <w:r>
+        <w:rPr>
+          <w:rFonts w:ascii="Arial" w:hAnsi="Arial"/>
+          <w:b/>
+          <w:bCs/>
+          <w:i w:val="false"/>
+          <w:caps w:val="false"/>
+          <w:smallCaps w:val="false"/>
+          <w:strike w:val="false"/>
+          <w:dstrike w:val="false"/>
+          <w:color w:val="000000"/>
+          <w:sz w:val="24"/>
+          <w:szCs w:val="24"/>
+          <w:u w:val="none"/>
+          <w:effect w:val="none"/>
+        </w:rPr>
+        <w:tab/>
+      </w:r>
+    </w:p>
+    <w:p>
+      <w:pPr>
+        <w:pStyle w:val="TextBody"/>
+        <w:bidi w:val="0"/>
+        <w:spacing w:lineRule="auto" w:line="360" w:before="0" w:after="0"/>
+        <w:ind w:left="0" w:right="0" w:hanging="0"/>
+        <w:jc w:val="both"/>
+        <w:rPr>
+          <w:rFonts w:ascii="Arial" w:hAnsi="Arial"/>
+          <w:b/>
+          <w:b/>
+          <w:bCs/>
+          <w:i w:val="false"/>
+          <w:i w:val="false"/>
+          <w:caps w:val="false"/>
+          <w:smallCaps w:val="false"/>
+          <w:strike w:val="false"/>
+          <w:dstrike w:val="false"/>
+          <w:color w:val="000000"/>
+          <w:sz w:val="24"/>
+          <w:szCs w:val="24"/>
+          <w:u w:val="none"/>
+          <w:effect w:val="none"/>
+        </w:rPr>
+      </w:pPr>
+      <w:r>
+        <w:rPr>
+          <w:rFonts w:ascii="Arial" w:hAnsi="Arial"/>
+          <w:b/>
+          <w:bCs/>
+          <w:i w:val="false"/>
+          <w:caps w:val="false"/>
+          <w:smallCaps w:val="false"/>
+          <w:strike w:val="false"/>
+          <w:dstrike w:val="false"/>
+          <w:color w:val="000000"/>
+          <w:sz w:val="24"/>
+          <w:szCs w:val="24"/>
+          <w:u w:val="none"/>
+          <w:effect w:val="none"/>
+        </w:rPr>
+      </w:r>
+    </w:p>
+    <w:p>
+      <w:pPr>
+        <w:pStyle w:val="TextBody"/>
+        <w:bidi w:val="0"/>
+        <w:spacing w:lineRule="auto" w:line="360" w:before="0" w:after="0"/>
+        <w:ind w:left="0" w:right="0" w:hanging="0"/>
+        <w:jc w:val="both"/>
+        <w:rPr>
+          <w:rFonts w:ascii="Arial" w:hAnsi="Arial"/>
+          <w:b/>
+          <w:b/>
+          <w:bCs/>
+          <w:i w:val="false"/>
+          <w:i w:val="false"/>
+          <w:caps w:val="false"/>
+          <w:smallCaps w:val="false"/>
+          <w:strike w:val="false"/>
+          <w:dstrike w:val="false"/>
+          <w:color w:val="000000"/>
+          <w:sz w:val="24"/>
+          <w:szCs w:val="24"/>
+          <w:u w:val="none"/>
+          <w:effect w:val="none"/>
+        </w:rPr>
+      </w:pPr>
+      <w:r>
+        <w:rPr>
+          <w:rFonts w:ascii="Arial" w:hAnsi="Arial"/>
+          <w:b/>
+          <w:bCs/>
+          <w:i w:val="false"/>
+          <w:caps w:val="false"/>
+          <w:smallCaps w:val="false"/>
+          <w:strike w:val="false"/>
+          <w:dstrike w:val="false"/>
+          <w:color w:val="000000"/>
+          <w:sz w:val="24"/>
+          <w:szCs w:val="24"/>
+          <w:u w:val="none"/>
+          <w:effect w:val="none"/>
+        </w:rPr>
+        <w:tab/>
       </w:r>
     </w:p>
     <w:p>
@@ -17427,7 +19534,7 @@
       <w:fldChar w:fldCharType="separate"/>
     </w:r>
     <w:r>
-      <w:t>22</w:t>
+      <w:t>24</w:t>
     </w:r>
     <w:r>
       <w:fldChar w:fldCharType="end"/>
@@ -17731,6 +19838,444 @@
   <w:abstractNum w:abstractNumId="3">
     <w:lvl w:ilvl="0">
       <w:start w:val="1"/>
+      <w:numFmt w:val="bullet"/>
+      <w:lvlText w:val=""/>
+      <w:lvlJc w:val="left"/>
+      <w:pPr>
+        <w:tabs>
+          <w:tab w:val="num" w:pos="720"/>
+        </w:tabs>
+        <w:ind w:left="720" w:hanging="360"/>
+      </w:pPr>
+      <w:rPr>
+        <w:rFonts w:ascii="Symbol" w:hAnsi="Symbol" w:cs="Symbol" w:hint="default"/>
+        <w:rFonts w:cs="OpenSymbol"/>
+      </w:rPr>
+    </w:lvl>
+    <w:lvl w:ilvl="1">
+      <w:start w:val="1"/>
+      <w:numFmt w:val="bullet"/>
+      <w:lvlText w:val="◦"/>
+      <w:lvlJc w:val="left"/>
+      <w:pPr>
+        <w:tabs>
+          <w:tab w:val="num" w:pos="1080"/>
+        </w:tabs>
+        <w:ind w:left="1080" w:hanging="360"/>
+      </w:pPr>
+      <w:rPr>
+        <w:rFonts w:ascii="OpenSymbol" w:hAnsi="OpenSymbol" w:cs="OpenSymbol" w:hint="default"/>
+        <w:rFonts w:cs="OpenSymbol"/>
+      </w:rPr>
+    </w:lvl>
+    <w:lvl w:ilvl="2">
+      <w:start w:val="1"/>
+      <w:numFmt w:val="bullet"/>
+      <w:lvlText w:val="▪"/>
+      <w:lvlJc w:val="left"/>
+      <w:pPr>
+        <w:tabs>
+          <w:tab w:val="num" w:pos="1440"/>
+        </w:tabs>
+        <w:ind w:left="1440" w:hanging="360"/>
+      </w:pPr>
+      <w:rPr>
+        <w:rFonts w:ascii="OpenSymbol" w:hAnsi="OpenSymbol" w:cs="OpenSymbol" w:hint="default"/>
+        <w:rFonts w:cs="OpenSymbol"/>
+      </w:rPr>
+    </w:lvl>
+    <w:lvl w:ilvl="3">
+      <w:start w:val="1"/>
+      <w:numFmt w:val="bullet"/>
+      <w:lvlText w:val=""/>
+      <w:lvlJc w:val="left"/>
+      <w:pPr>
+        <w:tabs>
+          <w:tab w:val="num" w:pos="1800"/>
+        </w:tabs>
+        <w:ind w:left="1800" w:hanging="360"/>
+      </w:pPr>
+      <w:rPr>
+        <w:rFonts w:ascii="Symbol" w:hAnsi="Symbol" w:cs="Symbol" w:hint="default"/>
+        <w:rFonts w:cs="OpenSymbol"/>
+      </w:rPr>
+    </w:lvl>
+    <w:lvl w:ilvl="4">
+      <w:start w:val="1"/>
+      <w:numFmt w:val="bullet"/>
+      <w:lvlText w:val="◦"/>
+      <w:lvlJc w:val="left"/>
+      <w:pPr>
+        <w:tabs>
+          <w:tab w:val="num" w:pos="2160"/>
+        </w:tabs>
+        <w:ind w:left="2160" w:hanging="360"/>
+      </w:pPr>
+      <w:rPr>
+        <w:rFonts w:ascii="OpenSymbol" w:hAnsi="OpenSymbol" w:cs="OpenSymbol" w:hint="default"/>
+        <w:rFonts w:cs="OpenSymbol"/>
+      </w:rPr>
+    </w:lvl>
+    <w:lvl w:ilvl="5">
+      <w:start w:val="1"/>
+      <w:numFmt w:val="bullet"/>
+      <w:lvlText w:val="▪"/>
+      <w:lvlJc w:val="left"/>
+      <w:pPr>
+        <w:tabs>
+          <w:tab w:val="num" w:pos="2520"/>
+        </w:tabs>
+        <w:ind w:left="2520" w:hanging="360"/>
+      </w:pPr>
+      <w:rPr>
+        <w:rFonts w:ascii="OpenSymbol" w:hAnsi="OpenSymbol" w:cs="OpenSymbol" w:hint="default"/>
+        <w:rFonts w:cs="OpenSymbol"/>
+      </w:rPr>
+    </w:lvl>
+    <w:lvl w:ilvl="6">
+      <w:start w:val="1"/>
+      <w:numFmt w:val="bullet"/>
+      <w:lvlText w:val=""/>
+      <w:lvlJc w:val="left"/>
+      <w:pPr>
+        <w:tabs>
+          <w:tab w:val="num" w:pos="2880"/>
+        </w:tabs>
+        <w:ind w:left="2880" w:hanging="360"/>
+      </w:pPr>
+      <w:rPr>
+        <w:rFonts w:ascii="Symbol" w:hAnsi="Symbol" w:cs="Symbol" w:hint="default"/>
+        <w:rFonts w:cs="OpenSymbol"/>
+      </w:rPr>
+    </w:lvl>
+    <w:lvl w:ilvl="7">
+      <w:start w:val="1"/>
+      <w:numFmt w:val="bullet"/>
+      <w:lvlText w:val="◦"/>
+      <w:lvlJc w:val="left"/>
+      <w:pPr>
+        <w:tabs>
+          <w:tab w:val="num" w:pos="3240"/>
+        </w:tabs>
+        <w:ind w:left="3240" w:hanging="360"/>
+      </w:pPr>
+      <w:rPr>
+        <w:rFonts w:ascii="OpenSymbol" w:hAnsi="OpenSymbol" w:cs="OpenSymbol" w:hint="default"/>
+        <w:rFonts w:cs="OpenSymbol"/>
+      </w:rPr>
+    </w:lvl>
+    <w:lvl w:ilvl="8">
+      <w:start w:val="1"/>
+      <w:numFmt w:val="bullet"/>
+      <w:lvlText w:val="▪"/>
+      <w:lvlJc w:val="left"/>
+      <w:pPr>
+        <w:tabs>
+          <w:tab w:val="num" w:pos="3600"/>
+        </w:tabs>
+        <w:ind w:left="3600" w:hanging="360"/>
+      </w:pPr>
+      <w:rPr>
+        <w:rFonts w:ascii="OpenSymbol" w:hAnsi="OpenSymbol" w:cs="OpenSymbol" w:hint="default"/>
+        <w:rFonts w:cs="OpenSymbol"/>
+      </w:rPr>
+    </w:lvl>
+  </w:abstractNum>
+  <w:abstractNum w:abstractNumId="4">
+    <w:lvl w:ilvl="0">
+      <w:start w:val="1"/>
+      <w:numFmt w:val="bullet"/>
+      <w:lvlText w:val=""/>
+      <w:lvlJc w:val="left"/>
+      <w:pPr>
+        <w:tabs>
+          <w:tab w:val="num" w:pos="720"/>
+        </w:tabs>
+        <w:ind w:left="720" w:hanging="360"/>
+      </w:pPr>
+      <w:rPr>
+        <w:rFonts w:ascii="Symbol" w:hAnsi="Symbol" w:cs="Symbol" w:hint="default"/>
+        <w:rFonts w:cs="OpenSymbol"/>
+      </w:rPr>
+    </w:lvl>
+    <w:lvl w:ilvl="1">
+      <w:start w:val="1"/>
+      <w:numFmt w:val="bullet"/>
+      <w:lvlText w:val="◦"/>
+      <w:lvlJc w:val="left"/>
+      <w:pPr>
+        <w:tabs>
+          <w:tab w:val="num" w:pos="1080"/>
+        </w:tabs>
+        <w:ind w:left="1080" w:hanging="360"/>
+      </w:pPr>
+      <w:rPr>
+        <w:rFonts w:ascii="OpenSymbol" w:hAnsi="OpenSymbol" w:cs="OpenSymbol" w:hint="default"/>
+        <w:rFonts w:cs="OpenSymbol"/>
+      </w:rPr>
+    </w:lvl>
+    <w:lvl w:ilvl="2">
+      <w:start w:val="1"/>
+      <w:numFmt w:val="bullet"/>
+      <w:lvlText w:val="▪"/>
+      <w:lvlJc w:val="left"/>
+      <w:pPr>
+        <w:tabs>
+          <w:tab w:val="num" w:pos="1440"/>
+        </w:tabs>
+        <w:ind w:left="1440" w:hanging="360"/>
+      </w:pPr>
+      <w:rPr>
+        <w:rFonts w:ascii="OpenSymbol" w:hAnsi="OpenSymbol" w:cs="OpenSymbol" w:hint="default"/>
+        <w:rFonts w:cs="OpenSymbol"/>
+      </w:rPr>
+    </w:lvl>
+    <w:lvl w:ilvl="3">
+      <w:start w:val="1"/>
+      <w:numFmt w:val="bullet"/>
+      <w:lvlText w:val=""/>
+      <w:lvlJc w:val="left"/>
+      <w:pPr>
+        <w:tabs>
+          <w:tab w:val="num" w:pos="1800"/>
+        </w:tabs>
+        <w:ind w:left="1800" w:hanging="360"/>
+      </w:pPr>
+      <w:rPr>
+        <w:rFonts w:ascii="Symbol" w:hAnsi="Symbol" w:cs="Symbol" w:hint="default"/>
+        <w:rFonts w:cs="OpenSymbol"/>
+      </w:rPr>
+    </w:lvl>
+    <w:lvl w:ilvl="4">
+      <w:start w:val="1"/>
+      <w:numFmt w:val="bullet"/>
+      <w:lvlText w:val="◦"/>
+      <w:lvlJc w:val="left"/>
+      <w:pPr>
+        <w:tabs>
+          <w:tab w:val="num" w:pos="2160"/>
+        </w:tabs>
+        <w:ind w:left="2160" w:hanging="360"/>
+      </w:pPr>
+      <w:rPr>
+        <w:rFonts w:ascii="OpenSymbol" w:hAnsi="OpenSymbol" w:cs="OpenSymbol" w:hint="default"/>
+        <w:rFonts w:cs="OpenSymbol"/>
+      </w:rPr>
+    </w:lvl>
+    <w:lvl w:ilvl="5">
+      <w:start w:val="1"/>
+      <w:numFmt w:val="bullet"/>
+      <w:lvlText w:val="▪"/>
+      <w:lvlJc w:val="left"/>
+      <w:pPr>
+        <w:tabs>
+          <w:tab w:val="num" w:pos="2520"/>
+        </w:tabs>
+        <w:ind w:left="2520" w:hanging="360"/>
+      </w:pPr>
+      <w:rPr>
+        <w:rFonts w:ascii="OpenSymbol" w:hAnsi="OpenSymbol" w:cs="OpenSymbol" w:hint="default"/>
+        <w:rFonts w:cs="OpenSymbol"/>
+      </w:rPr>
+    </w:lvl>
+    <w:lvl w:ilvl="6">
+      <w:start w:val="1"/>
+      <w:numFmt w:val="bullet"/>
+      <w:lvlText w:val=""/>
+      <w:lvlJc w:val="left"/>
+      <w:pPr>
+        <w:tabs>
+          <w:tab w:val="num" w:pos="2880"/>
+        </w:tabs>
+        <w:ind w:left="2880" w:hanging="360"/>
+      </w:pPr>
+      <w:rPr>
+        <w:rFonts w:ascii="Symbol" w:hAnsi="Symbol" w:cs="Symbol" w:hint="default"/>
+        <w:rFonts w:cs="OpenSymbol"/>
+      </w:rPr>
+    </w:lvl>
+    <w:lvl w:ilvl="7">
+      <w:start w:val="1"/>
+      <w:numFmt w:val="bullet"/>
+      <w:lvlText w:val="◦"/>
+      <w:lvlJc w:val="left"/>
+      <w:pPr>
+        <w:tabs>
+          <w:tab w:val="num" w:pos="3240"/>
+        </w:tabs>
+        <w:ind w:left="3240" w:hanging="360"/>
+      </w:pPr>
+      <w:rPr>
+        <w:rFonts w:ascii="OpenSymbol" w:hAnsi="OpenSymbol" w:cs="OpenSymbol" w:hint="default"/>
+        <w:rFonts w:cs="OpenSymbol"/>
+      </w:rPr>
+    </w:lvl>
+    <w:lvl w:ilvl="8">
+      <w:start w:val="1"/>
+      <w:numFmt w:val="bullet"/>
+      <w:lvlText w:val="▪"/>
+      <w:lvlJc w:val="left"/>
+      <w:pPr>
+        <w:tabs>
+          <w:tab w:val="num" w:pos="3600"/>
+        </w:tabs>
+        <w:ind w:left="3600" w:hanging="360"/>
+      </w:pPr>
+      <w:rPr>
+        <w:rFonts w:ascii="OpenSymbol" w:hAnsi="OpenSymbol" w:cs="OpenSymbol" w:hint="default"/>
+        <w:rFonts w:cs="OpenSymbol"/>
+      </w:rPr>
+    </w:lvl>
+  </w:abstractNum>
+  <w:abstractNum w:abstractNumId="5">
+    <w:lvl w:ilvl="0">
+      <w:start w:val="1"/>
+      <w:numFmt w:val="bullet"/>
+      <w:lvlText w:val=""/>
+      <w:lvlJc w:val="left"/>
+      <w:pPr>
+        <w:tabs>
+          <w:tab w:val="num" w:pos="1080"/>
+        </w:tabs>
+        <w:ind w:left="1080" w:hanging="360"/>
+      </w:pPr>
+      <w:rPr>
+        <w:rFonts w:ascii="Symbol" w:hAnsi="Symbol" w:cs="Symbol" w:hint="default"/>
+        <w:rFonts w:cs="OpenSymbol"/>
+      </w:rPr>
+    </w:lvl>
+    <w:lvl w:ilvl="1">
+      <w:start w:val="1"/>
+      <w:numFmt w:val="bullet"/>
+      <w:lvlText w:val="◦"/>
+      <w:lvlJc w:val="left"/>
+      <w:pPr>
+        <w:tabs>
+          <w:tab w:val="num" w:pos="1440"/>
+        </w:tabs>
+        <w:ind w:left="1440" w:hanging="360"/>
+      </w:pPr>
+      <w:rPr>
+        <w:rFonts w:ascii="OpenSymbol" w:hAnsi="OpenSymbol" w:cs="OpenSymbol" w:hint="default"/>
+        <w:rFonts w:cs="OpenSymbol"/>
+      </w:rPr>
+    </w:lvl>
+    <w:lvl w:ilvl="2">
+      <w:start w:val="1"/>
+      <w:numFmt w:val="bullet"/>
+      <w:lvlText w:val="▪"/>
+      <w:lvlJc w:val="left"/>
+      <w:pPr>
+        <w:tabs>
+          <w:tab w:val="num" w:pos="1800"/>
+        </w:tabs>
+        <w:ind w:left="1800" w:hanging="360"/>
+      </w:pPr>
+      <w:rPr>
+        <w:rFonts w:ascii="OpenSymbol" w:hAnsi="OpenSymbol" w:cs="OpenSymbol" w:hint="default"/>
+        <w:rFonts w:cs="OpenSymbol"/>
+      </w:rPr>
+    </w:lvl>
+    <w:lvl w:ilvl="3">
+      <w:start w:val="1"/>
+      <w:numFmt w:val="bullet"/>
+      <w:lvlText w:val=""/>
+      <w:lvlJc w:val="left"/>
+      <w:pPr>
+        <w:tabs>
+          <w:tab w:val="num" w:pos="2160"/>
+        </w:tabs>
+        <w:ind w:left="2160" w:hanging="360"/>
+      </w:pPr>
+      <w:rPr>
+        <w:rFonts w:ascii="Symbol" w:hAnsi="Symbol" w:cs="Symbol" w:hint="default"/>
+        <w:rFonts w:cs="OpenSymbol"/>
+      </w:rPr>
+    </w:lvl>
+    <w:lvl w:ilvl="4">
+      <w:start w:val="1"/>
+      <w:numFmt w:val="bullet"/>
+      <w:lvlText w:val="◦"/>
+      <w:lvlJc w:val="left"/>
+      <w:pPr>
+        <w:tabs>
+          <w:tab w:val="num" w:pos="2520"/>
+        </w:tabs>
+        <w:ind w:left="2520" w:hanging="360"/>
+      </w:pPr>
+      <w:rPr>
+        <w:rFonts w:ascii="OpenSymbol" w:hAnsi="OpenSymbol" w:cs="OpenSymbol" w:hint="default"/>
+        <w:rFonts w:cs="OpenSymbol"/>
+      </w:rPr>
+    </w:lvl>
+    <w:lvl w:ilvl="5">
+      <w:start w:val="1"/>
+      <w:numFmt w:val="bullet"/>
+      <w:lvlText w:val="▪"/>
+      <w:lvlJc w:val="left"/>
+      <w:pPr>
+        <w:tabs>
+          <w:tab w:val="num" w:pos="2880"/>
+        </w:tabs>
+        <w:ind w:left="2880" w:hanging="360"/>
+      </w:pPr>
+      <w:rPr>
+        <w:rFonts w:ascii="OpenSymbol" w:hAnsi="OpenSymbol" w:cs="OpenSymbol" w:hint="default"/>
+        <w:rFonts w:cs="OpenSymbol"/>
+      </w:rPr>
+    </w:lvl>
+    <w:lvl w:ilvl="6">
+      <w:start w:val="1"/>
+      <w:numFmt w:val="bullet"/>
+      <w:lvlText w:val=""/>
+      <w:lvlJc w:val="left"/>
+      <w:pPr>
+        <w:tabs>
+          <w:tab w:val="num" w:pos="3240"/>
+        </w:tabs>
+        <w:ind w:left="3240" w:hanging="360"/>
+      </w:pPr>
+      <w:rPr>
+        <w:rFonts w:ascii="Symbol" w:hAnsi="Symbol" w:cs="Symbol" w:hint="default"/>
+        <w:rFonts w:cs="OpenSymbol"/>
+      </w:rPr>
+    </w:lvl>
+    <w:lvl w:ilvl="7">
+      <w:start w:val="1"/>
+      <w:numFmt w:val="bullet"/>
+      <w:lvlText w:val="◦"/>
+      <w:lvlJc w:val="left"/>
+      <w:pPr>
+        <w:tabs>
+          <w:tab w:val="num" w:pos="3600"/>
+        </w:tabs>
+        <w:ind w:left="3600" w:hanging="360"/>
+      </w:pPr>
+      <w:rPr>
+        <w:rFonts w:ascii="OpenSymbol" w:hAnsi="OpenSymbol" w:cs="OpenSymbol" w:hint="default"/>
+        <w:rFonts w:cs="OpenSymbol"/>
+      </w:rPr>
+    </w:lvl>
+    <w:lvl w:ilvl="8">
+      <w:start w:val="1"/>
+      <w:numFmt w:val="bullet"/>
+      <w:lvlText w:val="▪"/>
+      <w:lvlJc w:val="left"/>
+      <w:pPr>
+        <w:tabs>
+          <w:tab w:val="num" w:pos="3960"/>
+        </w:tabs>
+        <w:ind w:left="3960" w:hanging="360"/>
+      </w:pPr>
+      <w:rPr>
+        <w:rFonts w:ascii="OpenSymbol" w:hAnsi="OpenSymbol" w:cs="OpenSymbol" w:hint="default"/>
+        <w:rFonts w:cs="OpenSymbol"/>
+      </w:rPr>
+    </w:lvl>
+  </w:abstractNum>
+  <w:abstractNum w:abstractNumId="6">
+    <w:lvl w:ilvl="0">
+      <w:start w:val="1"/>
       <w:numFmt w:val="none"/>
       <w:suff w:val="nothing"/>
       <w:lvlText w:val=""/>
@@ -17828,6 +20373,15 @@
   </w:num>
   <w:num w:numId="3">
     <w:abstractNumId w:val="3"/>
+  </w:num>
+  <w:num w:numId="4">
+    <w:abstractNumId w:val="4"/>
+  </w:num>
+  <w:num w:numId="5">
+    <w:abstractNumId w:val="5"/>
+  </w:num>
+  <w:num w:numId="6">
+    <w:abstractNumId w:val="6"/>
   </w:num>
 </w:numbering>
 </file>
@@ -18589,6 +21143,134 @@
       <w:rFonts w:cs="OpenSymbol"/>
     </w:rPr>
   </w:style>
+  <w:style w:type="character" w:styleId="ListLabel100">
+    <w:name w:val="ListLabel 100"/>
+    <w:qFormat/>
+    <w:rPr>
+      <w:rFonts w:cs="OpenSymbol"/>
+      <w:b/>
+    </w:rPr>
+  </w:style>
+  <w:style w:type="character" w:styleId="ListLabel101">
+    <w:name w:val="ListLabel 101"/>
+    <w:qFormat/>
+    <w:rPr>
+      <w:rFonts w:cs="OpenSymbol"/>
+    </w:rPr>
+  </w:style>
+  <w:style w:type="character" w:styleId="ListLabel102">
+    <w:name w:val="ListLabel 102"/>
+    <w:qFormat/>
+    <w:rPr>
+      <w:rFonts w:cs="OpenSymbol"/>
+    </w:rPr>
+  </w:style>
+  <w:style w:type="character" w:styleId="ListLabel103">
+    <w:name w:val="ListLabel 103"/>
+    <w:qFormat/>
+    <w:rPr>
+      <w:rFonts w:cs="OpenSymbol"/>
+    </w:rPr>
+  </w:style>
+  <w:style w:type="character" w:styleId="ListLabel104">
+    <w:name w:val="ListLabel 104"/>
+    <w:qFormat/>
+    <w:rPr>
+      <w:rFonts w:cs="OpenSymbol"/>
+    </w:rPr>
+  </w:style>
+  <w:style w:type="character" w:styleId="ListLabel105">
+    <w:name w:val="ListLabel 105"/>
+    <w:qFormat/>
+    <w:rPr>
+      <w:rFonts w:cs="OpenSymbol"/>
+    </w:rPr>
+  </w:style>
+  <w:style w:type="character" w:styleId="ListLabel106">
+    <w:name w:val="ListLabel 106"/>
+    <w:qFormat/>
+    <w:rPr>
+      <w:rFonts w:cs="OpenSymbol"/>
+    </w:rPr>
+  </w:style>
+  <w:style w:type="character" w:styleId="ListLabel107">
+    <w:name w:val="ListLabel 107"/>
+    <w:qFormat/>
+    <w:rPr>
+      <w:rFonts w:cs="OpenSymbol"/>
+    </w:rPr>
+  </w:style>
+  <w:style w:type="character" w:styleId="ListLabel108">
+    <w:name w:val="ListLabel 108"/>
+    <w:qFormat/>
+    <w:rPr>
+      <w:rFonts w:cs="OpenSymbol"/>
+    </w:rPr>
+  </w:style>
+  <w:style w:type="character" w:styleId="ListLabel109">
+    <w:name w:val="ListLabel 109"/>
+    <w:qFormat/>
+    <w:rPr>
+      <w:rFonts w:cs="OpenSymbol"/>
+      <w:b/>
+    </w:rPr>
+  </w:style>
+  <w:style w:type="character" w:styleId="ListLabel110">
+    <w:name w:val="ListLabel 110"/>
+    <w:qFormat/>
+    <w:rPr>
+      <w:rFonts w:cs="OpenSymbol"/>
+    </w:rPr>
+  </w:style>
+  <w:style w:type="character" w:styleId="ListLabel111">
+    <w:name w:val="ListLabel 111"/>
+    <w:qFormat/>
+    <w:rPr>
+      <w:rFonts w:cs="OpenSymbol"/>
+    </w:rPr>
+  </w:style>
+  <w:style w:type="character" w:styleId="ListLabel112">
+    <w:name w:val="ListLabel 112"/>
+    <w:qFormat/>
+    <w:rPr>
+      <w:rFonts w:cs="OpenSymbol"/>
+    </w:rPr>
+  </w:style>
+  <w:style w:type="character" w:styleId="ListLabel113">
+    <w:name w:val="ListLabel 113"/>
+    <w:qFormat/>
+    <w:rPr>
+      <w:rFonts w:cs="OpenSymbol"/>
+    </w:rPr>
+  </w:style>
+  <w:style w:type="character" w:styleId="ListLabel114">
+    <w:name w:val="ListLabel 114"/>
+    <w:qFormat/>
+    <w:rPr>
+      <w:rFonts w:cs="OpenSymbol"/>
+    </w:rPr>
+  </w:style>
+  <w:style w:type="character" w:styleId="ListLabel115">
+    <w:name w:val="ListLabel 115"/>
+    <w:qFormat/>
+    <w:rPr>
+      <w:rFonts w:cs="OpenSymbol"/>
+    </w:rPr>
+  </w:style>
+  <w:style w:type="character" w:styleId="ListLabel116">
+    <w:name w:val="ListLabel 116"/>
+    <w:qFormat/>
+    <w:rPr>
+      <w:rFonts w:cs="OpenSymbol"/>
+    </w:rPr>
+  </w:style>
+  <w:style w:type="character" w:styleId="ListLabel117">
+    <w:name w:val="ListLabel 117"/>
+    <w:qFormat/>
+    <w:rPr>
+      <w:rFonts w:cs="OpenSymbol"/>
+    </w:rPr>
+  </w:style>
   <w:style w:type="paragraph" w:styleId="Heading">
     <w:name w:val="Heading"/>
     <w:basedOn w:val="Normal"/>

</xml_diff>

<commit_message>
terminar la codificación de la solucion
</commit_message>
<xml_diff>
--- a/docu/Untitled 1.docx
+++ b/docu/Untitled 1.docx
@@ -3209,11 +3209,22 @@
         </w:rPr>
       </w:pPr>
       <w:r>
+        <w:rPr/>
+      </w:r>
+    </w:p>
+    <w:p>
+      <w:pPr>
+        <w:pStyle w:val="Normal"/>
+        <w:jc w:val="both"/>
+        <w:rPr/>
+      </w:pPr>
+      <w:r>
         <w:rPr>
           <w:b/>
           <w:sz w:val="32"/>
           <w:szCs w:val="32"/>
         </w:rPr>
+        <w:t>Algoritmo evolutivos</w:t>
       </w:r>
     </w:p>
     <w:p>
@@ -3233,65 +3244,75 @@
           <w:sz w:val="32"/>
           <w:szCs w:val="32"/>
         </w:rPr>
-        <w:t>Hardware y Software usados</w:t>
       </w:r>
     </w:p>
     <w:p>
       <w:pPr>
         <w:pStyle w:val="Normal"/>
         <w:jc w:val="both"/>
-        <w:rPr>
-          <w:b/>
+        <w:rPr/>
+      </w:pPr>
+      <w:r>
+        <w:rPr>
           <w:b/>
           <w:sz w:val="32"/>
           <w:szCs w:val="32"/>
         </w:rPr>
-      </w:pPr>
-      <w:r>
-        <w:rPr>
+        <w:t>Algoritmo de las ranas</w:t>
+      </w:r>
+    </w:p>
+    <w:p>
+      <w:pPr>
+        <w:pStyle w:val="Normal"/>
+        <w:jc w:val="both"/>
+        <w:rPr>
+          <w:b/>
           <w:b/>
           <w:sz w:val="32"/>
           <w:szCs w:val="32"/>
         </w:rPr>
-      </w:r>
-    </w:p>
-    <w:p>
-      <w:pPr>
-        <w:pStyle w:val="Normal"/>
-        <w:jc w:val="both"/>
-        <w:rPr>
-          <w:b/>
+      </w:pPr>
+      <w:r>
+        <w:rPr>
           <w:b/>
           <w:sz w:val="32"/>
           <w:szCs w:val="32"/>
         </w:rPr>
-      </w:pPr>
-      <w:r>
-        <w:rPr>
+      </w:r>
+    </w:p>
+    <w:p>
+      <w:pPr>
+        <w:pStyle w:val="Normal"/>
+        <w:jc w:val="both"/>
+        <w:rPr>
+          <w:b/>
           <w:b/>
           <w:sz w:val="32"/>
           <w:szCs w:val="32"/>
         </w:rPr>
-        <w:t>Algoritmo de las ranas</w:t>
-      </w:r>
-    </w:p>
-    <w:p>
-      <w:pPr>
-        <w:pStyle w:val="Normal"/>
-        <w:jc w:val="both"/>
-        <w:rPr>
-          <w:b/>
+      </w:pPr>
+      <w:r>
+        <w:rPr>
           <w:b/>
           <w:sz w:val="32"/>
           <w:szCs w:val="32"/>
         </w:rPr>
-      </w:pPr>
-      <w:r>
-        <w:rPr>
+        <w:t>Hardware y Software usados</w:t>
+      </w:r>
+    </w:p>
+    <w:p>
+      <w:pPr>
+        <w:pStyle w:val="Normal"/>
+        <w:jc w:val="both"/>
+        <w:rPr>
+          <w:b/>
           <w:b/>
           <w:sz w:val="32"/>
           <w:szCs w:val="32"/>
         </w:rPr>
+      </w:pPr>
+      <w:r>
+        <w:rPr/>
       </w:r>
     </w:p>
     <w:p>
@@ -16760,34 +16781,18 @@
         <w:spacing w:lineRule="auto" w:line="360" w:before="0" w:after="0"/>
         <w:ind w:left="0" w:right="0" w:hanging="0"/>
         <w:jc w:val="center"/>
-        <w:rPr>
-          <w:i/>
-          <w:i/>
-          <w:iCs/>
-        </w:rPr>
-      </w:pPr>
-      <w:r>
         <w:rPr/>
+      </w:pPr>
+      <w:r>
+        <w:rPr/>
       </w:r>
       <m:oMath xmlns:m="http://schemas.openxmlformats.org/officeDocument/2006/math">
-        <m:sSub>
-          <m:e>
-            <m:r>
-              <w:rPr>
-                <w:rFonts w:ascii="Cambria Math" w:hAnsi="Cambria Math"/>
-              </w:rPr>
-              <m:t xml:space="preserve">v</m:t>
-            </m:r>
-          </m:e>
-          <m:sub>
-            <m:r>
-              <w:rPr>
-                <w:rFonts w:ascii="Cambria Math" w:hAnsi="Cambria Math"/>
-              </w:rPr>
-              <m:t xml:space="preserve">ij</m:t>
-            </m:r>
-          </m:sub>
-        </m:sSub>
+        <m:r>
+          <w:rPr>
+            <w:rFonts w:ascii="Cambria Math" w:hAnsi="Cambria Math"/>
+          </w:rPr>
+          <m:t xml:space="preserve">V</m:t>
+        </m:r>
         <m:r>
           <w:rPr>
             <w:rFonts w:ascii="Cambria Math" w:hAnsi="Cambria Math"/>
@@ -16900,106 +16905,175 @@
                 </m:e>
                 <m:e/>
                 <m:e/>
+                <m:e>
+                  <m:sSub>
+                    <m:e>
+                      <m:r>
+                        <w:rPr>
+                          <w:rFonts w:ascii="Cambria Math" w:hAnsi="Cambria Math"/>
+                        </w:rPr>
+                        <m:t xml:space="preserve">v</m:t>
+                      </m:r>
+                    </m:e>
+                    <m:sub>
+                      <m:r>
+                        <w:rPr>
+                          <w:rFonts w:ascii="Cambria Math" w:hAnsi="Cambria Math"/>
+                        </w:rPr>
+                        <m:t xml:space="preserve">2</m:t>
+                      </m:r>
+                      <m:r>
+                        <w:rPr>
+                          <w:rFonts w:ascii="Cambria Math" w:hAnsi="Cambria Math"/>
+                        </w:rPr>
+                        <m:t xml:space="preserve">n</m:t>
+                      </m:r>
+                    </m:sub>
+                  </m:sSub>
+                </m:e>
+              </m:mr>
+              <m:mr>
+                <m:e>
+                  <m:r>
+                    <w:rPr>
+                      <w:rFonts w:ascii="Cambria Math" w:hAnsi="Cambria Math"/>
+                    </w:rPr>
+                    <m:t xml:space="preserve">⋮</m:t>
+                  </m:r>
+                </m:e>
                 <m:e/>
+                <m:e/>
+                <m:e>
+                  <m:r>
+                    <w:rPr>
+                      <w:rFonts w:ascii="Cambria Math" w:hAnsi="Cambria Math"/>
+                    </w:rPr>
+                    <m:t xml:space="preserve">⋮</m:t>
+                  </m:r>
+                </m:e>
+              </m:mr>
+              <m:mr>
+                <m:e>
+                  <m:sSub>
+                    <m:e>
+                      <m:r>
+                        <w:rPr>
+                          <w:rFonts w:ascii="Cambria Math" w:hAnsi="Cambria Math"/>
+                        </w:rPr>
+                        <m:t xml:space="preserve">v</m:t>
+                      </m:r>
+                    </m:e>
+                    <m:sub>
+                      <m:r>
+                        <w:rPr>
+                          <w:rFonts w:ascii="Cambria Math" w:hAnsi="Cambria Math"/>
+                        </w:rPr>
+                        <m:t xml:space="preserve">n</m:t>
+                      </m:r>
+                      <m:r>
+                        <w:rPr>
+                          <w:rFonts w:ascii="Cambria Math" w:hAnsi="Cambria Math"/>
+                        </w:rPr>
+                        <m:t xml:space="preserve">1</m:t>
+                      </m:r>
+                    </m:sub>
+                  </m:sSub>
+                </m:e>
+                <m:e>
+                  <m:sSub>
+                    <m:e>
+                      <m:r>
+                        <w:rPr>
+                          <w:rFonts w:ascii="Cambria Math" w:hAnsi="Cambria Math"/>
+                        </w:rPr>
+                        <m:t xml:space="preserve">v</m:t>
+                      </m:r>
+                    </m:e>
+                    <m:sub>
+                      <m:r>
+                        <w:rPr>
+                          <w:rFonts w:ascii="Cambria Math" w:hAnsi="Cambria Math"/>
+                        </w:rPr>
+                        <m:t xml:space="preserve">n</m:t>
+                      </m:r>
+                      <m:r>
+                        <w:rPr>
+                          <w:rFonts w:ascii="Cambria Math" w:hAnsi="Cambria Math"/>
+                        </w:rPr>
+                        <m:t xml:space="preserve">2</m:t>
+                      </m:r>
+                    </m:sub>
+                  </m:sSub>
+                </m:e>
+                <m:e>
+                  <m:r>
+                    <w:rPr>
+                      <w:rFonts w:ascii="Cambria Math" w:hAnsi="Cambria Math"/>
+                    </w:rPr>
+                    <m:t xml:space="preserve">⋯</m:t>
+                  </m:r>
+                </m:e>
+                <m:e>
+                  <m:sSub>
+                    <m:e>
+                      <m:r>
+                        <w:rPr>
+                          <w:rFonts w:ascii="Cambria Math" w:hAnsi="Cambria Math"/>
+                        </w:rPr>
+                        <m:t xml:space="preserve">v</m:t>
+                      </m:r>
+                    </m:e>
+                    <m:sub>
+                      <m:r>
+                        <w:rPr>
+                          <w:rFonts w:ascii="Cambria Math" w:hAnsi="Cambria Math"/>
+                        </w:rPr>
+                        <m:t xml:space="preserve">nn</m:t>
+                      </m:r>
+                    </m:sub>
+                  </m:sSub>
+                </m:e>
               </m:mr>
             </m:m>
           </m:e>
-          <m:e/>
-          <m:e>
-            <m:r>
-              <w:rPr>
-                <w:rFonts w:ascii="Cambria Math" w:hAnsi="Cambria Math"/>
-              </w:rPr>
-              <m:t xml:space="preserve">⋮</m:t>
-            </m:r>
-          </m:e>
-          <m:e/>
-          <m:e>
-            <m:sSub>
-              <m:e>
-                <m:r>
-                  <w:rPr>
-                    <w:rFonts w:ascii="Cambria Math" w:hAnsi="Cambria Math"/>
-                  </w:rPr>
-                  <m:t xml:space="preserve">v</m:t>
-                </m:r>
-              </m:e>
-              <m:sub>
-                <m:r>
-                  <w:rPr>
-                    <w:rFonts w:ascii="Cambria Math" w:hAnsi="Cambria Math"/>
-                  </w:rPr>
-                  <m:t xml:space="preserve">n</m:t>
-                </m:r>
-                <m:r>
-                  <w:rPr>
-                    <w:rFonts w:ascii="Cambria Math" w:hAnsi="Cambria Math"/>
-                  </w:rPr>
-                  <m:t xml:space="preserve">1</m:t>
-                </m:r>
-              </m:sub>
-            </m:sSub>
-          </m:e>
-          <m:e/>
-          <m:e>
-            <m:sSub>
-              <m:e>
-                <m:r>
-                  <w:rPr>
-                    <w:rFonts w:ascii="Cambria Math" w:hAnsi="Cambria Math"/>
-                  </w:rPr>
-                  <m:t xml:space="preserve">v</m:t>
-                </m:r>
-              </m:e>
-              <m:sub>
-                <m:r>
-                  <w:rPr>
-                    <w:rFonts w:ascii="Cambria Math" w:hAnsi="Cambria Math"/>
-                  </w:rPr>
-                  <m:t xml:space="preserve">n</m:t>
-                </m:r>
-                <m:r>
-                  <w:rPr>
-                    <w:rFonts w:ascii="Cambria Math" w:hAnsi="Cambria Math"/>
-                  </w:rPr>
-                  <m:t xml:space="preserve">2</m:t>
-                </m:r>
-              </m:sub>
-            </m:sSub>
-          </m:e>
-          <m:e/>
-          <m:e>
-            <m:r>
-              <w:rPr>
-                <w:rFonts w:ascii="Cambria Math" w:hAnsi="Cambria Math"/>
-              </w:rPr>
-              <m:t xml:space="preserve">⋯</m:t>
-            </m:r>
-          </m:e>
-          <m:e/>
-          <m:e>
-            <m:sSub>
-              <m:e>
-                <m:r>
-                  <w:rPr>
-                    <w:rFonts w:ascii="Cambria Math" w:hAnsi="Cambria Math"/>
-                  </w:rPr>
-                  <m:t xml:space="preserve">v</m:t>
-                </m:r>
-              </m:e>
-              <m:sub>
-                <m:r>
-                  <w:rPr>
-                    <w:rFonts w:ascii="Cambria Math" w:hAnsi="Cambria Math"/>
-                  </w:rPr>
-                  <m:t xml:space="preserve">nn</m:t>
-                </m:r>
-              </m:sub>
-            </m:sSub>
-          </m:e>
-          <m:e/>
         </m:d>
       </m:oMath>
+    </w:p>
+    <w:p>
+      <w:pPr>
+        <w:pStyle w:val="Normal"/>
+        <w:bidi w:val="0"/>
+        <w:spacing w:lineRule="auto" w:line="360" w:before="0" w:after="0"/>
+        <w:ind w:left="0" w:right="0" w:hanging="0"/>
+        <w:jc w:val="center"/>
+        <w:rPr/>
+      </w:pPr>
+      <w:r>
+        <w:rPr>
+          <w:rFonts w:ascii="Liberation Mono" w:hAnsi="Liberation Mono"/>
+          <w:b w:val="false"/>
+          <w:i w:val="false"/>
+          <w:sz w:val="22"/>
+        </w:rPr>
+        <w:t xml:space="preserve">V =left(matrix{v_11#v_12#dotsaxis#v_{1n}##v_21#{} </w:t>
+      </w:r>
+      <w:r>
+        <w:rPr/>
+        <w:t>#{}#v_{2n}##dotsvert#{}#{}#dotsvert##v_{n1}#v_{n2}#dotsaxis#v_nn}right)</w:t>
+      </w:r>
+    </w:p>
+    <w:p>
+      <w:pPr>
+        <w:pStyle w:val="Normal"/>
+        <w:bidi w:val="0"/>
+        <w:spacing w:lineRule="auto" w:line="360" w:before="0" w:after="0"/>
+        <w:ind w:left="0" w:right="0" w:hanging="0"/>
+        <w:jc w:val="center"/>
+        <w:rPr/>
+      </w:pPr>
+      <w:r>
+        <w:rPr/>
+      </w:r>
     </w:p>
     <w:p>
       <w:pPr>
@@ -18950,6 +19024,98 @@
         </w:rPr>
       </w:pPr>
       <w:r>
+        <w:drawing>
+          <wp:anchor behindDoc="0" distT="0" distB="0" distL="0" distR="0" simplePos="0" locked="0" layoutInCell="1" allowOverlap="1" relativeHeight="36">
+            <wp:simplePos x="0" y="0"/>
+            <wp:positionH relativeFrom="page">
+              <wp:posOffset>1390650</wp:posOffset>
+            </wp:positionH>
+            <wp:positionV relativeFrom="page">
+              <wp:posOffset>7331710</wp:posOffset>
+            </wp:positionV>
+            <wp:extent cx="5219700" cy="1699895"/>
+            <wp:effectExtent l="0" t="0" r="0" b="0"/>
+            <wp:wrapTopAndBottom/>
+            <wp:docPr id="20" name="Image10" descr=""/>
+            <wp:cNvGraphicFramePr>
+              <a:graphicFrameLocks xmlns:a="http://schemas.openxmlformats.org/drawingml/2006/main" noChangeAspect="1"/>
+            </wp:cNvGraphicFramePr>
+            <a:graphic xmlns:a="http://schemas.openxmlformats.org/drawingml/2006/main">
+              <a:graphicData uri="http://schemas.openxmlformats.org/drawingml/2006/picture">
+                <pic:pic xmlns:pic="http://schemas.openxmlformats.org/drawingml/2006/picture">
+                  <pic:nvPicPr>
+                    <pic:cNvPr id="20" name="Image10" descr=""/>
+                    <pic:cNvPicPr>
+                      <a:picLocks noChangeAspect="1" noChangeArrowheads="1"/>
+                    </pic:cNvPicPr>
+                  </pic:nvPicPr>
+                  <pic:blipFill>
+                    <a:blip r:embed="rId11"/>
+                    <a:stretch>
+                      <a:fillRect/>
+                    </a:stretch>
+                  </pic:blipFill>
+                  <pic:spPr bwMode="auto">
+                    <a:xfrm>
+                      <a:off x="0" y="0"/>
+                      <a:ext cx="5219700" cy="1699895"/>
+                    </a:xfrm>
+                    <a:prstGeom prst="rect">
+                      <a:avLst/>
+                    </a:prstGeom>
+                  </pic:spPr>
+                </pic:pic>
+              </a:graphicData>
+            </a:graphic>
+          </wp:anchor>
+        </w:drawing>
+        <w:drawing>
+          <wp:anchor behindDoc="0" distT="0" distB="0" distL="0" distR="0" simplePos="0" locked="0" layoutInCell="1" allowOverlap="1" relativeHeight="35">
+            <wp:simplePos x="0" y="0"/>
+            <wp:positionH relativeFrom="page">
+              <wp:posOffset>1497330</wp:posOffset>
+            </wp:positionH>
+            <wp:positionV relativeFrom="page">
+              <wp:posOffset>2823210</wp:posOffset>
+            </wp:positionV>
+            <wp:extent cx="5149215" cy="1877695"/>
+            <wp:effectExtent l="0" t="0" r="0" b="0"/>
+            <wp:wrapTopAndBottom/>
+            <wp:docPr id="21" name="Image9" descr=""/>
+            <wp:cNvGraphicFramePr>
+              <a:graphicFrameLocks xmlns:a="http://schemas.openxmlformats.org/drawingml/2006/main" noChangeAspect="1"/>
+            </wp:cNvGraphicFramePr>
+            <a:graphic xmlns:a="http://schemas.openxmlformats.org/drawingml/2006/main">
+              <a:graphicData uri="http://schemas.openxmlformats.org/drawingml/2006/picture">
+                <pic:pic xmlns:pic="http://schemas.openxmlformats.org/drawingml/2006/picture">
+                  <pic:nvPicPr>
+                    <pic:cNvPr id="21" name="Image9" descr=""/>
+                    <pic:cNvPicPr>
+                      <a:picLocks noChangeAspect="1" noChangeArrowheads="1"/>
+                    </pic:cNvPicPr>
+                  </pic:nvPicPr>
+                  <pic:blipFill>
+                    <a:blip r:embed="rId12"/>
+                    <a:stretch>
+                      <a:fillRect/>
+                    </a:stretch>
+                  </pic:blipFill>
+                  <pic:spPr bwMode="auto">
+                    <a:xfrm>
+                      <a:off x="0" y="0"/>
+                      <a:ext cx="5149215" cy="1877695"/>
+                    </a:xfrm>
+                    <a:prstGeom prst="rect">
+                      <a:avLst/>
+                    </a:prstGeom>
+                  </pic:spPr>
+                </pic:pic>
+              </a:graphicData>
+            </a:graphic>
+          </wp:anchor>
+        </w:drawing>
+      </w:r>
+      <w:r>
         <w:rPr>
           <w:rFonts w:ascii="Arial" w:hAnsi="Arial"/>
           <w:b/>
@@ -18967,81 +19133,414 @@
         </w:rPr>
         <w:tab/>
       </w:r>
-    </w:p>
-    <w:p>
-      <w:pPr>
-        <w:pStyle w:val="TextBody"/>
-        <w:bidi w:val="0"/>
-        <w:spacing w:lineRule="auto" w:line="360" w:before="0" w:after="0"/>
-        <w:ind w:left="0" w:right="0" w:hanging="0"/>
-        <w:jc w:val="both"/>
-        <w:rPr>
-          <w:rFonts w:ascii="Arial" w:hAnsi="Arial"/>
-          <w:b/>
+      <w:r>
+        <w:rPr>
+          <w:rFonts w:ascii="Arial" w:hAnsi="Arial"/>
+          <w:b w:val="false"/>
+          <w:bCs w:val="false"/>
+          <w:i w:val="false"/>
+          <w:caps w:val="false"/>
+          <w:smallCaps w:val="false"/>
+          <w:strike w:val="false"/>
+          <w:dstrike w:val="false"/>
+          <w:color w:val="000000"/>
+          <w:sz w:val="24"/>
+          <w:szCs w:val="24"/>
+          <w:u w:val="none"/>
+          <w:effect w:val="none"/>
+        </w:rPr>
+        <w:t xml:space="preserve">Ya que nuestro proyecto entra utiliza la </w:t>
+      </w:r>
+      <w:r>
+        <w:rPr>
+          <w:rFonts w:ascii="Arial" w:hAnsi="Arial"/>
+          <w:b w:val="false"/>
+          <w:bCs w:val="false"/>
+          <w:i w:val="false"/>
+          <w:caps w:val="false"/>
+          <w:smallCaps w:val="false"/>
+          <w:strike w:val="false"/>
+          <w:dstrike w:val="false"/>
+          <w:color w:val="000000"/>
+          <w:sz w:val="24"/>
+          <w:szCs w:val="24"/>
+          <w:u w:val="none"/>
+          <w:effect w:val="none"/>
+        </w:rPr>
+        <w:t>com</w:t>
+      </w:r>
+      <w:r>
+        <w:rPr>
+          <w:rFonts w:ascii="Arial" w:hAnsi="Arial"/>
+          <w:b w:val="false"/>
+          <w:bCs w:val="false"/>
+          <w:i w:val="false"/>
+          <w:caps w:val="false"/>
+          <w:smallCaps w:val="false"/>
+          <w:strike w:val="false"/>
+          <w:dstrike w:val="false"/>
+          <w:color w:val="000000"/>
+          <w:sz w:val="24"/>
+          <w:szCs w:val="24"/>
+          <w:u w:val="none"/>
+          <w:effect w:val="none"/>
+        </w:rPr>
+        <w:t>p</w:t>
+      </w:r>
+      <w:r>
+        <w:rPr>
+          <w:rFonts w:ascii="Arial" w:hAnsi="Arial"/>
+          <w:b w:val="false"/>
+          <w:bCs w:val="false"/>
+          <w:i w:val="false"/>
+          <w:caps w:val="false"/>
+          <w:smallCaps w:val="false"/>
+          <w:strike w:val="false"/>
+          <w:dstrike w:val="false"/>
+          <w:color w:val="000000"/>
+          <w:sz w:val="24"/>
+          <w:szCs w:val="24"/>
+          <w:u w:val="none"/>
+          <w:effect w:val="none"/>
+        </w:rPr>
+        <w:t xml:space="preserve">utación evolutiva </w:t>
+      </w:r>
+      <w:r>
+        <w:rPr>
+          <w:rFonts w:ascii="Arial" w:hAnsi="Arial"/>
+          <w:b w:val="false"/>
+          <w:bCs w:val="false"/>
+          <w:i w:val="false"/>
+          <w:caps w:val="false"/>
+          <w:smallCaps w:val="false"/>
+          <w:strike w:val="false"/>
+          <w:dstrike w:val="false"/>
+          <w:color w:val="000000"/>
+          <w:sz w:val="24"/>
+          <w:szCs w:val="24"/>
+          <w:u w:val="none"/>
+          <w:effect w:val="none"/>
+        </w:rPr>
+        <w:t xml:space="preserve">y esta, </w:t>
+      </w:r>
+      <w:r>
+        <w:rPr>
+          <w:rFonts w:ascii="Arial" w:hAnsi="Arial"/>
+          <w:b w:val="false"/>
+          <w:bCs w:val="false"/>
+          <w:i w:val="false"/>
+          <w:caps w:val="false"/>
+          <w:smallCaps w:val="false"/>
+          <w:strike w:val="false"/>
+          <w:dstrike w:val="false"/>
+          <w:color w:val="000000"/>
+          <w:sz w:val="24"/>
+          <w:szCs w:val="24"/>
+          <w:u w:val="none"/>
+          <w:effect w:val="none"/>
+        </w:rPr>
+        <w:t xml:space="preserve">necesita un individuo/solución para ese problema. Es importante un buen diseño del individuo, ya que va a ir evolucionando y es necesario una gestión rápida de él. La codificación de la solución debe dar toda la información necesaria para representar correctamente </w:t>
+      </w:r>
+      <w:r>
+        <w:rPr>
+          <w:rFonts w:ascii="Arial" w:hAnsi="Arial"/>
+          <w:b w:val="false"/>
+          <w:bCs w:val="false"/>
+          <w:i w:val="false"/>
+          <w:caps w:val="false"/>
+          <w:smallCaps w:val="false"/>
+          <w:strike w:val="false"/>
+          <w:dstrike w:val="false"/>
+          <w:color w:val="000000"/>
+          <w:sz w:val="24"/>
+          <w:szCs w:val="24"/>
+          <w:u w:val="none"/>
+          <w:effect w:val="none"/>
+        </w:rPr>
+        <w:t xml:space="preserve">el problema de la selección de requisitos. En este caso, la solución se expresará con el vector </w:t>
+      </w:r>
+      <w:r>
+        <w:rPr>
+          <w:rFonts w:ascii="Arial" w:hAnsi="Arial"/>
           <w:b/>
           <w:bCs/>
-          <w:i w:val="false"/>
-          <w:i w:val="false"/>
-          <w:caps w:val="false"/>
-          <w:smallCaps w:val="false"/>
-          <w:strike w:val="false"/>
-          <w:dstrike w:val="false"/>
-          <w:color w:val="000000"/>
-          <w:sz w:val="24"/>
-          <w:szCs w:val="24"/>
-          <w:u w:val="none"/>
-          <w:effect w:val="none"/>
-        </w:rPr>
-      </w:pPr>
+          <w:i/>
+          <w:iCs/>
+          <w:caps w:val="false"/>
+          <w:smallCaps w:val="false"/>
+          <w:strike w:val="false"/>
+          <w:dstrike w:val="false"/>
+          <w:color w:val="000000"/>
+          <w:sz w:val="24"/>
+          <w:szCs w:val="24"/>
+          <w:u w:val="none"/>
+          <w:effect w:val="none"/>
+        </w:rPr>
+        <w:t xml:space="preserve">X </w:t>
+      </w:r>
+      <w:r>
+        <w:rPr>
+          <w:rFonts w:ascii="Arial" w:hAnsi="Arial"/>
+          <w:b w:val="false"/>
+          <w:bCs w:val="false"/>
+          <w:i w:val="false"/>
+          <w:iCs w:val="false"/>
+          <w:caps w:val="false"/>
+          <w:smallCaps w:val="false"/>
+          <w:strike w:val="false"/>
+          <w:dstrike w:val="false"/>
+          <w:color w:val="000000"/>
+          <w:sz w:val="24"/>
+          <w:szCs w:val="24"/>
+          <w:u w:val="none"/>
+          <w:effect w:val="none"/>
+        </w:rPr>
+        <w:t xml:space="preserve">ya explicado previamente, es decir, con el conjunto de decisiones tomada, dicho de otra forma, la selección de requisitos en la siguiente entrega más los dos objetivos a cumplir en el problema, en nuestro caso, son la satisfacción del cliente </w:t>
+      </w:r>
       <w:r>
         <w:rPr>
           <w:rFonts w:ascii="Arial" w:hAnsi="Arial"/>
           <w:b/>
           <w:bCs/>
           <w:i w:val="false"/>
-          <w:caps w:val="false"/>
-          <w:smallCaps w:val="false"/>
-          <w:strike w:val="false"/>
-          <w:dstrike w:val="false"/>
-          <w:color w:val="000000"/>
-          <w:sz w:val="24"/>
-          <w:szCs w:val="24"/>
-          <w:u w:val="none"/>
-          <w:effect w:val="none"/>
-        </w:rPr>
-      </w:r>
-    </w:p>
-    <w:p>
-      <w:pPr>
-        <w:pStyle w:val="TextBody"/>
-        <w:bidi w:val="0"/>
-        <w:spacing w:lineRule="auto" w:line="360" w:before="0" w:after="0"/>
-        <w:ind w:left="0" w:right="0" w:hanging="0"/>
-        <w:jc w:val="both"/>
-        <w:rPr>
-          <w:rFonts w:ascii="Arial" w:hAnsi="Arial"/>
-          <w:b/>
+          <w:iCs w:val="false"/>
+          <w:caps w:val="false"/>
+          <w:smallCaps w:val="false"/>
+          <w:strike w:val="false"/>
+          <w:dstrike w:val="false"/>
+          <w:color w:val="000000"/>
+          <w:sz w:val="24"/>
+          <w:szCs w:val="24"/>
+          <w:u w:val="none"/>
+          <w:effect w:val="none"/>
+        </w:rPr>
+        <w:t>(S)</w:t>
+      </w:r>
+      <w:r>
+        <w:rPr>
+          <w:rFonts w:ascii="Arial" w:hAnsi="Arial"/>
+          <w:b w:val="false"/>
+          <w:bCs w:val="false"/>
+          <w:i w:val="false"/>
+          <w:iCs w:val="false"/>
+          <w:caps w:val="false"/>
+          <w:smallCaps w:val="false"/>
+          <w:strike w:val="false"/>
+          <w:dstrike w:val="false"/>
+          <w:color w:val="000000"/>
+          <w:sz w:val="24"/>
+          <w:szCs w:val="24"/>
+          <w:u w:val="none"/>
+          <w:effect w:val="none"/>
+        </w:rPr>
+        <w:t xml:space="preserve"> y el esfuerzo que conlleva a hacer dichas tareas </w:t>
+      </w:r>
+      <w:r>
+        <w:rPr>
+          <w:rFonts w:ascii="Arial" w:hAnsi="Arial"/>
           <w:b/>
           <w:bCs/>
           <w:i w:val="false"/>
-          <w:i w:val="false"/>
-          <w:caps w:val="false"/>
-          <w:smallCaps w:val="false"/>
-          <w:strike w:val="false"/>
-          <w:dstrike w:val="false"/>
-          <w:color w:val="000000"/>
-          <w:sz w:val="24"/>
-          <w:szCs w:val="24"/>
-          <w:u w:val="none"/>
-          <w:effect w:val="none"/>
-        </w:rPr>
-      </w:pPr>
+          <w:iCs w:val="false"/>
+          <w:caps w:val="false"/>
+          <w:smallCaps w:val="false"/>
+          <w:strike w:val="false"/>
+          <w:dstrike w:val="false"/>
+          <w:color w:val="000000"/>
+          <w:sz w:val="24"/>
+          <w:szCs w:val="24"/>
+          <w:u w:val="none"/>
+          <w:effect w:val="none"/>
+        </w:rPr>
+        <w:t>(</w:t>
+      </w:r>
       <w:r>
         <w:rPr>
           <w:rFonts w:ascii="Arial" w:hAnsi="Arial"/>
           <w:b/>
           <w:bCs/>
           <w:i w:val="false"/>
+          <w:iCs w:val="false"/>
+          <w:caps w:val="false"/>
+          <w:smallCaps w:val="false"/>
+          <w:strike w:val="false"/>
+          <w:dstrike w:val="false"/>
+          <w:color w:val="000000"/>
+          <w:sz w:val="24"/>
+          <w:szCs w:val="24"/>
+          <w:u w:val="none"/>
+          <w:effect w:val="none"/>
+        </w:rPr>
+        <w:t>E</w:t>
+      </w:r>
+      <w:r>
+        <w:rPr>
+          <w:rFonts w:ascii="Arial" w:hAnsi="Arial"/>
+          <w:b/>
+          <w:bCs/>
+          <w:i w:val="false"/>
+          <w:iCs w:val="false"/>
+          <w:caps w:val="false"/>
+          <w:smallCaps w:val="false"/>
+          <w:strike w:val="false"/>
+          <w:dstrike w:val="false"/>
+          <w:color w:val="000000"/>
+          <w:sz w:val="24"/>
+          <w:szCs w:val="24"/>
+          <w:u w:val="none"/>
+          <w:effect w:val="none"/>
+        </w:rPr>
+        <w:t>)</w:t>
+      </w:r>
+      <w:r>
+        <w:rPr>
+          <w:rFonts w:ascii="Arial" w:hAnsi="Arial"/>
+          <w:b w:val="false"/>
+          <w:bCs w:val="false"/>
+          <w:i/>
+          <w:iCs/>
+          <w:caps w:val="false"/>
+          <w:smallCaps w:val="false"/>
+          <w:strike w:val="false"/>
+          <w:dstrike w:val="false"/>
+          <w:color w:val="000000"/>
+          <w:sz w:val="24"/>
+          <w:szCs w:val="24"/>
+          <w:u w:val="none"/>
+          <w:effect w:val="none"/>
+        </w:rPr>
+        <w:t>.</w:t>
+      </w:r>
+    </w:p>
+    <w:p>
+      <w:pPr>
+        <w:pStyle w:val="TextBody"/>
+        <w:bidi w:val="0"/>
+        <w:spacing w:lineRule="auto" w:line="360" w:before="0" w:after="0"/>
+        <w:ind w:left="0" w:right="0" w:hanging="0"/>
+        <w:jc w:val="both"/>
+        <w:rPr>
+          <w:b w:val="false"/>
+          <w:b w:val="false"/>
+          <w:bCs w:val="false"/>
+          <w:i/>
+          <w:i/>
+          <w:iCs/>
+        </w:rPr>
+      </w:pPr>
+      <w:r>
+        <w:rPr>
+          <w:rFonts w:ascii="Arial" w:hAnsi="Arial"/>
+          <w:b/>
+          <w:bCs/>
+          <w:i w:val="false"/>
+          <w:caps w:val="false"/>
+          <w:smallCaps w:val="false"/>
+          <w:strike w:val="false"/>
+          <w:dstrike w:val="false"/>
+          <w:color w:val="000000"/>
+          <w:sz w:val="24"/>
+          <w:szCs w:val="24"/>
+          <w:u w:val="none"/>
+          <w:effect w:val="none"/>
+        </w:rPr>
+      </w:r>
+    </w:p>
+    <w:p>
+      <w:pPr>
+        <w:pStyle w:val="TextBody"/>
+        <w:bidi w:val="0"/>
+        <w:spacing w:lineRule="auto" w:line="360" w:before="0" w:after="0"/>
+        <w:ind w:left="0" w:right="0" w:hanging="0"/>
+        <w:jc w:val="both"/>
+        <w:rPr>
+          <w:b w:val="false"/>
+          <w:b w:val="false"/>
+          <w:bCs w:val="false"/>
+          <w:iCs w:val="false"/>
+        </w:rPr>
+      </w:pPr>
+      <w:r>
+        <w:rPr>
+          <w:rFonts w:ascii="Arial" w:hAnsi="Arial"/>
+          <w:b/>
+          <w:bCs/>
+          <w:i w:val="false"/>
+          <w:caps w:val="false"/>
+          <w:smallCaps w:val="false"/>
+          <w:strike w:val="false"/>
+          <w:dstrike w:val="false"/>
+          <w:color w:val="000000"/>
+          <w:sz w:val="24"/>
+          <w:szCs w:val="24"/>
+          <w:u w:val="none"/>
+          <w:effect w:val="none"/>
+        </w:rPr>
+      </w:r>
+    </w:p>
+    <w:p>
+      <w:pPr>
+        <w:pStyle w:val="TextBody"/>
+        <w:bidi w:val="0"/>
+        <w:spacing w:lineRule="auto" w:line="360" w:before="0" w:after="0"/>
+        <w:ind w:left="0" w:right="0" w:hanging="0"/>
+        <w:jc w:val="both"/>
+        <w:rPr>
+          <w:b w:val="false"/>
+          <w:b w:val="false"/>
+          <w:bCs w:val="false"/>
+          <w:iCs w:val="false"/>
+        </w:rPr>
+      </w:pPr>
+      <w:r>
+        <w:rPr>
+          <w:rFonts w:ascii="Arial" w:hAnsi="Arial"/>
+          <w:b/>
+          <w:bCs/>
+          <w:i w:val="false"/>
+          <w:caps w:val="false"/>
+          <w:smallCaps w:val="false"/>
+          <w:strike w:val="false"/>
+          <w:dstrike w:val="false"/>
+          <w:color w:val="000000"/>
+          <w:sz w:val="24"/>
+          <w:szCs w:val="24"/>
+          <w:u w:val="none"/>
+          <w:effect w:val="none"/>
+        </w:rPr>
+      </w:r>
+    </w:p>
+    <w:p>
+      <w:pPr>
+        <w:pStyle w:val="TextBody"/>
+        <w:bidi w:val="0"/>
+        <w:spacing w:lineRule="auto" w:line="360" w:before="0" w:after="0"/>
+        <w:ind w:left="0" w:right="0" w:hanging="0"/>
+        <w:jc w:val="both"/>
+        <w:rPr>
+          <w:rFonts w:ascii="Arial" w:hAnsi="Arial"/>
+          <w:b/>
+          <w:b/>
+          <w:bCs/>
+          <w:i w:val="false"/>
+          <w:i w:val="false"/>
+          <w:caps w:val="false"/>
+          <w:smallCaps w:val="false"/>
+          <w:strike w:val="false"/>
+          <w:dstrike w:val="false"/>
+          <w:color w:val="000000"/>
+          <w:sz w:val="24"/>
+          <w:szCs w:val="24"/>
+          <w:u w:val="none"/>
+          <w:effect w:val="none"/>
+        </w:rPr>
+      </w:pPr>
+      <w:r>
+        <w:rPr>
+          <w:rFonts w:ascii="Arial" w:hAnsi="Arial"/>
+          <w:b/>
+          <w:bCs/>
+          <w:i w:val="false"/>
           <w:caps w:val="false"/>
           <w:smallCaps w:val="false"/>
           <w:strike w:val="false"/>
@@ -19064,371 +19563,364 @@
         <w:jc w:val="both"/>
         <w:rPr>
           <w:rFonts w:ascii="Arial" w:hAnsi="Arial"/>
-          <w:b w:val="false"/>
-          <w:b w:val="false"/>
-          <w:bCs w:val="false"/>
-          <w:i w:val="false"/>
-          <w:i w:val="false"/>
-          <w:caps w:val="false"/>
-          <w:smallCaps w:val="false"/>
-          <w:strike w:val="false"/>
-          <w:dstrike w:val="false"/>
-          <w:color w:val="000000"/>
-          <w:sz w:val="24"/>
-          <w:szCs w:val="24"/>
-          <w:u w:val="none"/>
-          <w:effect w:val="none"/>
-        </w:rPr>
-      </w:pPr>
-      <w:r>
-        <w:rPr>
-          <w:rFonts w:ascii="Arial" w:hAnsi="Arial"/>
-          <w:b w:val="false"/>
-          <w:bCs w:val="false"/>
-          <w:i w:val="false"/>
-          <w:caps w:val="false"/>
-          <w:smallCaps w:val="false"/>
-          <w:strike w:val="false"/>
-          <w:dstrike w:val="false"/>
-          <w:color w:val="000000"/>
-          <w:sz w:val="24"/>
-          <w:szCs w:val="24"/>
-          <w:u w:val="none"/>
-          <w:effect w:val="none"/>
-        </w:rPr>
-      </w:r>
-    </w:p>
-    <w:p>
-      <w:pPr>
-        <w:pStyle w:val="TextBody"/>
-        <w:bidi w:val="0"/>
-        <w:spacing w:lineRule="auto" w:line="360" w:before="0" w:after="0"/>
-        <w:ind w:left="0" w:right="0" w:hanging="0"/>
-        <w:jc w:val="both"/>
-        <w:rPr>
-          <w:rFonts w:ascii="Arial" w:hAnsi="Arial"/>
-          <w:b w:val="false"/>
-          <w:b w:val="false"/>
-          <w:bCs w:val="false"/>
-          <w:i w:val="false"/>
-          <w:i w:val="false"/>
-          <w:caps w:val="false"/>
-          <w:smallCaps w:val="false"/>
-          <w:strike w:val="false"/>
-          <w:dstrike w:val="false"/>
-          <w:color w:val="000000"/>
-          <w:sz w:val="24"/>
-          <w:szCs w:val="24"/>
-          <w:u w:val="none"/>
-          <w:effect w:val="none"/>
-        </w:rPr>
-      </w:pPr>
-      <w:r>
-        <w:rPr>
-          <w:rFonts w:ascii="Arial" w:hAnsi="Arial"/>
-          <w:b w:val="false"/>
-          <w:bCs w:val="false"/>
-          <w:i w:val="false"/>
-          <w:caps w:val="false"/>
-          <w:smallCaps w:val="false"/>
-          <w:strike w:val="false"/>
-          <w:dstrike w:val="false"/>
-          <w:color w:val="000000"/>
-          <w:sz w:val="24"/>
-          <w:szCs w:val="24"/>
-          <w:u w:val="none"/>
-          <w:effect w:val="none"/>
-        </w:rPr>
-      </w:r>
-    </w:p>
-    <w:p>
-      <w:pPr>
-        <w:pStyle w:val="TextBody"/>
-        <w:bidi w:val="0"/>
-        <w:spacing w:lineRule="auto" w:line="360" w:before="0" w:after="0"/>
-        <w:ind w:left="0" w:right="0" w:hanging="0"/>
-        <w:jc w:val="both"/>
-        <w:rPr>
-          <w:rFonts w:ascii="Arial" w:hAnsi="Arial"/>
-          <w:b w:val="false"/>
-          <w:b w:val="false"/>
-          <w:bCs w:val="false"/>
-          <w:i w:val="false"/>
-          <w:i w:val="false"/>
-          <w:caps w:val="false"/>
-          <w:smallCaps w:val="false"/>
-          <w:strike w:val="false"/>
-          <w:dstrike w:val="false"/>
-          <w:color w:val="000000"/>
-          <w:sz w:val="24"/>
-          <w:szCs w:val="24"/>
-          <w:u w:val="none"/>
-          <w:effect w:val="none"/>
-        </w:rPr>
-      </w:pPr>
-      <w:r>
-        <w:rPr>
-          <w:rFonts w:ascii="Arial" w:hAnsi="Arial"/>
-          <w:b w:val="false"/>
-          <w:bCs w:val="false"/>
-          <w:i w:val="false"/>
-          <w:caps w:val="false"/>
-          <w:smallCaps w:val="false"/>
-          <w:strike w:val="false"/>
-          <w:dstrike w:val="false"/>
-          <w:color w:val="000000"/>
-          <w:sz w:val="24"/>
-          <w:szCs w:val="24"/>
-          <w:u w:val="none"/>
-          <w:effect w:val="none"/>
-        </w:rPr>
-      </w:r>
-    </w:p>
-    <w:p>
-      <w:pPr>
-        <w:pStyle w:val="TextBody"/>
-        <w:bidi w:val="0"/>
-        <w:spacing w:lineRule="auto" w:line="360" w:before="0" w:after="0"/>
-        <w:ind w:left="0" w:right="0" w:hanging="0"/>
-        <w:jc w:val="both"/>
-        <w:rPr>
-          <w:rFonts w:ascii="Arial" w:hAnsi="Arial"/>
-          <w:b w:val="false"/>
-          <w:b w:val="false"/>
-          <w:bCs w:val="false"/>
-          <w:i w:val="false"/>
-          <w:i w:val="false"/>
-          <w:caps w:val="false"/>
-          <w:smallCaps w:val="false"/>
-          <w:strike w:val="false"/>
-          <w:dstrike w:val="false"/>
-          <w:color w:val="000000"/>
-          <w:sz w:val="24"/>
-          <w:szCs w:val="24"/>
-          <w:u w:val="none"/>
-          <w:effect w:val="none"/>
-        </w:rPr>
-      </w:pPr>
-      <w:r>
-        <w:rPr>
-          <w:rFonts w:ascii="Arial" w:hAnsi="Arial"/>
-          <w:b w:val="false"/>
-          <w:bCs w:val="false"/>
-          <w:i w:val="false"/>
-          <w:caps w:val="false"/>
-          <w:smallCaps w:val="false"/>
-          <w:strike w:val="false"/>
-          <w:dstrike w:val="false"/>
-          <w:color w:val="000000"/>
-          <w:sz w:val="24"/>
-          <w:szCs w:val="24"/>
-          <w:u w:val="none"/>
-          <w:effect w:val="none"/>
-        </w:rPr>
-      </w:r>
-    </w:p>
-    <w:p>
-      <w:pPr>
-        <w:pStyle w:val="TextBody"/>
-        <w:bidi w:val="0"/>
-        <w:spacing w:lineRule="auto" w:line="360" w:before="0" w:after="0"/>
-        <w:ind w:left="0" w:right="0" w:hanging="0"/>
-        <w:jc w:val="both"/>
-        <w:rPr>
-          <w:rFonts w:ascii="Arial" w:hAnsi="Arial"/>
-          <w:b w:val="false"/>
-          <w:b w:val="false"/>
-          <w:bCs w:val="false"/>
-          <w:i w:val="false"/>
-          <w:i w:val="false"/>
-          <w:caps w:val="false"/>
-          <w:smallCaps w:val="false"/>
-          <w:strike w:val="false"/>
-          <w:dstrike w:val="false"/>
-          <w:color w:val="000000"/>
-          <w:sz w:val="24"/>
-          <w:szCs w:val="24"/>
-          <w:u w:val="none"/>
-          <w:effect w:val="none"/>
-        </w:rPr>
-      </w:pPr>
-      <w:r>
-        <w:rPr>
-          <w:rFonts w:ascii="Arial" w:hAnsi="Arial"/>
-          <w:b w:val="false"/>
-          <w:bCs w:val="false"/>
-          <w:i w:val="false"/>
-          <w:caps w:val="false"/>
-          <w:smallCaps w:val="false"/>
-          <w:strike w:val="false"/>
-          <w:dstrike w:val="false"/>
-          <w:color w:val="000000"/>
-          <w:sz w:val="24"/>
-          <w:szCs w:val="24"/>
-          <w:u w:val="none"/>
-          <w:effect w:val="none"/>
-        </w:rPr>
-      </w:r>
-    </w:p>
-    <w:p>
-      <w:pPr>
-        <w:pStyle w:val="TextBody"/>
-        <w:bidi w:val="0"/>
-        <w:spacing w:lineRule="auto" w:line="360" w:before="0" w:after="0"/>
-        <w:ind w:left="0" w:right="0" w:hanging="0"/>
-        <w:jc w:val="both"/>
-        <w:rPr>
-          <w:rFonts w:ascii="Arial" w:hAnsi="Arial"/>
-          <w:b w:val="false"/>
-          <w:b w:val="false"/>
-          <w:bCs w:val="false"/>
-          <w:i w:val="false"/>
-          <w:i w:val="false"/>
-          <w:caps w:val="false"/>
-          <w:smallCaps w:val="false"/>
-          <w:strike w:val="false"/>
-          <w:dstrike w:val="false"/>
-          <w:color w:val="000000"/>
-          <w:sz w:val="24"/>
-          <w:szCs w:val="24"/>
-          <w:u w:val="none"/>
-          <w:effect w:val="none"/>
-        </w:rPr>
-      </w:pPr>
-      <w:r>
-        <w:rPr>
-          <w:rFonts w:ascii="Arial" w:hAnsi="Arial"/>
-          <w:b w:val="false"/>
-          <w:bCs w:val="false"/>
-          <w:i w:val="false"/>
-          <w:caps w:val="false"/>
-          <w:smallCaps w:val="false"/>
-          <w:strike w:val="false"/>
-          <w:dstrike w:val="false"/>
-          <w:color w:val="000000"/>
-          <w:sz w:val="24"/>
-          <w:szCs w:val="24"/>
-          <w:u w:val="none"/>
-          <w:effect w:val="none"/>
-        </w:rPr>
-      </w:r>
-    </w:p>
-    <w:p>
-      <w:pPr>
-        <w:pStyle w:val="TextBody"/>
-        <w:bidi w:val="0"/>
-        <w:spacing w:lineRule="auto" w:line="360" w:before="0" w:after="0"/>
-        <w:ind w:left="0" w:right="0" w:hanging="0"/>
-        <w:jc w:val="both"/>
-        <w:rPr>
-          <w:rFonts w:ascii="Arial" w:hAnsi="Arial"/>
-          <w:b w:val="false"/>
-          <w:b w:val="false"/>
-          <w:bCs w:val="false"/>
-          <w:i w:val="false"/>
-          <w:i w:val="false"/>
-          <w:caps w:val="false"/>
-          <w:smallCaps w:val="false"/>
-          <w:strike w:val="false"/>
-          <w:dstrike w:val="false"/>
-          <w:color w:val="000000"/>
-          <w:sz w:val="24"/>
-          <w:szCs w:val="24"/>
-          <w:u w:val="none"/>
-          <w:effect w:val="none"/>
-        </w:rPr>
-      </w:pPr>
-      <w:r>
-        <w:rPr>
-          <w:rFonts w:ascii="Arial" w:hAnsi="Arial"/>
-          <w:b w:val="false"/>
-          <w:bCs w:val="false"/>
-          <w:i w:val="false"/>
-          <w:caps w:val="false"/>
-          <w:smallCaps w:val="false"/>
-          <w:strike w:val="false"/>
-          <w:dstrike w:val="false"/>
-          <w:color w:val="000000"/>
-          <w:sz w:val="24"/>
-          <w:szCs w:val="24"/>
-          <w:u w:val="none"/>
-          <w:effect w:val="none"/>
-        </w:rPr>
-      </w:r>
-    </w:p>
-    <w:p>
-      <w:pPr>
-        <w:pStyle w:val="TextBody"/>
-        <w:bidi w:val="0"/>
-        <w:spacing w:lineRule="auto" w:line="360" w:before="0" w:after="0"/>
-        <w:ind w:left="0" w:right="0" w:hanging="0"/>
-        <w:jc w:val="both"/>
-        <w:rPr>
-          <w:rFonts w:ascii="Arial" w:hAnsi="Arial"/>
-          <w:b w:val="false"/>
-          <w:b w:val="false"/>
-          <w:bCs w:val="false"/>
-          <w:i w:val="false"/>
-          <w:i w:val="false"/>
-          <w:caps w:val="false"/>
-          <w:smallCaps w:val="false"/>
-          <w:strike w:val="false"/>
-          <w:dstrike w:val="false"/>
-          <w:color w:val="000000"/>
-          <w:sz w:val="24"/>
-          <w:szCs w:val="24"/>
-          <w:u w:val="none"/>
-          <w:effect w:val="none"/>
-        </w:rPr>
-      </w:pPr>
-      <w:r>
-        <w:rPr>
-          <w:rFonts w:ascii="Arial" w:hAnsi="Arial"/>
-          <w:b w:val="false"/>
-          <w:bCs w:val="false"/>
-          <w:i w:val="false"/>
-          <w:caps w:val="false"/>
-          <w:smallCaps w:val="false"/>
-          <w:strike w:val="false"/>
-          <w:dstrike w:val="false"/>
-          <w:color w:val="000000"/>
-          <w:sz w:val="24"/>
-          <w:szCs w:val="24"/>
-          <w:u w:val="none"/>
-          <w:effect w:val="none"/>
-        </w:rPr>
-      </w:r>
-    </w:p>
-    <w:p>
-      <w:pPr>
-        <w:pStyle w:val="TextBody"/>
-        <w:bidi w:val="0"/>
-        <w:spacing w:lineRule="auto" w:line="360" w:before="0" w:after="0"/>
-        <w:ind w:left="0" w:right="0" w:hanging="0"/>
-        <w:jc w:val="both"/>
-        <w:rPr>
-          <w:rFonts w:ascii="Arial" w:hAnsi="Arial"/>
-          <w:b w:val="false"/>
-          <w:b w:val="false"/>
-          <w:bCs w:val="false"/>
-          <w:i w:val="false"/>
-          <w:i w:val="false"/>
-          <w:caps w:val="false"/>
-          <w:smallCaps w:val="false"/>
-          <w:strike w:val="false"/>
-          <w:dstrike w:val="false"/>
-          <w:color w:val="000000"/>
-          <w:sz w:val="24"/>
-          <w:szCs w:val="24"/>
-          <w:u w:val="none"/>
-          <w:effect w:val="none"/>
-        </w:rPr>
-      </w:pPr>
-      <w:r>
-        <w:rPr>
-          <w:rFonts w:ascii="Arial" w:hAnsi="Arial"/>
-          <w:b w:val="false"/>
-          <w:bCs w:val="false"/>
+          <w:b/>
+          <w:b/>
+          <w:bCs/>
+          <w:i w:val="false"/>
+          <w:i w:val="false"/>
+          <w:caps w:val="false"/>
+          <w:smallCaps w:val="false"/>
+          <w:strike w:val="false"/>
+          <w:dstrike w:val="false"/>
+          <w:color w:val="000000"/>
+          <w:sz w:val="24"/>
+          <w:szCs w:val="24"/>
+          <w:u w:val="none"/>
+          <w:effect w:val="none"/>
+        </w:rPr>
+      </w:pPr>
+      <w:r>
+        <w:rPr>
+          <w:rFonts w:ascii="Arial" w:hAnsi="Arial"/>
+          <w:b/>
+          <w:bCs/>
+          <w:i w:val="false"/>
+          <w:caps w:val="false"/>
+          <w:smallCaps w:val="false"/>
+          <w:strike w:val="false"/>
+          <w:dstrike w:val="false"/>
+          <w:color w:val="000000"/>
+          <w:sz w:val="24"/>
+          <w:szCs w:val="24"/>
+          <w:u w:val="none"/>
+          <w:effect w:val="none"/>
+        </w:rPr>
+        <w:tab/>
+      </w:r>
+      <w:r>
+        <w:rPr>
+          <w:rFonts w:ascii="Arial" w:hAnsi="Arial"/>
+          <w:b w:val="false"/>
+          <w:bCs w:val="false"/>
+          <w:i w:val="false"/>
+          <w:caps w:val="false"/>
+          <w:smallCaps w:val="false"/>
+          <w:strike w:val="false"/>
+          <w:dstrike w:val="false"/>
+          <w:color w:val="000000"/>
+          <w:sz w:val="24"/>
+          <w:szCs w:val="24"/>
+          <w:u w:val="none"/>
+          <w:effect w:val="none"/>
+        </w:rPr>
+        <w:t xml:space="preserve">Si vemos </w:t>
+      </w:r>
+      <w:r>
+        <w:rPr>
+          <w:rFonts w:ascii="Arial" w:hAnsi="Arial"/>
+          <w:b w:val="false"/>
+          <w:bCs w:val="false"/>
+          <w:i w:val="false"/>
+          <w:caps w:val="false"/>
+          <w:smallCaps w:val="false"/>
+          <w:strike w:val="false"/>
+          <w:dstrike w:val="false"/>
+          <w:color w:val="000000"/>
+          <w:sz w:val="24"/>
+          <w:szCs w:val="24"/>
+          <w:u w:val="none"/>
+          <w:effect w:val="none"/>
+        </w:rPr>
+        <w:t xml:space="preserve">las diferentes restricciones que hay entre estos requisitos, como la implicación, la combinación o la exclusión, </w:t>
+      </w:r>
+      <w:r>
+        <w:rPr>
+          <w:rFonts w:ascii="Arial" w:hAnsi="Arial"/>
+          <w:b w:val="false"/>
+          <w:bCs w:val="false"/>
+          <w:i w:val="false"/>
+          <w:caps w:val="false"/>
+          <w:smallCaps w:val="false"/>
+          <w:strike w:val="false"/>
+          <w:dstrike w:val="false"/>
+          <w:color w:val="000000"/>
+          <w:sz w:val="24"/>
+          <w:szCs w:val="24"/>
+          <w:u w:val="none"/>
+          <w:effect w:val="none"/>
+        </w:rPr>
+        <w:t xml:space="preserve">nuestro algoritmo evolutivo(lo explicaremos más adelante) irá evolucionando  y modificará reiteradas veces este vector </w:t>
+      </w:r>
+      <w:r>
+        <w:rPr>
+          <w:rFonts w:ascii="Arial" w:hAnsi="Arial"/>
+          <w:b/>
+          <w:bCs/>
+          <w:i w:val="false"/>
+          <w:iCs w:val="false"/>
+          <w:caps w:val="false"/>
+          <w:smallCaps w:val="false"/>
+          <w:strike w:val="false"/>
+          <w:dstrike w:val="false"/>
+          <w:color w:val="000000"/>
+          <w:sz w:val="24"/>
+          <w:szCs w:val="24"/>
+          <w:u w:val="none"/>
+          <w:effect w:val="none"/>
+        </w:rPr>
+        <w:t>X</w:t>
+      </w:r>
+      <w:r>
+        <w:rPr>
+          <w:rFonts w:ascii="Arial" w:hAnsi="Arial"/>
+          <w:b w:val="false"/>
+          <w:bCs w:val="false"/>
+          <w:i/>
+          <w:iCs/>
+          <w:caps w:val="false"/>
+          <w:smallCaps w:val="false"/>
+          <w:strike w:val="false"/>
+          <w:dstrike w:val="false"/>
+          <w:color w:val="000000"/>
+          <w:sz w:val="24"/>
+          <w:szCs w:val="24"/>
+          <w:u w:val="none"/>
+          <w:effect w:val="none"/>
+        </w:rPr>
+        <w:t xml:space="preserve">,  </w:t>
+      </w:r>
+      <w:r>
+        <w:rPr>
+          <w:rFonts w:ascii="Arial" w:hAnsi="Arial"/>
+          <w:b w:val="false"/>
+          <w:bCs w:val="false"/>
+          <w:i w:val="false"/>
+          <w:iCs w:val="false"/>
+          <w:caps w:val="false"/>
+          <w:smallCaps w:val="false"/>
+          <w:strike w:val="false"/>
+          <w:dstrike w:val="false"/>
+          <w:color w:val="000000"/>
+          <w:sz w:val="24"/>
+          <w:szCs w:val="24"/>
+          <w:u w:val="none"/>
+          <w:effect w:val="none"/>
+        </w:rPr>
+        <w:t xml:space="preserve">de tal manera, que habrá que añadirle las restricciones al finalizar este algoritmo, por tanto, se corregirá con el conjunto de restricciones. Veremos un ejemplo con la combinacion </w:t>
+      </w:r>
+      <w:r>
+        <w:rPr>
+          <w:rFonts w:ascii="Arial" w:hAnsi="Arial"/>
+          <w:b/>
+          <w:bCs/>
+          <w:i w:val="false"/>
+          <w:iCs w:val="false"/>
+          <w:caps w:val="false"/>
+          <w:smallCaps w:val="false"/>
+          <w:strike w:val="false"/>
+          <w:dstrike w:val="false"/>
+          <w:color w:val="000000"/>
+          <w:sz w:val="24"/>
+          <w:szCs w:val="24"/>
+          <w:u w:val="none"/>
+          <w:effect w:val="none"/>
+        </w:rPr>
+        <w:t>(</w:t>
+      </w:r>
+      <w:r>
+        <w:rPr>
+          <w:rFonts w:eastAsia="Symbola" w:cs="Symbola" w:ascii="Arial" w:hAnsi="Arial"/>
+          <w:b/>
+          <w:bCs/>
+          <w:i w:val="false"/>
+          <w:iCs w:val="false"/>
+          <w:caps w:val="false"/>
+          <w:smallCaps w:val="false"/>
+          <w:strike w:val="false"/>
+          <w:dstrike w:val="false"/>
+          <w:color w:val="000000"/>
+          <w:sz w:val="24"/>
+          <w:szCs w:val="24"/>
+          <w:u w:val="none"/>
+          <w:effect w:val="none"/>
+        </w:rPr>
+        <w:t xml:space="preserve">⊕) </w:t>
+      </w:r>
+      <w:r>
+        <w:rPr>
+          <w:rFonts w:eastAsia="Symbola" w:cs="Symbola" w:ascii="Arial" w:hAnsi="Arial"/>
+          <w:b w:val="false"/>
+          <w:bCs w:val="false"/>
+          <w:i w:val="false"/>
+          <w:iCs w:val="false"/>
+          <w:caps w:val="false"/>
+          <w:smallCaps w:val="false"/>
+          <w:strike w:val="false"/>
+          <w:dstrike w:val="false"/>
+          <w:color w:val="000000"/>
+          <w:sz w:val="24"/>
+          <w:szCs w:val="24"/>
+          <w:u w:val="none"/>
+          <w:effect w:val="none"/>
+        </w:rPr>
+        <w:t xml:space="preserve">y con la exclusión </w:t>
+      </w:r>
+      <w:r>
+        <w:rPr>
+          <w:rFonts w:eastAsia="Symbola" w:cs="Symbola" w:ascii="Arial" w:hAnsi="Arial"/>
+          <w:b/>
+          <w:bCs/>
+          <w:i w:val="false"/>
+          <w:iCs w:val="false"/>
+          <w:caps w:val="false"/>
+          <w:smallCaps w:val="false"/>
+          <w:strike w:val="false"/>
+          <w:dstrike w:val="false"/>
+          <w:color w:val="000000"/>
+          <w:sz w:val="24"/>
+          <w:szCs w:val="24"/>
+          <w:u w:val="none"/>
+          <w:effect w:val="none"/>
+        </w:rPr>
+        <w:t>(⊗)</w:t>
+      </w:r>
+      <w:r>
+        <w:rPr>
+          <w:rFonts w:eastAsia="Symbola" w:cs="Symbola" w:ascii="Arial" w:hAnsi="Arial"/>
+          <w:b w:val="false"/>
+          <w:bCs w:val="false"/>
+          <w:i w:val="false"/>
+          <w:iCs w:val="false"/>
+          <w:caps w:val="false"/>
+          <w:smallCaps w:val="false"/>
+          <w:strike w:val="false"/>
+          <w:dstrike w:val="false"/>
+          <w:color w:val="000000"/>
+          <w:sz w:val="24"/>
+          <w:szCs w:val="24"/>
+          <w:u w:val="none"/>
+          <w:effect w:val="none"/>
+        </w:rPr>
+        <w:t xml:space="preserve">. </w:t>
+      </w:r>
+    </w:p>
+    <w:p>
+      <w:pPr>
+        <w:pStyle w:val="TextBody"/>
+        <w:bidi w:val="0"/>
+        <w:spacing w:lineRule="auto" w:line="360" w:before="0" w:after="0"/>
+        <w:ind w:left="0" w:right="0" w:hanging="0"/>
+        <w:jc w:val="both"/>
+        <w:rPr>
+          <w:rFonts w:ascii="Arial" w:hAnsi="Arial" w:eastAsia="Symbola" w:cs="Symbola"/>
+          <w:b w:val="false"/>
+          <w:b w:val="false"/>
+          <w:bCs w:val="false"/>
+          <w:iCs w:val="false"/>
+        </w:rPr>
+      </w:pPr>
+      <w:r>
+        <w:rPr>
+          <w:rFonts w:ascii="Arial" w:hAnsi="Arial"/>
+          <w:b/>
+          <w:bCs/>
+          <w:i w:val="false"/>
+          <w:caps w:val="false"/>
+          <w:smallCaps w:val="false"/>
+          <w:strike w:val="false"/>
+          <w:dstrike w:val="false"/>
+          <w:color w:val="000000"/>
+          <w:sz w:val="24"/>
+          <w:szCs w:val="24"/>
+          <w:u w:val="none"/>
+          <w:effect w:val="none"/>
+        </w:rPr>
+      </w:r>
+    </w:p>
+    <w:p>
+      <w:pPr>
+        <w:pStyle w:val="TextBody"/>
+        <w:bidi w:val="0"/>
+        <w:spacing w:lineRule="auto" w:line="360" w:before="0" w:after="0"/>
+        <w:ind w:left="0" w:right="0" w:hanging="0"/>
+        <w:jc w:val="both"/>
+        <w:rPr>
+          <w:rFonts w:ascii="Arial" w:hAnsi="Arial"/>
+          <w:b/>
+          <w:b/>
+          <w:bCs/>
+          <w:i w:val="false"/>
+          <w:i w:val="false"/>
+          <w:caps w:val="false"/>
+          <w:smallCaps w:val="false"/>
+          <w:strike w:val="false"/>
+          <w:dstrike w:val="false"/>
+          <w:color w:val="000000"/>
+          <w:sz w:val="24"/>
+          <w:szCs w:val="24"/>
+          <w:u w:val="none"/>
+          <w:effect w:val="none"/>
+        </w:rPr>
+      </w:pPr>
+      <w:r>
+        <w:rPr>
+          <w:rFonts w:eastAsia="Symbola" w:cs="Symbola" w:ascii="Arial" w:hAnsi="Arial"/>
+          <w:b w:val="false"/>
+          <w:bCs w:val="false"/>
+          <w:i w:val="false"/>
+          <w:iCs w:val="false"/>
+          <w:caps w:val="false"/>
+          <w:smallCaps w:val="false"/>
+          <w:strike w:val="false"/>
+          <w:dstrike w:val="false"/>
+          <w:color w:val="000000"/>
+          <w:sz w:val="24"/>
+          <w:szCs w:val="24"/>
+          <w:u w:val="none"/>
+          <w:effect w:val="none"/>
+        </w:rPr>
+        <w:t>(</w:t>
+      </w:r>
+      <w:r>
+        <w:rPr>
+          <w:rFonts w:eastAsia="Symbola" w:cs="Symbola" w:ascii="Arial" w:hAnsi="Arial"/>
+          <w:b w:val="false"/>
+          <w:bCs w:val="false"/>
+          <w:i w:val="false"/>
+          <w:iCs w:val="false"/>
+          <w:caps w:val="false"/>
+          <w:smallCaps w:val="false"/>
+          <w:strike w:val="false"/>
+          <w:dstrike w:val="false"/>
+          <w:color w:val="000000"/>
+          <w:sz w:val="24"/>
+          <w:szCs w:val="24"/>
+          <w:u w:val="none"/>
+          <w:effect w:val="none"/>
+        </w:rPr>
+        <w:t>terminar de completar con el documento)</w:t>
+      </w:r>
+    </w:p>
+    <w:p>
+      <w:pPr>
+        <w:pStyle w:val="TextBody"/>
+        <w:bidi w:val="0"/>
+        <w:spacing w:lineRule="auto" w:line="360" w:before="0" w:after="0"/>
+        <w:ind w:left="0" w:right="0" w:hanging="0"/>
+        <w:jc w:val="both"/>
+        <w:rPr>
+          <w:rFonts w:ascii="Arial" w:hAnsi="Arial" w:eastAsia="Symbola" w:cs="Symbola"/>
+          <w:b w:val="false"/>
+          <w:b w:val="false"/>
+          <w:bCs w:val="false"/>
+          <w:iCs w:val="false"/>
+        </w:rPr>
+      </w:pPr>
+      <w:r>
+        <w:rPr>
+          <w:rFonts w:ascii="Arial" w:hAnsi="Arial"/>
+          <w:b/>
+          <w:bCs/>
           <w:i w:val="false"/>
           <w:caps w:val="false"/>
           <w:smallCaps w:val="false"/>
@@ -19496,12 +19988,11 @@
       </w:pPr>
       <w:r>
         <w:rPr/>
-        <w:tab/>
       </w:r>
     </w:p>
     <w:sectPr>
-      <w:headerReference w:type="default" r:id="rId11"/>
-      <w:footerReference w:type="default" r:id="rId12"/>
+      <w:headerReference w:type="default" r:id="rId13"/>
+      <w:footerReference w:type="default" r:id="rId14"/>
       <w:type w:val="nextPage"/>
       <w:pgSz w:w="11906" w:h="16838"/>
       <w:pgMar w:left="2268" w:right="1418" w:header="709" w:top="1418" w:footer="709" w:bottom="1418" w:gutter="0"/>
@@ -19534,7 +20025,7 @@
       <w:fldChar w:fldCharType="separate"/>
     </w:r>
     <w:r>
-      <w:t>24</w:t>
+      <w:t>25</w:t>
     </w:r>
     <w:r>
       <w:fldChar w:fldCharType="end"/>

</xml_diff>